<commit_message>
Adding Outline For Individual Sections
</commit_message>
<xml_diff>
--- a/BUSI6516_GroupProject.docx
+++ b/BUSI6516_GroupProject.docx
@@ -18,10 +18,532 @@
         </w:rPr>
         <w:t xml:space="preserve">Group Project </w:t>
       </w:r>
+    </w:p>
+    <w:p/>
+    <w:p>
+      <w:pPr>
+        <w:rPr>
+          <w:rFonts w:ascii="Times New Roman" w:hAnsi="Times New Roman" w:cs="Times New Roman"/>
+          <w:b/>
+        </w:rPr>
+      </w:pPr>
+      <w:r>
+        <w:rPr>
+          <w:rFonts w:ascii="Times New Roman" w:hAnsi="Times New Roman" w:cs="Times New Roman"/>
+          <w:b/>
+        </w:rPr>
+        <w:t>Professor Periwinkle</w:t>
+      </w:r>
+    </w:p>
+    <w:p>
+      <w:pPr>
+        <w:rPr>
+          <w:rFonts w:ascii="Times New Roman" w:hAnsi="Times New Roman" w:cs="Times New Roman"/>
+          <w:u w:val="single"/>
+        </w:rPr>
+      </w:pPr>
+      <w:r>
+        <w:rPr>
+          <w:rFonts w:ascii="Times New Roman" w:hAnsi="Times New Roman" w:cs="Times New Roman"/>
+          <w:u w:val="single"/>
+        </w:rPr>
+        <w:t>Necessary Data</w:t>
+      </w:r>
+    </w:p>
+    <w:p>
+      <w:pPr>
+        <w:rPr>
+          <w:rFonts w:ascii="Times New Roman" w:hAnsi="Times New Roman" w:cs="Times New Roman"/>
+          <w:u w:val="single"/>
+        </w:rPr>
+      </w:pPr>
+      <w:r>
+        <w:rPr>
+          <w:rFonts w:ascii="Times New Roman" w:hAnsi="Times New Roman" w:cs="Times New Roman"/>
+          <w:u w:val="single"/>
+        </w:rPr>
+        <w:t>Licensing Information</w:t>
+      </w:r>
+    </w:p>
+    <w:p>
+      <w:pPr>
+        <w:rPr>
+          <w:rFonts w:ascii="Times New Roman" w:hAnsi="Times New Roman" w:cs="Times New Roman"/>
+          <w:u w:val="single"/>
+        </w:rPr>
+      </w:pPr>
+      <w:r>
+        <w:rPr>
+          <w:rFonts w:ascii="Times New Roman" w:hAnsi="Times New Roman" w:cs="Times New Roman"/>
+          <w:u w:val="single"/>
+        </w:rPr>
+        <w:t>Necessary Facilities/Equipment</w:t>
+      </w:r>
+    </w:p>
+    <w:p>
+      <w:pPr>
+        <w:rPr>
+          <w:rFonts w:ascii="Times New Roman" w:hAnsi="Times New Roman" w:cs="Times New Roman"/>
+          <w:u w:val="single"/>
+        </w:rPr>
+      </w:pPr>
+      <w:r>
+        <w:rPr>
+          <w:rFonts w:ascii="Times New Roman" w:hAnsi="Times New Roman" w:cs="Times New Roman"/>
+          <w:u w:val="single"/>
+        </w:rPr>
+        <w:t>Recommended Data Management Practices</w:t>
+      </w:r>
+    </w:p>
+    <w:p>
+      <w:pPr>
+        <w:rPr>
+          <w:rFonts w:ascii="Times New Roman" w:hAnsi="Times New Roman" w:cs="Times New Roman"/>
+          <w:u w:val="single"/>
+        </w:rPr>
+      </w:pPr>
+      <w:r>
+        <w:rPr>
+          <w:rFonts w:ascii="Times New Roman" w:hAnsi="Times New Roman" w:cs="Times New Roman"/>
+          <w:u w:val="single"/>
+        </w:rPr>
+        <w:t>Ownership and Access to Data</w:t>
+      </w:r>
+    </w:p>
+    <w:p>
+      <w:pPr>
+        <w:rPr>
+          <w:rFonts w:ascii="Times New Roman" w:hAnsi="Times New Roman" w:cs="Times New Roman"/>
+          <w:u w:val="single"/>
+        </w:rPr>
+      </w:pPr>
+      <w:r>
+        <w:rPr>
+          <w:rFonts w:ascii="Times New Roman" w:hAnsi="Times New Roman" w:cs="Times New Roman"/>
+          <w:u w:val="single"/>
+        </w:rPr>
+        <w:t>Post-Project Data Value</w:t>
+      </w:r>
+    </w:p>
+    <w:p>
+      <w:pPr>
+        <w:rPr>
+          <w:rFonts w:ascii="Times New Roman" w:hAnsi="Times New Roman" w:cs="Times New Roman"/>
+          <w:u w:val="single"/>
+        </w:rPr>
+      </w:pPr>
+      <w:r>
+        <w:rPr>
+          <w:rFonts w:ascii="Times New Roman" w:hAnsi="Times New Roman" w:cs="Times New Roman"/>
+          <w:u w:val="single"/>
+        </w:rPr>
+        <w:t>Metadata Requirements</w:t>
+      </w:r>
+    </w:p>
+    <w:p>
+      <w:pPr>
+        <w:rPr>
+          <w:rFonts w:ascii="Times New Roman" w:hAnsi="Times New Roman" w:cs="Times New Roman"/>
+          <w:u w:val="single"/>
+        </w:rPr>
+      </w:pPr>
+      <w:r>
+        <w:rPr>
+          <w:rFonts w:ascii="Times New Roman" w:hAnsi="Times New Roman" w:cs="Times New Roman"/>
+          <w:u w:val="single"/>
+        </w:rPr>
+        <w:t>Relevant Linked Open Data Strategies</w:t>
+      </w:r>
+    </w:p>
+    <w:p>
+      <w:pPr>
+        <w:rPr>
+          <w:rFonts w:ascii="Times New Roman" w:hAnsi="Times New Roman" w:cs="Times New Roman"/>
+          <w:u w:val="single"/>
+        </w:rPr>
+      </w:pPr>
+      <w:r>
+        <w:rPr>
+          <w:rFonts w:ascii="Times New Roman" w:hAnsi="Times New Roman" w:cs="Times New Roman"/>
+          <w:u w:val="single"/>
+        </w:rPr>
+        <w:t>Reuse and Long-Term Preservation</w:t>
+      </w:r>
+    </w:p>
+    <w:p>
+      <w:pPr>
+        <w:rPr>
+          <w:rFonts w:ascii="Times New Roman" w:hAnsi="Times New Roman" w:cs="Times New Roman"/>
+          <w:u w:val="single"/>
+        </w:rPr>
+      </w:pPr>
+      <w:r>
+        <w:rPr>
+          <w:rFonts w:ascii="Times New Roman" w:hAnsi="Times New Roman" w:cs="Times New Roman"/>
+          <w:u w:val="single"/>
+        </w:rPr>
+        <w:t>Storage Costs</w:t>
+      </w:r>
+    </w:p>
+    <w:p>
+      <w:pPr>
+        <w:rPr>
+          <w:rFonts w:ascii="Times New Roman" w:hAnsi="Times New Roman" w:cs="Times New Roman"/>
+          <w:b/>
+        </w:rPr>
+      </w:pPr>
+    </w:p>
+    <w:p>
+      <w:pPr>
+        <w:rPr>
+          <w:rFonts w:ascii="Times New Roman" w:hAnsi="Times New Roman" w:cs="Times New Roman"/>
+          <w:b/>
+        </w:rPr>
+      </w:pPr>
+      <w:r>
+        <w:rPr>
+          <w:rFonts w:ascii="Times New Roman" w:hAnsi="Times New Roman" w:cs="Times New Roman"/>
+          <w:b/>
+        </w:rPr>
+        <w:t>Professor Pinkerton</w:t>
+      </w:r>
+    </w:p>
+    <w:p>
+      <w:pPr>
+        <w:rPr>
+          <w:rFonts w:ascii="Times New Roman" w:hAnsi="Times New Roman" w:cs="Times New Roman"/>
+          <w:u w:val="single"/>
+        </w:rPr>
+      </w:pPr>
+      <w:r>
+        <w:rPr>
+          <w:rFonts w:ascii="Times New Roman" w:hAnsi="Times New Roman" w:cs="Times New Roman"/>
+          <w:u w:val="single"/>
+        </w:rPr>
+        <w:t>Necessary Data</w:t>
+      </w:r>
+    </w:p>
+    <w:p>
+      <w:pPr>
+        <w:rPr>
+          <w:rFonts w:ascii="Times New Roman" w:hAnsi="Times New Roman" w:cs="Times New Roman"/>
+          <w:u w:val="single"/>
+        </w:rPr>
+      </w:pPr>
+      <w:r>
+        <w:rPr>
+          <w:rFonts w:ascii="Times New Roman" w:hAnsi="Times New Roman" w:cs="Times New Roman"/>
+          <w:u w:val="single"/>
+        </w:rPr>
+        <w:t>Licensing Information</w:t>
+      </w:r>
+    </w:p>
+    <w:p>
+      <w:pPr>
+        <w:rPr>
+          <w:rFonts w:ascii="Times New Roman" w:hAnsi="Times New Roman" w:cs="Times New Roman"/>
+          <w:u w:val="single"/>
+        </w:rPr>
+      </w:pPr>
+      <w:r>
+        <w:rPr>
+          <w:rFonts w:ascii="Times New Roman" w:hAnsi="Times New Roman" w:cs="Times New Roman"/>
+          <w:u w:val="single"/>
+        </w:rPr>
+        <w:t>Necessary Facilities/Equipment</w:t>
+      </w:r>
+    </w:p>
+    <w:p>
+      <w:pPr>
+        <w:rPr>
+          <w:rFonts w:ascii="Times New Roman" w:hAnsi="Times New Roman" w:cs="Times New Roman"/>
+          <w:u w:val="single"/>
+        </w:rPr>
+      </w:pPr>
+      <w:r>
+        <w:rPr>
+          <w:rFonts w:ascii="Times New Roman" w:hAnsi="Times New Roman" w:cs="Times New Roman"/>
+          <w:u w:val="single"/>
+        </w:rPr>
+        <w:t>Recommended Data Management Practices</w:t>
+      </w:r>
+    </w:p>
+    <w:p>
+      <w:pPr>
+        <w:rPr>
+          <w:rFonts w:ascii="Times New Roman" w:hAnsi="Times New Roman" w:cs="Times New Roman"/>
+          <w:u w:val="single"/>
+        </w:rPr>
+      </w:pPr>
+      <w:r>
+        <w:rPr>
+          <w:rFonts w:ascii="Times New Roman" w:hAnsi="Times New Roman" w:cs="Times New Roman"/>
+          <w:u w:val="single"/>
+        </w:rPr>
+        <w:t>Ownership and Access to Data</w:t>
+      </w:r>
+    </w:p>
+    <w:p>
+      <w:pPr>
+        <w:rPr>
+          <w:rFonts w:ascii="Times New Roman" w:hAnsi="Times New Roman" w:cs="Times New Roman"/>
+          <w:u w:val="single"/>
+        </w:rPr>
+      </w:pPr>
+      <w:r>
+        <w:rPr>
+          <w:rFonts w:ascii="Times New Roman" w:hAnsi="Times New Roman" w:cs="Times New Roman"/>
+          <w:u w:val="single"/>
+        </w:rPr>
+        <w:t>Post-Project Data Value</w:t>
+      </w:r>
+    </w:p>
+    <w:p>
+      <w:pPr>
+        <w:rPr>
+          <w:rFonts w:ascii="Times New Roman" w:hAnsi="Times New Roman" w:cs="Times New Roman"/>
+          <w:u w:val="single"/>
+        </w:rPr>
+      </w:pPr>
+      <w:r>
+        <w:rPr>
+          <w:rFonts w:ascii="Times New Roman" w:hAnsi="Times New Roman" w:cs="Times New Roman"/>
+          <w:u w:val="single"/>
+        </w:rPr>
+        <w:t>Metadata Requirements</w:t>
+      </w:r>
+    </w:p>
+    <w:p>
+      <w:pPr>
+        <w:rPr>
+          <w:rFonts w:ascii="Times New Roman" w:hAnsi="Times New Roman" w:cs="Times New Roman"/>
+          <w:u w:val="single"/>
+        </w:rPr>
+      </w:pPr>
+      <w:r>
+        <w:rPr>
+          <w:rFonts w:ascii="Times New Roman" w:hAnsi="Times New Roman" w:cs="Times New Roman"/>
+          <w:u w:val="single"/>
+        </w:rPr>
+        <w:t>Relevant Linked Open Data Strategies</w:t>
+      </w:r>
+    </w:p>
+    <w:p>
+      <w:pPr>
+        <w:rPr>
+          <w:rFonts w:ascii="Times New Roman" w:hAnsi="Times New Roman" w:cs="Times New Roman"/>
+          <w:u w:val="single"/>
+        </w:rPr>
+      </w:pPr>
+      <w:r>
+        <w:rPr>
+          <w:rFonts w:ascii="Times New Roman" w:hAnsi="Times New Roman" w:cs="Times New Roman"/>
+          <w:u w:val="single"/>
+        </w:rPr>
+        <w:t>Reuse and Long-Term Preservation</w:t>
+      </w:r>
+    </w:p>
+    <w:p>
+      <w:pPr>
+        <w:rPr>
+          <w:rFonts w:ascii="Times New Roman" w:hAnsi="Times New Roman" w:cs="Times New Roman"/>
+          <w:u w:val="single"/>
+        </w:rPr>
+      </w:pPr>
+      <w:r>
+        <w:rPr>
+          <w:rFonts w:ascii="Times New Roman" w:hAnsi="Times New Roman" w:cs="Times New Roman"/>
+          <w:u w:val="single"/>
+        </w:rPr>
+        <w:t>Storage Costs</w:t>
+      </w:r>
+    </w:p>
+    <w:p>
+      <w:pPr>
+        <w:rPr>
+          <w:rFonts w:ascii="Times New Roman" w:hAnsi="Times New Roman" w:cs="Times New Roman"/>
+          <w:b/>
+        </w:rPr>
+      </w:pPr>
+    </w:p>
+    <w:p>
+      <w:pPr>
+        <w:rPr>
+          <w:rFonts w:ascii="Times New Roman" w:hAnsi="Times New Roman" w:cs="Times New Roman"/>
+          <w:b/>
+        </w:rPr>
+      </w:pPr>
+      <w:r>
+        <w:rPr>
+          <w:rFonts w:ascii="Times New Roman" w:hAnsi="Times New Roman" w:cs="Times New Roman"/>
+          <w:b/>
+        </w:rPr>
+        <w:t>Professor Chartreuse</w:t>
+      </w:r>
+    </w:p>
+    <w:p>
+      <w:pPr>
+        <w:rPr>
+          <w:rFonts w:ascii="Times New Roman" w:hAnsi="Times New Roman" w:cs="Times New Roman"/>
+          <w:u w:val="single"/>
+        </w:rPr>
+      </w:pPr>
+      <w:r>
+        <w:rPr>
+          <w:rFonts w:ascii="Times New Roman" w:hAnsi="Times New Roman" w:cs="Times New Roman"/>
+          <w:u w:val="single"/>
+        </w:rPr>
+        <w:t>Necessary Data</w:t>
+      </w:r>
+    </w:p>
+    <w:p>
+      <w:pPr>
+        <w:rPr>
+          <w:rFonts w:ascii="Times New Roman" w:hAnsi="Times New Roman" w:cs="Times New Roman"/>
+          <w:u w:val="single"/>
+        </w:rPr>
+      </w:pPr>
+      <w:r>
+        <w:rPr>
+          <w:rFonts w:ascii="Times New Roman" w:hAnsi="Times New Roman" w:cs="Times New Roman"/>
+          <w:u w:val="single"/>
+        </w:rPr>
+        <w:t>Licensing Information</w:t>
+      </w:r>
+    </w:p>
+    <w:p>
+      <w:pPr>
+        <w:rPr>
+          <w:rFonts w:ascii="Times New Roman" w:hAnsi="Times New Roman" w:cs="Times New Roman"/>
+          <w:u w:val="single"/>
+        </w:rPr>
+      </w:pPr>
+      <w:r>
+        <w:rPr>
+          <w:rFonts w:ascii="Times New Roman" w:hAnsi="Times New Roman" w:cs="Times New Roman"/>
+          <w:u w:val="single"/>
+        </w:rPr>
+        <w:t>Necessary Facilities/Equipment</w:t>
+      </w:r>
+    </w:p>
+    <w:p>
+      <w:pPr>
+        <w:rPr>
+          <w:rFonts w:ascii="Times New Roman" w:hAnsi="Times New Roman" w:cs="Times New Roman"/>
+          <w:u w:val="single"/>
+        </w:rPr>
+      </w:pPr>
+      <w:r>
+        <w:rPr>
+          <w:rFonts w:ascii="Times New Roman" w:hAnsi="Times New Roman" w:cs="Times New Roman"/>
+          <w:u w:val="single"/>
+        </w:rPr>
+        <w:t>Recommended Data Management Practices</w:t>
+      </w:r>
+    </w:p>
+    <w:p>
+      <w:pPr>
+        <w:rPr>
+          <w:rFonts w:ascii="Times New Roman" w:hAnsi="Times New Roman" w:cs="Times New Roman"/>
+          <w:u w:val="single"/>
+        </w:rPr>
+      </w:pPr>
+      <w:r>
+        <w:rPr>
+          <w:rFonts w:ascii="Times New Roman" w:hAnsi="Times New Roman" w:cs="Times New Roman"/>
+          <w:u w:val="single"/>
+        </w:rPr>
+        <w:t>Ownership and Access to Data</w:t>
+      </w:r>
+    </w:p>
+    <w:p>
+      <w:pPr>
+        <w:rPr>
+          <w:rFonts w:ascii="Times New Roman" w:hAnsi="Times New Roman" w:cs="Times New Roman"/>
+          <w:u w:val="single"/>
+        </w:rPr>
+      </w:pPr>
+      <w:r>
+        <w:rPr>
+          <w:rFonts w:ascii="Times New Roman" w:hAnsi="Times New Roman" w:cs="Times New Roman"/>
+          <w:u w:val="single"/>
+        </w:rPr>
+        <w:t>Post-Project Data Value</w:t>
+      </w:r>
+    </w:p>
+    <w:p>
+      <w:pPr>
+        <w:rPr>
+          <w:rFonts w:ascii="Times New Roman" w:hAnsi="Times New Roman" w:cs="Times New Roman"/>
+          <w:u w:val="single"/>
+        </w:rPr>
+      </w:pPr>
+      <w:r>
+        <w:rPr>
+          <w:rFonts w:ascii="Times New Roman" w:hAnsi="Times New Roman" w:cs="Times New Roman"/>
+          <w:u w:val="single"/>
+        </w:rPr>
+        <w:t>Metadata Requirements</w:t>
+      </w:r>
+    </w:p>
+    <w:p>
+      <w:pPr>
+        <w:rPr>
+          <w:rFonts w:ascii="Times New Roman" w:hAnsi="Times New Roman" w:cs="Times New Roman"/>
+          <w:u w:val="single"/>
+        </w:rPr>
+      </w:pPr>
+      <w:r>
+        <w:rPr>
+          <w:rFonts w:ascii="Times New Roman" w:hAnsi="Times New Roman" w:cs="Times New Roman"/>
+          <w:u w:val="single"/>
+        </w:rPr>
+        <w:t>Relevant Linked Open Data Strategies</w:t>
+      </w:r>
+    </w:p>
+    <w:p>
+      <w:pPr>
+        <w:rPr>
+          <w:rFonts w:ascii="Times New Roman" w:hAnsi="Times New Roman" w:cs="Times New Roman"/>
+          <w:u w:val="single"/>
+        </w:rPr>
+      </w:pPr>
+      <w:r>
+        <w:rPr>
+          <w:rFonts w:ascii="Times New Roman" w:hAnsi="Times New Roman" w:cs="Times New Roman"/>
+          <w:u w:val="single"/>
+        </w:rPr>
+        <w:t>Reuse and Long-Term Preservation</w:t>
+      </w:r>
+    </w:p>
+    <w:p>
+      <w:pPr>
+        <w:rPr>
+          <w:rFonts w:ascii="Times New Roman" w:hAnsi="Times New Roman" w:cs="Times New Roman"/>
+          <w:u w:val="single"/>
+        </w:rPr>
+      </w:pPr>
+      <w:r>
+        <w:rPr>
+          <w:rFonts w:ascii="Times New Roman" w:hAnsi="Times New Roman" w:cs="Times New Roman"/>
+          <w:u w:val="single"/>
+        </w:rPr>
+        <w:t>Storage Costs</w:t>
+      </w:r>
+    </w:p>
+    <w:p>
+      <w:pPr>
+        <w:rPr>
+          <w:rFonts w:ascii="Times New Roman" w:hAnsi="Times New Roman" w:cs="Times New Roman"/>
+          <w:b/>
+          <w:lang w:val="en-CA"/>
+        </w:rPr>
+      </w:pPr>
+    </w:p>
+    <w:p>
       <w:bookmarkStart w:id="0" w:name="_GoBack"/>
       <w:bookmarkEnd w:id="0"/>
     </w:p>
-    <w:p/>
     <w:sectPr>
       <w:pgSz w:w="12240" w:h="15840"/>
       <w:pgMar w:top="1440" w:right="1440" w:bottom="1440" w:left="1440" w:header="708" w:footer="708" w:gutter="0"/>

</xml_diff>

<commit_message>
Review of Master doc changes
</commit_message>
<xml_diff>
--- a/BUSI6516_GroupProject.docx
+++ b/BUSI6516_GroupProject.docx
@@ -166,357 +166,356 @@
         </w:rPr>
         <w:t>Storage Costs</w:t>
       </w:r>
-    </w:p>
-    <w:p>
-      <w:pPr>
-        <w:rPr>
-          <w:rFonts w:ascii="Times New Roman" w:hAnsi="Times New Roman" w:cs="Times New Roman"/>
-          <w:b/>
-        </w:rPr>
-      </w:pPr>
-    </w:p>
-    <w:p>
-      <w:pPr>
-        <w:rPr>
-          <w:rFonts w:ascii="Times New Roman" w:hAnsi="Times New Roman" w:cs="Times New Roman"/>
-          <w:b/>
-        </w:rPr>
-      </w:pPr>
-      <w:r>
-        <w:rPr>
-          <w:rFonts w:ascii="Times New Roman" w:hAnsi="Times New Roman" w:cs="Times New Roman"/>
-          <w:b/>
-        </w:rPr>
-        <w:t>Professor Pinkerton</w:t>
-      </w:r>
-    </w:p>
-    <w:p>
-      <w:pPr>
-        <w:rPr>
-          <w:rFonts w:ascii="Times New Roman" w:hAnsi="Times New Roman" w:cs="Times New Roman"/>
-          <w:u w:val="single"/>
-        </w:rPr>
-      </w:pPr>
-      <w:r>
-        <w:rPr>
-          <w:rFonts w:ascii="Times New Roman" w:hAnsi="Times New Roman" w:cs="Times New Roman"/>
-          <w:u w:val="single"/>
-        </w:rPr>
-        <w:t>Necessary Data</w:t>
-      </w:r>
-    </w:p>
-    <w:p>
-      <w:pPr>
-        <w:rPr>
-          <w:rFonts w:ascii="Times New Roman" w:hAnsi="Times New Roman" w:cs="Times New Roman"/>
-          <w:u w:val="single"/>
-        </w:rPr>
-      </w:pPr>
-      <w:r>
-        <w:rPr>
-          <w:rFonts w:ascii="Times New Roman" w:hAnsi="Times New Roman" w:cs="Times New Roman"/>
-          <w:u w:val="single"/>
-        </w:rPr>
-        <w:t>Licensing Information</w:t>
-      </w:r>
-    </w:p>
-    <w:p>
-      <w:pPr>
-        <w:rPr>
-          <w:rFonts w:ascii="Times New Roman" w:hAnsi="Times New Roman" w:cs="Times New Roman"/>
-          <w:u w:val="single"/>
-        </w:rPr>
-      </w:pPr>
-      <w:r>
-        <w:rPr>
-          <w:rFonts w:ascii="Times New Roman" w:hAnsi="Times New Roman" w:cs="Times New Roman"/>
-          <w:u w:val="single"/>
-        </w:rPr>
-        <w:t>Necessary Facilities/Equipment</w:t>
-      </w:r>
-    </w:p>
-    <w:p>
-      <w:pPr>
-        <w:rPr>
-          <w:rFonts w:ascii="Times New Roman" w:hAnsi="Times New Roman" w:cs="Times New Roman"/>
-          <w:u w:val="single"/>
-        </w:rPr>
-      </w:pPr>
-      <w:r>
-        <w:rPr>
-          <w:rFonts w:ascii="Times New Roman" w:hAnsi="Times New Roman" w:cs="Times New Roman"/>
-          <w:u w:val="single"/>
-        </w:rPr>
-        <w:t>Recommended Data Management Practices</w:t>
-      </w:r>
-    </w:p>
-    <w:p>
-      <w:pPr>
-        <w:rPr>
-          <w:rFonts w:ascii="Times New Roman" w:hAnsi="Times New Roman" w:cs="Times New Roman"/>
-          <w:u w:val="single"/>
-        </w:rPr>
-      </w:pPr>
-      <w:r>
-        <w:rPr>
-          <w:rFonts w:ascii="Times New Roman" w:hAnsi="Times New Roman" w:cs="Times New Roman"/>
-          <w:u w:val="single"/>
-        </w:rPr>
-        <w:t>Ownership and Access to Data</w:t>
-      </w:r>
-    </w:p>
-    <w:p>
-      <w:pPr>
-        <w:rPr>
-          <w:rFonts w:ascii="Times New Roman" w:hAnsi="Times New Roman" w:cs="Times New Roman"/>
-          <w:u w:val="single"/>
-        </w:rPr>
-      </w:pPr>
-      <w:r>
-        <w:rPr>
-          <w:rFonts w:ascii="Times New Roman" w:hAnsi="Times New Roman" w:cs="Times New Roman"/>
-          <w:u w:val="single"/>
-        </w:rPr>
-        <w:t>Post-Project Data Value</w:t>
-      </w:r>
-    </w:p>
-    <w:p>
-      <w:pPr>
-        <w:rPr>
-          <w:rFonts w:ascii="Times New Roman" w:hAnsi="Times New Roman" w:cs="Times New Roman"/>
-          <w:u w:val="single"/>
-        </w:rPr>
-      </w:pPr>
-      <w:r>
-        <w:rPr>
-          <w:rFonts w:ascii="Times New Roman" w:hAnsi="Times New Roman" w:cs="Times New Roman"/>
-          <w:u w:val="single"/>
-        </w:rPr>
-        <w:t>Metadata Requirements</w:t>
-      </w:r>
-    </w:p>
-    <w:p>
-      <w:pPr>
-        <w:rPr>
-          <w:rFonts w:ascii="Times New Roman" w:hAnsi="Times New Roman" w:cs="Times New Roman"/>
-          <w:u w:val="single"/>
-        </w:rPr>
-      </w:pPr>
-      <w:r>
-        <w:rPr>
-          <w:rFonts w:ascii="Times New Roman" w:hAnsi="Times New Roman" w:cs="Times New Roman"/>
-          <w:u w:val="single"/>
-        </w:rPr>
-        <w:t>Relevant Linked Open Data Strategies</w:t>
-      </w:r>
-    </w:p>
-    <w:p>
-      <w:pPr>
-        <w:rPr>
-          <w:rFonts w:ascii="Times New Roman" w:hAnsi="Times New Roman" w:cs="Times New Roman"/>
-          <w:u w:val="single"/>
-        </w:rPr>
-      </w:pPr>
-      <w:r>
-        <w:rPr>
-          <w:rFonts w:ascii="Times New Roman" w:hAnsi="Times New Roman" w:cs="Times New Roman"/>
-          <w:u w:val="single"/>
-        </w:rPr>
-        <w:t>Reuse and Long-Term Preservation</w:t>
-      </w:r>
-    </w:p>
-    <w:p>
-      <w:pPr>
-        <w:rPr>
-          <w:rFonts w:ascii="Times New Roman" w:hAnsi="Times New Roman" w:cs="Times New Roman"/>
-          <w:u w:val="single"/>
-        </w:rPr>
-      </w:pPr>
-      <w:r>
-        <w:rPr>
-          <w:rFonts w:ascii="Times New Roman" w:hAnsi="Times New Roman" w:cs="Times New Roman"/>
-          <w:u w:val="single"/>
-        </w:rPr>
-        <w:t>Storage Costs</w:t>
-      </w:r>
-    </w:p>
-    <w:p>
-      <w:pPr>
-        <w:rPr>
-          <w:rFonts w:ascii="Times New Roman" w:hAnsi="Times New Roman" w:cs="Times New Roman"/>
-          <w:b/>
-        </w:rPr>
-      </w:pPr>
-    </w:p>
-    <w:p>
-      <w:pPr>
-        <w:rPr>
-          <w:rFonts w:ascii="Times New Roman" w:hAnsi="Times New Roman" w:cs="Times New Roman"/>
-          <w:b/>
-        </w:rPr>
-      </w:pPr>
-      <w:r>
-        <w:rPr>
-          <w:rFonts w:ascii="Times New Roman" w:hAnsi="Times New Roman" w:cs="Times New Roman"/>
-          <w:b/>
-        </w:rPr>
-        <w:t>Professor Chartreuse</w:t>
-      </w:r>
-    </w:p>
-    <w:p>
-      <w:pPr>
-        <w:rPr>
-          <w:rFonts w:ascii="Times New Roman" w:hAnsi="Times New Roman" w:cs="Times New Roman"/>
-          <w:u w:val="single"/>
-        </w:rPr>
-      </w:pPr>
-      <w:r>
-        <w:rPr>
-          <w:rFonts w:ascii="Times New Roman" w:hAnsi="Times New Roman" w:cs="Times New Roman"/>
-          <w:u w:val="single"/>
-        </w:rPr>
-        <w:t>Necessary Data</w:t>
-      </w:r>
-    </w:p>
-    <w:p>
-      <w:pPr>
-        <w:rPr>
-          <w:rFonts w:ascii="Times New Roman" w:hAnsi="Times New Roman" w:cs="Times New Roman"/>
-          <w:u w:val="single"/>
-        </w:rPr>
-      </w:pPr>
-      <w:r>
-        <w:rPr>
-          <w:rFonts w:ascii="Times New Roman" w:hAnsi="Times New Roman" w:cs="Times New Roman"/>
-          <w:u w:val="single"/>
-        </w:rPr>
-        <w:t>Licensing Information</w:t>
-      </w:r>
-    </w:p>
-    <w:p>
-      <w:pPr>
-        <w:rPr>
-          <w:rFonts w:ascii="Times New Roman" w:hAnsi="Times New Roman" w:cs="Times New Roman"/>
-          <w:u w:val="single"/>
-        </w:rPr>
-      </w:pPr>
-      <w:r>
-        <w:rPr>
-          <w:rFonts w:ascii="Times New Roman" w:hAnsi="Times New Roman" w:cs="Times New Roman"/>
-          <w:u w:val="single"/>
-        </w:rPr>
-        <w:t>Necessary Facilities/Equipment</w:t>
-      </w:r>
-    </w:p>
-    <w:p>
-      <w:pPr>
-        <w:rPr>
-          <w:rFonts w:ascii="Times New Roman" w:hAnsi="Times New Roman" w:cs="Times New Roman"/>
-          <w:u w:val="single"/>
-        </w:rPr>
-      </w:pPr>
-      <w:r>
-        <w:rPr>
-          <w:rFonts w:ascii="Times New Roman" w:hAnsi="Times New Roman" w:cs="Times New Roman"/>
-          <w:u w:val="single"/>
-        </w:rPr>
-        <w:t>Recommended Data Management Practices</w:t>
-      </w:r>
-    </w:p>
-    <w:p>
-      <w:pPr>
-        <w:rPr>
-          <w:rFonts w:ascii="Times New Roman" w:hAnsi="Times New Roman" w:cs="Times New Roman"/>
-          <w:u w:val="single"/>
-        </w:rPr>
-      </w:pPr>
-      <w:r>
-        <w:rPr>
-          <w:rFonts w:ascii="Times New Roman" w:hAnsi="Times New Roman" w:cs="Times New Roman"/>
-          <w:u w:val="single"/>
-        </w:rPr>
-        <w:t>Ownership and Access to Data</w:t>
-      </w:r>
-    </w:p>
-    <w:p>
-      <w:pPr>
-        <w:rPr>
-          <w:rFonts w:ascii="Times New Roman" w:hAnsi="Times New Roman" w:cs="Times New Roman"/>
-          <w:u w:val="single"/>
-        </w:rPr>
-      </w:pPr>
-      <w:r>
-        <w:rPr>
-          <w:rFonts w:ascii="Times New Roman" w:hAnsi="Times New Roman" w:cs="Times New Roman"/>
-          <w:u w:val="single"/>
-        </w:rPr>
-        <w:t>Post-Project Data Value</w:t>
-      </w:r>
-    </w:p>
-    <w:p>
-      <w:pPr>
-        <w:rPr>
-          <w:rFonts w:ascii="Times New Roman" w:hAnsi="Times New Roman" w:cs="Times New Roman"/>
-          <w:u w:val="single"/>
-        </w:rPr>
-      </w:pPr>
-      <w:r>
-        <w:rPr>
-          <w:rFonts w:ascii="Times New Roman" w:hAnsi="Times New Roman" w:cs="Times New Roman"/>
-          <w:u w:val="single"/>
-        </w:rPr>
-        <w:t>Metadata Requirements</w:t>
-      </w:r>
-    </w:p>
-    <w:p>
-      <w:pPr>
-        <w:rPr>
-          <w:rFonts w:ascii="Times New Roman" w:hAnsi="Times New Roman" w:cs="Times New Roman"/>
-          <w:u w:val="single"/>
-        </w:rPr>
-      </w:pPr>
-      <w:r>
-        <w:rPr>
-          <w:rFonts w:ascii="Times New Roman" w:hAnsi="Times New Roman" w:cs="Times New Roman"/>
-          <w:u w:val="single"/>
-        </w:rPr>
-        <w:t>Relevant Linked Open Data Strategies</w:t>
-      </w:r>
-    </w:p>
-    <w:p>
-      <w:pPr>
-        <w:rPr>
-          <w:rFonts w:ascii="Times New Roman" w:hAnsi="Times New Roman" w:cs="Times New Roman"/>
-          <w:u w:val="single"/>
-        </w:rPr>
-      </w:pPr>
-      <w:r>
-        <w:rPr>
-          <w:rFonts w:ascii="Times New Roman" w:hAnsi="Times New Roman" w:cs="Times New Roman"/>
-          <w:u w:val="single"/>
-        </w:rPr>
-        <w:t>Reuse and Long-Term Preservation</w:t>
-      </w:r>
-    </w:p>
-    <w:p>
-      <w:pPr>
-        <w:rPr>
-          <w:rFonts w:ascii="Times New Roman" w:hAnsi="Times New Roman" w:cs="Times New Roman"/>
-          <w:u w:val="single"/>
-        </w:rPr>
-      </w:pPr>
-      <w:r>
-        <w:rPr>
-          <w:rFonts w:ascii="Times New Roman" w:hAnsi="Times New Roman" w:cs="Times New Roman"/>
-          <w:u w:val="single"/>
-        </w:rPr>
-        <w:t>Storage Costs</w:t>
-      </w:r>
-    </w:p>
-    <w:p>
       <w:bookmarkStart w:id="0" w:name="_GoBack"/>
       <w:bookmarkEnd w:id="0"/>
     </w:p>
+    <w:p>
+      <w:pPr>
+        <w:rPr>
+          <w:rFonts w:ascii="Times New Roman" w:hAnsi="Times New Roman" w:cs="Times New Roman"/>
+          <w:b/>
+        </w:rPr>
+      </w:pPr>
+    </w:p>
+    <w:p>
+      <w:pPr>
+        <w:rPr>
+          <w:rFonts w:ascii="Times New Roman" w:hAnsi="Times New Roman" w:cs="Times New Roman"/>
+          <w:b/>
+        </w:rPr>
+      </w:pPr>
+      <w:r>
+        <w:rPr>
+          <w:rFonts w:ascii="Times New Roman" w:hAnsi="Times New Roman" w:cs="Times New Roman"/>
+          <w:b/>
+        </w:rPr>
+        <w:t>Professor Pinkerton</w:t>
+      </w:r>
+    </w:p>
+    <w:p>
+      <w:pPr>
+        <w:rPr>
+          <w:rFonts w:ascii="Times New Roman" w:hAnsi="Times New Roman" w:cs="Times New Roman"/>
+          <w:u w:val="single"/>
+        </w:rPr>
+      </w:pPr>
+      <w:r>
+        <w:rPr>
+          <w:rFonts w:ascii="Times New Roman" w:hAnsi="Times New Roman" w:cs="Times New Roman"/>
+          <w:u w:val="single"/>
+        </w:rPr>
+        <w:t>Necessary Data</w:t>
+      </w:r>
+    </w:p>
+    <w:p>
+      <w:pPr>
+        <w:rPr>
+          <w:rFonts w:ascii="Times New Roman" w:hAnsi="Times New Roman" w:cs="Times New Roman"/>
+          <w:u w:val="single"/>
+        </w:rPr>
+      </w:pPr>
+      <w:r>
+        <w:rPr>
+          <w:rFonts w:ascii="Times New Roman" w:hAnsi="Times New Roman" w:cs="Times New Roman"/>
+          <w:u w:val="single"/>
+        </w:rPr>
+        <w:t>Licensing Information</w:t>
+      </w:r>
+    </w:p>
+    <w:p>
+      <w:pPr>
+        <w:rPr>
+          <w:rFonts w:ascii="Times New Roman" w:hAnsi="Times New Roman" w:cs="Times New Roman"/>
+          <w:u w:val="single"/>
+        </w:rPr>
+      </w:pPr>
+      <w:r>
+        <w:rPr>
+          <w:rFonts w:ascii="Times New Roman" w:hAnsi="Times New Roman" w:cs="Times New Roman"/>
+          <w:u w:val="single"/>
+        </w:rPr>
+        <w:t>Necessary Facilities/Equipment</w:t>
+      </w:r>
+    </w:p>
+    <w:p>
+      <w:pPr>
+        <w:rPr>
+          <w:rFonts w:ascii="Times New Roman" w:hAnsi="Times New Roman" w:cs="Times New Roman"/>
+          <w:u w:val="single"/>
+        </w:rPr>
+      </w:pPr>
+      <w:r>
+        <w:rPr>
+          <w:rFonts w:ascii="Times New Roman" w:hAnsi="Times New Roman" w:cs="Times New Roman"/>
+          <w:u w:val="single"/>
+        </w:rPr>
+        <w:t>Recommended Data Management Practices</w:t>
+      </w:r>
+    </w:p>
+    <w:p>
+      <w:pPr>
+        <w:rPr>
+          <w:rFonts w:ascii="Times New Roman" w:hAnsi="Times New Roman" w:cs="Times New Roman"/>
+          <w:u w:val="single"/>
+        </w:rPr>
+      </w:pPr>
+      <w:r>
+        <w:rPr>
+          <w:rFonts w:ascii="Times New Roman" w:hAnsi="Times New Roman" w:cs="Times New Roman"/>
+          <w:u w:val="single"/>
+        </w:rPr>
+        <w:t>Ownership and Access to Data</w:t>
+      </w:r>
+    </w:p>
+    <w:p>
+      <w:pPr>
+        <w:rPr>
+          <w:rFonts w:ascii="Times New Roman" w:hAnsi="Times New Roman" w:cs="Times New Roman"/>
+          <w:u w:val="single"/>
+        </w:rPr>
+      </w:pPr>
+      <w:r>
+        <w:rPr>
+          <w:rFonts w:ascii="Times New Roman" w:hAnsi="Times New Roman" w:cs="Times New Roman"/>
+          <w:u w:val="single"/>
+        </w:rPr>
+        <w:t>Post-Project Data Value</w:t>
+      </w:r>
+    </w:p>
+    <w:p>
+      <w:pPr>
+        <w:rPr>
+          <w:rFonts w:ascii="Times New Roman" w:hAnsi="Times New Roman" w:cs="Times New Roman"/>
+          <w:u w:val="single"/>
+        </w:rPr>
+      </w:pPr>
+      <w:r>
+        <w:rPr>
+          <w:rFonts w:ascii="Times New Roman" w:hAnsi="Times New Roman" w:cs="Times New Roman"/>
+          <w:u w:val="single"/>
+        </w:rPr>
+        <w:t>Metadata Requirements</w:t>
+      </w:r>
+    </w:p>
+    <w:p>
+      <w:pPr>
+        <w:rPr>
+          <w:rFonts w:ascii="Times New Roman" w:hAnsi="Times New Roman" w:cs="Times New Roman"/>
+          <w:u w:val="single"/>
+        </w:rPr>
+      </w:pPr>
+      <w:r>
+        <w:rPr>
+          <w:rFonts w:ascii="Times New Roman" w:hAnsi="Times New Roman" w:cs="Times New Roman"/>
+          <w:u w:val="single"/>
+        </w:rPr>
+        <w:t>Relevant Linked Open Data Strategies</w:t>
+      </w:r>
+    </w:p>
+    <w:p>
+      <w:pPr>
+        <w:rPr>
+          <w:rFonts w:ascii="Times New Roman" w:hAnsi="Times New Roman" w:cs="Times New Roman"/>
+          <w:u w:val="single"/>
+        </w:rPr>
+      </w:pPr>
+      <w:r>
+        <w:rPr>
+          <w:rFonts w:ascii="Times New Roman" w:hAnsi="Times New Roman" w:cs="Times New Roman"/>
+          <w:u w:val="single"/>
+        </w:rPr>
+        <w:t>Reuse and Long-Term Preservation</w:t>
+      </w:r>
+    </w:p>
+    <w:p>
+      <w:pPr>
+        <w:rPr>
+          <w:rFonts w:ascii="Times New Roman" w:hAnsi="Times New Roman" w:cs="Times New Roman"/>
+          <w:u w:val="single"/>
+        </w:rPr>
+      </w:pPr>
+      <w:r>
+        <w:rPr>
+          <w:rFonts w:ascii="Times New Roman" w:hAnsi="Times New Roman" w:cs="Times New Roman"/>
+          <w:u w:val="single"/>
+        </w:rPr>
+        <w:t>Storage Costs</w:t>
+      </w:r>
+    </w:p>
+    <w:p>
+      <w:pPr>
+        <w:rPr>
+          <w:rFonts w:ascii="Times New Roman" w:hAnsi="Times New Roman" w:cs="Times New Roman"/>
+          <w:b/>
+        </w:rPr>
+      </w:pPr>
+    </w:p>
+    <w:p>
+      <w:pPr>
+        <w:rPr>
+          <w:rFonts w:ascii="Times New Roman" w:hAnsi="Times New Roman" w:cs="Times New Roman"/>
+          <w:b/>
+        </w:rPr>
+      </w:pPr>
+      <w:r>
+        <w:rPr>
+          <w:rFonts w:ascii="Times New Roman" w:hAnsi="Times New Roman" w:cs="Times New Roman"/>
+          <w:b/>
+        </w:rPr>
+        <w:t>Professor Chartreuse</w:t>
+      </w:r>
+    </w:p>
+    <w:p>
+      <w:pPr>
+        <w:rPr>
+          <w:rFonts w:ascii="Times New Roman" w:hAnsi="Times New Roman" w:cs="Times New Roman"/>
+          <w:u w:val="single"/>
+        </w:rPr>
+      </w:pPr>
+      <w:r>
+        <w:rPr>
+          <w:rFonts w:ascii="Times New Roman" w:hAnsi="Times New Roman" w:cs="Times New Roman"/>
+          <w:u w:val="single"/>
+        </w:rPr>
+        <w:t>Necessary Data</w:t>
+      </w:r>
+    </w:p>
+    <w:p>
+      <w:pPr>
+        <w:rPr>
+          <w:rFonts w:ascii="Times New Roman" w:hAnsi="Times New Roman" w:cs="Times New Roman"/>
+          <w:u w:val="single"/>
+        </w:rPr>
+      </w:pPr>
+      <w:r>
+        <w:rPr>
+          <w:rFonts w:ascii="Times New Roman" w:hAnsi="Times New Roman" w:cs="Times New Roman"/>
+          <w:u w:val="single"/>
+        </w:rPr>
+        <w:t>Licensing Information</w:t>
+      </w:r>
+    </w:p>
+    <w:p>
+      <w:pPr>
+        <w:rPr>
+          <w:rFonts w:ascii="Times New Roman" w:hAnsi="Times New Roman" w:cs="Times New Roman"/>
+          <w:u w:val="single"/>
+        </w:rPr>
+      </w:pPr>
+      <w:r>
+        <w:rPr>
+          <w:rFonts w:ascii="Times New Roman" w:hAnsi="Times New Roman" w:cs="Times New Roman"/>
+          <w:u w:val="single"/>
+        </w:rPr>
+        <w:t>Necessary Facilities/Equipment</w:t>
+      </w:r>
+    </w:p>
+    <w:p>
+      <w:pPr>
+        <w:rPr>
+          <w:rFonts w:ascii="Times New Roman" w:hAnsi="Times New Roman" w:cs="Times New Roman"/>
+          <w:u w:val="single"/>
+        </w:rPr>
+      </w:pPr>
+      <w:r>
+        <w:rPr>
+          <w:rFonts w:ascii="Times New Roman" w:hAnsi="Times New Roman" w:cs="Times New Roman"/>
+          <w:u w:val="single"/>
+        </w:rPr>
+        <w:t>Recommended Data Management Practices</w:t>
+      </w:r>
+    </w:p>
+    <w:p>
+      <w:pPr>
+        <w:rPr>
+          <w:rFonts w:ascii="Times New Roman" w:hAnsi="Times New Roman" w:cs="Times New Roman"/>
+          <w:u w:val="single"/>
+        </w:rPr>
+      </w:pPr>
+      <w:r>
+        <w:rPr>
+          <w:rFonts w:ascii="Times New Roman" w:hAnsi="Times New Roman" w:cs="Times New Roman"/>
+          <w:u w:val="single"/>
+        </w:rPr>
+        <w:t>Ownership and Access to Data</w:t>
+      </w:r>
+    </w:p>
+    <w:p>
+      <w:pPr>
+        <w:rPr>
+          <w:rFonts w:ascii="Times New Roman" w:hAnsi="Times New Roman" w:cs="Times New Roman"/>
+          <w:u w:val="single"/>
+        </w:rPr>
+      </w:pPr>
+      <w:r>
+        <w:rPr>
+          <w:rFonts w:ascii="Times New Roman" w:hAnsi="Times New Roman" w:cs="Times New Roman"/>
+          <w:u w:val="single"/>
+        </w:rPr>
+        <w:t>Post-Project Data Value</w:t>
+      </w:r>
+    </w:p>
+    <w:p>
+      <w:pPr>
+        <w:rPr>
+          <w:rFonts w:ascii="Times New Roman" w:hAnsi="Times New Roman" w:cs="Times New Roman"/>
+          <w:u w:val="single"/>
+        </w:rPr>
+      </w:pPr>
+      <w:r>
+        <w:rPr>
+          <w:rFonts w:ascii="Times New Roman" w:hAnsi="Times New Roman" w:cs="Times New Roman"/>
+          <w:u w:val="single"/>
+        </w:rPr>
+        <w:t>Metadata Requirements</w:t>
+      </w:r>
+    </w:p>
+    <w:p>
+      <w:pPr>
+        <w:rPr>
+          <w:rFonts w:ascii="Times New Roman" w:hAnsi="Times New Roman" w:cs="Times New Roman"/>
+          <w:u w:val="single"/>
+        </w:rPr>
+      </w:pPr>
+      <w:r>
+        <w:rPr>
+          <w:rFonts w:ascii="Times New Roman" w:hAnsi="Times New Roman" w:cs="Times New Roman"/>
+          <w:u w:val="single"/>
+        </w:rPr>
+        <w:t>Relevant Linked Open Data Strategies</w:t>
+      </w:r>
+    </w:p>
+    <w:p>
+      <w:pPr>
+        <w:rPr>
+          <w:rFonts w:ascii="Times New Roman" w:hAnsi="Times New Roman" w:cs="Times New Roman"/>
+          <w:u w:val="single"/>
+        </w:rPr>
+      </w:pPr>
+      <w:r>
+        <w:rPr>
+          <w:rFonts w:ascii="Times New Roman" w:hAnsi="Times New Roman" w:cs="Times New Roman"/>
+          <w:u w:val="single"/>
+        </w:rPr>
+        <w:t>Reuse and Long-Term Preservation</w:t>
+      </w:r>
+    </w:p>
+    <w:p>
+      <w:pPr>
+        <w:rPr>
+          <w:rFonts w:ascii="Times New Roman" w:hAnsi="Times New Roman" w:cs="Times New Roman"/>
+          <w:u w:val="single"/>
+        </w:rPr>
+      </w:pPr>
+      <w:r>
+        <w:rPr>
+          <w:rFonts w:ascii="Times New Roman" w:hAnsi="Times New Roman" w:cs="Times New Roman"/>
+          <w:u w:val="single"/>
+        </w:rPr>
+        <w:t>Storage Costs</w:t>
+      </w:r>
+    </w:p>
+    <w:p/>
     <w:sectPr>
       <w:pgSz w:w="12240" w:h="15840"/>
       <w:pgMar w:top="1440" w:right="1440" w:bottom="1440" w:left="1440" w:header="708" w:footer="708" w:gutter="0"/>

</xml_diff>

<commit_message>
Edits to Dr. Periwinkle case
</commit_message>
<xml_diff>
--- a/BUSI6516_GroupProject.docx
+++ b/BUSI6516_GroupProject.docx
@@ -317,13 +317,303 @@
         <w:rPr>
           <w:rFonts w:ascii="Times New Roman" w:hAnsi="Times New Roman" w:cs="Times New Roman"/>
         </w:rPr>
-        <w:t>In sum,</w:t>
-      </w:r>
-      <w:r>
-        <w:rPr>
-          <w:rFonts w:ascii="Times New Roman" w:hAnsi="Times New Roman" w:cs="Times New Roman"/>
-        </w:rPr>
-        <w:t xml:space="preserve"> the report draws on four main sections: </w:t>
+        <w:t>We hope that this plan</w:t>
+      </w:r>
+      <w:r>
+        <w:rPr>
+          <w:rFonts w:ascii="Times New Roman" w:hAnsi="Times New Roman" w:cs="Times New Roman"/>
+        </w:rPr>
+        <w:t xml:space="preserve"> serves you and your team well and meets all your data needs. </w:t>
+      </w:r>
+    </w:p>
+    <w:p>
+      <w:pPr>
+        <w:jc w:val="both"/>
+        <w:rPr>
+          <w:rFonts w:ascii="Times New Roman" w:hAnsi="Times New Roman" w:cs="Times New Roman"/>
+        </w:rPr>
+      </w:pPr>
+    </w:p>
+    <w:p>
+      <w:pPr>
+        <w:jc w:val="both"/>
+        <w:rPr>
+          <w:rFonts w:ascii="Times New Roman" w:hAnsi="Times New Roman" w:cs="Times New Roman"/>
+        </w:rPr>
+      </w:pPr>
+      <w:r>
+        <w:rPr>
+          <w:rFonts w:ascii="Times New Roman" w:hAnsi="Times New Roman" w:cs="Times New Roman"/>
+        </w:rPr>
+        <w:t xml:space="preserve">Sincerely, </w:t>
+      </w:r>
+    </w:p>
+    <w:p>
+      <w:pPr>
+        <w:jc w:val="both"/>
+        <w:rPr>
+          <w:rFonts w:ascii="Times New Roman" w:hAnsi="Times New Roman" w:cs="Times New Roman"/>
+        </w:rPr>
+      </w:pPr>
+      <w:r>
+        <w:rPr>
+          <w:rFonts w:ascii="Times New Roman" w:hAnsi="Times New Roman" w:cs="Times New Roman"/>
+        </w:rPr>
+        <w:t xml:space="preserve">Xx </w:t>
+      </w:r>
+    </w:p>
+    <w:p>
+      <w:pPr>
+        <w:jc w:val="both"/>
+        <w:rPr>
+          <w:rFonts w:ascii="Times New Roman" w:hAnsi="Times New Roman" w:cs="Times New Roman"/>
+        </w:rPr>
+      </w:pPr>
+    </w:p>
+    <w:p>
+      <w:pPr>
+        <w:rPr>
+          <w:rFonts w:ascii="Times New Roman" w:hAnsi="Times New Roman" w:cs="Times New Roman"/>
+          <w:b/>
+        </w:rPr>
+      </w:pPr>
+      <w:r>
+        <w:rPr>
+          <w:rFonts w:ascii="Times New Roman" w:hAnsi="Times New Roman" w:cs="Times New Roman"/>
+          <w:b/>
+        </w:rPr>
+        <w:t xml:space="preserve">Purpose </w:t>
+      </w:r>
+    </w:p>
+    <w:p>
+      <w:pPr>
+        <w:jc w:val="both"/>
+        <w:rPr>
+          <w:rFonts w:ascii="Times New Roman" w:hAnsi="Times New Roman" w:cs="Times New Roman"/>
+        </w:rPr>
+      </w:pPr>
+      <w:r>
+        <w:rPr>
+          <w:rFonts w:ascii="Times New Roman" w:hAnsi="Times New Roman" w:cs="Times New Roman"/>
+        </w:rPr>
+        <w:t xml:space="preserve">The purpose of this </w:t>
+      </w:r>
+      <w:r>
+        <w:rPr>
+          <w:rFonts w:ascii="Times New Roman" w:hAnsi="Times New Roman" w:cs="Times New Roman"/>
+        </w:rPr>
+        <w:t xml:space="preserve">data management plan is to make recommendations </w:t>
+      </w:r>
+      <w:r>
+        <w:rPr>
+          <w:rFonts w:ascii="Times New Roman" w:hAnsi="Times New Roman" w:cs="Times New Roman"/>
+        </w:rPr>
+        <w:t>to</w:t>
+      </w:r>
+      <w:r>
+        <w:rPr>
+          <w:rFonts w:ascii="Times New Roman" w:hAnsi="Times New Roman" w:cs="Times New Roman"/>
+        </w:rPr>
+        <w:t xml:space="preserve"> Dr. Peri</w:t>
+      </w:r>
+      <w:r>
+        <w:rPr>
+          <w:rFonts w:ascii="Times New Roman" w:hAnsi="Times New Roman" w:cs="Times New Roman"/>
+        </w:rPr>
+        <w:t xml:space="preserve">winkle </w:t>
+      </w:r>
+      <w:r>
+        <w:rPr>
+          <w:rFonts w:ascii="Times New Roman" w:hAnsi="Times New Roman" w:cs="Times New Roman"/>
+        </w:rPr>
+        <w:t>on how best to</w:t>
+      </w:r>
+      <w:r>
+        <w:rPr>
+          <w:rFonts w:ascii="Times New Roman" w:hAnsi="Times New Roman" w:cs="Times New Roman"/>
+        </w:rPr>
+        <w:t xml:space="preserve"> achieve her long-term goal of making data </w:t>
+      </w:r>
+      <w:r>
+        <w:rPr>
+          <w:rFonts w:ascii="Times New Roman" w:hAnsi="Times New Roman" w:cs="Times New Roman"/>
+        </w:rPr>
+        <w:t xml:space="preserve">from her lab </w:t>
+      </w:r>
+      <w:r>
+        <w:rPr>
+          <w:rFonts w:ascii="Times New Roman" w:hAnsi="Times New Roman" w:cs="Times New Roman"/>
+        </w:rPr>
+        <w:t xml:space="preserve">available for use outside the university. </w:t>
+      </w:r>
+      <w:r>
+        <w:rPr>
+          <w:rFonts w:ascii="Times New Roman" w:hAnsi="Times New Roman" w:cs="Times New Roman"/>
+        </w:rPr>
+        <w:t xml:space="preserve">Specifically, </w:t>
+      </w:r>
+      <w:r>
+        <w:rPr>
+          <w:rFonts w:ascii="Times New Roman" w:hAnsi="Times New Roman" w:cs="Times New Roman"/>
+        </w:rPr>
+        <w:t xml:space="preserve">the data collected is used to write papers and to create exercises for graduate classes. However, the is currently no structured sharing of data </w:t>
+      </w:r>
+      <w:r>
+        <w:rPr>
+          <w:rFonts w:ascii="Times New Roman" w:hAnsi="Times New Roman" w:cs="Times New Roman"/>
+        </w:rPr>
+        <w:t>(other than visually)</w:t>
+      </w:r>
+      <w:r>
+        <w:rPr>
+          <w:rFonts w:ascii="Times New Roman" w:hAnsi="Times New Roman" w:cs="Times New Roman"/>
+        </w:rPr>
+        <w:t xml:space="preserve"> </w:t>
+      </w:r>
+      <w:r>
+        <w:rPr>
+          <w:rFonts w:ascii="Times New Roman" w:hAnsi="Times New Roman" w:cs="Times New Roman"/>
+        </w:rPr>
+        <w:t xml:space="preserve">from her lab </w:t>
+      </w:r>
+      <w:r>
+        <w:rPr>
+          <w:rFonts w:ascii="Times New Roman" w:hAnsi="Times New Roman" w:cs="Times New Roman"/>
+        </w:rPr>
+        <w:t xml:space="preserve">outside of the university. </w:t>
+      </w:r>
+      <w:r>
+        <w:rPr>
+          <w:rFonts w:ascii="Times New Roman" w:hAnsi="Times New Roman" w:cs="Times New Roman"/>
+        </w:rPr>
+        <w:t xml:space="preserve">In the future, </w:t>
+      </w:r>
+      <w:r>
+        <w:rPr>
+          <w:rFonts w:ascii="Times New Roman" w:hAnsi="Times New Roman" w:cs="Times New Roman"/>
+        </w:rPr>
+        <w:t xml:space="preserve">Dr. Periwinkles goal </w:t>
+      </w:r>
+      <w:r>
+        <w:rPr>
+          <w:rFonts w:ascii="Times New Roman" w:hAnsi="Times New Roman" w:cs="Times New Roman"/>
+        </w:rPr>
+        <w:t>is to make this data</w:t>
+      </w:r>
+      <w:r>
+        <w:rPr>
+          <w:rFonts w:ascii="Times New Roman" w:hAnsi="Times New Roman" w:cs="Times New Roman"/>
+        </w:rPr>
+        <w:t xml:space="preserve"> more accessible and</w:t>
+      </w:r>
+      <w:r>
+        <w:rPr>
+          <w:rFonts w:ascii="Times New Roman" w:hAnsi="Times New Roman" w:cs="Times New Roman"/>
+        </w:rPr>
+        <w:t xml:space="preserve"> available f</w:t>
+      </w:r>
+      <w:r>
+        <w:rPr>
+          <w:rFonts w:ascii="Times New Roman" w:hAnsi="Times New Roman" w:cs="Times New Roman"/>
+        </w:rPr>
+        <w:t>o</w:t>
+      </w:r>
+      <w:r>
+        <w:rPr>
+          <w:rFonts w:ascii="Times New Roman" w:hAnsi="Times New Roman" w:cs="Times New Roman"/>
+        </w:rPr>
+        <w:t xml:space="preserve">r use. </w:t>
+      </w:r>
+    </w:p>
+    <w:p>
+      <w:pPr>
+        <w:rPr>
+          <w:rFonts w:ascii="Times New Roman" w:hAnsi="Times New Roman" w:cs="Times New Roman"/>
+          <w:b/>
+        </w:rPr>
+      </w:pPr>
+    </w:p>
+    <w:p>
+      <w:pPr>
+        <w:rPr>
+          <w:rFonts w:ascii="Times New Roman" w:hAnsi="Times New Roman" w:cs="Times New Roman"/>
+          <w:b/>
+        </w:rPr>
+      </w:pPr>
+      <w:r>
+        <w:rPr>
+          <w:rFonts w:ascii="Times New Roman" w:hAnsi="Times New Roman" w:cs="Times New Roman"/>
+          <w:b/>
+        </w:rPr>
+        <w:t>What data will be created or collected (type, size, format, etc.)</w:t>
+      </w:r>
+    </w:p>
+    <w:p>
+      <w:pPr>
+        <w:jc w:val="both"/>
+        <w:rPr>
+          <w:rFonts w:ascii="Times New Roman" w:hAnsi="Times New Roman" w:cs="Times New Roman"/>
+        </w:rPr>
+      </w:pPr>
+      <w:r>
+        <w:rPr>
+          <w:rFonts w:ascii="Times New Roman" w:hAnsi="Times New Roman" w:cs="Times New Roman"/>
+        </w:rPr>
+        <w:t xml:space="preserve">The data collected </w:t>
+      </w:r>
+      <w:r>
+        <w:rPr>
+          <w:rFonts w:ascii="Times New Roman" w:hAnsi="Times New Roman" w:cs="Times New Roman"/>
+        </w:rPr>
+        <w:t>will be that of</w:t>
+      </w:r>
+      <w:r>
+        <w:rPr>
+          <w:rFonts w:ascii="Times New Roman" w:hAnsi="Times New Roman" w:cs="Times New Roman"/>
+        </w:rPr>
+        <w:t xml:space="preserve"> marine wildlife</w:t>
+      </w:r>
+      <w:r>
+        <w:rPr>
+          <w:rFonts w:ascii="Times New Roman" w:hAnsi="Times New Roman" w:cs="Times New Roman"/>
+        </w:rPr>
+        <w:t xml:space="preserve"> to help write papers and create exercises for graduate level classes</w:t>
+      </w:r>
+      <w:r>
+        <w:rPr>
+          <w:rFonts w:ascii="Times New Roman" w:hAnsi="Times New Roman" w:cs="Times New Roman"/>
+        </w:rPr>
+        <w:t>. Professor Periwinkle’s team will be</w:t>
+      </w:r>
+      <w:r>
+        <w:rPr>
+          <w:rFonts w:ascii="Times New Roman" w:hAnsi="Times New Roman" w:cs="Times New Roman"/>
+        </w:rPr>
+        <w:t xml:space="preserve"> using a variety of sensors and monitoring </w:t>
+      </w:r>
+      <w:r>
+        <w:rPr>
+          <w:rFonts w:ascii="Times New Roman" w:hAnsi="Times New Roman" w:cs="Times New Roman"/>
+        </w:rPr>
+        <w:t xml:space="preserve">equipment to collect the </w:t>
+      </w:r>
+      <w:r>
+        <w:rPr>
+          <w:rFonts w:ascii="Times New Roman" w:hAnsi="Times New Roman" w:cs="Times New Roman"/>
+        </w:rPr>
+        <w:t>d</w:t>
+      </w:r>
+      <w:r>
+        <w:rPr>
+          <w:rFonts w:ascii="Times New Roman" w:hAnsi="Times New Roman" w:cs="Times New Roman"/>
+        </w:rPr>
+        <w:t>ata, including</w:t>
+      </w:r>
+      <w:r>
+        <w:rPr>
+          <w:rFonts w:ascii="Times New Roman" w:hAnsi="Times New Roman" w:cs="Times New Roman"/>
+        </w:rPr>
+        <w:t xml:space="preserve">: </w:t>
       </w:r>
       <w:proofErr w:type="spellStart"/>
       <w:r>
@@ -343,13 +633,13 @@
         <w:rPr>
           <w:rFonts w:ascii="Times New Roman" w:hAnsi="Times New Roman" w:cs="Times New Roman"/>
         </w:rPr>
-        <w:t xml:space="preserve">an </w:t>
-      </w:r>
-      <w:r>
-        <w:rPr>
-          <w:rFonts w:ascii="Times New Roman" w:hAnsi="Times New Roman" w:cs="Times New Roman"/>
-        </w:rPr>
-        <w:t xml:space="preserve">overview of the project and data description, </w:t>
+        <w:t>digitally by remotely-operated marine vehicles (ROMV),</w:t>
+      </w:r>
+      <w:r>
+        <w:rPr>
+          <w:rFonts w:ascii="Times New Roman" w:hAnsi="Times New Roman" w:cs="Times New Roman"/>
+        </w:rPr>
+        <w:t xml:space="preserve"> </w:t>
       </w:r>
       <w:r>
         <w:rPr>
@@ -361,157 +651,789 @@
         <w:rPr>
           <w:rFonts w:ascii="Times New Roman" w:hAnsi="Times New Roman" w:cs="Times New Roman"/>
         </w:rPr>
-        <w:t xml:space="preserve">documentation, organization and storage </w:t>
-      </w:r>
-      <w:r>
-        <w:rPr>
-          <w:rFonts w:ascii="Times New Roman" w:hAnsi="Times New Roman" w:cs="Times New Roman"/>
-        </w:rPr>
-        <w:t>requirements, iii</w:t>
-      </w:r>
-      <w:r>
-        <w:rPr>
-          <w:rFonts w:ascii="Times New Roman" w:hAnsi="Times New Roman" w:cs="Times New Roman"/>
-        </w:rPr>
-        <w:t xml:space="preserve">) access sharing and re-use, and iv) </w:t>
-      </w:r>
-      <w:r>
-        <w:rPr>
-          <w:rFonts w:ascii="Times New Roman" w:hAnsi="Times New Roman" w:cs="Times New Roman"/>
-        </w:rPr>
-        <w:t xml:space="preserve">Archiving. </w:t>
-      </w:r>
-      <w:r>
-        <w:rPr>
-          <w:rFonts w:ascii="Times New Roman" w:hAnsi="Times New Roman" w:cs="Times New Roman"/>
-        </w:rPr>
-        <w:t>We hope that this plan</w:t>
-      </w:r>
-      <w:r>
-        <w:rPr>
-          <w:rFonts w:ascii="Times New Roman" w:hAnsi="Times New Roman" w:cs="Times New Roman"/>
-        </w:rPr>
-        <w:t xml:space="preserve"> serves you and your team well and meets all your data needs. </w:t>
-      </w:r>
-    </w:p>
-    <w:p>
-      <w:pPr>
-        <w:rPr>
-          <w:rFonts w:ascii="Times New Roman" w:hAnsi="Times New Roman" w:cs="Times New Roman"/>
-          <w:b/>
-        </w:rPr>
-      </w:pPr>
-    </w:p>
-    <w:p>
-      <w:pPr>
-        <w:pStyle w:val="Heading1"/>
-      </w:pPr>
-      <w:r>
-        <w:t>Project and Data Description</w:t>
-      </w:r>
-    </w:p>
-    <w:p>
-      <w:pPr>
-        <w:pStyle w:val="Heading2"/>
-      </w:pPr>
-      <w:r>
-        <w:t>• What data will be created or collected (type, size, format, etc.)</w:t>
-      </w:r>
-    </w:p>
-    <w:p>
-      <w:pPr>
-        <w:jc w:val="both"/>
-        <w:rPr>
-          <w:rFonts w:ascii="Times New Roman" w:hAnsi="Times New Roman" w:cs="Times New Roman"/>
-        </w:rPr>
-      </w:pPr>
-      <w:r>
-        <w:rPr>
-          <w:rFonts w:ascii="Times New Roman" w:hAnsi="Times New Roman" w:cs="Times New Roman"/>
-        </w:rPr>
-        <w:t xml:space="preserve">The data collected </w:t>
-      </w:r>
-      <w:r>
-        <w:rPr>
-          <w:rFonts w:ascii="Times New Roman" w:hAnsi="Times New Roman" w:cs="Times New Roman"/>
-        </w:rPr>
-        <w:t>will be that of</w:t>
-      </w:r>
-      <w:r>
-        <w:rPr>
-          <w:rFonts w:ascii="Times New Roman" w:hAnsi="Times New Roman" w:cs="Times New Roman"/>
-        </w:rPr>
-        <w:t xml:space="preserve"> marine wildlife</w:t>
-      </w:r>
-      <w:r>
-        <w:rPr>
-          <w:rFonts w:ascii="Times New Roman" w:hAnsi="Times New Roman" w:cs="Times New Roman"/>
-        </w:rPr>
-        <w:t xml:space="preserve"> to help write papers and create exercises for graduate level classes</w:t>
-      </w:r>
-      <w:r>
-        <w:rPr>
-          <w:rFonts w:ascii="Times New Roman" w:hAnsi="Times New Roman" w:cs="Times New Roman"/>
-        </w:rPr>
-        <w:t>. Professor Periw</w:t>
-      </w:r>
+        <w:t>through</w:t>
+      </w:r>
+      <w:r>
+        <w:rPr>
+          <w:rFonts w:ascii="Times New Roman" w:hAnsi="Times New Roman" w:cs="Times New Roman"/>
+        </w:rPr>
+        <w:t xml:space="preserve"> tags that are surgically implanted in captured and released animals, </w:t>
+      </w:r>
+      <w:r>
+        <w:rPr>
+          <w:rFonts w:ascii="Times New Roman" w:hAnsi="Times New Roman" w:cs="Times New Roman"/>
+        </w:rPr>
+        <w:t xml:space="preserve">iii) by </w:t>
+      </w:r>
+      <w:r>
+        <w:rPr>
+          <w:rFonts w:ascii="Times New Roman" w:hAnsi="Times New Roman" w:cs="Times New Roman"/>
+        </w:rPr>
+        <w:t xml:space="preserve">static sensor buoys that measure ocean conditions, and </w:t>
+      </w:r>
+      <w:r>
+        <w:rPr>
+          <w:rFonts w:ascii="Times New Roman" w:hAnsi="Times New Roman" w:cs="Times New Roman"/>
+        </w:rPr>
+        <w:t xml:space="preserve">iv) through </w:t>
+      </w:r>
+      <w:r>
+        <w:rPr>
+          <w:rFonts w:ascii="Times New Roman" w:hAnsi="Times New Roman" w:cs="Times New Roman"/>
+        </w:rPr>
+        <w:t xml:space="preserve">communication lines that passively listen for signals for animal tags. </w:t>
+      </w:r>
+      <w:r>
+        <w:rPr>
+          <w:rFonts w:ascii="Times New Roman" w:hAnsi="Times New Roman" w:cs="Times New Roman"/>
+        </w:rPr>
+        <w:t>Additional</w:t>
+      </w:r>
+      <w:r>
+        <w:rPr>
+          <w:rFonts w:ascii="Times New Roman" w:hAnsi="Times New Roman" w:cs="Times New Roman"/>
+        </w:rPr>
+        <w:t xml:space="preserve"> forms of data that a</w:t>
+      </w:r>
+      <w:r>
+        <w:rPr>
+          <w:rFonts w:ascii="Times New Roman" w:hAnsi="Times New Roman" w:cs="Times New Roman"/>
+        </w:rPr>
+        <w:t>re currently collected include</w:t>
+      </w:r>
+      <w:r>
+        <w:rPr>
+          <w:rFonts w:ascii="Times New Roman" w:hAnsi="Times New Roman" w:cs="Times New Roman"/>
+        </w:rPr>
+        <w:t xml:space="preserve"> field notes that document the anim</w:t>
+      </w:r>
+      <w:r>
+        <w:rPr>
+          <w:rFonts w:ascii="Times New Roman" w:hAnsi="Times New Roman" w:cs="Times New Roman"/>
+        </w:rPr>
+        <w:t>als captured and tagged, and</w:t>
+      </w:r>
+      <w:r>
+        <w:rPr>
+          <w:rFonts w:ascii="Times New Roman" w:hAnsi="Times New Roman" w:cs="Times New Roman"/>
+        </w:rPr>
+        <w:t xml:space="preserve"> field notes from </w:t>
+      </w:r>
+      <w:r>
+        <w:rPr>
+          <w:rFonts w:ascii="Times New Roman" w:hAnsi="Times New Roman" w:cs="Times New Roman"/>
+        </w:rPr>
+        <w:lastRenderedPageBreak/>
+        <w:t xml:space="preserve">observational studies conducted during classes Dr. Periwinkle teaches. Currently, Dr. Periwinkle’s website also allows citizen scientists to report sightings of wildlife in the Minas Basin, although this data is not currently used. </w:t>
+      </w:r>
+    </w:p>
+    <w:p>
+      <w:pPr>
+        <w:jc w:val="both"/>
+        <w:rPr>
+          <w:rFonts w:ascii="Times New Roman" w:hAnsi="Times New Roman" w:cs="Times New Roman"/>
+        </w:rPr>
+      </w:pPr>
+    </w:p>
+    <w:p>
+      <w:pPr>
+        <w:jc w:val="both"/>
+        <w:rPr>
+          <w:rFonts w:ascii="Times New Roman" w:hAnsi="Times New Roman" w:cs="Times New Roman"/>
+        </w:rPr>
+      </w:pPr>
+      <w:r>
+        <w:rPr>
+          <w:rFonts w:ascii="Times New Roman" w:hAnsi="Times New Roman" w:cs="Times New Roman"/>
+        </w:rPr>
+        <w:t xml:space="preserve">In terms of the size and format, </w:t>
+      </w:r>
+      <w:r>
+        <w:rPr>
+          <w:rFonts w:ascii="Times New Roman" w:hAnsi="Times New Roman" w:cs="Times New Roman"/>
+        </w:rPr>
+        <w:t>e</w:t>
+      </w:r>
+      <w:r>
+        <w:rPr>
+          <w:rFonts w:ascii="Times New Roman" w:hAnsi="Times New Roman" w:cs="Times New Roman"/>
+        </w:rPr>
+        <w:t xml:space="preserve">ach collector produces data in a format specific to the sensor, however, Dr. Periwinkle’s team has developed software that converts the data to the </w:t>
+      </w:r>
+      <w:proofErr w:type="spellStart"/>
+      <w:r>
+        <w:rPr>
+          <w:rFonts w:ascii="Times New Roman" w:hAnsi="Times New Roman" w:cs="Times New Roman"/>
+        </w:rPr>
+        <w:t>NetCDF</w:t>
+      </w:r>
+      <w:proofErr w:type="spellEnd"/>
+      <w:r>
+        <w:rPr>
+          <w:rFonts w:ascii="Times New Roman" w:hAnsi="Times New Roman" w:cs="Times New Roman"/>
+        </w:rPr>
+        <w:t xml:space="preserve"> format for the use and storage. </w:t>
+      </w:r>
+      <w:proofErr w:type="spellStart"/>
+      <w:r>
+        <w:rPr>
+          <w:rFonts w:ascii="Times New Roman" w:hAnsi="Times New Roman" w:cs="Times New Roman"/>
+        </w:rPr>
+        <w:t>NetCDF</w:t>
+      </w:r>
+      <w:proofErr w:type="spellEnd"/>
+      <w:r>
+        <w:rPr>
+          <w:rFonts w:ascii="Times New Roman" w:hAnsi="Times New Roman" w:cs="Times New Roman"/>
+        </w:rPr>
+        <w:t xml:space="preserve"> is a set of software libraries and self-describing, machine-independent data formats that support the creation, access, and sharing of array-oriented scientific data (UNIDATA). </w:t>
+      </w:r>
+      <w:r>
+        <w:rPr>
+          <w:rFonts w:ascii="Times New Roman" w:hAnsi="Times New Roman" w:cs="Times New Roman"/>
+        </w:rPr>
+        <w:t>T</w:t>
+      </w:r>
+      <w:r>
+        <w:rPr>
+          <w:rFonts w:ascii="Times New Roman" w:hAnsi="Times New Roman" w:cs="Times New Roman"/>
+        </w:rPr>
+        <w:t>he sensors are currently producing roughly 300 MB per day in raw sensor data, which becomes 500 MB in uncompressed NETCDF formatted data</w:t>
+      </w:r>
+      <w:r>
+        <w:rPr>
+          <w:rFonts w:ascii="Times New Roman" w:hAnsi="Times New Roman" w:cs="Times New Roman"/>
+        </w:rPr>
+        <w:t xml:space="preserve">. It is important to note that both versions are kept. </w:t>
+      </w:r>
+      <w:r>
+        <w:rPr>
+          <w:rFonts w:ascii="Times New Roman" w:hAnsi="Times New Roman" w:cs="Times New Roman"/>
+        </w:rPr>
+        <w:t xml:space="preserve">Additionally, </w:t>
+      </w:r>
+      <w:r>
+        <w:rPr>
+          <w:rFonts w:ascii="Times New Roman" w:hAnsi="Times New Roman" w:cs="Times New Roman"/>
+        </w:rPr>
+        <w:t>Dr. Periwi</w:t>
+      </w:r>
+      <w:r>
+        <w:rPr>
+          <w:rFonts w:ascii="Times New Roman" w:hAnsi="Times New Roman" w:cs="Times New Roman"/>
+        </w:rPr>
+        <w:t>nkle will be looking to use the data from her website in the future</w:t>
+      </w:r>
+      <w:r>
+        <w:rPr>
+          <w:rFonts w:ascii="Times New Roman" w:hAnsi="Times New Roman" w:cs="Times New Roman"/>
+        </w:rPr>
+        <w:t>, which is downloaded as .</w:t>
+      </w:r>
+      <w:proofErr w:type="spellStart"/>
+      <w:r>
+        <w:rPr>
+          <w:rFonts w:ascii="Times New Roman" w:hAnsi="Times New Roman" w:cs="Times New Roman"/>
+        </w:rPr>
+        <w:t>tsv</w:t>
+      </w:r>
+      <w:proofErr w:type="spellEnd"/>
+      <w:r>
+        <w:rPr>
+          <w:rFonts w:ascii="Times New Roman" w:hAnsi="Times New Roman" w:cs="Times New Roman"/>
+        </w:rPr>
+        <w:t xml:space="preserve"> files and is 500GB.</w:t>
+      </w:r>
+      <w:r>
+        <w:rPr>
+          <w:rFonts w:ascii="Times New Roman" w:hAnsi="Times New Roman" w:cs="Times New Roman"/>
+        </w:rPr>
+        <w:t xml:space="preserve"> Additionally, </w:t>
+      </w:r>
+      <w:r>
+        <w:rPr>
+          <w:rFonts w:ascii="Times New Roman" w:hAnsi="Times New Roman" w:cs="Times New Roman"/>
+        </w:rPr>
+        <w:t>members of Dr. Periwinkle’s team run complex simulation models that attempt to predict animal populations and movement based on oceanographic data acquired from the buoys and from collaborator</w:t>
+      </w:r>
+      <w:r>
+        <w:rPr>
+          <w:rFonts w:ascii="Times New Roman" w:hAnsi="Times New Roman" w:cs="Times New Roman"/>
+        </w:rPr>
+        <w:t>s</w:t>
+      </w:r>
+      <w:r>
+        <w:rPr>
+          <w:rFonts w:ascii="Times New Roman" w:hAnsi="Times New Roman" w:cs="Times New Roman"/>
+        </w:rPr>
+        <w:t>. These models produce</w:t>
+      </w:r>
+      <w:r>
+        <w:rPr>
+          <w:rFonts w:ascii="Times New Roman" w:hAnsi="Times New Roman" w:cs="Times New Roman"/>
+        </w:rPr>
+        <w:t xml:space="preserve"> roughly </w:t>
+      </w:r>
+      <w:r>
+        <w:rPr>
+          <w:rFonts w:ascii="Times New Roman" w:hAnsi="Times New Roman" w:cs="Times New Roman"/>
+        </w:rPr>
+        <w:t>200GB</w:t>
+      </w:r>
+      <w:r>
+        <w:rPr>
+          <w:rFonts w:ascii="Times New Roman" w:hAnsi="Times New Roman" w:cs="Times New Roman"/>
+        </w:rPr>
+        <w:t xml:space="preserve"> of data in zipped </w:t>
+      </w:r>
+      <w:r>
+        <w:rPr>
+          <w:rFonts w:ascii="Times New Roman" w:hAnsi="Times New Roman" w:cs="Times New Roman"/>
+        </w:rPr>
+        <w:t xml:space="preserve">.csv files. </w:t>
+      </w:r>
+    </w:p>
+    <w:p>
+      <w:pPr>
+        <w:jc w:val="both"/>
+        <w:rPr>
+          <w:rFonts w:ascii="Times New Roman" w:hAnsi="Times New Roman" w:cs="Times New Roman"/>
+        </w:rPr>
+      </w:pPr>
+    </w:p>
+    <w:p>
+      <w:pPr>
+        <w:jc w:val="both"/>
+        <w:rPr>
+          <w:rFonts w:ascii="Times New Roman" w:hAnsi="Times New Roman" w:cs="Times New Roman"/>
+          <w:highlight w:val="yellow"/>
+        </w:rPr>
+      </w:pPr>
+    </w:p>
+    <w:p>
+      <w:pPr>
+        <w:jc w:val="both"/>
+        <w:rPr>
+          <w:rFonts w:ascii="Times New Roman" w:hAnsi="Times New Roman" w:cs="Times New Roman"/>
+          <w:highlight w:val="yellow"/>
+        </w:rPr>
+      </w:pPr>
+      <w:r>
+        <w:rPr>
+          <w:rFonts w:ascii="Times New Roman" w:hAnsi="Times New Roman" w:cs="Times New Roman"/>
+          <w:highlight w:val="yellow"/>
+        </w:rPr>
+        <w:t xml:space="preserve">Also has storage from 3 years on floppy disks. </w:t>
+      </w:r>
+      <w:r>
+        <w:rPr>
+          <w:rFonts w:ascii="Times New Roman" w:hAnsi="Times New Roman" w:cs="Times New Roman"/>
+          <w:highlight w:val="yellow"/>
+        </w:rPr>
+        <w:t xml:space="preserve">Add on the 500 GB of website data and 200 CB of csv data </w:t>
+      </w:r>
+    </w:p>
+    <w:p>
+      <w:pPr>
+        <w:jc w:val="both"/>
+        <w:rPr>
+          <w:rFonts w:ascii="Times New Roman" w:hAnsi="Times New Roman" w:cs="Times New Roman"/>
+          <w:highlight w:val="yellow"/>
+        </w:rPr>
+      </w:pPr>
+    </w:p>
+    <w:p>
+      <w:pPr>
+        <w:jc w:val="both"/>
+        <w:rPr>
+          <w:rFonts w:ascii="Times New Roman" w:hAnsi="Times New Roman" w:cs="Times New Roman"/>
+        </w:rPr>
+      </w:pPr>
+      <w:r>
+        <w:rPr>
+          <w:rFonts w:ascii="Times New Roman" w:hAnsi="Times New Roman" w:cs="Times New Roman"/>
+          <w:highlight w:val="yellow"/>
+        </w:rPr>
+        <w:t>At a baseline, Dr. Periwinkle</w:t>
+      </w:r>
+      <w:r>
+        <w:rPr>
+          <w:rFonts w:ascii="Times New Roman" w:hAnsi="Times New Roman" w:cs="Times New Roman"/>
+        </w:rPr>
+        <w:t xml:space="preserve"> </w:t>
+      </w:r>
+    </w:p>
+    <w:p>
+      <w:pPr>
+        <w:jc w:val="both"/>
+        <w:rPr>
+          <w:rFonts w:ascii="Times New Roman" w:hAnsi="Times New Roman" w:cs="Times New Roman"/>
+        </w:rPr>
+      </w:pPr>
+    </w:p>
+    <w:p>
+      <w:pPr>
+        <w:jc w:val="both"/>
+        <w:rPr>
+          <w:rFonts w:ascii="Times New Roman" w:hAnsi="Times New Roman" w:cs="Times New Roman"/>
+          <w:b/>
+        </w:rPr>
+      </w:pPr>
+      <w:r>
+        <w:rPr>
+          <w:rFonts w:ascii="Times New Roman" w:hAnsi="Times New Roman" w:cs="Times New Roman"/>
+          <w:b/>
+        </w:rPr>
+        <w:t>• What licenses apply to the data</w:t>
+      </w:r>
+    </w:p>
+    <w:p>
+      <w:pPr>
+        <w:jc w:val="both"/>
+        <w:rPr>
+          <w:rFonts w:ascii="Times New Roman" w:hAnsi="Times New Roman" w:cs="Times New Roman"/>
+        </w:rPr>
+      </w:pPr>
+      <w:r>
+        <w:rPr>
+          <w:rFonts w:ascii="Times New Roman" w:hAnsi="Times New Roman" w:cs="Times New Roman"/>
+        </w:rPr>
+        <w:t xml:space="preserve">As stated, </w:t>
+      </w:r>
+      <w:r>
+        <w:rPr>
+          <w:rFonts w:ascii="Times New Roman" w:hAnsi="Times New Roman" w:cs="Times New Roman"/>
+        </w:rPr>
+        <w:t>t</w:t>
+      </w:r>
+      <w:r>
+        <w:rPr>
+          <w:rFonts w:ascii="Times New Roman" w:hAnsi="Times New Roman" w:cs="Times New Roman"/>
+        </w:rPr>
+        <w:t xml:space="preserve">he data collected will be used to write papers and to create exercises for graduate classes. </w:t>
+      </w:r>
+      <w:r>
+        <w:rPr>
+          <w:rFonts w:ascii="Times New Roman" w:hAnsi="Times New Roman" w:cs="Times New Roman"/>
+        </w:rPr>
+        <w:t xml:space="preserve">The </w:t>
+      </w:r>
+      <w:r>
+        <w:rPr>
+          <w:rFonts w:ascii="Times New Roman" w:hAnsi="Times New Roman" w:cs="Times New Roman"/>
+        </w:rPr>
+        <w:t xml:space="preserve">data will be made available in visual form to the general public using OceanView.org, a </w:t>
+      </w:r>
+      <w:r>
+        <w:rPr>
+          <w:rFonts w:ascii="Times New Roman" w:hAnsi="Times New Roman" w:cs="Times New Roman"/>
+        </w:rPr>
+        <w:t>platform</w:t>
+      </w:r>
+      <w:r>
+        <w:rPr>
+          <w:rFonts w:ascii="Times New Roman" w:hAnsi="Times New Roman" w:cs="Times New Roman"/>
+        </w:rPr>
+        <w:t xml:space="preserve"> for sharing oceans-related data. </w:t>
+      </w:r>
+      <w:r>
+        <w:rPr>
+          <w:rFonts w:ascii="Times New Roman" w:hAnsi="Times New Roman" w:cs="Times New Roman"/>
+        </w:rPr>
+        <w:t>However,</w:t>
+      </w:r>
+      <w:r>
+        <w:rPr>
+          <w:rFonts w:ascii="Times New Roman" w:hAnsi="Times New Roman" w:cs="Times New Roman"/>
+        </w:rPr>
+        <w:t xml:space="preserve"> there</w:t>
+      </w:r>
+      <w:r>
+        <w:rPr>
+          <w:rFonts w:ascii="Times New Roman" w:hAnsi="Times New Roman" w:cs="Times New Roman"/>
+        </w:rPr>
+        <w:t xml:space="preserve"> is </w:t>
+      </w:r>
+      <w:r>
+        <w:rPr>
+          <w:rFonts w:ascii="Times New Roman" w:hAnsi="Times New Roman" w:cs="Times New Roman"/>
+        </w:rPr>
+        <w:t xml:space="preserve">currently </w:t>
+      </w:r>
+      <w:r>
+        <w:rPr>
+          <w:rFonts w:ascii="Times New Roman" w:hAnsi="Times New Roman" w:cs="Times New Roman"/>
+        </w:rPr>
+        <w:t xml:space="preserve">no structure sharing of data </w:t>
+      </w:r>
+      <w:r>
+        <w:rPr>
+          <w:rFonts w:ascii="Times New Roman" w:hAnsi="Times New Roman" w:cs="Times New Roman"/>
+        </w:rPr>
+        <w:t xml:space="preserve">(other than visually) </w:t>
+      </w:r>
+      <w:r>
+        <w:rPr>
+          <w:rFonts w:ascii="Times New Roman" w:hAnsi="Times New Roman" w:cs="Times New Roman"/>
+        </w:rPr>
+        <w:t>out</w:t>
+      </w:r>
+      <w:r>
+        <w:rPr>
+          <w:rFonts w:ascii="Times New Roman" w:hAnsi="Times New Roman" w:cs="Times New Roman"/>
+        </w:rPr>
+        <w:t>side of the university. T</w:t>
+      </w:r>
+      <w:r>
+        <w:rPr>
+          <w:rFonts w:ascii="Times New Roman" w:hAnsi="Times New Roman" w:cs="Times New Roman"/>
+        </w:rPr>
+        <w:t xml:space="preserve">he intent and long-term goal is to make the </w:t>
+      </w:r>
+      <w:r>
+        <w:rPr>
+          <w:rFonts w:ascii="Times New Roman" w:hAnsi="Times New Roman" w:cs="Times New Roman"/>
+        </w:rPr>
+        <w:t xml:space="preserve">actual </w:t>
+      </w:r>
+      <w:r>
+        <w:rPr>
+          <w:rFonts w:ascii="Times New Roman" w:hAnsi="Times New Roman" w:cs="Times New Roman"/>
+        </w:rPr>
+        <w:t xml:space="preserve">data available for use. </w:t>
+      </w:r>
+      <w:r>
+        <w:rPr>
+          <w:rFonts w:ascii="Times New Roman" w:hAnsi="Times New Roman" w:cs="Times New Roman"/>
+        </w:rPr>
+        <w:t xml:space="preserve">Additionally, there is currently </w:t>
+      </w:r>
+      <w:r>
+        <w:rPr>
+          <w:rFonts w:ascii="Times New Roman" w:hAnsi="Times New Roman" w:cs="Times New Roman"/>
+        </w:rPr>
+        <w:t>no specific licensing in place</w:t>
+      </w:r>
+      <w:r>
+        <w:rPr>
+          <w:rFonts w:ascii="Times New Roman" w:hAnsi="Times New Roman" w:cs="Times New Roman"/>
+        </w:rPr>
+        <w:t xml:space="preserve"> for students</w:t>
+      </w:r>
+      <w:r>
+        <w:rPr>
+          <w:rFonts w:ascii="Times New Roman" w:hAnsi="Times New Roman" w:cs="Times New Roman"/>
+        </w:rPr>
+        <w:t xml:space="preserve">. </w:t>
+      </w:r>
+      <w:r>
+        <w:rPr>
+          <w:rFonts w:ascii="Times New Roman" w:hAnsi="Times New Roman" w:cs="Times New Roman"/>
+        </w:rPr>
+        <w:t xml:space="preserve">The </w:t>
+      </w:r>
+      <w:r>
+        <w:rPr>
+          <w:rFonts w:ascii="Times New Roman" w:hAnsi="Times New Roman" w:cs="Times New Roman"/>
+        </w:rPr>
+        <w:t xml:space="preserve">citizen </w:t>
+      </w:r>
+      <w:r>
+        <w:rPr>
+          <w:rFonts w:ascii="Times New Roman" w:hAnsi="Times New Roman" w:cs="Times New Roman"/>
+        </w:rPr>
+        <w:t>scientist’s</w:t>
+      </w:r>
+      <w:r>
+        <w:rPr>
+          <w:rFonts w:ascii="Times New Roman" w:hAnsi="Times New Roman" w:cs="Times New Roman"/>
+        </w:rPr>
+        <w:t xml:space="preserve"> data </w:t>
+      </w:r>
+      <w:r>
+        <w:rPr>
+          <w:rFonts w:ascii="Times New Roman" w:hAnsi="Times New Roman" w:cs="Times New Roman"/>
+        </w:rPr>
+        <w:t>is open and there is no procedure or contract in place that the students (incoming or leaving) have to sign</w:t>
+      </w:r>
+      <w:r>
+        <w:rPr>
+          <w:rFonts w:ascii="Times New Roman" w:hAnsi="Times New Roman" w:cs="Times New Roman"/>
+        </w:rPr>
+        <w:t xml:space="preserve">. </w:t>
+      </w:r>
+      <w:r>
+        <w:rPr>
+          <w:rFonts w:ascii="Times New Roman" w:hAnsi="Times New Roman" w:cs="Times New Roman"/>
+        </w:rPr>
+        <w:t>In c</w:t>
+      </w:r>
+      <w:r>
+        <w:rPr>
+          <w:rFonts w:ascii="Times New Roman" w:hAnsi="Times New Roman" w:cs="Times New Roman"/>
+        </w:rPr>
+        <w:t>ontrast,</w:t>
+      </w:r>
+      <w:r>
+        <w:rPr>
+          <w:rFonts w:ascii="Times New Roman" w:hAnsi="Times New Roman" w:cs="Times New Roman"/>
+        </w:rPr>
+        <w:t xml:space="preserve"> Dr. Periwinkle owns the data she produces. </w:t>
+      </w:r>
+    </w:p>
+    <w:p>
+      <w:pPr>
+        <w:jc w:val="both"/>
+        <w:rPr>
+          <w:rFonts w:ascii="Times New Roman" w:hAnsi="Times New Roman" w:cs="Times New Roman"/>
+        </w:rPr>
+      </w:pPr>
+    </w:p>
+    <w:p>
+      <w:pPr>
+        <w:jc w:val="both"/>
+        <w:rPr>
+          <w:rFonts w:ascii="Times New Roman" w:hAnsi="Times New Roman" w:cs="Times New Roman"/>
+        </w:rPr>
+      </w:pPr>
+      <w:r>
+        <w:rPr>
+          <w:rFonts w:ascii="Times New Roman" w:hAnsi="Times New Roman" w:cs="Times New Roman"/>
+        </w:rPr>
+        <w:t xml:space="preserve">With this, it is recommended that Dr. Periwinkle </w:t>
+      </w:r>
+      <w:r>
+        <w:rPr>
+          <w:rFonts w:ascii="Times New Roman" w:hAnsi="Times New Roman" w:cs="Times New Roman"/>
+        </w:rPr>
+        <w:t>use Creative Commons</w:t>
+      </w:r>
+      <w:r>
+        <w:rPr>
+          <w:rFonts w:ascii="Times New Roman" w:hAnsi="Times New Roman" w:cs="Times New Roman"/>
+        </w:rPr>
+        <w:t xml:space="preserve"> Attribution required (CC BY)</w:t>
+      </w:r>
+      <w:r>
+        <w:rPr>
+          <w:rFonts w:ascii="Times New Roman" w:hAnsi="Times New Roman" w:cs="Times New Roman"/>
+        </w:rPr>
+        <w:t xml:space="preserve"> </w:t>
+      </w:r>
+      <w:r>
+        <w:rPr>
+          <w:rFonts w:ascii="Times New Roman" w:hAnsi="Times New Roman" w:cs="Times New Roman"/>
+        </w:rPr>
+        <w:t>licensing</w:t>
+      </w:r>
+      <w:r>
+        <w:rPr>
+          <w:rFonts w:ascii="Times New Roman" w:hAnsi="Times New Roman" w:cs="Times New Roman"/>
+        </w:rPr>
+        <w:t xml:space="preserve"> through a public domain in order to allow others to freely access her papers, and other data, </w:t>
+      </w:r>
+      <w:r>
+        <w:rPr>
+          <w:rFonts w:ascii="Times New Roman" w:hAnsi="Times New Roman" w:cs="Times New Roman"/>
+        </w:rPr>
+        <w:t>wit</w:t>
+      </w:r>
+      <w:r>
+        <w:rPr>
+          <w:rFonts w:ascii="Times New Roman" w:hAnsi="Times New Roman" w:cs="Times New Roman"/>
+        </w:rPr>
+        <w:t>hout</w:t>
+      </w:r>
+      <w:r>
+        <w:rPr>
+          <w:rFonts w:ascii="Times New Roman" w:hAnsi="Times New Roman" w:cs="Times New Roman"/>
+        </w:rPr>
+        <w:t xml:space="preserve"> having to request </w:t>
+      </w:r>
+      <w:r>
+        <w:rPr>
+          <w:rFonts w:ascii="Times New Roman" w:hAnsi="Times New Roman" w:cs="Times New Roman"/>
+        </w:rPr>
+        <w:t xml:space="preserve">the data files. </w:t>
+      </w:r>
+    </w:p>
+    <w:p>
+      <w:pPr>
+        <w:jc w:val="both"/>
+        <w:rPr>
+          <w:rFonts w:ascii="Times New Roman" w:hAnsi="Times New Roman" w:cs="Times New Roman"/>
+          <w:b/>
+        </w:rPr>
+      </w:pPr>
+    </w:p>
+    <w:p>
+      <w:pPr>
+        <w:jc w:val="both"/>
+        <w:rPr>
+          <w:rFonts w:ascii="Times New Roman" w:hAnsi="Times New Roman" w:cs="Times New Roman"/>
+          <w:b/>
+        </w:rPr>
+      </w:pPr>
+      <w:r>
+        <w:rPr>
+          <w:rFonts w:ascii="Times New Roman" w:hAnsi="Times New Roman" w:cs="Times New Roman"/>
+          <w:b/>
+        </w:rPr>
+        <w:t>• What facilities and equipment will be required (hard disk space, backup</w:t>
+      </w:r>
+    </w:p>
+    <w:p>
+      <w:pPr>
+        <w:jc w:val="both"/>
+        <w:rPr>
+          <w:rFonts w:ascii="Times New Roman" w:hAnsi="Times New Roman" w:cs="Times New Roman"/>
+          <w:b/>
+        </w:rPr>
+      </w:pPr>
+      <w:r>
+        <w:rPr>
+          <w:rFonts w:ascii="Times New Roman" w:hAnsi="Times New Roman" w:cs="Times New Roman"/>
+          <w:b/>
+        </w:rPr>
+        <w:t>server, central repository, off-site repository, etc.)</w:t>
+      </w:r>
+    </w:p>
+    <w:p>
+      <w:pPr>
+        <w:jc w:val="both"/>
+        <w:rPr>
+          <w:rFonts w:ascii="Times New Roman" w:hAnsi="Times New Roman" w:cs="Times New Roman"/>
+          <w:b/>
+        </w:rPr>
+      </w:pPr>
       <w:bookmarkStart w:id="0" w:name="_GoBack"/>
-      <w:bookmarkEnd w:id="0"/>
-      <w:r>
-        <w:rPr>
-          <w:rFonts w:ascii="Times New Roman" w:hAnsi="Times New Roman" w:cs="Times New Roman"/>
-        </w:rPr>
-        <w:t>inkle’s team will be</w:t>
-      </w:r>
-      <w:r>
-        <w:rPr>
-          <w:rFonts w:ascii="Times New Roman" w:hAnsi="Times New Roman" w:cs="Times New Roman"/>
-        </w:rPr>
-        <w:t xml:space="preserve"> using a variety of sensors and monitoring </w:t>
-      </w:r>
-      <w:r>
-        <w:rPr>
-          <w:rFonts w:ascii="Times New Roman" w:hAnsi="Times New Roman" w:cs="Times New Roman"/>
-        </w:rPr>
-        <w:t xml:space="preserve">equipment to collect the </w:t>
-      </w:r>
-      <w:r>
-        <w:rPr>
-          <w:rFonts w:ascii="Times New Roman" w:hAnsi="Times New Roman" w:cs="Times New Roman"/>
-        </w:rPr>
-        <w:t>d</w:t>
-      </w:r>
-      <w:r>
-        <w:rPr>
-          <w:rFonts w:ascii="Times New Roman" w:hAnsi="Times New Roman" w:cs="Times New Roman"/>
-        </w:rPr>
-        <w:t>ata, including</w:t>
-      </w:r>
-      <w:r>
-        <w:rPr>
-          <w:rFonts w:ascii="Times New Roman" w:hAnsi="Times New Roman" w:cs="Times New Roman"/>
-        </w:rPr>
-        <w:t xml:space="preserve">: </w:t>
-      </w:r>
-      <w:proofErr w:type="spellStart"/>
-      <w:r>
-        <w:rPr>
-          <w:rFonts w:ascii="Times New Roman" w:hAnsi="Times New Roman" w:cs="Times New Roman"/>
-        </w:rPr>
-        <w:t>i</w:t>
-      </w:r>
-      <w:proofErr w:type="spellEnd"/>
-      <w:r>
-        <w:rPr>
-          <w:rFonts w:ascii="Times New Roman" w:hAnsi="Times New Roman" w:cs="Times New Roman"/>
-        </w:rPr>
-        <w:t xml:space="preserve">) </w:t>
-      </w:r>
-      <w:r>
-        <w:rPr>
-          <w:rFonts w:ascii="Times New Roman" w:hAnsi="Times New Roman" w:cs="Times New Roman"/>
-        </w:rPr>
-        <w:t>digitally by remotely-operated marine vehicles (ROMV),</w:t>
+      <w:r>
+        <w:rPr>
+          <w:rFonts w:ascii="Times New Roman" w:hAnsi="Times New Roman" w:cs="Times New Roman"/>
+        </w:rPr>
+        <w:t>Currently,</w:t>
+      </w:r>
+      <w:r>
+        <w:rPr>
+          <w:rFonts w:ascii="Times New Roman" w:hAnsi="Times New Roman" w:cs="Times New Roman"/>
+        </w:rPr>
+        <w:t xml:space="preserve"> data </w:t>
+      </w:r>
+      <w:r>
+        <w:rPr>
+          <w:rFonts w:ascii="Times New Roman" w:hAnsi="Times New Roman" w:cs="Times New Roman"/>
+        </w:rPr>
+        <w:t xml:space="preserve">in Dr. Periwinkles lab </w:t>
+      </w:r>
+      <w:r>
+        <w:rPr>
+          <w:rFonts w:ascii="Times New Roman" w:hAnsi="Times New Roman" w:cs="Times New Roman"/>
+        </w:rPr>
+        <w:t>is primarily shared with the team using external hard drives and USB keys</w:t>
+      </w:r>
+      <w:r>
+        <w:rPr>
+          <w:rFonts w:ascii="Times New Roman" w:hAnsi="Times New Roman" w:cs="Times New Roman"/>
+          <w:b/>
+        </w:rPr>
+        <w:t xml:space="preserve">. </w:t>
+      </w:r>
+    </w:p>
+    <w:p>
+      <w:pPr>
+        <w:jc w:val="both"/>
+        <w:rPr>
+          <w:rFonts w:ascii="Times New Roman" w:hAnsi="Times New Roman" w:cs="Times New Roman"/>
+          <w:b/>
+        </w:rPr>
+      </w:pPr>
+    </w:p>
+    <w:p>
+      <w:pPr>
+        <w:jc w:val="both"/>
+        <w:rPr>
+          <w:rFonts w:ascii="Times New Roman" w:hAnsi="Times New Roman" w:cs="Times New Roman"/>
+          <w:b/>
+        </w:rPr>
+      </w:pPr>
+      <w:r>
+        <w:rPr>
+          <w:rFonts w:ascii="Times New Roman" w:hAnsi="Times New Roman" w:cs="Times New Roman"/>
+          <w:b/>
+        </w:rPr>
+        <w:t>• What data management practices (backups, storage, access control,</w:t>
+      </w:r>
+    </w:p>
+    <w:p>
+      <w:pPr>
+        <w:jc w:val="both"/>
+        <w:rPr>
+          <w:rFonts w:ascii="Times New Roman" w:hAnsi="Times New Roman" w:cs="Times New Roman"/>
+          <w:b/>
+        </w:rPr>
+      </w:pPr>
+      <w:r>
+        <w:rPr>
+          <w:rFonts w:ascii="Times New Roman" w:hAnsi="Times New Roman" w:cs="Times New Roman"/>
+          <w:b/>
+        </w:rPr>
+        <w:t>archiving etc.) will be used</w:t>
+      </w:r>
+    </w:p>
+    <w:p>
+      <w:pPr>
+        <w:jc w:val="both"/>
+        <w:rPr>
+          <w:rFonts w:ascii="Times New Roman" w:hAnsi="Times New Roman" w:cs="Times New Roman"/>
+        </w:rPr>
+      </w:pPr>
+      <w:r>
+        <w:rPr>
+          <w:rFonts w:ascii="Times New Roman" w:hAnsi="Times New Roman" w:cs="Times New Roman"/>
+        </w:rPr>
+        <w:t xml:space="preserve">Currently, </w:t>
+      </w:r>
+      <w:r>
+        <w:rPr>
+          <w:rFonts w:ascii="Times New Roman" w:hAnsi="Times New Roman" w:cs="Times New Roman"/>
+        </w:rPr>
+        <w:t>past data</w:t>
+      </w:r>
+      <w:r>
+        <w:rPr>
+          <w:rFonts w:ascii="Times New Roman" w:hAnsi="Times New Roman" w:cs="Times New Roman"/>
+        </w:rPr>
+        <w:t xml:space="preserve"> and current data</w:t>
+      </w:r>
+      <w:r>
+        <w:rPr>
+          <w:rFonts w:ascii="Times New Roman" w:hAnsi="Times New Roman" w:cs="Times New Roman"/>
+        </w:rPr>
+        <w:t xml:space="preserve"> is kept in Dr. Periwinkles office in a myriad </w:t>
+      </w:r>
+      <w:r>
+        <w:rPr>
+          <w:rFonts w:ascii="Times New Roman" w:hAnsi="Times New Roman" w:cs="Times New Roman"/>
+        </w:rPr>
+        <w:t>of forms including</w:t>
+      </w:r>
+      <w:r>
+        <w:rPr>
+          <w:rFonts w:ascii="Times New Roman" w:hAnsi="Times New Roman" w:cs="Times New Roman"/>
+        </w:rPr>
+        <w:t xml:space="preserve">: floppy disks, ZIP Disks, CDs, DVDs, </w:t>
+      </w:r>
+      <w:r>
+        <w:rPr>
+          <w:rFonts w:ascii="Times New Roman" w:hAnsi="Times New Roman" w:cs="Times New Roman"/>
+        </w:rPr>
+        <w:t>Blu-Ray</w:t>
+      </w:r>
+      <w:r>
+        <w:rPr>
+          <w:rFonts w:ascii="Times New Roman" w:hAnsi="Times New Roman" w:cs="Times New Roman"/>
+        </w:rPr>
+        <w:t>, external hard</w:t>
       </w:r>
       <w:r>
         <w:rPr>
@@ -523,159 +1445,31 @@
         <w:rPr>
           <w:rFonts w:ascii="Times New Roman" w:hAnsi="Times New Roman" w:cs="Times New Roman"/>
         </w:rPr>
-        <w:t xml:space="preserve">ii) </w:t>
-      </w:r>
-      <w:r>
-        <w:rPr>
-          <w:rFonts w:ascii="Times New Roman" w:hAnsi="Times New Roman" w:cs="Times New Roman"/>
-        </w:rPr>
-        <w:t>through</w:t>
-      </w:r>
-      <w:r>
-        <w:rPr>
-          <w:rFonts w:ascii="Times New Roman" w:hAnsi="Times New Roman" w:cs="Times New Roman"/>
-        </w:rPr>
-        <w:t xml:space="preserve"> tags that are surgically implanted in captured and released animals, </w:t>
-      </w:r>
-      <w:r>
-        <w:rPr>
-          <w:rFonts w:ascii="Times New Roman" w:hAnsi="Times New Roman" w:cs="Times New Roman"/>
-        </w:rPr>
-        <w:t xml:space="preserve">iii) by </w:t>
-      </w:r>
-      <w:r>
-        <w:rPr>
-          <w:rFonts w:ascii="Times New Roman" w:hAnsi="Times New Roman" w:cs="Times New Roman"/>
-        </w:rPr>
-        <w:t xml:space="preserve">static sensor buoys that measure ocean conditions, and </w:t>
-      </w:r>
-      <w:r>
-        <w:rPr>
-          <w:rFonts w:ascii="Times New Roman" w:hAnsi="Times New Roman" w:cs="Times New Roman"/>
-        </w:rPr>
-        <w:t xml:space="preserve">iv) through </w:t>
-      </w:r>
-      <w:r>
-        <w:rPr>
-          <w:rFonts w:ascii="Times New Roman" w:hAnsi="Times New Roman" w:cs="Times New Roman"/>
-        </w:rPr>
-        <w:t xml:space="preserve">communication lines that passively listen for signals for animal tags. </w:t>
-      </w:r>
-    </w:p>
-    <w:p>
-      <w:pPr>
-        <w:jc w:val="both"/>
-        <w:rPr>
-          <w:rFonts w:ascii="Times New Roman" w:hAnsi="Times New Roman" w:cs="Times New Roman"/>
-        </w:rPr>
-      </w:pPr>
-    </w:p>
-    <w:p>
-      <w:pPr>
-        <w:jc w:val="both"/>
-        <w:rPr>
-          <w:rFonts w:ascii="Times New Roman" w:hAnsi="Times New Roman" w:cs="Times New Roman"/>
-        </w:rPr>
-      </w:pPr>
-      <w:r>
-        <w:rPr>
-          <w:rFonts w:ascii="Times New Roman" w:hAnsi="Times New Roman" w:cs="Times New Roman"/>
-        </w:rPr>
-        <w:t>E</w:t>
-      </w:r>
-      <w:r>
-        <w:rPr>
-          <w:rFonts w:ascii="Times New Roman" w:hAnsi="Times New Roman" w:cs="Times New Roman"/>
-        </w:rPr>
-        <w:t xml:space="preserve">ach collector </w:t>
-      </w:r>
-      <w:r>
-        <w:rPr>
-          <w:rFonts w:ascii="Times New Roman" w:hAnsi="Times New Roman" w:cs="Times New Roman"/>
-        </w:rPr>
-        <w:t xml:space="preserve">produces data in a format specific to the sensor, however, Dr. Periwinkle’s team has developed software that converts the data to the </w:t>
-      </w:r>
-      <w:proofErr w:type="spellStart"/>
-      <w:r>
-        <w:rPr>
-          <w:rFonts w:ascii="Times New Roman" w:hAnsi="Times New Roman" w:cs="Times New Roman"/>
-        </w:rPr>
-        <w:t>NetCDF</w:t>
-      </w:r>
-      <w:proofErr w:type="spellEnd"/>
-      <w:r>
-        <w:rPr>
-          <w:rFonts w:ascii="Times New Roman" w:hAnsi="Times New Roman" w:cs="Times New Roman"/>
-        </w:rPr>
-        <w:t xml:space="preserve"> format for the use and storage. </w:t>
-      </w:r>
-      <w:proofErr w:type="spellStart"/>
-      <w:r>
-        <w:rPr>
-          <w:rFonts w:ascii="Times New Roman" w:hAnsi="Times New Roman" w:cs="Times New Roman"/>
-        </w:rPr>
-        <w:t>NetCDF</w:t>
-      </w:r>
-      <w:proofErr w:type="spellEnd"/>
-      <w:r>
-        <w:rPr>
-          <w:rFonts w:ascii="Times New Roman" w:hAnsi="Times New Roman" w:cs="Times New Roman"/>
-        </w:rPr>
-        <w:t xml:space="preserve"> is a set of software libraries and self-describing, machine-independent d</w:t>
-      </w:r>
-      <w:r>
-        <w:rPr>
-          <w:rFonts w:ascii="Times New Roman" w:hAnsi="Times New Roman" w:cs="Times New Roman"/>
-        </w:rPr>
-        <w:t>a</w:t>
-      </w:r>
-      <w:r>
-        <w:rPr>
-          <w:rFonts w:ascii="Times New Roman" w:hAnsi="Times New Roman" w:cs="Times New Roman"/>
-        </w:rPr>
-        <w:t>ta form</w:t>
-      </w:r>
-      <w:r>
-        <w:rPr>
-          <w:rFonts w:ascii="Times New Roman" w:hAnsi="Times New Roman" w:cs="Times New Roman"/>
-        </w:rPr>
-        <w:t>a</w:t>
-      </w:r>
-      <w:r>
-        <w:rPr>
-          <w:rFonts w:ascii="Times New Roman" w:hAnsi="Times New Roman" w:cs="Times New Roman"/>
-        </w:rPr>
-        <w:t>ts that support the creation, access, and sharing of array-oriented scientific data</w:t>
-      </w:r>
-      <w:r>
-        <w:rPr>
-          <w:rFonts w:ascii="Times New Roman" w:hAnsi="Times New Roman" w:cs="Times New Roman"/>
-        </w:rPr>
-        <w:t xml:space="preserve"> (</w:t>
-      </w:r>
-      <w:r>
-        <w:rPr>
-          <w:rFonts w:ascii="Times New Roman" w:hAnsi="Times New Roman" w:cs="Times New Roman"/>
-        </w:rPr>
-        <w:t>UNIDATA)</w:t>
-      </w:r>
-      <w:r>
-        <w:rPr>
-          <w:rFonts w:ascii="Times New Roman" w:hAnsi="Times New Roman" w:cs="Times New Roman"/>
-        </w:rPr>
-        <w:t xml:space="preserve">. </w:t>
-      </w:r>
-      <w:r>
-        <w:rPr>
-          <w:rFonts w:ascii="Times New Roman" w:hAnsi="Times New Roman" w:cs="Times New Roman"/>
-        </w:rPr>
-        <w:t>The sensors are currently producing roughly 300 MB per day in raw sensor data, which becomes 500 MB in uncompressed NETCDF formatted data</w:t>
-      </w:r>
-      <w:r>
-        <w:rPr>
-          <w:rFonts w:ascii="Times New Roman" w:hAnsi="Times New Roman" w:cs="Times New Roman"/>
-        </w:rPr>
-        <w:t xml:space="preserve">. It is important to note that both versions are kept. </w:t>
+        <w:t>drives, as well as</w:t>
+      </w:r>
+      <w:r>
+        <w:rPr>
+          <w:rFonts w:ascii="Times New Roman" w:hAnsi="Times New Roman" w:cs="Times New Roman"/>
+        </w:rPr>
+        <w:t xml:space="preserve"> through</w:t>
+      </w:r>
+      <w:r>
+        <w:rPr>
+          <w:rFonts w:ascii="Times New Roman" w:hAnsi="Times New Roman" w:cs="Times New Roman"/>
+        </w:rPr>
+        <w:t xml:space="preserve"> </w:t>
+      </w:r>
+      <w:r>
+        <w:rPr>
+          <w:rFonts w:ascii="Times New Roman" w:hAnsi="Times New Roman" w:cs="Times New Roman"/>
+        </w:rPr>
+        <w:t>Dropbox.</w:t>
+      </w:r>
+      <w:r>
+        <w:rPr>
+          <w:rFonts w:ascii="Times New Roman" w:hAnsi="Times New Roman" w:cs="Times New Roman"/>
+        </w:rPr>
+        <w:t xml:space="preserve"> </w:t>
       </w:r>
     </w:p>
     <w:p>
@@ -698,664 +1492,6 @@
           <w:rFonts w:ascii="Times New Roman" w:hAnsi="Times New Roman" w:cs="Times New Roman"/>
         </w:rPr>
         <w:lastRenderedPageBreak/>
-        <w:t>The</w:t>
-      </w:r>
-      <w:r>
-        <w:rPr>
-          <w:rFonts w:ascii="Times New Roman" w:hAnsi="Times New Roman" w:cs="Times New Roman"/>
-        </w:rPr>
-        <w:t xml:space="preserve"> </w:t>
-      </w:r>
-      <w:r>
-        <w:rPr>
-          <w:rFonts w:ascii="Times New Roman" w:hAnsi="Times New Roman" w:cs="Times New Roman"/>
-        </w:rPr>
-        <w:t xml:space="preserve">forms of data that are currently collected include: </w:t>
-      </w:r>
-      <w:proofErr w:type="spellStart"/>
-      <w:r>
-        <w:rPr>
-          <w:rFonts w:ascii="Times New Roman" w:hAnsi="Times New Roman" w:cs="Times New Roman"/>
-        </w:rPr>
-        <w:t>i</w:t>
-      </w:r>
-      <w:proofErr w:type="spellEnd"/>
-      <w:r>
-        <w:rPr>
-          <w:rFonts w:ascii="Times New Roman" w:hAnsi="Times New Roman" w:cs="Times New Roman"/>
-        </w:rPr>
-        <w:t xml:space="preserve">) field notes that document the animals captured and tagged, and ii) field notes from </w:t>
-      </w:r>
-      <w:r>
-        <w:rPr>
-          <w:rFonts w:ascii="Times New Roman" w:hAnsi="Times New Roman" w:cs="Times New Roman"/>
-        </w:rPr>
-        <w:t>observational</w:t>
-      </w:r>
-      <w:r>
-        <w:rPr>
-          <w:rFonts w:ascii="Times New Roman" w:hAnsi="Times New Roman" w:cs="Times New Roman"/>
-        </w:rPr>
-        <w:t xml:space="preserve"> studies conducted during classes </w:t>
-      </w:r>
-      <w:r>
-        <w:rPr>
-          <w:rFonts w:ascii="Times New Roman" w:hAnsi="Times New Roman" w:cs="Times New Roman"/>
-        </w:rPr>
-        <w:t xml:space="preserve">Dr. Periwinkle teaches. </w:t>
-      </w:r>
-      <w:r>
-        <w:rPr>
-          <w:rFonts w:ascii="Times New Roman" w:hAnsi="Times New Roman" w:cs="Times New Roman"/>
-        </w:rPr>
-        <w:t>Currently, Dr. Periwinkle’s website also allows citizen scientists to report sightings of wildlife in the Minas Basin, although this data is not currently used.</w:t>
-      </w:r>
-      <w:r>
-        <w:rPr>
-          <w:rFonts w:ascii="Times New Roman" w:hAnsi="Times New Roman" w:cs="Times New Roman"/>
-        </w:rPr>
-        <w:t xml:space="preserve"> </w:t>
-      </w:r>
-      <w:r>
-        <w:rPr>
-          <w:rFonts w:ascii="Times New Roman" w:hAnsi="Times New Roman" w:cs="Times New Roman"/>
-        </w:rPr>
-        <w:t xml:space="preserve">In the future, Dr. Periwinkle will be looking to use this data, </w:t>
-      </w:r>
-      <w:r>
-        <w:rPr>
-          <w:rFonts w:ascii="Times New Roman" w:hAnsi="Times New Roman" w:cs="Times New Roman"/>
-        </w:rPr>
-        <w:t xml:space="preserve">which is downloaded </w:t>
-      </w:r>
-      <w:proofErr w:type="gramStart"/>
-      <w:r>
-        <w:rPr>
-          <w:rFonts w:ascii="Times New Roman" w:hAnsi="Times New Roman" w:cs="Times New Roman"/>
-        </w:rPr>
-        <w:t>as</w:t>
-      </w:r>
-      <w:r>
-        <w:rPr>
-          <w:rFonts w:ascii="Times New Roman" w:hAnsi="Times New Roman" w:cs="Times New Roman"/>
-        </w:rPr>
-        <w:t xml:space="preserve"> .</w:t>
-      </w:r>
-      <w:proofErr w:type="spellStart"/>
-      <w:r>
-        <w:rPr>
-          <w:rFonts w:ascii="Times New Roman" w:hAnsi="Times New Roman" w:cs="Times New Roman"/>
-        </w:rPr>
-        <w:t>tsv</w:t>
-      </w:r>
-      <w:proofErr w:type="spellEnd"/>
-      <w:proofErr w:type="gramEnd"/>
-      <w:r>
-        <w:rPr>
-          <w:rFonts w:ascii="Times New Roman" w:hAnsi="Times New Roman" w:cs="Times New Roman"/>
-        </w:rPr>
-        <w:t xml:space="preserve"> </w:t>
-      </w:r>
-      <w:r>
-        <w:rPr>
-          <w:rFonts w:ascii="Times New Roman" w:hAnsi="Times New Roman" w:cs="Times New Roman"/>
-        </w:rPr>
-        <w:t>files and is</w:t>
-      </w:r>
-      <w:r>
-        <w:rPr>
-          <w:rFonts w:ascii="Times New Roman" w:hAnsi="Times New Roman" w:cs="Times New Roman"/>
-        </w:rPr>
-        <w:t xml:space="preserve"> 500GB. </w:t>
-      </w:r>
-    </w:p>
-    <w:p>
-      <w:pPr>
-        <w:jc w:val="both"/>
-        <w:rPr>
-          <w:rFonts w:ascii="Times New Roman" w:hAnsi="Times New Roman" w:cs="Times New Roman"/>
-        </w:rPr>
-      </w:pPr>
-    </w:p>
-    <w:p>
-      <w:pPr>
-        <w:jc w:val="both"/>
-        <w:rPr>
-          <w:rFonts w:ascii="Times New Roman" w:hAnsi="Times New Roman" w:cs="Times New Roman"/>
-        </w:rPr>
-      </w:pPr>
-      <w:r>
-        <w:rPr>
-          <w:rFonts w:ascii="Times New Roman" w:hAnsi="Times New Roman" w:cs="Times New Roman"/>
-        </w:rPr>
-        <w:t>It should be noted that members of Dr. Periwinkle’s team run complex simulation models that attempt to predict animal populations and movement based on oceanographic data acquired from the buoys and from collaborator</w:t>
-      </w:r>
-      <w:r>
-        <w:rPr>
-          <w:rFonts w:ascii="Times New Roman" w:hAnsi="Times New Roman" w:cs="Times New Roman"/>
-        </w:rPr>
-        <w:t>s</w:t>
-      </w:r>
-      <w:r>
-        <w:rPr>
-          <w:rFonts w:ascii="Times New Roman" w:hAnsi="Times New Roman" w:cs="Times New Roman"/>
-        </w:rPr>
-        <w:t>. These models produce gigabyte</w:t>
-      </w:r>
-      <w:r>
-        <w:rPr>
-          <w:rFonts w:ascii="Times New Roman" w:hAnsi="Times New Roman" w:cs="Times New Roman"/>
-        </w:rPr>
-        <w:t xml:space="preserve">s of data in zipped </w:t>
-      </w:r>
-      <w:r>
-        <w:rPr>
-          <w:rFonts w:ascii="Times New Roman" w:hAnsi="Times New Roman" w:cs="Times New Roman"/>
-        </w:rPr>
-        <w:t>200</w:t>
-      </w:r>
-      <w:r>
-        <w:rPr>
-          <w:rFonts w:ascii="Times New Roman" w:hAnsi="Times New Roman" w:cs="Times New Roman"/>
-        </w:rPr>
-        <w:t xml:space="preserve">GB </w:t>
-      </w:r>
-      <w:r>
-        <w:rPr>
-          <w:rFonts w:ascii="Times New Roman" w:hAnsi="Times New Roman" w:cs="Times New Roman"/>
-        </w:rPr>
-        <w:t xml:space="preserve">.csv files. </w:t>
-      </w:r>
-    </w:p>
-    <w:p>
-      <w:pPr>
-        <w:jc w:val="both"/>
-        <w:rPr>
-          <w:rFonts w:ascii="Times New Roman" w:hAnsi="Times New Roman" w:cs="Times New Roman"/>
-        </w:rPr>
-      </w:pPr>
-    </w:p>
-    <w:p>
-      <w:pPr>
-        <w:jc w:val="both"/>
-        <w:rPr>
-          <w:rFonts w:ascii="Times New Roman" w:hAnsi="Times New Roman" w:cs="Times New Roman"/>
-        </w:rPr>
-      </w:pPr>
-      <w:r>
-        <w:rPr>
-          <w:rFonts w:ascii="Times New Roman" w:hAnsi="Times New Roman" w:cs="Times New Roman"/>
-        </w:rPr>
-        <w:t xml:space="preserve">Also has storage from 3 years on floppy disks. </w:t>
-      </w:r>
-      <w:r>
-        <w:rPr>
-          <w:rFonts w:ascii="Times New Roman" w:hAnsi="Times New Roman" w:cs="Times New Roman"/>
-        </w:rPr>
-        <w:t xml:space="preserve">Add on the 500 GB of website data and 200 CB of csv data </w:t>
-      </w:r>
-    </w:p>
-    <w:p>
-      <w:pPr>
-        <w:jc w:val="both"/>
-        <w:rPr>
-          <w:rFonts w:ascii="Times New Roman" w:hAnsi="Times New Roman" w:cs="Times New Roman"/>
-        </w:rPr>
-      </w:pPr>
-    </w:p>
-    <w:p>
-      <w:pPr>
-        <w:jc w:val="both"/>
-        <w:rPr>
-          <w:rFonts w:ascii="Times New Roman" w:hAnsi="Times New Roman" w:cs="Times New Roman"/>
-        </w:rPr>
-      </w:pPr>
-      <w:r>
-        <w:rPr>
-          <w:rFonts w:ascii="Times New Roman" w:hAnsi="Times New Roman" w:cs="Times New Roman"/>
-        </w:rPr>
-        <w:t xml:space="preserve">At a baseline, Dr. Periwinkle </w:t>
-      </w:r>
-    </w:p>
-    <w:p>
-      <w:pPr>
-        <w:jc w:val="both"/>
-        <w:rPr>
-          <w:rFonts w:ascii="Times New Roman" w:hAnsi="Times New Roman" w:cs="Times New Roman"/>
-        </w:rPr>
-      </w:pPr>
-    </w:p>
-    <w:p>
-      <w:pPr>
-        <w:jc w:val="both"/>
-        <w:rPr>
-          <w:rFonts w:ascii="Times New Roman" w:hAnsi="Times New Roman" w:cs="Times New Roman"/>
-          <w:b/>
-        </w:rPr>
-      </w:pPr>
-      <w:r>
-        <w:rPr>
-          <w:rFonts w:ascii="Times New Roman" w:hAnsi="Times New Roman" w:cs="Times New Roman"/>
-          <w:b/>
-        </w:rPr>
-        <w:t>• What licenses apply to the data</w:t>
-      </w:r>
-    </w:p>
-    <w:p>
-      <w:pPr>
-        <w:jc w:val="both"/>
-        <w:rPr>
-          <w:rFonts w:ascii="Times New Roman" w:hAnsi="Times New Roman" w:cs="Times New Roman"/>
-        </w:rPr>
-      </w:pPr>
-      <w:r>
-        <w:rPr>
-          <w:rFonts w:ascii="Times New Roman" w:hAnsi="Times New Roman" w:cs="Times New Roman"/>
-        </w:rPr>
-        <w:t xml:space="preserve">The data collected will be used to write papers and to create exercises for graduate classes. </w:t>
-      </w:r>
-      <w:r>
-        <w:rPr>
-          <w:rFonts w:ascii="Times New Roman" w:hAnsi="Times New Roman" w:cs="Times New Roman"/>
-        </w:rPr>
-        <w:t xml:space="preserve">The </w:t>
-      </w:r>
-      <w:r>
-        <w:rPr>
-          <w:rFonts w:ascii="Times New Roman" w:hAnsi="Times New Roman" w:cs="Times New Roman"/>
-        </w:rPr>
-        <w:t xml:space="preserve">data will be made available in visual form to the general public using OceanView.org, a </w:t>
-      </w:r>
-      <w:r>
-        <w:rPr>
-          <w:rFonts w:ascii="Times New Roman" w:hAnsi="Times New Roman" w:cs="Times New Roman"/>
-        </w:rPr>
-        <w:t>platform</w:t>
-      </w:r>
-      <w:r>
-        <w:rPr>
-          <w:rFonts w:ascii="Times New Roman" w:hAnsi="Times New Roman" w:cs="Times New Roman"/>
-        </w:rPr>
-        <w:t xml:space="preserve"> for sharing oceans-related data. </w:t>
-      </w:r>
-      <w:r>
-        <w:rPr>
-          <w:rFonts w:ascii="Times New Roman" w:hAnsi="Times New Roman" w:cs="Times New Roman"/>
-        </w:rPr>
-        <w:t xml:space="preserve">Currently, there is no structure sharing of data outside of the university, however, the intent and long-term goal is to make the data available for use. </w:t>
-      </w:r>
-      <w:r>
-        <w:rPr>
-          <w:rFonts w:ascii="Times New Roman" w:hAnsi="Times New Roman" w:cs="Times New Roman"/>
-        </w:rPr>
-        <w:t xml:space="preserve">Additionally, there is currently </w:t>
-      </w:r>
-      <w:r>
-        <w:rPr>
-          <w:rFonts w:ascii="Times New Roman" w:hAnsi="Times New Roman" w:cs="Times New Roman"/>
-        </w:rPr>
-        <w:t>no specific licensing in place</w:t>
-      </w:r>
-      <w:r>
-        <w:rPr>
-          <w:rFonts w:ascii="Times New Roman" w:hAnsi="Times New Roman" w:cs="Times New Roman"/>
-        </w:rPr>
-        <w:t xml:space="preserve"> for students</w:t>
-      </w:r>
-      <w:r>
-        <w:rPr>
-          <w:rFonts w:ascii="Times New Roman" w:hAnsi="Times New Roman" w:cs="Times New Roman"/>
-        </w:rPr>
-        <w:t xml:space="preserve">. </w:t>
-      </w:r>
-      <w:r>
-        <w:rPr>
-          <w:rFonts w:ascii="Times New Roman" w:hAnsi="Times New Roman" w:cs="Times New Roman"/>
-        </w:rPr>
-        <w:t xml:space="preserve">The </w:t>
-      </w:r>
-      <w:r>
-        <w:rPr>
-          <w:rFonts w:ascii="Times New Roman" w:hAnsi="Times New Roman" w:cs="Times New Roman"/>
-        </w:rPr>
-        <w:t xml:space="preserve">citizen </w:t>
-      </w:r>
-      <w:r>
-        <w:rPr>
-          <w:rFonts w:ascii="Times New Roman" w:hAnsi="Times New Roman" w:cs="Times New Roman"/>
-        </w:rPr>
-        <w:t>scientist’s</w:t>
-      </w:r>
-      <w:r>
-        <w:rPr>
-          <w:rFonts w:ascii="Times New Roman" w:hAnsi="Times New Roman" w:cs="Times New Roman"/>
-        </w:rPr>
-        <w:t xml:space="preserve"> data </w:t>
-      </w:r>
-      <w:r>
-        <w:rPr>
-          <w:rFonts w:ascii="Times New Roman" w:hAnsi="Times New Roman" w:cs="Times New Roman"/>
-        </w:rPr>
-        <w:t>is open and there is no procedure or contract in place that the students (incoming or leaving) have to sign</w:t>
-      </w:r>
-      <w:r>
-        <w:rPr>
-          <w:rFonts w:ascii="Times New Roman" w:hAnsi="Times New Roman" w:cs="Times New Roman"/>
-        </w:rPr>
-        <w:t xml:space="preserve">. </w:t>
-      </w:r>
-      <w:r>
-        <w:rPr>
-          <w:rFonts w:ascii="Times New Roman" w:hAnsi="Times New Roman" w:cs="Times New Roman"/>
-        </w:rPr>
-        <w:t>In c</w:t>
-      </w:r>
-      <w:r>
-        <w:rPr>
-          <w:rFonts w:ascii="Times New Roman" w:hAnsi="Times New Roman" w:cs="Times New Roman"/>
-        </w:rPr>
-        <w:t>ontrast,</w:t>
-      </w:r>
-      <w:r>
-        <w:rPr>
-          <w:rFonts w:ascii="Times New Roman" w:hAnsi="Times New Roman" w:cs="Times New Roman"/>
-        </w:rPr>
-        <w:t xml:space="preserve"> Dr. Periwinkle owns the data she produces. </w:t>
-      </w:r>
-      <w:r>
-        <w:rPr>
-          <w:rFonts w:ascii="Times New Roman" w:hAnsi="Times New Roman" w:cs="Times New Roman"/>
-        </w:rPr>
-        <w:t xml:space="preserve">With this, it is recommended that Dr. Periwinkle </w:t>
-      </w:r>
-      <w:r>
-        <w:rPr>
-          <w:rFonts w:ascii="Times New Roman" w:hAnsi="Times New Roman" w:cs="Times New Roman"/>
-        </w:rPr>
-        <w:t>use Creative Commons</w:t>
-      </w:r>
-      <w:r>
-        <w:rPr>
-          <w:rFonts w:ascii="Times New Roman" w:hAnsi="Times New Roman" w:cs="Times New Roman"/>
-        </w:rPr>
-        <w:t xml:space="preserve"> Attribution required (CC BY)</w:t>
-      </w:r>
-      <w:r>
-        <w:rPr>
-          <w:rFonts w:ascii="Times New Roman" w:hAnsi="Times New Roman" w:cs="Times New Roman"/>
-        </w:rPr>
-        <w:t xml:space="preserve"> </w:t>
-      </w:r>
-      <w:r>
-        <w:rPr>
-          <w:rFonts w:ascii="Times New Roman" w:hAnsi="Times New Roman" w:cs="Times New Roman"/>
-        </w:rPr>
-        <w:t>licensing</w:t>
-      </w:r>
-      <w:r>
-        <w:rPr>
-          <w:rFonts w:ascii="Times New Roman" w:hAnsi="Times New Roman" w:cs="Times New Roman"/>
-        </w:rPr>
-        <w:t xml:space="preserve"> through a public domain in order to allow others to freely access her papers, and other data, </w:t>
-      </w:r>
-      <w:r>
-        <w:rPr>
-          <w:rFonts w:ascii="Times New Roman" w:hAnsi="Times New Roman" w:cs="Times New Roman"/>
-        </w:rPr>
-        <w:t>wit</w:t>
-      </w:r>
-      <w:r>
-        <w:rPr>
-          <w:rFonts w:ascii="Times New Roman" w:hAnsi="Times New Roman" w:cs="Times New Roman"/>
-        </w:rPr>
-        <w:t>hout</w:t>
-      </w:r>
-      <w:r>
-        <w:rPr>
-          <w:rFonts w:ascii="Times New Roman" w:hAnsi="Times New Roman" w:cs="Times New Roman"/>
-        </w:rPr>
-        <w:t xml:space="preserve"> having to request </w:t>
-      </w:r>
-      <w:r>
-        <w:rPr>
-          <w:rFonts w:ascii="Times New Roman" w:hAnsi="Times New Roman" w:cs="Times New Roman"/>
-        </w:rPr>
-        <w:t xml:space="preserve">the data files. </w:t>
-      </w:r>
-    </w:p>
-    <w:p>
-      <w:pPr>
-        <w:jc w:val="both"/>
-        <w:rPr>
-          <w:rFonts w:ascii="Times New Roman" w:hAnsi="Times New Roman" w:cs="Times New Roman"/>
-          <w:b/>
-        </w:rPr>
-      </w:pPr>
-    </w:p>
-    <w:p>
-      <w:pPr>
-        <w:jc w:val="both"/>
-        <w:rPr>
-          <w:rFonts w:ascii="Times New Roman" w:hAnsi="Times New Roman" w:cs="Times New Roman"/>
-          <w:b/>
-        </w:rPr>
-      </w:pPr>
-      <w:r>
-        <w:rPr>
-          <w:rFonts w:ascii="Times New Roman" w:hAnsi="Times New Roman" w:cs="Times New Roman"/>
-          <w:b/>
-        </w:rPr>
-        <w:t>• What facilities and equipment will be required (hard disk space, backup</w:t>
-      </w:r>
-    </w:p>
-    <w:p>
-      <w:pPr>
-        <w:jc w:val="both"/>
-        <w:rPr>
-          <w:rFonts w:ascii="Times New Roman" w:hAnsi="Times New Roman" w:cs="Times New Roman"/>
-          <w:b/>
-        </w:rPr>
-      </w:pPr>
-      <w:r>
-        <w:rPr>
-          <w:rFonts w:ascii="Times New Roman" w:hAnsi="Times New Roman" w:cs="Times New Roman"/>
-          <w:b/>
-        </w:rPr>
-        <w:t>server, central repository, off-site repository, etc.)</w:t>
-      </w:r>
-    </w:p>
-    <w:p>
-      <w:pPr>
-        <w:jc w:val="both"/>
-        <w:rPr>
-          <w:rFonts w:ascii="Times New Roman" w:hAnsi="Times New Roman" w:cs="Times New Roman"/>
-          <w:b/>
-        </w:rPr>
-      </w:pPr>
-      <w:r>
-        <w:rPr>
-          <w:rFonts w:ascii="Times New Roman" w:hAnsi="Times New Roman" w:cs="Times New Roman"/>
-        </w:rPr>
-        <w:t>Currently,</w:t>
-      </w:r>
-      <w:r>
-        <w:rPr>
-          <w:rFonts w:ascii="Times New Roman" w:hAnsi="Times New Roman" w:cs="Times New Roman"/>
-        </w:rPr>
-        <w:t xml:space="preserve"> data </w:t>
-      </w:r>
-      <w:r>
-        <w:rPr>
-          <w:rFonts w:ascii="Times New Roman" w:hAnsi="Times New Roman" w:cs="Times New Roman"/>
-        </w:rPr>
-        <w:t xml:space="preserve">in Dr. Periwinkles lab </w:t>
-      </w:r>
-      <w:r>
-        <w:rPr>
-          <w:rFonts w:ascii="Times New Roman" w:hAnsi="Times New Roman" w:cs="Times New Roman"/>
-        </w:rPr>
-        <w:t>is primarily shared with the team using external hard drives and USB keys</w:t>
-      </w:r>
-      <w:r>
-        <w:rPr>
-          <w:rFonts w:ascii="Times New Roman" w:hAnsi="Times New Roman" w:cs="Times New Roman"/>
-          <w:b/>
-        </w:rPr>
-        <w:t xml:space="preserve">. </w:t>
-      </w:r>
-    </w:p>
-    <w:p>
-      <w:pPr>
-        <w:jc w:val="both"/>
-        <w:rPr>
-          <w:rFonts w:ascii="Times New Roman" w:hAnsi="Times New Roman" w:cs="Times New Roman"/>
-          <w:b/>
-        </w:rPr>
-      </w:pPr>
-    </w:p>
-    <w:p>
-      <w:pPr>
-        <w:jc w:val="both"/>
-        <w:rPr>
-          <w:rFonts w:ascii="Times New Roman" w:hAnsi="Times New Roman" w:cs="Times New Roman"/>
-          <w:b/>
-        </w:rPr>
-      </w:pPr>
-      <w:r>
-        <w:rPr>
-          <w:rFonts w:ascii="Times New Roman" w:hAnsi="Times New Roman" w:cs="Times New Roman"/>
-          <w:b/>
-        </w:rPr>
-        <w:t>• What data management practices (backups, storage, access control,</w:t>
-      </w:r>
-    </w:p>
-    <w:p>
-      <w:pPr>
-        <w:jc w:val="both"/>
-        <w:rPr>
-          <w:rFonts w:ascii="Times New Roman" w:hAnsi="Times New Roman" w:cs="Times New Roman"/>
-          <w:b/>
-        </w:rPr>
-      </w:pPr>
-      <w:r>
-        <w:rPr>
-          <w:rFonts w:ascii="Times New Roman" w:hAnsi="Times New Roman" w:cs="Times New Roman"/>
-          <w:b/>
-        </w:rPr>
-        <w:t>archiving etc.) will be used</w:t>
-      </w:r>
-    </w:p>
-    <w:p>
-      <w:pPr>
-        <w:jc w:val="both"/>
-        <w:rPr>
-          <w:rFonts w:ascii="Times New Roman" w:hAnsi="Times New Roman" w:cs="Times New Roman"/>
-        </w:rPr>
-      </w:pPr>
-      <w:r>
-        <w:rPr>
-          <w:rFonts w:ascii="Times New Roman" w:hAnsi="Times New Roman" w:cs="Times New Roman"/>
-        </w:rPr>
-        <w:t xml:space="preserve">Currently, </w:t>
-      </w:r>
-      <w:r>
-        <w:rPr>
-          <w:rFonts w:ascii="Times New Roman" w:hAnsi="Times New Roman" w:cs="Times New Roman"/>
-        </w:rPr>
-        <w:t>past data</w:t>
-      </w:r>
-      <w:r>
-        <w:rPr>
-          <w:rFonts w:ascii="Times New Roman" w:hAnsi="Times New Roman" w:cs="Times New Roman"/>
-        </w:rPr>
-        <w:t xml:space="preserve"> and current data</w:t>
-      </w:r>
-      <w:r>
-        <w:rPr>
-          <w:rFonts w:ascii="Times New Roman" w:hAnsi="Times New Roman" w:cs="Times New Roman"/>
-        </w:rPr>
-        <w:t xml:space="preserve"> is kept in Dr. Periwinkles office in a myriad </w:t>
-      </w:r>
-      <w:r>
-        <w:rPr>
-          <w:rFonts w:ascii="Times New Roman" w:hAnsi="Times New Roman" w:cs="Times New Roman"/>
-        </w:rPr>
-        <w:t>of forms including</w:t>
-      </w:r>
-      <w:r>
-        <w:rPr>
-          <w:rFonts w:ascii="Times New Roman" w:hAnsi="Times New Roman" w:cs="Times New Roman"/>
-        </w:rPr>
-        <w:t xml:space="preserve">: floppy disks, ZIP Disks, CDs, DVDs, </w:t>
-      </w:r>
-      <w:r>
-        <w:rPr>
-          <w:rFonts w:ascii="Times New Roman" w:hAnsi="Times New Roman" w:cs="Times New Roman"/>
-        </w:rPr>
-        <w:t>Blu-Ray</w:t>
-      </w:r>
-      <w:r>
-        <w:rPr>
-          <w:rFonts w:ascii="Times New Roman" w:hAnsi="Times New Roman" w:cs="Times New Roman"/>
-        </w:rPr>
-        <w:t>, external hard</w:t>
-      </w:r>
-      <w:r>
-        <w:rPr>
-          <w:rFonts w:ascii="Times New Roman" w:hAnsi="Times New Roman" w:cs="Times New Roman"/>
-        </w:rPr>
-        <w:t xml:space="preserve"> </w:t>
-      </w:r>
-      <w:r>
-        <w:rPr>
-          <w:rFonts w:ascii="Times New Roman" w:hAnsi="Times New Roman" w:cs="Times New Roman"/>
-        </w:rPr>
-        <w:t>drives, as well as</w:t>
-      </w:r>
-      <w:r>
-        <w:rPr>
-          <w:rFonts w:ascii="Times New Roman" w:hAnsi="Times New Roman" w:cs="Times New Roman"/>
-        </w:rPr>
-        <w:t xml:space="preserve"> through</w:t>
-      </w:r>
-      <w:r>
-        <w:rPr>
-          <w:rFonts w:ascii="Times New Roman" w:hAnsi="Times New Roman" w:cs="Times New Roman"/>
-        </w:rPr>
-        <w:t xml:space="preserve"> </w:t>
-      </w:r>
-      <w:r>
-        <w:rPr>
-          <w:rFonts w:ascii="Times New Roman" w:hAnsi="Times New Roman" w:cs="Times New Roman"/>
-        </w:rPr>
-        <w:t>Dropbox.</w:t>
-      </w:r>
-      <w:r>
-        <w:rPr>
-          <w:rFonts w:ascii="Times New Roman" w:hAnsi="Times New Roman" w:cs="Times New Roman"/>
-        </w:rPr>
-        <w:t xml:space="preserve"> </w:t>
-      </w:r>
-    </w:p>
-    <w:p>
-      <w:pPr>
-        <w:jc w:val="both"/>
-        <w:rPr>
-          <w:rFonts w:ascii="Times New Roman" w:hAnsi="Times New Roman" w:cs="Times New Roman"/>
-        </w:rPr>
-      </w:pPr>
-    </w:p>
-    <w:p>
-      <w:pPr>
-        <w:jc w:val="both"/>
-        <w:rPr>
-          <w:rFonts w:ascii="Times New Roman" w:hAnsi="Times New Roman" w:cs="Times New Roman"/>
-        </w:rPr>
-      </w:pPr>
-      <w:r>
-        <w:rPr>
-          <w:rFonts w:ascii="Times New Roman" w:hAnsi="Times New Roman" w:cs="Times New Roman"/>
-        </w:rPr>
         <w:t xml:space="preserve">Backups and archiving she would need a physical hard drive. </w:t>
       </w:r>
       <w:r>
@@ -1367,14 +1503,16 @@
     </w:p>
     <w:p>
       <w:pPr>
-        <w:rPr>
-          <w:rFonts w:ascii="Times New Roman" w:hAnsi="Times New Roman" w:cs="Times New Roman"/>
-          <w:b/>
-        </w:rPr>
-      </w:pPr>
-    </w:p>
-    <w:p>
-      <w:pPr>
+        <w:jc w:val="both"/>
+        <w:rPr>
+          <w:rFonts w:ascii="Times New Roman" w:hAnsi="Times New Roman" w:cs="Times New Roman"/>
+          <w:b/>
+        </w:rPr>
+      </w:pPr>
+    </w:p>
+    <w:p>
+      <w:pPr>
+        <w:jc w:val="both"/>
         <w:rPr>
           <w:rFonts w:ascii="Times New Roman" w:hAnsi="Times New Roman" w:cs="Times New Roman"/>
           <w:b/>
@@ -1390,6 +1528,7 @@
     </w:p>
     <w:p>
       <w:pPr>
+        <w:jc w:val="both"/>
         <w:rPr>
           <w:rFonts w:ascii="Times New Roman" w:hAnsi="Times New Roman" w:cs="Times New Roman"/>
         </w:rPr>
@@ -1421,14 +1560,16 @@
     </w:p>
     <w:p>
       <w:pPr>
-        <w:rPr>
-          <w:rFonts w:ascii="Times New Roman" w:hAnsi="Times New Roman" w:cs="Times New Roman"/>
-          <w:b/>
-        </w:rPr>
-      </w:pPr>
-    </w:p>
-    <w:p>
-      <w:pPr>
+        <w:jc w:val="both"/>
+        <w:rPr>
+          <w:rFonts w:ascii="Times New Roman" w:hAnsi="Times New Roman" w:cs="Times New Roman"/>
+          <w:b/>
+        </w:rPr>
+      </w:pPr>
+    </w:p>
+    <w:p>
+      <w:pPr>
+        <w:jc w:val="both"/>
         <w:rPr>
           <w:rFonts w:ascii="Times New Roman" w:hAnsi="Times New Roman" w:cs="Times New Roman"/>
           <w:b/>
@@ -1443,13 +1584,17 @@
       </w:r>
     </w:p>
     <w:p>
-      <w:r>
-        <w:rPr>
-          <w:rFonts w:ascii="Lucida Sans Unicode" w:hAnsi="Lucida Sans Unicode" w:cs="Lucida Sans Unicode"/>
+      <w:pPr>
+        <w:jc w:val="both"/>
+        <w:rPr>
+          <w:rFonts w:ascii="Times New Roman" w:hAnsi="Times New Roman" w:cs="Times New Roman"/>
+        </w:rPr>
+      </w:pPr>
+      <w:r>
+        <w:rPr>
+          <w:rFonts w:ascii="Times New Roman" w:hAnsi="Times New Roman" w:cs="Times New Roman"/>
           <w:color w:val="565A5C"/>
           <w:spacing w:val="3"/>
-          <w:sz w:val="29"/>
-          <w:szCs w:val="29"/>
           <w:shd w:val="clear" w:color="auto" w:fill="FFFFFF"/>
         </w:rPr>
         <w:t>The field notes follow the Darwin Core: </w:t>
@@ -1458,11 +1603,9 @@
         <w:r>
           <w:rPr>
             <w:rStyle w:val="Hyperlink"/>
-            <w:rFonts w:ascii="Lucida Sans Unicode" w:hAnsi="Lucida Sans Unicode" w:cs="Lucida Sans Unicode"/>
+            <w:rFonts w:ascii="Times New Roman" w:hAnsi="Times New Roman" w:cs="Times New Roman"/>
             <w:color w:val="006FBF"/>
             <w:spacing w:val="3"/>
-            <w:sz w:val="29"/>
-            <w:szCs w:val="29"/>
             <w:bdr w:val="none" w:sz="0" w:space="0" w:color="auto" w:frame="1"/>
             <w:shd w:val="clear" w:color="auto" w:fill="FFFFFF"/>
           </w:rPr>
@@ -1471,21 +1614,17 @@
       </w:hyperlink>
       <w:r>
         <w:rPr>
-          <w:rFonts w:ascii="Lucida Sans Unicode" w:hAnsi="Lucida Sans Unicode" w:cs="Lucida Sans Unicode"/>
+          <w:rFonts w:ascii="Times New Roman" w:hAnsi="Times New Roman" w:cs="Times New Roman"/>
           <w:color w:val="565A5C"/>
           <w:spacing w:val="3"/>
-          <w:sz w:val="29"/>
-          <w:szCs w:val="29"/>
         </w:rPr>
         <w:br/>
       </w:r>
       <w:r>
         <w:rPr>
-          <w:rFonts w:ascii="Lucida Sans Unicode" w:hAnsi="Lucida Sans Unicode" w:cs="Lucida Sans Unicode"/>
+          <w:rFonts w:ascii="Times New Roman" w:hAnsi="Times New Roman" w:cs="Times New Roman"/>
           <w:color w:val="565A5C"/>
           <w:spacing w:val="3"/>
-          <w:sz w:val="29"/>
-          <w:szCs w:val="29"/>
           <w:shd w:val="clear" w:color="auto" w:fill="FFFFFF"/>
         </w:rPr>
         <w:t>All the required filed must be filled, otherwise the data are dismissed. </w:t>
@@ -1493,14 +1632,16 @@
     </w:p>
     <w:p>
       <w:pPr>
-        <w:rPr>
-          <w:rFonts w:ascii="Times New Roman" w:hAnsi="Times New Roman" w:cs="Times New Roman"/>
-          <w:b/>
-        </w:rPr>
-      </w:pPr>
-    </w:p>
-    <w:p>
-      <w:pPr>
+        <w:jc w:val="both"/>
+        <w:rPr>
+          <w:rFonts w:ascii="Times New Roman" w:hAnsi="Times New Roman" w:cs="Times New Roman"/>
+          <w:b/>
+        </w:rPr>
+      </w:pPr>
+    </w:p>
+    <w:p>
+      <w:pPr>
+        <w:jc w:val="both"/>
         <w:rPr>
           <w:rFonts w:ascii="Times New Roman" w:hAnsi="Times New Roman" w:cs="Times New Roman"/>
           <w:b/>
@@ -1516,45 +1657,32 @@
     </w:p>
     <w:p>
       <w:pPr>
-        <w:rPr>
-          <w:rFonts w:ascii="Times New Roman" w:hAnsi="Times New Roman" w:cs="Times New Roman"/>
-          <w:b/>
-        </w:rPr>
-      </w:pPr>
-    </w:p>
-    <w:p>
-      <w:pPr>
-        <w:rPr>
-          <w:rFonts w:ascii="Times New Roman" w:hAnsi="Times New Roman" w:cs="Times New Roman"/>
-          <w:b/>
-        </w:rPr>
-      </w:pPr>
-      <w:r>
-        <w:rPr>
-          <w:rFonts w:ascii="Times New Roman" w:hAnsi="Times New Roman" w:cs="Times New Roman"/>
-          <w:b/>
-        </w:rPr>
-        <w:t xml:space="preserve">• How will its reuse be </w:t>
-      </w:r>
-      <w:proofErr w:type="gramStart"/>
-      <w:r>
-        <w:rPr>
-          <w:rFonts w:ascii="Times New Roman" w:hAnsi="Times New Roman" w:cs="Times New Roman"/>
-          <w:b/>
-        </w:rPr>
-        <w:t>enabled</w:t>
-      </w:r>
-      <w:proofErr w:type="gramEnd"/>
-      <w:r>
-        <w:rPr>
-          <w:rFonts w:ascii="Times New Roman" w:hAnsi="Times New Roman" w:cs="Times New Roman"/>
-          <w:b/>
-        </w:rPr>
-        <w:t xml:space="preserve"> and long-term preservation ensured after</w:t>
-      </w:r>
-    </w:p>
-    <w:p>
-      <w:pPr>
+        <w:jc w:val="both"/>
+        <w:rPr>
+          <w:rFonts w:ascii="Times New Roman" w:hAnsi="Times New Roman" w:cs="Times New Roman"/>
+          <w:b/>
+        </w:rPr>
+      </w:pPr>
+    </w:p>
+    <w:p>
+      <w:pPr>
+        <w:jc w:val="both"/>
+        <w:rPr>
+          <w:rFonts w:ascii="Times New Roman" w:hAnsi="Times New Roman" w:cs="Times New Roman"/>
+          <w:b/>
+        </w:rPr>
+      </w:pPr>
+      <w:r>
+        <w:rPr>
+          <w:rFonts w:ascii="Times New Roman" w:hAnsi="Times New Roman" w:cs="Times New Roman"/>
+          <w:b/>
+        </w:rPr>
+        <w:t>• How will its reuse be enabled and long-term preservation ensured after</w:t>
+      </w:r>
+    </w:p>
+    <w:p>
+      <w:pPr>
+        <w:jc w:val="both"/>
         <w:rPr>
           <w:rFonts w:ascii="Times New Roman" w:hAnsi="Times New Roman" w:cs="Times New Roman"/>
           <w:b/>
@@ -1570,14 +1698,16 @@
     </w:p>
     <w:p>
       <w:pPr>
-        <w:rPr>
-          <w:rFonts w:ascii="Times New Roman" w:hAnsi="Times New Roman" w:cs="Times New Roman"/>
-          <w:b/>
-        </w:rPr>
-      </w:pPr>
-    </w:p>
-    <w:p>
-      <w:pPr>
+        <w:jc w:val="both"/>
+        <w:rPr>
+          <w:rFonts w:ascii="Times New Roman" w:hAnsi="Times New Roman" w:cs="Times New Roman"/>
+          <w:b/>
+        </w:rPr>
+      </w:pPr>
+    </w:p>
+    <w:p>
+      <w:pPr>
+        <w:jc w:val="both"/>
         <w:rPr>
           <w:rFonts w:ascii="Times New Roman" w:hAnsi="Times New Roman" w:cs="Times New Roman"/>
           <w:b/>
@@ -1593,6 +1723,7 @@
     </w:p>
     <w:p>
       <w:pPr>
+        <w:jc w:val="both"/>
         <w:rPr>
           <w:rFonts w:ascii="Times New Roman" w:hAnsi="Times New Roman" w:cs="Times New Roman"/>
         </w:rPr>
@@ -1606,14 +1737,16 @@
     </w:p>
     <w:p>
       <w:pPr>
-        <w:rPr>
-          <w:rFonts w:ascii="Times New Roman" w:hAnsi="Times New Roman" w:cs="Times New Roman"/>
-          <w:b/>
-        </w:rPr>
-      </w:pPr>
-    </w:p>
-    <w:p>
-      <w:pPr>
+        <w:jc w:val="both"/>
+        <w:rPr>
+          <w:rFonts w:ascii="Times New Roman" w:hAnsi="Times New Roman" w:cs="Times New Roman"/>
+          <w:b/>
+        </w:rPr>
+      </w:pPr>
+    </w:p>
+    <w:p>
+      <w:pPr>
+        <w:jc w:val="both"/>
         <w:rPr>
           <w:rFonts w:ascii="Times New Roman" w:hAnsi="Times New Roman" w:cs="Times New Roman"/>
         </w:rPr>
@@ -1630,17 +1763,123 @@
     </w:p>
     <w:p>
       <w:pPr>
-        <w:rPr>
-          <w:rFonts w:ascii="Times New Roman" w:hAnsi="Times New Roman" w:cs="Times New Roman"/>
-          <w:b/>
-        </w:rPr>
-      </w:pPr>
-    </w:p>
-    <w:p>
-      <w:pPr>
-        <w:rPr>
-          <w:rFonts w:ascii="Times New Roman" w:hAnsi="Times New Roman" w:cs="Times New Roman"/>
-          <w:b/>
+        <w:jc w:val="both"/>
+        <w:rPr>
+          <w:rFonts w:ascii="Times New Roman" w:hAnsi="Times New Roman" w:cs="Times New Roman"/>
+          <w:b/>
+        </w:rPr>
+      </w:pPr>
+    </w:p>
+    <w:p>
+      <w:pPr>
+        <w:jc w:val="both"/>
+        <w:rPr>
+          <w:rFonts w:ascii="Times New Roman" w:hAnsi="Times New Roman" w:cs="Times New Roman"/>
+          <w:b/>
+        </w:rPr>
+      </w:pPr>
+      <w:r>
+        <w:rPr>
+          <w:rFonts w:ascii="Times New Roman" w:hAnsi="Times New Roman" w:cs="Times New Roman"/>
+          <w:b/>
+        </w:rPr>
+        <w:t xml:space="preserve">Our Recommendation </w:t>
+      </w:r>
+    </w:p>
+    <w:p>
+      <w:pPr>
+        <w:jc w:val="both"/>
+        <w:rPr>
+          <w:rFonts w:ascii="Times New Roman" w:hAnsi="Times New Roman" w:cs="Times New Roman"/>
+        </w:rPr>
+      </w:pPr>
+      <w:r>
+        <w:rPr>
+          <w:rFonts w:ascii="Times New Roman" w:hAnsi="Times New Roman" w:cs="Times New Roman"/>
+        </w:rPr>
+        <w:t xml:space="preserve">As stated, </w:t>
+      </w:r>
+      <w:r>
+        <w:rPr>
+          <w:rFonts w:ascii="Times New Roman" w:hAnsi="Times New Roman" w:cs="Times New Roman"/>
+        </w:rPr>
+        <w:t>the data collected is used to write papers and to create exercises for graduate classes, however, there is currently no structured sharing of data outside of the univer</w:t>
+      </w:r>
+      <w:r>
+        <w:rPr>
+          <w:rFonts w:ascii="Times New Roman" w:hAnsi="Times New Roman" w:cs="Times New Roman"/>
+        </w:rPr>
+        <w:t xml:space="preserve">sity. The long-term goal is to make this data available for use. </w:t>
+      </w:r>
+      <w:r>
+        <w:rPr>
+          <w:rFonts w:ascii="Times New Roman" w:hAnsi="Times New Roman" w:cs="Times New Roman"/>
+        </w:rPr>
+        <w:t xml:space="preserve">In order to do so, in conjunction with the information from this data management plan, we recommend that </w:t>
+      </w:r>
+      <w:r>
+        <w:rPr>
+          <w:rFonts w:ascii="Times New Roman" w:hAnsi="Times New Roman" w:cs="Times New Roman"/>
+        </w:rPr>
+        <w:t xml:space="preserve">Dr. Periwinkle </w:t>
+      </w:r>
+      <w:r>
+        <w:rPr>
+          <w:rFonts w:ascii="Times New Roman" w:hAnsi="Times New Roman" w:cs="Times New Roman"/>
+        </w:rPr>
+        <w:t xml:space="preserve">… </w:t>
+      </w:r>
+    </w:p>
+    <w:p>
+      <w:pPr>
+        <w:jc w:val="both"/>
+        <w:rPr>
+          <w:rFonts w:ascii="Times New Roman" w:hAnsi="Times New Roman" w:cs="Times New Roman"/>
+          <w:b/>
+        </w:rPr>
+      </w:pPr>
+    </w:p>
+    <w:p>
+      <w:pPr>
+        <w:jc w:val="both"/>
+        <w:rPr>
+          <w:rFonts w:ascii="Times New Roman" w:hAnsi="Times New Roman" w:cs="Times New Roman"/>
+          <w:b/>
+        </w:rPr>
+      </w:pPr>
+      <w:r>
+        <w:rPr>
+          <w:rFonts w:ascii="Times New Roman" w:hAnsi="Times New Roman" w:cs="Times New Roman"/>
+          <w:b/>
+        </w:rPr>
+        <w:t xml:space="preserve">The problem </w:t>
+      </w:r>
+    </w:p>
+    <w:p>
+      <w:pPr>
+        <w:jc w:val="both"/>
+        <w:rPr>
+          <w:rFonts w:ascii="Times New Roman" w:hAnsi="Times New Roman" w:cs="Times New Roman"/>
+        </w:rPr>
+      </w:pPr>
+      <w:r>
+        <w:rPr>
+          <w:rFonts w:ascii="Times New Roman" w:hAnsi="Times New Roman" w:cs="Times New Roman"/>
+        </w:rPr>
+        <w:t>Someone looking to access Dr. Periwinkles work can email Dr. Periwinkle to request the data files, and Dr. Periwi</w:t>
+      </w:r>
+      <w:r>
+        <w:rPr>
+          <w:rFonts w:ascii="Times New Roman" w:hAnsi="Times New Roman" w:cs="Times New Roman"/>
+        </w:rPr>
+        <w:t xml:space="preserve">nkle can upload them to Dropbox.  It is important to note that although the university uses the file sharing provider Microsoft OneDrive, it requires external users to login with a Microsoft-provided account of some kind and not all people have these accounts. </w:t>
+      </w:r>
+    </w:p>
+    <w:bookmarkEnd w:id="0"/>
+    <w:p>
+      <w:pPr>
+        <w:rPr>
+          <w:rFonts w:ascii="Times New Roman" w:hAnsi="Times New Roman" w:cs="Times New Roman"/>
         </w:rPr>
       </w:pPr>
     </w:p>
@@ -1829,6 +2068,7 @@
           <w:rFonts w:ascii="Times New Roman" w:hAnsi="Times New Roman" w:cs="Times New Roman"/>
           <w:b/>
         </w:rPr>
+        <w:lastRenderedPageBreak/>
         <w:t>Professor Chartreuse</w:t>
       </w:r>
     </w:p>

</xml_diff>

<commit_message>
additional edits to Dr. Periwinkle
</commit_message>
<xml_diff>
--- a/BUSI6516_GroupProject.docx
+++ b/BUSI6516_GroupProject.docx
@@ -1544,13 +1544,19 @@
           <w:rFonts w:ascii="Times New Roman" w:hAnsi="Times New Roman" w:cs="Times New Roman"/>
           <w:color w:val="000000" w:themeColor="text1"/>
         </w:rPr>
-        <w:t xml:space="preserve">data sharing. </w:t>
-      </w:r>
-      <w:r>
-        <w:rPr>
-          <w:rFonts w:ascii="Times New Roman" w:hAnsi="Times New Roman" w:cs="Times New Roman"/>
-          <w:color w:val="000000" w:themeColor="text1"/>
-          <w:highlight w:val="magenta"/>
+        <w:t xml:space="preserve">data </w:t>
+      </w:r>
+      <w:r>
+        <w:rPr>
+          <w:rFonts w:ascii="Times New Roman" w:hAnsi="Times New Roman" w:cs="Times New Roman"/>
+          <w:color w:val="000000" w:themeColor="text1"/>
+        </w:rPr>
+        <w:t xml:space="preserve">sharing. </w:t>
+      </w:r>
+      <w:r>
+        <w:rPr>
+          <w:rFonts w:ascii="Times New Roman" w:hAnsi="Times New Roman" w:cs="Times New Roman"/>
+          <w:color w:val="000000" w:themeColor="text1"/>
         </w:rPr>
         <w:t>Data sharing is the practice of making data used for scholarly research available to other investigators.</w:t>
       </w:r>
@@ -1561,120 +1567,6 @@
         </w:rPr>
         <w:t xml:space="preserve"> </w:t>
       </w:r>
-      <w:r>
-        <w:rPr>
-          <w:rFonts w:ascii="Times New Roman" w:hAnsi="Times New Roman" w:cs="Times New Roman"/>
-          <w:color w:val="000000" w:themeColor="text1"/>
-        </w:rPr>
-        <w:t xml:space="preserve">Additionally, there is currently </w:t>
-      </w:r>
-      <w:r>
-        <w:rPr>
-          <w:rFonts w:ascii="Times New Roman" w:hAnsi="Times New Roman" w:cs="Times New Roman"/>
-          <w:color w:val="000000" w:themeColor="text1"/>
-        </w:rPr>
-        <w:t>no specific licensing in place</w:t>
-      </w:r>
-      <w:r>
-        <w:rPr>
-          <w:rFonts w:ascii="Times New Roman" w:hAnsi="Times New Roman" w:cs="Times New Roman"/>
-          <w:color w:val="000000" w:themeColor="text1"/>
-        </w:rPr>
-        <w:t xml:space="preserve"> for students</w:t>
-      </w:r>
-      <w:r>
-        <w:rPr>
-          <w:rFonts w:ascii="Times New Roman" w:hAnsi="Times New Roman" w:cs="Times New Roman"/>
-          <w:color w:val="000000" w:themeColor="text1"/>
-        </w:rPr>
-        <w:t xml:space="preserve">. </w:t>
-      </w:r>
-      <w:r>
-        <w:rPr>
-          <w:rFonts w:ascii="Times New Roman" w:hAnsi="Times New Roman" w:cs="Times New Roman"/>
-          <w:color w:val="000000" w:themeColor="text1"/>
-        </w:rPr>
-        <w:t xml:space="preserve">The </w:t>
-      </w:r>
-      <w:r>
-        <w:rPr>
-          <w:rFonts w:ascii="Times New Roman" w:hAnsi="Times New Roman" w:cs="Times New Roman"/>
-          <w:color w:val="000000" w:themeColor="text1"/>
-        </w:rPr>
-        <w:t xml:space="preserve">citizen </w:t>
-      </w:r>
-      <w:r>
-        <w:rPr>
-          <w:rFonts w:ascii="Times New Roman" w:hAnsi="Times New Roman" w:cs="Times New Roman"/>
-          <w:color w:val="000000" w:themeColor="text1"/>
-        </w:rPr>
-        <w:t>scientist’s</w:t>
-      </w:r>
-      <w:r>
-        <w:rPr>
-          <w:rFonts w:ascii="Times New Roman" w:hAnsi="Times New Roman" w:cs="Times New Roman"/>
-          <w:color w:val="000000" w:themeColor="text1"/>
-        </w:rPr>
-        <w:t xml:space="preserve"> data </w:t>
-      </w:r>
-      <w:r>
-        <w:rPr>
-          <w:rFonts w:ascii="Times New Roman" w:hAnsi="Times New Roman" w:cs="Times New Roman"/>
-          <w:color w:val="000000" w:themeColor="text1"/>
-        </w:rPr>
-        <w:t>is open and there is no procedure or contract in place that the students (incoming or leaving) have to sign</w:t>
-      </w:r>
-      <w:r>
-        <w:rPr>
-          <w:rFonts w:ascii="Times New Roman" w:hAnsi="Times New Roman" w:cs="Times New Roman"/>
-          <w:color w:val="000000" w:themeColor="text1"/>
-        </w:rPr>
-        <w:t xml:space="preserve">. </w:t>
-      </w:r>
-      <w:r>
-        <w:rPr>
-          <w:rFonts w:ascii="Times New Roman" w:hAnsi="Times New Roman" w:cs="Times New Roman"/>
-          <w:color w:val="000000" w:themeColor="text1"/>
-        </w:rPr>
-        <w:t xml:space="preserve">As students graduate, they can share their data with current students in the </w:t>
-      </w:r>
-      <w:proofErr w:type="gramStart"/>
-      <w:r>
-        <w:rPr>
-          <w:rFonts w:ascii="Times New Roman" w:hAnsi="Times New Roman" w:cs="Times New Roman"/>
-          <w:color w:val="000000" w:themeColor="text1"/>
-        </w:rPr>
-        <w:t>lab, or</w:t>
-      </w:r>
-      <w:proofErr w:type="gramEnd"/>
-      <w:r>
-        <w:rPr>
-          <w:rFonts w:ascii="Times New Roman" w:hAnsi="Times New Roman" w:cs="Times New Roman"/>
-          <w:color w:val="000000" w:themeColor="text1"/>
-        </w:rPr>
-        <w:t xml:space="preserve"> take it with them on their personal devices. </w:t>
-      </w:r>
-      <w:r>
-        <w:rPr>
-          <w:rFonts w:ascii="Times New Roman" w:hAnsi="Times New Roman" w:cs="Times New Roman"/>
-          <w:color w:val="000000" w:themeColor="text1"/>
-        </w:rPr>
-        <w:t>In c</w:t>
-      </w:r>
-      <w:r>
-        <w:rPr>
-          <w:rFonts w:ascii="Times New Roman" w:hAnsi="Times New Roman" w:cs="Times New Roman"/>
-          <w:color w:val="000000" w:themeColor="text1"/>
-        </w:rPr>
-        <w:t>ontrast,</w:t>
-      </w:r>
-      <w:r>
-        <w:rPr>
-          <w:rFonts w:ascii="Times New Roman" w:hAnsi="Times New Roman" w:cs="Times New Roman"/>
-          <w:color w:val="000000" w:themeColor="text1"/>
-        </w:rPr>
-        <w:t xml:space="preserve"> Dr. Periwinkle owns the data she produces. </w:t>
-      </w:r>
     </w:p>
     <w:p>
       <w:pPr>
@@ -1761,7 +1653,28 @@
           <w:rFonts w:ascii="Times New Roman" w:hAnsi="Times New Roman" w:cs="Times New Roman"/>
           <w:color w:val="000000" w:themeColor="text1"/>
         </w:rPr>
-        <w:t xml:space="preserve"> in order to allow others to freely access her papers, and other data, </w:t>
+        <w:t xml:space="preserve"> in order to allow others to freely access her </w:t>
+      </w:r>
+      <w:r>
+        <w:rPr>
+          <w:rFonts w:ascii="Times New Roman" w:hAnsi="Times New Roman" w:cs="Times New Roman"/>
+          <w:color w:val="000000" w:themeColor="text1"/>
+        </w:rPr>
+        <w:t xml:space="preserve">and labs </w:t>
+      </w:r>
+      <w:r>
+        <w:rPr>
+          <w:rFonts w:ascii="Times New Roman" w:hAnsi="Times New Roman" w:cs="Times New Roman"/>
+          <w:color w:val="000000" w:themeColor="text1"/>
+        </w:rPr>
+        <w:t>papers and other data</w:t>
+      </w:r>
+      <w:r>
+        <w:rPr>
+          <w:rFonts w:ascii="Times New Roman" w:hAnsi="Times New Roman" w:cs="Times New Roman"/>
+          <w:color w:val="000000" w:themeColor="text1"/>
+        </w:rPr>
+        <w:t xml:space="preserve"> </w:t>
       </w:r>
       <w:r>
         <w:rPr>
@@ -1783,6 +1696,20 @@
           <w:color w:val="000000" w:themeColor="text1"/>
         </w:rPr>
         <w:t xml:space="preserve"> having to request </w:t>
+      </w:r>
+      <w:r>
+        <w:rPr>
+          <w:rFonts w:ascii="Times New Roman" w:hAnsi="Times New Roman" w:cs="Times New Roman"/>
+          <w:color w:val="000000" w:themeColor="text1"/>
+        </w:rPr>
+        <w:t xml:space="preserve">access </w:t>
+      </w:r>
+      <w:r>
+        <w:rPr>
+          <w:rFonts w:ascii="Times New Roman" w:hAnsi="Times New Roman" w:cs="Times New Roman"/>
+          <w:color w:val="000000" w:themeColor="text1"/>
+        </w:rPr>
+        <w:t xml:space="preserve">to </w:t>
       </w:r>
       <w:r>
         <w:rPr>
@@ -1964,20 +1891,614 @@
     </w:p>
     <w:p>
       <w:pPr>
-        <w:jc w:val="both"/>
-        <w:rPr>
-          <w:rFonts w:ascii="Times New Roman" w:hAnsi="Times New Roman" w:cs="Times New Roman"/>
+        <w:pStyle w:val="Heading3"/>
+      </w:pPr>
+      <w:r>
+        <w:t xml:space="preserve">Current Facilities/Equipment </w:t>
+      </w:r>
+    </w:p>
+    <w:p>
+      <w:pPr>
+        <w:jc w:val="both"/>
+        <w:rPr>
+          <w:rFonts w:ascii="Times New Roman" w:hAnsi="Times New Roman" w:cs="Times New Roman"/>
+          <w:color w:val="000000" w:themeColor="text1"/>
+        </w:rPr>
+      </w:pPr>
+      <w:r>
+        <w:rPr>
+          <w:rFonts w:ascii="Times New Roman" w:hAnsi="Times New Roman" w:cs="Times New Roman"/>
+          <w:color w:val="000000" w:themeColor="text1"/>
+        </w:rPr>
+        <w:t>Currently,</w:t>
+      </w:r>
+      <w:r>
+        <w:rPr>
+          <w:rFonts w:ascii="Times New Roman" w:hAnsi="Times New Roman" w:cs="Times New Roman"/>
+          <w:color w:val="000000" w:themeColor="text1"/>
+        </w:rPr>
+        <w:t xml:space="preserve"> data </w:t>
+      </w:r>
+      <w:r>
+        <w:rPr>
+          <w:rFonts w:ascii="Times New Roman" w:hAnsi="Times New Roman" w:cs="Times New Roman"/>
+          <w:color w:val="000000" w:themeColor="text1"/>
+        </w:rPr>
+        <w:t xml:space="preserve">in Dr. Periwinkles lab </w:t>
+      </w:r>
+      <w:r>
+        <w:rPr>
+          <w:rFonts w:ascii="Times New Roman" w:hAnsi="Times New Roman" w:cs="Times New Roman"/>
+          <w:color w:val="000000" w:themeColor="text1"/>
+        </w:rPr>
+        <w:t xml:space="preserve">is primarily shared with the team using external hard drives and USB </w:t>
+      </w:r>
+      <w:r>
+        <w:rPr>
+          <w:rFonts w:ascii="Times New Roman" w:hAnsi="Times New Roman" w:cs="Times New Roman"/>
+          <w:color w:val="000000" w:themeColor="text1"/>
+        </w:rPr>
+        <w:t xml:space="preserve">keys. Additionally, as mentioned, </w:t>
+      </w:r>
+      <w:r>
+        <w:rPr>
+          <w:rFonts w:ascii="Times New Roman" w:hAnsi="Times New Roman" w:cs="Times New Roman"/>
+          <w:color w:val="000000" w:themeColor="text1"/>
+        </w:rPr>
+        <w:t>there is currently no structured sharing of data outside of the u</w:t>
+      </w:r>
+      <w:r>
+        <w:rPr>
+          <w:rFonts w:ascii="Times New Roman" w:hAnsi="Times New Roman" w:cs="Times New Roman"/>
+          <w:color w:val="000000" w:themeColor="text1"/>
+        </w:rPr>
+        <w:t xml:space="preserve">niversity </w:t>
+      </w:r>
+      <w:r>
+        <w:rPr>
+          <w:rFonts w:ascii="Times New Roman" w:hAnsi="Times New Roman" w:cs="Times New Roman"/>
+          <w:color w:val="000000" w:themeColor="text1"/>
+        </w:rPr>
+        <w:t xml:space="preserve">and the </w:t>
+      </w:r>
+      <w:r>
+        <w:rPr>
+          <w:rFonts w:ascii="Times New Roman" w:hAnsi="Times New Roman" w:cs="Times New Roman"/>
+          <w:color w:val="000000" w:themeColor="text1"/>
+        </w:rPr>
+        <w:t>universities</w:t>
+      </w:r>
+      <w:r>
+        <w:rPr>
+          <w:rFonts w:ascii="Times New Roman" w:hAnsi="Times New Roman" w:cs="Times New Roman"/>
+          <w:color w:val="000000" w:themeColor="text1"/>
+        </w:rPr>
+        <w:t xml:space="preserve"> file sharing provider (Microsoft OneDrive) requires external users to login with a Microsoft-provided account </w:t>
+      </w:r>
+      <w:r>
+        <w:rPr>
+          <w:rFonts w:ascii="Times New Roman" w:hAnsi="Times New Roman" w:cs="Times New Roman"/>
+          <w:color w:val="000000" w:themeColor="text1"/>
+        </w:rPr>
+        <w:t xml:space="preserve">which not all people have. </w:t>
+      </w:r>
+    </w:p>
+    <w:p>
+      <w:pPr>
+        <w:jc w:val="both"/>
+        <w:rPr>
+          <w:rFonts w:ascii="Times New Roman" w:hAnsi="Times New Roman" w:cs="Times New Roman"/>
+          <w:color w:val="000000" w:themeColor="text1"/>
+        </w:rPr>
+      </w:pPr>
+    </w:p>
+    <w:p>
+      <w:pPr>
+        <w:pStyle w:val="Heading3"/>
+        <w:rPr>
           <w:b/>
-          <w:color w:val="000000" w:themeColor="text1"/>
-        </w:rPr>
-      </w:pPr>
-      <w:r>
+        </w:rPr>
+      </w:pPr>
+      <w:r>
+        <w:t xml:space="preserve">Recommendation </w:t>
+      </w:r>
+    </w:p>
+    <w:p>
+      <w:pPr>
+        <w:jc w:val="both"/>
+        <w:rPr>
+          <w:rFonts w:ascii="Times New Roman" w:hAnsi="Times New Roman" w:cs="Times New Roman"/>
+          <w:color w:val="000000" w:themeColor="text1"/>
+        </w:rPr>
+      </w:pPr>
+      <w:r>
+        <w:rPr>
+          <w:rFonts w:ascii="Times New Roman" w:hAnsi="Times New Roman" w:cs="Times New Roman"/>
+          <w:color w:val="000000" w:themeColor="text1"/>
+        </w:rPr>
+        <w:t xml:space="preserve">It is </w:t>
+      </w:r>
+      <w:r>
+        <w:rPr>
+          <w:rFonts w:ascii="Times New Roman" w:hAnsi="Times New Roman" w:cs="Times New Roman"/>
+          <w:color w:val="000000" w:themeColor="text1"/>
+        </w:rPr>
+        <w:t>recommended</w:t>
+      </w:r>
+      <w:r>
+        <w:rPr>
+          <w:rFonts w:ascii="Times New Roman" w:hAnsi="Times New Roman" w:cs="Times New Roman"/>
+          <w:color w:val="000000" w:themeColor="text1"/>
+        </w:rPr>
+        <w:t xml:space="preserve"> that </w:t>
+      </w:r>
+      <w:r>
+        <w:rPr>
+          <w:rFonts w:ascii="Times New Roman" w:hAnsi="Times New Roman" w:cs="Times New Roman"/>
+          <w:color w:val="000000" w:themeColor="text1"/>
+        </w:rPr>
+        <w:t>Dr. Periwinkle</w:t>
+      </w:r>
+      <w:r>
+        <w:rPr>
+          <w:rFonts w:ascii="Times New Roman" w:hAnsi="Times New Roman" w:cs="Times New Roman"/>
+          <w:color w:val="000000" w:themeColor="text1"/>
+        </w:rPr>
+        <w:t>,</w:t>
+      </w:r>
+      <w:r>
+        <w:rPr>
+          <w:rFonts w:ascii="Times New Roman" w:hAnsi="Times New Roman" w:cs="Times New Roman"/>
+          <w:color w:val="000000" w:themeColor="text1"/>
+        </w:rPr>
+        <w:t xml:space="preserve"> </w:t>
+      </w:r>
+      <w:r>
+        <w:rPr>
+          <w:rFonts w:ascii="Times New Roman" w:hAnsi="Times New Roman" w:cs="Times New Roman"/>
+          <w:color w:val="000000" w:themeColor="text1"/>
+        </w:rPr>
+        <w:t xml:space="preserve">in </w:t>
+      </w:r>
+      <w:r>
+        <w:rPr>
+          <w:rFonts w:ascii="Times New Roman" w:hAnsi="Times New Roman" w:cs="Times New Roman"/>
+          <w:color w:val="000000" w:themeColor="text1"/>
+        </w:rPr>
+        <w:t>co</w:t>
+      </w:r>
+      <w:r>
+        <w:rPr>
+          <w:rFonts w:ascii="Times New Roman" w:hAnsi="Times New Roman" w:cs="Times New Roman"/>
+          <w:color w:val="000000" w:themeColor="text1"/>
+        </w:rPr>
+        <w:t>llaboration with her institution,</w:t>
+      </w:r>
+      <w:r>
+        <w:rPr>
+          <w:rFonts w:ascii="Times New Roman" w:hAnsi="Times New Roman" w:cs="Times New Roman"/>
+          <w:color w:val="000000" w:themeColor="text1"/>
+        </w:rPr>
+        <w:t xml:space="preserve"> create an instit</w:t>
+      </w:r>
+      <w:r>
+        <w:rPr>
+          <w:rFonts w:ascii="Times New Roman" w:hAnsi="Times New Roman" w:cs="Times New Roman"/>
+          <w:color w:val="000000" w:themeColor="text1"/>
+        </w:rPr>
+        <w:t>ut</w:t>
+      </w:r>
+      <w:r>
+        <w:rPr>
+          <w:rFonts w:ascii="Times New Roman" w:hAnsi="Times New Roman" w:cs="Times New Roman"/>
+          <w:color w:val="000000" w:themeColor="text1"/>
+        </w:rPr>
+        <w:t>ional repository</w:t>
+      </w:r>
+      <w:r>
+        <w:rPr>
+          <w:rFonts w:ascii="Times New Roman" w:hAnsi="Times New Roman" w:cs="Times New Roman"/>
+          <w:color w:val="000000" w:themeColor="text1"/>
+        </w:rPr>
+        <w:t xml:space="preserve"> to house all data</w:t>
+      </w:r>
+      <w:r>
+        <w:rPr>
+          <w:rFonts w:ascii="Times New Roman" w:hAnsi="Times New Roman" w:cs="Times New Roman"/>
+          <w:color w:val="000000" w:themeColor="text1"/>
+        </w:rPr>
+        <w:t xml:space="preserve">. </w:t>
+      </w:r>
+      <w:r>
+        <w:rPr>
+          <w:rFonts w:ascii="Times New Roman" w:hAnsi="Times New Roman" w:cs="Times New Roman"/>
+          <w:color w:val="000000" w:themeColor="text1"/>
+        </w:rPr>
+        <w:t xml:space="preserve">A data repository </w:t>
+      </w:r>
+      <w:r>
+        <w:rPr>
+          <w:rFonts w:ascii="Times New Roman" w:hAnsi="Times New Roman" w:cs="Times New Roman"/>
+          <w:color w:val="000000" w:themeColor="text1"/>
+        </w:rPr>
+        <w:t>refers to an enterprise data storage entity</w:t>
+      </w:r>
+      <w:r>
+        <w:rPr>
+          <w:rFonts w:ascii="Times New Roman" w:hAnsi="Times New Roman" w:cs="Times New Roman"/>
+          <w:color w:val="000000" w:themeColor="text1"/>
+        </w:rPr>
+        <w:t xml:space="preserve"> into which data has been specifically partitioned for an analytical or reporting purpose</w:t>
+      </w:r>
+      <w:r>
+        <w:rPr>
+          <w:rFonts w:ascii="Times New Roman" w:hAnsi="Times New Roman" w:cs="Times New Roman"/>
+          <w:color w:val="000000" w:themeColor="text1"/>
+        </w:rPr>
+        <w:t xml:space="preserve"> (INFORMATICA)</w:t>
+      </w:r>
+      <w:r>
+        <w:rPr>
+          <w:rFonts w:ascii="Times New Roman" w:hAnsi="Times New Roman" w:cs="Times New Roman"/>
+          <w:color w:val="000000" w:themeColor="text1"/>
+        </w:rPr>
+        <w:t>.</w:t>
+      </w:r>
+      <w:r>
+        <w:rPr>
+          <w:rFonts w:ascii="Times New Roman" w:hAnsi="Times New Roman" w:cs="Times New Roman"/>
+          <w:color w:val="000000" w:themeColor="text1"/>
+        </w:rPr>
+        <w:t xml:space="preserve"> </w:t>
+      </w:r>
+      <w:r>
+        <w:rPr>
+          <w:rFonts w:ascii="Times New Roman" w:hAnsi="Times New Roman" w:cs="Times New Roman"/>
+          <w:color w:val="000000" w:themeColor="text1"/>
+        </w:rPr>
+        <w:t>A</w:t>
+      </w:r>
+      <w:r>
+        <w:rPr>
+          <w:rFonts w:ascii="Times New Roman" w:hAnsi="Times New Roman" w:cs="Times New Roman"/>
+          <w:color w:val="000000" w:themeColor="text1"/>
+        </w:rPr>
+        <w:t xml:space="preserve"> benefit of create a</w:t>
+      </w:r>
+      <w:r>
+        <w:rPr>
+          <w:rFonts w:ascii="Times New Roman" w:hAnsi="Times New Roman" w:cs="Times New Roman"/>
+          <w:color w:val="000000" w:themeColor="text1"/>
+        </w:rPr>
+        <w:t>n institutional</w:t>
+      </w:r>
+      <w:r>
+        <w:rPr>
+          <w:rFonts w:ascii="Times New Roman" w:hAnsi="Times New Roman" w:cs="Times New Roman"/>
+          <w:color w:val="000000" w:themeColor="text1"/>
+        </w:rPr>
+        <w:t xml:space="preserve"> repository </w:t>
+      </w:r>
+      <w:r>
+        <w:rPr>
+          <w:rFonts w:ascii="Times New Roman" w:hAnsi="Times New Roman" w:cs="Times New Roman"/>
+          <w:color w:val="000000" w:themeColor="text1"/>
+        </w:rPr>
+        <w:t xml:space="preserve">is that Dr. Periwinkle will be able to </w:t>
+      </w:r>
+      <w:r>
+        <w:rPr>
+          <w:rFonts w:ascii="Times New Roman" w:hAnsi="Times New Roman" w:cs="Times New Roman"/>
+          <w:color w:val="000000" w:themeColor="text1"/>
+        </w:rPr>
+        <w:t xml:space="preserve">create </w:t>
+      </w:r>
+      <w:r>
+        <w:rPr>
+          <w:rFonts w:ascii="Times New Roman" w:hAnsi="Times New Roman" w:cs="Times New Roman"/>
+          <w:color w:val="000000" w:themeColor="text1"/>
+        </w:rPr>
+        <w:t>separate repositories for each of her required categories.</w:t>
+      </w:r>
+      <w:r>
+        <w:rPr>
+          <w:rFonts w:ascii="Times New Roman" w:hAnsi="Times New Roman" w:cs="Times New Roman"/>
+          <w:color w:val="000000" w:themeColor="text1"/>
+        </w:rPr>
+        <w:t xml:space="preserve"> This will better help organize the data based on defined </w:t>
+      </w:r>
+      <w:r>
+        <w:rPr>
+          <w:rFonts w:ascii="Times New Roman" w:hAnsi="Times New Roman" w:cs="Times New Roman"/>
+          <w:color w:val="000000" w:themeColor="text1"/>
+        </w:rPr>
+        <w:t>characteristics</w:t>
+      </w:r>
+      <w:r>
+        <w:rPr>
+          <w:rFonts w:ascii="Times New Roman" w:hAnsi="Times New Roman" w:cs="Times New Roman"/>
+          <w:color w:val="000000" w:themeColor="text1"/>
+        </w:rPr>
+        <w:t>.</w:t>
+      </w:r>
+      <w:r>
+        <w:rPr>
+          <w:rFonts w:ascii="Times New Roman" w:hAnsi="Times New Roman" w:cs="Times New Roman"/>
+          <w:color w:val="000000" w:themeColor="text1"/>
+        </w:rPr>
+        <w:t xml:space="preserve"> </w:t>
+      </w:r>
+      <w:r>
+        <w:rPr>
+          <w:rFonts w:ascii="Times New Roman" w:hAnsi="Times New Roman" w:cs="Times New Roman"/>
+          <w:color w:val="000000" w:themeColor="text1"/>
+        </w:rPr>
+        <w:t xml:space="preserve">Additionally, </w:t>
+      </w:r>
+      <w:r>
+        <w:rPr>
+          <w:rFonts w:ascii="Times New Roman" w:hAnsi="Times New Roman" w:cs="Times New Roman"/>
+          <w:color w:val="000000" w:themeColor="text1"/>
+        </w:rPr>
+        <w:t xml:space="preserve">her team will all be able to access </w:t>
+      </w:r>
+      <w:r>
+        <w:rPr>
+          <w:rFonts w:ascii="Times New Roman" w:hAnsi="Times New Roman" w:cs="Times New Roman"/>
+          <w:color w:val="000000" w:themeColor="text1"/>
+        </w:rPr>
+        <w:t xml:space="preserve">and share their relevant data through one </w:t>
+      </w:r>
+      <w:r>
+        <w:rPr>
+          <w:rFonts w:ascii="Times New Roman" w:hAnsi="Times New Roman" w:cs="Times New Roman"/>
+          <w:color w:val="000000" w:themeColor="text1"/>
+        </w:rPr>
+        <w:t>common area.</w:t>
+      </w:r>
+      <w:r>
+        <w:rPr>
+          <w:rFonts w:ascii="Times New Roman" w:hAnsi="Times New Roman" w:cs="Times New Roman"/>
+          <w:color w:val="000000" w:themeColor="text1"/>
+        </w:rPr>
+        <w:t xml:space="preserve"> </w:t>
+      </w:r>
+    </w:p>
+    <w:p>
+      <w:pPr>
+        <w:jc w:val="both"/>
+        <w:rPr>
+          <w:rFonts w:ascii="Times New Roman" w:hAnsi="Times New Roman" w:cs="Times New Roman"/>
+          <w:color w:val="000000" w:themeColor="text1"/>
+        </w:rPr>
+      </w:pPr>
+    </w:p>
+    <w:p>
+      <w:pPr>
+        <w:jc w:val="both"/>
+        <w:rPr>
+          <w:rFonts w:ascii="Times New Roman" w:hAnsi="Times New Roman" w:cs="Times New Roman"/>
+          <w:color w:val="000000" w:themeColor="text1"/>
+        </w:rPr>
+      </w:pPr>
+      <w:r>
+        <w:rPr>
+          <w:rFonts w:ascii="Times New Roman" w:hAnsi="Times New Roman" w:cs="Times New Roman"/>
+          <w:color w:val="000000" w:themeColor="text1"/>
+        </w:rPr>
+        <w:t>The data housed in the institutional repository</w:t>
+      </w:r>
+      <w:r>
+        <w:rPr>
+          <w:rFonts w:ascii="Times New Roman" w:hAnsi="Times New Roman" w:cs="Times New Roman"/>
+          <w:color w:val="000000" w:themeColor="text1"/>
+        </w:rPr>
+        <w:t xml:space="preserve"> will be accessible to the public without having to formally request access. </w:t>
+      </w:r>
+      <w:r>
+        <w:rPr>
+          <w:rFonts w:ascii="Times New Roman" w:hAnsi="Times New Roman" w:cs="Times New Roman"/>
+          <w:color w:val="000000" w:themeColor="text1"/>
+        </w:rPr>
+        <w:t>Additionally, t</w:t>
+      </w:r>
+      <w:r>
+        <w:rPr>
+          <w:rFonts w:ascii="Times New Roman" w:hAnsi="Times New Roman" w:cs="Times New Roman"/>
+          <w:color w:val="000000" w:themeColor="text1"/>
+        </w:rPr>
+        <w:t>he</w:t>
+      </w:r>
+      <w:r>
+        <w:rPr>
+          <w:rFonts w:ascii="Times New Roman" w:hAnsi="Times New Roman" w:cs="Times New Roman"/>
+          <w:color w:val="000000" w:themeColor="text1"/>
+        </w:rPr>
+        <w:t xml:space="preserve"> repository will be able to accommodate the </w:t>
+      </w:r>
+      <w:r>
+        <w:rPr>
+          <w:rFonts w:ascii="Times New Roman" w:hAnsi="Times New Roman" w:cs="Times New Roman"/>
+          <w:color w:val="000000" w:themeColor="text1"/>
+        </w:rPr>
+        <w:t>recommended</w:t>
+      </w:r>
+      <w:r>
+        <w:rPr>
+          <w:rFonts w:ascii="Times New Roman" w:hAnsi="Times New Roman" w:cs="Times New Roman"/>
+          <w:color w:val="000000" w:themeColor="text1"/>
+        </w:rPr>
+        <w:t xml:space="preserve"> licensing, which is CC BY. </w:t>
+      </w:r>
+      <w:r>
+        <w:rPr>
+          <w:rFonts w:ascii="Times New Roman" w:hAnsi="Times New Roman" w:cs="Times New Roman"/>
+          <w:color w:val="000000" w:themeColor="text1"/>
+        </w:rPr>
+        <w:t>This will enable Dr. Periwinkle to</w:t>
+      </w:r>
+      <w:r>
+        <w:rPr>
+          <w:rFonts w:ascii="Times New Roman" w:hAnsi="Times New Roman" w:cs="Times New Roman"/>
+          <w:color w:val="000000" w:themeColor="text1"/>
+        </w:rPr>
+        <w:t xml:space="preserve"> create</w:t>
+      </w:r>
+      <w:r>
+        <w:rPr>
+          <w:rFonts w:ascii="Times New Roman" w:hAnsi="Times New Roman" w:cs="Times New Roman"/>
+          <w:color w:val="000000" w:themeColor="text1"/>
+        </w:rPr>
+        <w:t xml:space="preserve"> her</w:t>
+      </w:r>
+      <w:r>
+        <w:rPr>
+          <w:rFonts w:ascii="Times New Roman" w:hAnsi="Times New Roman" w:cs="Times New Roman"/>
+          <w:color w:val="000000" w:themeColor="text1"/>
+        </w:rPr>
+        <w:t xml:space="preserve"> own platform </w:t>
+      </w:r>
+      <w:r>
+        <w:rPr>
+          <w:rFonts w:ascii="Times New Roman" w:hAnsi="Times New Roman" w:cs="Times New Roman"/>
+          <w:color w:val="000000" w:themeColor="text1"/>
+        </w:rPr>
+        <w:t xml:space="preserve">for sharing oceans-related data, which </w:t>
+      </w:r>
+      <w:r>
+        <w:rPr>
+          <w:rFonts w:ascii="Times New Roman" w:hAnsi="Times New Roman" w:cs="Times New Roman"/>
+          <w:color w:val="000000" w:themeColor="text1"/>
+        </w:rPr>
+        <w:t xml:space="preserve">can be built to suit the </w:t>
+      </w:r>
+      <w:r>
+        <w:rPr>
+          <w:rFonts w:ascii="Times New Roman" w:hAnsi="Times New Roman" w:cs="Times New Roman"/>
+          <w:color w:val="000000" w:themeColor="text1"/>
+        </w:rPr>
+        <w:t xml:space="preserve">required size of all the data files. </w:t>
+      </w:r>
+      <w:r>
+        <w:rPr>
+          <w:rFonts w:ascii="Times New Roman" w:hAnsi="Times New Roman" w:cs="Times New Roman"/>
+          <w:color w:val="000000" w:themeColor="text1"/>
+        </w:rPr>
+        <w:t xml:space="preserve">The institutions librarian should have no problem helping Dr. Periwinkle set up the repository. </w:t>
+      </w:r>
+      <w:r>
+        <w:rPr>
+          <w:rFonts w:ascii="Times New Roman" w:hAnsi="Times New Roman" w:cs="Times New Roman"/>
+          <w:color w:val="000000" w:themeColor="text1"/>
+        </w:rPr>
+        <w:t>For further examples, it is suggest</w:t>
+      </w:r>
+      <w:r>
+        <w:rPr>
+          <w:rFonts w:ascii="Times New Roman" w:hAnsi="Times New Roman" w:cs="Times New Roman"/>
+          <w:color w:val="000000" w:themeColor="text1"/>
+        </w:rPr>
+        <w:t xml:space="preserve">ed that Dr. Periwinkle visit </w:t>
+      </w:r>
+      <w:r>
+        <w:rPr>
+          <w:rFonts w:ascii="Times New Roman" w:hAnsi="Times New Roman" w:cs="Times New Roman"/>
+          <w:i/>
+          <w:color w:val="000000" w:themeColor="text1"/>
+        </w:rPr>
+        <w:t xml:space="preserve">Canadian Association of </w:t>
+      </w:r>
+      <w:r>
+        <w:rPr>
+          <w:rFonts w:ascii="Times New Roman" w:hAnsi="Times New Roman" w:cs="Times New Roman"/>
+          <w:i/>
+          <w:color w:val="000000" w:themeColor="text1"/>
+        </w:rPr>
+        <w:lastRenderedPageBreak/>
+        <w:t>Research Libraries</w:t>
+      </w:r>
+      <w:r>
+        <w:rPr>
+          <w:rFonts w:ascii="Times New Roman" w:hAnsi="Times New Roman" w:cs="Times New Roman"/>
+          <w:color w:val="000000" w:themeColor="text1"/>
+        </w:rPr>
+        <w:t xml:space="preserve"> and </w:t>
+      </w:r>
+      <w:proofErr w:type="spellStart"/>
+      <w:r>
+        <w:rPr>
+          <w:rFonts w:ascii="Times New Roman" w:hAnsi="Times New Roman" w:cs="Times New Roman"/>
+          <w:i/>
+          <w:color w:val="000000" w:themeColor="text1"/>
+        </w:rPr>
+        <w:t>Protage</w:t>
+      </w:r>
+      <w:proofErr w:type="spellEnd"/>
+      <w:r>
+        <w:rPr>
+          <w:rFonts w:ascii="Times New Roman" w:hAnsi="Times New Roman" w:cs="Times New Roman"/>
+          <w:color w:val="000000" w:themeColor="text1"/>
+        </w:rPr>
+        <w:t xml:space="preserve"> for best practices and to see other Canadian institution repository examples. </w:t>
+      </w:r>
+    </w:p>
+    <w:p>
+      <w:pPr>
+        <w:jc w:val="both"/>
+        <w:rPr>
+          <w:rFonts w:ascii="Times New Roman" w:hAnsi="Times New Roman" w:cs="Times New Roman"/>
+          <w:color w:val="000000" w:themeColor="text1"/>
+        </w:rPr>
+      </w:pPr>
+    </w:p>
+    <w:p>
+      <w:pPr>
+        <w:jc w:val="both"/>
+        <w:rPr>
+          <w:rFonts w:ascii="Times New Roman" w:hAnsi="Times New Roman" w:cs="Times New Roman"/>
+          <w:color w:val="000000" w:themeColor="text1"/>
+        </w:rPr>
+      </w:pPr>
+      <w:hyperlink r:id="rId5" w:history="1">
+        <w:r>
+          <w:rPr>
+            <w:rStyle w:val="Hyperlink"/>
+            <w:rFonts w:ascii="Times New Roman" w:hAnsi="Times New Roman" w:cs="Times New Roman"/>
+          </w:rPr>
+          <w:t>https://www.informatica.com/ca/services-and-training/glossary-of-terms/data-repository-definition.html#fbid=m62zCwY0K_4</w:t>
+        </w:r>
+      </w:hyperlink>
+    </w:p>
+    <w:p>
+      <w:pPr>
+        <w:jc w:val="both"/>
+        <w:rPr>
+          <w:rFonts w:ascii="Times New Roman" w:hAnsi="Times New Roman" w:cs="Times New Roman"/>
+          <w:color w:val="000000" w:themeColor="text1"/>
+        </w:rPr>
+      </w:pPr>
+    </w:p>
+    <w:p>
+      <w:pPr>
+        <w:pStyle w:val="Heading2"/>
         <w:rPr>
           <w:rFonts w:ascii="Times New Roman" w:hAnsi="Times New Roman" w:cs="Times New Roman"/>
           <w:b/>
-          <w:color w:val="000000" w:themeColor="text1"/>
-        </w:rPr>
-        <w:t>What facilities and equipment will be required (hard disk space, backup</w:t>
+        </w:rPr>
+      </w:pPr>
+      <w:r>
+        <w:rPr>
+          <w:rFonts w:ascii="Times New Roman" w:hAnsi="Times New Roman" w:cs="Times New Roman"/>
+        </w:rPr>
+        <w:t>Recommended Data Management Practices</w:t>
+      </w:r>
+    </w:p>
+    <w:p>
+      <w:pPr>
+        <w:pStyle w:val="Heading3"/>
+      </w:pPr>
+      <w:r>
+        <w:t xml:space="preserve">Current Data Management Practices </w:t>
       </w:r>
     </w:p>
     <w:p>
@@ -1992,18 +2513,469 @@
       <w:r>
         <w:rPr>
           <w:rFonts w:ascii="Times New Roman" w:hAnsi="Times New Roman" w:cs="Times New Roman"/>
+          <w:color w:val="000000" w:themeColor="text1"/>
+        </w:rPr>
+        <w:t xml:space="preserve">Data has been collected in some capacity in Dr. Periwinkle’s lab since 1998; however, over the last three years she is now collecting substantially more data than ever before. </w:t>
+      </w:r>
+      <w:r>
+        <w:rPr>
+          <w:rFonts w:ascii="Times New Roman" w:hAnsi="Times New Roman" w:cs="Times New Roman"/>
+          <w:color w:val="000000" w:themeColor="text1"/>
+        </w:rPr>
+        <w:t>For example, the ROMV are collected monthly.</w:t>
+      </w:r>
+      <w:r>
+        <w:rPr>
+          <w:rFonts w:ascii="Times New Roman" w:hAnsi="Times New Roman" w:cs="Times New Roman"/>
           <w:b/>
           <w:color w:val="000000" w:themeColor="text1"/>
         </w:rPr>
-        <w:t>server, central repository, off-site repository, etc.)</w:t>
-      </w:r>
+        <w:t xml:space="preserve"> </w:t>
+      </w:r>
+      <w:r>
+        <w:rPr>
+          <w:rFonts w:ascii="Times New Roman" w:hAnsi="Times New Roman" w:cs="Times New Roman"/>
+          <w:color w:val="000000" w:themeColor="text1"/>
+        </w:rPr>
+        <w:t xml:space="preserve">Currently, </w:t>
+      </w:r>
+      <w:r>
+        <w:rPr>
+          <w:rFonts w:ascii="Times New Roman" w:hAnsi="Times New Roman" w:cs="Times New Roman"/>
+          <w:color w:val="000000" w:themeColor="text1"/>
+        </w:rPr>
+        <w:t>past data</w:t>
+      </w:r>
+      <w:r>
+        <w:rPr>
+          <w:rFonts w:ascii="Times New Roman" w:hAnsi="Times New Roman" w:cs="Times New Roman"/>
+          <w:color w:val="000000" w:themeColor="text1"/>
+        </w:rPr>
+        <w:t xml:space="preserve"> and current data</w:t>
+      </w:r>
+      <w:r>
+        <w:rPr>
+          <w:rFonts w:ascii="Times New Roman" w:hAnsi="Times New Roman" w:cs="Times New Roman"/>
+          <w:color w:val="000000" w:themeColor="text1"/>
+        </w:rPr>
+        <w:t xml:space="preserve"> </w:t>
+      </w:r>
+      <w:r>
+        <w:rPr>
+          <w:rFonts w:ascii="Times New Roman" w:hAnsi="Times New Roman" w:cs="Times New Roman"/>
+          <w:color w:val="000000" w:themeColor="text1"/>
+        </w:rPr>
+        <w:t xml:space="preserve">(as described above) </w:t>
+      </w:r>
+      <w:r>
+        <w:rPr>
+          <w:rFonts w:ascii="Times New Roman" w:hAnsi="Times New Roman" w:cs="Times New Roman"/>
+          <w:color w:val="000000" w:themeColor="text1"/>
+        </w:rPr>
+        <w:t xml:space="preserve">is kept in Dr. Periwinkles office in a myriad </w:t>
+      </w:r>
+      <w:r>
+        <w:rPr>
+          <w:rFonts w:ascii="Times New Roman" w:hAnsi="Times New Roman" w:cs="Times New Roman"/>
+          <w:color w:val="000000" w:themeColor="text1"/>
+        </w:rPr>
+        <w:t>of forms including</w:t>
+      </w:r>
+      <w:r>
+        <w:rPr>
+          <w:rFonts w:ascii="Times New Roman" w:hAnsi="Times New Roman" w:cs="Times New Roman"/>
+          <w:color w:val="000000" w:themeColor="text1"/>
+        </w:rPr>
+        <w:t xml:space="preserve">: floppy disks, ZIP Disks, CDs, DVDs, </w:t>
+      </w:r>
+      <w:r>
+        <w:rPr>
+          <w:rFonts w:ascii="Times New Roman" w:hAnsi="Times New Roman" w:cs="Times New Roman"/>
+          <w:color w:val="000000" w:themeColor="text1"/>
+        </w:rPr>
+        <w:t>Blu-Ray</w:t>
+      </w:r>
+      <w:r>
+        <w:rPr>
+          <w:rFonts w:ascii="Times New Roman" w:hAnsi="Times New Roman" w:cs="Times New Roman"/>
+          <w:color w:val="000000" w:themeColor="text1"/>
+        </w:rPr>
+        <w:t>, external hard</w:t>
+      </w:r>
+      <w:r>
+        <w:rPr>
+          <w:rFonts w:ascii="Times New Roman" w:hAnsi="Times New Roman" w:cs="Times New Roman"/>
+          <w:color w:val="000000" w:themeColor="text1"/>
+        </w:rPr>
+        <w:t xml:space="preserve"> </w:t>
+      </w:r>
+      <w:r>
+        <w:rPr>
+          <w:rFonts w:ascii="Times New Roman" w:hAnsi="Times New Roman" w:cs="Times New Roman"/>
+          <w:color w:val="000000" w:themeColor="text1"/>
+        </w:rPr>
+        <w:t>drives, as well as</w:t>
+      </w:r>
+      <w:r>
+        <w:rPr>
+          <w:rFonts w:ascii="Times New Roman" w:hAnsi="Times New Roman" w:cs="Times New Roman"/>
+          <w:color w:val="000000" w:themeColor="text1"/>
+        </w:rPr>
+        <w:t xml:space="preserve"> through</w:t>
+      </w:r>
+      <w:r>
+        <w:rPr>
+          <w:rFonts w:ascii="Times New Roman" w:hAnsi="Times New Roman" w:cs="Times New Roman"/>
+          <w:color w:val="000000" w:themeColor="text1"/>
+        </w:rPr>
+        <w:t xml:space="preserve"> </w:t>
+      </w:r>
+      <w:r>
+        <w:rPr>
+          <w:rFonts w:ascii="Times New Roman" w:hAnsi="Times New Roman" w:cs="Times New Roman"/>
+          <w:color w:val="000000" w:themeColor="text1"/>
+        </w:rPr>
+        <w:t>Dropbox.</w:t>
+      </w:r>
+      <w:r>
+        <w:rPr>
+          <w:rFonts w:ascii="Times New Roman" w:hAnsi="Times New Roman" w:cs="Times New Roman"/>
+          <w:color w:val="000000" w:themeColor="text1"/>
+        </w:rPr>
+        <w:t xml:space="preserve"> </w:t>
+      </w:r>
+    </w:p>
+    <w:p>
+      <w:pPr>
+        <w:jc w:val="both"/>
+        <w:rPr>
+          <w:rFonts w:ascii="Times New Roman" w:hAnsi="Times New Roman" w:cs="Times New Roman"/>
+          <w:color w:val="000000" w:themeColor="text1"/>
+        </w:rPr>
+      </w:pPr>
     </w:p>
     <w:p>
       <w:pPr>
         <w:pStyle w:val="Heading3"/>
       </w:pPr>
       <w:r>
-        <w:t xml:space="preserve">Current Facilities/Equipment </w:t>
+        <w:t>Recommendation</w:t>
+      </w:r>
+    </w:p>
+    <w:p>
+      <w:pPr>
+        <w:jc w:val="both"/>
+        <w:rPr>
+          <w:rFonts w:ascii="Times New Roman" w:hAnsi="Times New Roman" w:cs="Times New Roman"/>
+          <w:color w:val="000000" w:themeColor="text1"/>
+        </w:rPr>
+      </w:pPr>
+      <w:r>
+        <w:rPr>
+          <w:rFonts w:ascii="Times New Roman" w:hAnsi="Times New Roman" w:cs="Times New Roman"/>
+          <w:color w:val="000000" w:themeColor="text1"/>
+        </w:rPr>
+        <w:t xml:space="preserve">It is recommended that </w:t>
+      </w:r>
+      <w:r>
+        <w:rPr>
+          <w:rFonts w:ascii="Times New Roman" w:hAnsi="Times New Roman" w:cs="Times New Roman"/>
+          <w:color w:val="000000" w:themeColor="text1"/>
+        </w:rPr>
+        <w:t>Dr. Periwinkle move to a more consistent means of backing up</w:t>
+      </w:r>
+      <w:r>
+        <w:rPr>
+          <w:rFonts w:ascii="Times New Roman" w:hAnsi="Times New Roman" w:cs="Times New Roman"/>
+          <w:color w:val="000000" w:themeColor="text1"/>
+        </w:rPr>
+        <w:t xml:space="preserve"> current data and archiving past</w:t>
+      </w:r>
+      <w:r>
+        <w:rPr>
+          <w:rFonts w:ascii="Times New Roman" w:hAnsi="Times New Roman" w:cs="Times New Roman"/>
+          <w:color w:val="000000" w:themeColor="text1"/>
+        </w:rPr>
+        <w:t xml:space="preserve"> data. </w:t>
+      </w:r>
+      <w:r>
+        <w:rPr>
+          <w:rFonts w:ascii="Times New Roman" w:hAnsi="Times New Roman" w:cs="Times New Roman"/>
+          <w:color w:val="000000" w:themeColor="text1"/>
+        </w:rPr>
+        <w:t xml:space="preserve">The establishment of the institutional repository will serve as a </w:t>
+      </w:r>
+      <w:r>
+        <w:rPr>
+          <w:rFonts w:ascii="Times New Roman" w:hAnsi="Times New Roman" w:cs="Times New Roman"/>
+          <w:color w:val="000000" w:themeColor="text1"/>
+        </w:rPr>
+        <w:t xml:space="preserve">strong platform for Dr. Periwinkle to archive </w:t>
+      </w:r>
+      <w:r>
+        <w:rPr>
+          <w:rFonts w:ascii="Times New Roman" w:hAnsi="Times New Roman" w:cs="Times New Roman"/>
+          <w:color w:val="000000" w:themeColor="text1"/>
+        </w:rPr>
+        <w:t xml:space="preserve">past data. </w:t>
+      </w:r>
+      <w:r>
+        <w:rPr>
+          <w:rFonts w:ascii="Times New Roman" w:hAnsi="Times New Roman" w:cs="Times New Roman"/>
+          <w:color w:val="000000" w:themeColor="text1"/>
+        </w:rPr>
+        <w:t>Major funding agencies worldwide are pushing researchers to archive their data and make it available</w:t>
+      </w:r>
+      <w:r>
+        <w:rPr>
+          <w:rFonts w:ascii="Times New Roman" w:hAnsi="Times New Roman" w:cs="Times New Roman"/>
+          <w:color w:val="000000" w:themeColor="text1"/>
+        </w:rPr>
+        <w:t xml:space="preserve"> to other scientists</w:t>
+      </w:r>
+      <w:r>
+        <w:rPr>
+          <w:rFonts w:ascii="Times New Roman" w:hAnsi="Times New Roman" w:cs="Times New Roman"/>
+          <w:color w:val="000000" w:themeColor="text1"/>
+        </w:rPr>
+        <w:t>. Re-collecting data is inefficient</w:t>
+      </w:r>
+      <w:r>
+        <w:rPr>
+          <w:rFonts w:ascii="Times New Roman" w:hAnsi="Times New Roman" w:cs="Times New Roman"/>
+          <w:color w:val="000000" w:themeColor="text1"/>
+        </w:rPr>
+        <w:t xml:space="preserve">, therefore making it available to the public </w:t>
+      </w:r>
+      <w:r>
+        <w:rPr>
+          <w:rFonts w:ascii="Times New Roman" w:hAnsi="Times New Roman" w:cs="Times New Roman"/>
+          <w:color w:val="000000" w:themeColor="text1"/>
+        </w:rPr>
+        <w:t>in an accessible manner</w:t>
+      </w:r>
+      <w:r>
+        <w:rPr>
+          <w:rFonts w:ascii="Times New Roman" w:hAnsi="Times New Roman" w:cs="Times New Roman"/>
+          <w:color w:val="000000" w:themeColor="text1"/>
+        </w:rPr>
+        <w:t xml:space="preserve"> is highly recommended.</w:t>
+      </w:r>
+    </w:p>
+    <w:p>
+      <w:pPr>
+        <w:jc w:val="both"/>
+        <w:rPr>
+          <w:rFonts w:ascii="Times New Roman" w:hAnsi="Times New Roman" w:cs="Times New Roman"/>
+          <w:color w:val="000000" w:themeColor="text1"/>
+        </w:rPr>
+      </w:pPr>
+    </w:p>
+    <w:p>
+      <w:pPr>
+        <w:jc w:val="both"/>
+        <w:rPr>
+          <w:rFonts w:ascii="Times New Roman" w:hAnsi="Times New Roman" w:cs="Times New Roman"/>
+          <w:color w:val="000000" w:themeColor="text1"/>
+        </w:rPr>
+      </w:pPr>
+      <w:r>
+        <w:rPr>
+          <w:rFonts w:ascii="Times New Roman" w:hAnsi="Times New Roman" w:cs="Times New Roman"/>
+          <w:color w:val="000000" w:themeColor="text1"/>
+        </w:rPr>
+        <w:t xml:space="preserve">Although </w:t>
+      </w:r>
+      <w:r>
+        <w:rPr>
+          <w:rFonts w:ascii="Times New Roman" w:hAnsi="Times New Roman" w:cs="Times New Roman"/>
+          <w:color w:val="000000" w:themeColor="text1"/>
+        </w:rPr>
+        <w:t>d</w:t>
+      </w:r>
+      <w:r>
+        <w:rPr>
+          <w:rFonts w:ascii="Times New Roman" w:hAnsi="Times New Roman" w:cs="Times New Roman"/>
+          <w:color w:val="000000" w:themeColor="text1"/>
+        </w:rPr>
+        <w:t>ata repositories can also serve as backups during ra</w:t>
+      </w:r>
+      <w:r>
+        <w:rPr>
+          <w:rFonts w:ascii="Times New Roman" w:hAnsi="Times New Roman" w:cs="Times New Roman"/>
+          <w:color w:val="000000" w:themeColor="text1"/>
+        </w:rPr>
+        <w:t>re events where data are lost, i</w:t>
+      </w:r>
+      <w:r>
+        <w:rPr>
+          <w:rFonts w:ascii="Times New Roman" w:hAnsi="Times New Roman" w:cs="Times New Roman"/>
+          <w:color w:val="000000" w:themeColor="text1"/>
+        </w:rPr>
+        <w:t>t is still recommended that Dr. Periwinkle perform her own data backup on an external hard</w:t>
+      </w:r>
+      <w:r>
+        <w:rPr>
+          <w:rFonts w:ascii="Times New Roman" w:hAnsi="Times New Roman" w:cs="Times New Roman"/>
+          <w:color w:val="000000" w:themeColor="text1"/>
+        </w:rPr>
+        <w:t xml:space="preserve"> </w:t>
+      </w:r>
+      <w:r>
+        <w:rPr>
+          <w:rFonts w:ascii="Times New Roman" w:hAnsi="Times New Roman" w:cs="Times New Roman"/>
+          <w:color w:val="000000" w:themeColor="text1"/>
+        </w:rPr>
+        <w:t>driv</w:t>
+      </w:r>
+      <w:r>
+        <w:rPr>
+          <w:rFonts w:ascii="Times New Roman" w:hAnsi="Times New Roman" w:cs="Times New Roman"/>
+          <w:color w:val="000000" w:themeColor="text1"/>
+        </w:rPr>
+        <w:t>e</w:t>
+      </w:r>
+      <w:r>
+        <w:rPr>
+          <w:rFonts w:ascii="Times New Roman" w:hAnsi="Times New Roman" w:cs="Times New Roman"/>
+          <w:color w:val="000000" w:themeColor="text1"/>
+        </w:rPr>
+        <w:t xml:space="preserve"> of current data</w:t>
+      </w:r>
+      <w:r>
+        <w:rPr>
+          <w:rFonts w:ascii="Times New Roman" w:hAnsi="Times New Roman" w:cs="Times New Roman"/>
+          <w:color w:val="000000" w:themeColor="text1"/>
+        </w:rPr>
+        <w:t xml:space="preserve">. </w:t>
+      </w:r>
+      <w:r>
+        <w:rPr>
+          <w:rFonts w:ascii="Times New Roman" w:hAnsi="Times New Roman" w:cs="Times New Roman"/>
+          <w:color w:val="000000" w:themeColor="text1"/>
+        </w:rPr>
+        <w:t xml:space="preserve">Hard drive costs per gigabyte have dropped substantially over the years. </w:t>
+      </w:r>
+      <w:r>
+        <w:rPr>
+          <w:rFonts w:ascii="Times New Roman" w:hAnsi="Times New Roman" w:cs="Times New Roman"/>
+          <w:color w:val="000000" w:themeColor="text1"/>
+        </w:rPr>
+        <w:t xml:space="preserve">Because Dr. Periwinkle currently has over 1 terabyte </w:t>
+      </w:r>
+      <w:r>
+        <w:rPr>
+          <w:rFonts w:ascii="Times New Roman" w:hAnsi="Times New Roman" w:cs="Times New Roman"/>
+          <w:color w:val="000000" w:themeColor="text1"/>
+        </w:rPr>
+        <w:t>of data,</w:t>
+      </w:r>
+      <w:r>
+        <w:rPr>
+          <w:rFonts w:ascii="Times New Roman" w:hAnsi="Times New Roman" w:cs="Times New Roman"/>
+          <w:color w:val="000000" w:themeColor="text1"/>
+        </w:rPr>
+        <w:t xml:space="preserve"> and is </w:t>
+      </w:r>
+      <w:r>
+        <w:rPr>
+          <w:rFonts w:ascii="Times New Roman" w:hAnsi="Times New Roman" w:cs="Times New Roman"/>
+          <w:color w:val="000000" w:themeColor="text1"/>
+        </w:rPr>
+        <w:t>scheduled to keep collecting more data,</w:t>
+      </w:r>
+      <w:r>
+        <w:rPr>
+          <w:rFonts w:ascii="Times New Roman" w:hAnsi="Times New Roman" w:cs="Times New Roman"/>
+          <w:color w:val="000000" w:themeColor="text1"/>
+        </w:rPr>
+        <w:t xml:space="preserve"> it is recommended she pu</w:t>
+      </w:r>
+      <w:r>
+        <w:rPr>
+          <w:rFonts w:ascii="Times New Roman" w:hAnsi="Times New Roman" w:cs="Times New Roman"/>
+          <w:color w:val="000000" w:themeColor="text1"/>
+        </w:rPr>
+        <w:t xml:space="preserve">rchase </w:t>
+      </w:r>
+      <w:r>
+        <w:rPr>
+          <w:rFonts w:ascii="Times New Roman" w:hAnsi="Times New Roman" w:cs="Times New Roman"/>
+          <w:color w:val="000000" w:themeColor="text1"/>
+        </w:rPr>
+        <w:t>an external</w:t>
+      </w:r>
+      <w:r>
+        <w:rPr>
+          <w:rFonts w:ascii="Times New Roman" w:hAnsi="Times New Roman" w:cs="Times New Roman"/>
+          <w:color w:val="000000" w:themeColor="text1"/>
+        </w:rPr>
+        <w:t xml:space="preserve"> </w:t>
+      </w:r>
+      <w:r>
+        <w:rPr>
+          <w:rFonts w:ascii="Times New Roman" w:hAnsi="Times New Roman" w:cs="Times New Roman"/>
+          <w:color w:val="000000" w:themeColor="text1"/>
+        </w:rPr>
+        <w:t>hard drive</w:t>
+      </w:r>
+      <w:r>
+        <w:rPr>
+          <w:rFonts w:ascii="Times New Roman" w:hAnsi="Times New Roman" w:cs="Times New Roman"/>
+          <w:color w:val="000000" w:themeColor="text1"/>
+        </w:rPr>
+        <w:t xml:space="preserve"> </w:t>
+      </w:r>
+      <w:r>
+        <w:rPr>
+          <w:rFonts w:ascii="Times New Roman" w:hAnsi="Times New Roman" w:cs="Times New Roman"/>
+          <w:color w:val="000000" w:themeColor="text1"/>
+        </w:rPr>
+        <w:t xml:space="preserve">that can house roughly 5 terabytes. </w:t>
+      </w:r>
+      <w:r>
+        <w:rPr>
+          <w:rFonts w:ascii="Times New Roman" w:hAnsi="Times New Roman" w:cs="Times New Roman"/>
+          <w:color w:val="000000" w:themeColor="text1"/>
+        </w:rPr>
+        <w:t>This will cost Dr</w:t>
+      </w:r>
+      <w:r>
+        <w:rPr>
+          <w:rFonts w:ascii="Times New Roman" w:hAnsi="Times New Roman" w:cs="Times New Roman"/>
+          <w:color w:val="000000" w:themeColor="text1"/>
+        </w:rPr>
+        <w:t xml:space="preserve">. Periwinkle less than $200.00 at a </w:t>
+      </w:r>
+      <w:r>
+        <w:rPr>
+          <w:rFonts w:ascii="Times New Roman" w:hAnsi="Times New Roman" w:cs="Times New Roman"/>
+          <w:color w:val="000000" w:themeColor="text1"/>
+        </w:rPr>
+        <w:t xml:space="preserve">one-time expense. </w:t>
+      </w:r>
+    </w:p>
+    <w:p>
+      <w:pPr>
+        <w:jc w:val="both"/>
+        <w:rPr>
+          <w:rFonts w:ascii="Times New Roman" w:hAnsi="Times New Roman" w:cs="Times New Roman"/>
+          <w:color w:val="000000" w:themeColor="text1"/>
+        </w:rPr>
+      </w:pPr>
+    </w:p>
+    <w:p>
+      <w:pPr>
+        <w:pStyle w:val="Heading2"/>
+        <w:rPr>
+          <w:rFonts w:ascii="Times New Roman" w:hAnsi="Times New Roman" w:cs="Times New Roman"/>
+        </w:rPr>
+      </w:pPr>
+      <w:r>
+        <w:rPr>
+          <w:rFonts w:ascii="Times New Roman" w:hAnsi="Times New Roman" w:cs="Times New Roman"/>
+        </w:rPr>
+        <w:t>Ownership and Access to Data</w:t>
       </w:r>
     </w:p>
     <w:p>
@@ -2018,148 +2990,328 @@
       <w:r>
         <w:rPr>
           <w:rFonts w:ascii="Times New Roman" w:hAnsi="Times New Roman" w:cs="Times New Roman"/>
-          <w:color w:val="000000" w:themeColor="text1"/>
-        </w:rPr>
-        <w:t>Currently,</w:t>
-      </w:r>
-      <w:r>
-        <w:rPr>
-          <w:rFonts w:ascii="Times New Roman" w:hAnsi="Times New Roman" w:cs="Times New Roman"/>
-          <w:color w:val="000000" w:themeColor="text1"/>
-        </w:rPr>
-        <w:t xml:space="preserve"> data </w:t>
-      </w:r>
-      <w:r>
-        <w:rPr>
-          <w:rFonts w:ascii="Times New Roman" w:hAnsi="Times New Roman" w:cs="Times New Roman"/>
-          <w:color w:val="000000" w:themeColor="text1"/>
-        </w:rPr>
-        <w:t xml:space="preserve">in Dr. Periwinkles lab </w:t>
-      </w:r>
-      <w:r>
-        <w:rPr>
-          <w:rFonts w:ascii="Times New Roman" w:hAnsi="Times New Roman" w:cs="Times New Roman"/>
-          <w:color w:val="000000" w:themeColor="text1"/>
-        </w:rPr>
-        <w:t>is primarily shared with the team using external hard drives and USB keys</w:t>
-      </w:r>
-      <w:r>
-        <w:rPr>
-          <w:rFonts w:ascii="Times New Roman" w:hAnsi="Times New Roman" w:cs="Times New Roman"/>
           <w:b/>
           <w:color w:val="000000" w:themeColor="text1"/>
         </w:rPr>
+        <w:t>• Who will own and have access to the data</w:t>
+      </w:r>
+    </w:p>
+    <w:p>
+      <w:pPr>
+        <w:pStyle w:val="Heading3"/>
+      </w:pPr>
+      <w:r>
+        <w:t>Current O</w:t>
+      </w:r>
+      <w:r>
+        <w:t>w</w:t>
+      </w:r>
+      <w:r>
+        <w:t xml:space="preserve">nership </w:t>
+      </w:r>
+    </w:p>
+    <w:p>
+      <w:pPr>
+        <w:jc w:val="both"/>
+        <w:rPr>
+          <w:rFonts w:ascii="Times New Roman" w:hAnsi="Times New Roman" w:cs="Times New Roman"/>
+          <w:color w:val="000000" w:themeColor="text1"/>
+        </w:rPr>
+      </w:pPr>
+      <w:r>
+        <w:rPr>
+          <w:rFonts w:ascii="Times New Roman" w:hAnsi="Times New Roman" w:cs="Times New Roman"/>
+          <w:color w:val="000000" w:themeColor="text1"/>
+        </w:rPr>
+        <w:t xml:space="preserve">Currently, </w:t>
+      </w:r>
+      <w:r>
+        <w:rPr>
+          <w:rFonts w:ascii="Times New Roman" w:hAnsi="Times New Roman" w:cs="Times New Roman"/>
+          <w:color w:val="000000" w:themeColor="text1"/>
+        </w:rPr>
+        <w:t xml:space="preserve">student </w:t>
+      </w:r>
+      <w:r>
+        <w:rPr>
+          <w:rFonts w:ascii="Times New Roman" w:hAnsi="Times New Roman" w:cs="Times New Roman"/>
+          <w:color w:val="000000" w:themeColor="text1"/>
+        </w:rPr>
+        <w:t xml:space="preserve">data is open and there is no procedure or contract in place that the students (incoming or leaving) have to sign. As students graduate, they can share their data with current students in the </w:t>
+      </w:r>
+      <w:proofErr w:type="gramStart"/>
+      <w:r>
+        <w:rPr>
+          <w:rFonts w:ascii="Times New Roman" w:hAnsi="Times New Roman" w:cs="Times New Roman"/>
+          <w:color w:val="000000" w:themeColor="text1"/>
+        </w:rPr>
+        <w:t>lab, or</w:t>
+      </w:r>
+      <w:proofErr w:type="gramEnd"/>
+      <w:r>
+        <w:rPr>
+          <w:rFonts w:ascii="Times New Roman" w:hAnsi="Times New Roman" w:cs="Times New Roman"/>
+          <w:color w:val="000000" w:themeColor="text1"/>
+        </w:rPr>
+        <w:t xml:space="preserve"> take it with them on their personal devices.</w:t>
+      </w:r>
+      <w:r>
+        <w:rPr>
+          <w:rFonts w:ascii="Times New Roman" w:hAnsi="Times New Roman" w:cs="Times New Roman"/>
+          <w:color w:val="000000" w:themeColor="text1"/>
+        </w:rPr>
+        <w:t xml:space="preserve"> Additionally, </w:t>
+      </w:r>
+      <w:r>
+        <w:rPr>
+          <w:rFonts w:ascii="Times New Roman" w:hAnsi="Times New Roman" w:cs="Times New Roman"/>
+          <w:color w:val="000000" w:themeColor="text1"/>
+        </w:rPr>
+        <w:t>a</w:t>
+      </w:r>
+      <w:r>
+        <w:rPr>
+          <w:rFonts w:ascii="Times New Roman" w:hAnsi="Times New Roman" w:cs="Times New Roman"/>
+          <w:color w:val="000000" w:themeColor="text1"/>
+        </w:rPr>
+        <w:t xml:space="preserve">s students graduate they share their data with current students in the </w:t>
+      </w:r>
+      <w:proofErr w:type="gramStart"/>
+      <w:r>
+        <w:rPr>
+          <w:rFonts w:ascii="Times New Roman" w:hAnsi="Times New Roman" w:cs="Times New Roman"/>
+          <w:color w:val="000000" w:themeColor="text1"/>
+        </w:rPr>
+        <w:t>lab, or</w:t>
+      </w:r>
+      <w:proofErr w:type="gramEnd"/>
+      <w:r>
+        <w:rPr>
+          <w:rFonts w:ascii="Times New Roman" w:hAnsi="Times New Roman" w:cs="Times New Roman"/>
+          <w:color w:val="000000" w:themeColor="text1"/>
+        </w:rPr>
+        <w:t xml:space="preserve"> take it with them on their personal devices.</w:t>
+      </w:r>
+      <w:r>
+        <w:rPr>
+          <w:rFonts w:ascii="Times New Roman" w:hAnsi="Times New Roman" w:cs="Times New Roman"/>
+          <w:color w:val="000000" w:themeColor="text1"/>
+        </w:rPr>
+        <w:t xml:space="preserve"> In contrast, Dr. Periwinkle owns the data she produces.</w:t>
+      </w:r>
+    </w:p>
+    <w:p>
+      <w:pPr>
+        <w:jc w:val="both"/>
+        <w:rPr>
+          <w:rFonts w:ascii="Times New Roman" w:hAnsi="Times New Roman" w:cs="Times New Roman"/>
+          <w:color w:val="000000" w:themeColor="text1"/>
+        </w:rPr>
+      </w:pPr>
+    </w:p>
+    <w:p>
+      <w:pPr>
+        <w:pStyle w:val="Heading3"/>
+      </w:pPr>
+      <w:r>
+        <w:t>Current Access</w:t>
+      </w:r>
+    </w:p>
+    <w:p>
+      <w:pPr>
+        <w:jc w:val="both"/>
+        <w:rPr>
+          <w:rFonts w:ascii="Times New Roman" w:hAnsi="Times New Roman" w:cs="Times New Roman"/>
+          <w:color w:val="000000" w:themeColor="text1"/>
+        </w:rPr>
+      </w:pPr>
+      <w:r>
+        <w:rPr>
+          <w:rFonts w:ascii="Times New Roman" w:hAnsi="Times New Roman" w:cs="Times New Roman"/>
+          <w:color w:val="000000" w:themeColor="text1"/>
+        </w:rPr>
+        <w:t xml:space="preserve">In addition to the lab having access to the data, </w:t>
+      </w:r>
+      <w:r>
+        <w:rPr>
+          <w:rFonts w:ascii="Times New Roman" w:hAnsi="Times New Roman" w:cs="Times New Roman"/>
+          <w:color w:val="000000" w:themeColor="text1"/>
+        </w:rPr>
+        <w:t>the data is made available in visual form</w:t>
+      </w:r>
+      <w:r>
+        <w:rPr>
+          <w:rFonts w:ascii="Times New Roman" w:hAnsi="Times New Roman" w:cs="Times New Roman"/>
+          <w:color w:val="000000" w:themeColor="text1"/>
+        </w:rPr>
+        <w:t xml:space="preserve"> to the general public using OceanViewer.org</w:t>
+      </w:r>
+      <w:r>
+        <w:rPr>
+          <w:rFonts w:ascii="Times New Roman" w:hAnsi="Times New Roman" w:cs="Times New Roman"/>
+          <w:color w:val="000000" w:themeColor="text1"/>
+        </w:rPr>
         <w:t xml:space="preserve">. </w:t>
       </w:r>
-      <w:bookmarkStart w:id="0" w:name="_GoBack"/>
-      <w:bookmarkEnd w:id="0"/>
-    </w:p>
-    <w:p>
-      <w:pPr>
-        <w:jc w:val="both"/>
-        <w:rPr>
-          <w:rFonts w:ascii="Times New Roman" w:hAnsi="Times New Roman" w:cs="Times New Roman"/>
-          <w:b/>
-          <w:color w:val="000000" w:themeColor="text1"/>
-        </w:rPr>
-      </w:pPr>
-    </w:p>
-    <w:p>
-      <w:pPr>
-        <w:pStyle w:val="Heading2"/>
-        <w:rPr>
-          <w:rFonts w:ascii="Times New Roman" w:hAnsi="Times New Roman" w:cs="Times New Roman"/>
-          <w:b/>
-        </w:rPr>
-      </w:pPr>
-      <w:r>
-        <w:rPr>
-          <w:rFonts w:ascii="Times New Roman" w:hAnsi="Times New Roman" w:cs="Times New Roman"/>
-        </w:rPr>
-        <w:t>Recommended Data Management Practices</w:t>
-      </w:r>
-    </w:p>
-    <w:p>
-      <w:pPr>
-        <w:jc w:val="both"/>
-        <w:rPr>
-          <w:rFonts w:ascii="Times New Roman" w:hAnsi="Times New Roman" w:cs="Times New Roman"/>
-          <w:b/>
-          <w:color w:val="000000" w:themeColor="text1"/>
-        </w:rPr>
-      </w:pPr>
-      <w:r>
-        <w:rPr>
-          <w:rFonts w:ascii="Times New Roman" w:hAnsi="Times New Roman" w:cs="Times New Roman"/>
-          <w:b/>
-          <w:color w:val="000000" w:themeColor="text1"/>
-        </w:rPr>
-        <w:t>• What data management practices (backups, storage, access control,</w:t>
-      </w:r>
-    </w:p>
-    <w:p>
-      <w:pPr>
-        <w:jc w:val="both"/>
-        <w:rPr>
-          <w:rFonts w:ascii="Times New Roman" w:hAnsi="Times New Roman" w:cs="Times New Roman"/>
-          <w:b/>
-          <w:color w:val="000000" w:themeColor="text1"/>
-        </w:rPr>
-      </w:pPr>
-      <w:r>
-        <w:rPr>
-          <w:rFonts w:ascii="Times New Roman" w:hAnsi="Times New Roman" w:cs="Times New Roman"/>
-          <w:b/>
-          <w:color w:val="000000" w:themeColor="text1"/>
-        </w:rPr>
-        <w:t>archiving etc.) will be used</w:t>
-      </w:r>
-    </w:p>
-    <w:p>
-      <w:pPr>
-        <w:jc w:val="both"/>
-        <w:rPr>
-          <w:rFonts w:ascii="Times New Roman" w:hAnsi="Times New Roman" w:cs="Times New Roman"/>
-          <w:b/>
-          <w:color w:val="000000" w:themeColor="text1"/>
-        </w:rPr>
-      </w:pPr>
-      <w:r>
-        <w:rPr>
-          <w:rFonts w:ascii="Times New Roman" w:hAnsi="Times New Roman" w:cs="Times New Roman"/>
-          <w:color w:val="000000" w:themeColor="text1"/>
-        </w:rPr>
-        <w:t xml:space="preserve">Data has been collected in some capacity in Dr. Periwinkle’s lab since 1998; however, over the last three years she is now collecting substantially more data than ever before. </w:t>
-      </w:r>
-      <w:r>
-        <w:rPr>
-          <w:rFonts w:ascii="Times New Roman" w:hAnsi="Times New Roman" w:cs="Times New Roman"/>
-          <w:color w:val="000000" w:themeColor="text1"/>
-        </w:rPr>
-        <w:t>For example, the ROMV are collected monthly.</w:t>
-      </w:r>
-    </w:p>
-    <w:p>
-      <w:pPr>
-        <w:jc w:val="both"/>
-        <w:rPr>
-          <w:rFonts w:ascii="Times New Roman" w:hAnsi="Times New Roman" w:cs="Times New Roman"/>
-          <w:color w:val="000000" w:themeColor="text1"/>
-        </w:rPr>
-      </w:pPr>
-      <w:r>
-        <w:rPr>
-          <w:rFonts w:ascii="Times New Roman" w:hAnsi="Times New Roman" w:cs="Times New Roman"/>
-          <w:color w:val="000000" w:themeColor="text1"/>
-        </w:rPr>
-        <w:t>Data has been collected in some capacity in Dr. Periwinkle’s lab since 1998</w:t>
-      </w:r>
-      <w:r>
-        <w:rPr>
-          <w:rFonts w:ascii="Times New Roman" w:hAnsi="Times New Roman" w:cs="Times New Roman"/>
-          <w:color w:val="000000" w:themeColor="text1"/>
-        </w:rPr>
-        <w:t xml:space="preserve">; </w:t>
+      <w:r>
+        <w:rPr>
+          <w:rFonts w:ascii="Times New Roman" w:hAnsi="Times New Roman" w:cs="Times New Roman"/>
+          <w:color w:val="000000" w:themeColor="text1"/>
+        </w:rPr>
+        <w:t>However, there is currently no structured sharing of</w:t>
+      </w:r>
+      <w:r>
+        <w:rPr>
+          <w:rFonts w:ascii="Times New Roman" w:hAnsi="Times New Roman" w:cs="Times New Roman"/>
+          <w:color w:val="000000" w:themeColor="text1"/>
+        </w:rPr>
+        <w:t xml:space="preserve"> data outside of the university. Therefore, </w:t>
+      </w:r>
+      <w:r>
+        <w:rPr>
+          <w:rFonts w:ascii="Times New Roman" w:hAnsi="Times New Roman" w:cs="Times New Roman"/>
+          <w:color w:val="000000" w:themeColor="text1"/>
+        </w:rPr>
+        <w:t xml:space="preserve">those outside of </w:t>
+      </w:r>
+      <w:r>
+        <w:rPr>
+          <w:rFonts w:ascii="Times New Roman" w:hAnsi="Times New Roman" w:cs="Times New Roman"/>
+          <w:color w:val="000000" w:themeColor="text1"/>
+        </w:rPr>
+        <w:t xml:space="preserve">the university </w:t>
+      </w:r>
+      <w:r>
+        <w:rPr>
+          <w:rFonts w:ascii="Times New Roman" w:hAnsi="Times New Roman" w:cs="Times New Roman"/>
+          <w:color w:val="000000" w:themeColor="text1"/>
+        </w:rPr>
+        <w:t>have to request access</w:t>
+      </w:r>
+      <w:r>
+        <w:rPr>
+          <w:rFonts w:ascii="Times New Roman" w:hAnsi="Times New Roman" w:cs="Times New Roman"/>
+          <w:color w:val="000000" w:themeColor="text1"/>
+        </w:rPr>
+        <w:t xml:space="preserve"> to Dr. Periwinkles data.</w:t>
+      </w:r>
+      <w:r>
+        <w:rPr>
+          <w:rFonts w:ascii="Times New Roman" w:hAnsi="Times New Roman" w:cs="Times New Roman"/>
+          <w:color w:val="000000" w:themeColor="text1"/>
+        </w:rPr>
+        <w:t xml:space="preserve"> </w:t>
+      </w:r>
+      <w:r>
+        <w:rPr>
+          <w:rFonts w:ascii="Times New Roman" w:hAnsi="Times New Roman" w:cs="Times New Roman"/>
+          <w:color w:val="000000" w:themeColor="text1"/>
+        </w:rPr>
+        <w:t>Although t</w:t>
+      </w:r>
+      <w:r>
+        <w:rPr>
+          <w:rFonts w:ascii="Times New Roman" w:hAnsi="Times New Roman" w:cs="Times New Roman"/>
+          <w:color w:val="000000" w:themeColor="text1"/>
+        </w:rPr>
+        <w:t>he</w:t>
+      </w:r>
+      <w:r>
+        <w:rPr>
+          <w:rFonts w:ascii="Times New Roman" w:hAnsi="Times New Roman" w:cs="Times New Roman"/>
+          <w:color w:val="000000" w:themeColor="text1"/>
+        </w:rPr>
+        <w:t xml:space="preserve"> university uses the file sharing provider Microsoft OneDrive</w:t>
+      </w:r>
+      <w:r>
+        <w:rPr>
+          <w:rFonts w:ascii="Times New Roman" w:hAnsi="Times New Roman" w:cs="Times New Roman"/>
+          <w:color w:val="000000" w:themeColor="text1"/>
+        </w:rPr>
+        <w:t xml:space="preserve">, </w:t>
+      </w:r>
+      <w:r>
+        <w:rPr>
+          <w:rFonts w:ascii="Times New Roman" w:hAnsi="Times New Roman" w:cs="Times New Roman"/>
+          <w:color w:val="000000" w:themeColor="text1"/>
+        </w:rPr>
+        <w:t xml:space="preserve">it requires external users </w:t>
+      </w:r>
+      <w:r>
+        <w:rPr>
+          <w:rFonts w:ascii="Times New Roman" w:hAnsi="Times New Roman" w:cs="Times New Roman"/>
+          <w:color w:val="000000" w:themeColor="text1"/>
+        </w:rPr>
+        <w:t xml:space="preserve">to have </w:t>
+      </w:r>
+      <w:r>
+        <w:rPr>
+          <w:rFonts w:ascii="Times New Roman" w:hAnsi="Times New Roman" w:cs="Times New Roman"/>
+          <w:color w:val="000000" w:themeColor="text1"/>
+        </w:rPr>
+        <w:t xml:space="preserve">an </w:t>
+      </w:r>
+      <w:r>
+        <w:rPr>
+          <w:rFonts w:ascii="Times New Roman" w:hAnsi="Times New Roman" w:cs="Times New Roman"/>
+          <w:color w:val="000000" w:themeColor="text1"/>
+        </w:rPr>
+        <w:t xml:space="preserve">account, which not everyone does. </w:t>
+      </w:r>
+    </w:p>
+    <w:p>
+      <w:pPr>
+        <w:jc w:val="both"/>
+        <w:rPr>
+          <w:rFonts w:ascii="Times New Roman" w:hAnsi="Times New Roman" w:cs="Times New Roman"/>
+          <w:color w:val="000000" w:themeColor="text1"/>
+        </w:rPr>
+      </w:pPr>
+    </w:p>
+    <w:p>
+      <w:pPr>
+        <w:pStyle w:val="Heading3"/>
+      </w:pPr>
+      <w:r>
+        <w:lastRenderedPageBreak/>
+        <w:t xml:space="preserve">Recommendation </w:t>
+      </w:r>
+    </w:p>
+    <w:p>
+      <w:pPr>
+        <w:jc w:val="both"/>
+        <w:rPr>
+          <w:rFonts w:ascii="Times New Roman" w:hAnsi="Times New Roman" w:cs="Times New Roman"/>
+          <w:color w:val="000000" w:themeColor="text1"/>
+        </w:rPr>
+      </w:pPr>
+      <w:r>
+        <w:rPr>
+          <w:rFonts w:ascii="Times New Roman" w:hAnsi="Times New Roman" w:cs="Times New Roman"/>
+          <w:color w:val="000000" w:themeColor="text1"/>
+        </w:rPr>
+        <w:t>In terms of ownership, it is</w:t>
+      </w:r>
+      <w:r>
+        <w:rPr>
+          <w:rFonts w:ascii="Times New Roman" w:hAnsi="Times New Roman" w:cs="Times New Roman"/>
+          <w:color w:val="000000" w:themeColor="text1"/>
+        </w:rPr>
+        <w:t xml:space="preserve"> recommended that </w:t>
+      </w:r>
+      <w:r>
+        <w:rPr>
+          <w:rFonts w:ascii="Times New Roman" w:hAnsi="Times New Roman" w:cs="Times New Roman"/>
+          <w:color w:val="000000" w:themeColor="text1"/>
+        </w:rPr>
+        <w:t xml:space="preserve">Dr. Periwinkle create a contract for all students around ownership, confidentially, </w:t>
+      </w:r>
+      <w:r>
+        <w:rPr>
+          <w:rFonts w:ascii="Times New Roman" w:hAnsi="Times New Roman" w:cs="Times New Roman"/>
+          <w:color w:val="000000" w:themeColor="text1"/>
+        </w:rPr>
+        <w:t xml:space="preserve">and legality, to ensure consistency and credibility </w:t>
       </w:r>
       <w:proofErr w:type="spellStart"/>
       <w:r>
@@ -2167,7 +3319,7 @@
           <w:rFonts w:ascii="Times New Roman" w:hAnsi="Times New Roman" w:cs="Times New Roman"/>
           <w:color w:val="000000" w:themeColor="text1"/>
         </w:rPr>
-        <w:t>howver</w:t>
+        <w:t>amonst</w:t>
       </w:r>
       <w:proofErr w:type="spellEnd"/>
       <w:r>
@@ -2175,412 +3327,10 @@
           <w:rFonts w:ascii="Times New Roman" w:hAnsi="Times New Roman" w:cs="Times New Roman"/>
           <w:color w:val="000000" w:themeColor="text1"/>
         </w:rPr>
-        <w:t xml:space="preserve">, </w:t>
-      </w:r>
-      <w:r>
-        <w:rPr>
-          <w:rFonts w:ascii="Times New Roman" w:hAnsi="Times New Roman" w:cs="Times New Roman"/>
-          <w:color w:val="000000" w:themeColor="text1"/>
-        </w:rPr>
-        <w:t xml:space="preserve">over the last three years she is now collecting substantially more data than ever before. </w:t>
-      </w:r>
-      <w:r>
-        <w:rPr>
-          <w:rFonts w:ascii="Times New Roman" w:hAnsi="Times New Roman" w:cs="Times New Roman"/>
-          <w:color w:val="000000" w:themeColor="text1"/>
-        </w:rPr>
-        <w:t xml:space="preserve">Currently, </w:t>
-      </w:r>
-      <w:r>
-        <w:rPr>
-          <w:rFonts w:ascii="Times New Roman" w:hAnsi="Times New Roman" w:cs="Times New Roman"/>
-          <w:color w:val="000000" w:themeColor="text1"/>
-        </w:rPr>
-        <w:t>past data</w:t>
-      </w:r>
-      <w:r>
-        <w:rPr>
-          <w:rFonts w:ascii="Times New Roman" w:hAnsi="Times New Roman" w:cs="Times New Roman"/>
-          <w:color w:val="000000" w:themeColor="text1"/>
-        </w:rPr>
-        <w:t xml:space="preserve"> and current data</w:t>
-      </w:r>
-      <w:r>
-        <w:rPr>
-          <w:rFonts w:ascii="Times New Roman" w:hAnsi="Times New Roman" w:cs="Times New Roman"/>
-          <w:color w:val="000000" w:themeColor="text1"/>
-        </w:rPr>
-        <w:t xml:space="preserve"> is kept in Dr. Periwinkles office in a myriad </w:t>
-      </w:r>
-      <w:r>
-        <w:rPr>
-          <w:rFonts w:ascii="Times New Roman" w:hAnsi="Times New Roman" w:cs="Times New Roman"/>
-          <w:color w:val="000000" w:themeColor="text1"/>
-        </w:rPr>
-        <w:t>of forms including</w:t>
-      </w:r>
-      <w:r>
-        <w:rPr>
-          <w:rFonts w:ascii="Times New Roman" w:hAnsi="Times New Roman" w:cs="Times New Roman"/>
-          <w:color w:val="000000" w:themeColor="text1"/>
-        </w:rPr>
-        <w:t xml:space="preserve">: floppy disks, ZIP Disks, CDs, DVDs, </w:t>
-      </w:r>
-      <w:r>
-        <w:rPr>
-          <w:rFonts w:ascii="Times New Roman" w:hAnsi="Times New Roman" w:cs="Times New Roman"/>
-          <w:color w:val="000000" w:themeColor="text1"/>
-        </w:rPr>
-        <w:t>Blu-Ray</w:t>
-      </w:r>
-      <w:r>
-        <w:rPr>
-          <w:rFonts w:ascii="Times New Roman" w:hAnsi="Times New Roman" w:cs="Times New Roman"/>
-          <w:color w:val="000000" w:themeColor="text1"/>
-        </w:rPr>
-        <w:t>, external hard</w:t>
-      </w:r>
-      <w:r>
-        <w:rPr>
-          <w:rFonts w:ascii="Times New Roman" w:hAnsi="Times New Roman" w:cs="Times New Roman"/>
-          <w:color w:val="000000" w:themeColor="text1"/>
-        </w:rPr>
-        <w:t xml:space="preserve"> </w:t>
-      </w:r>
-      <w:r>
-        <w:rPr>
-          <w:rFonts w:ascii="Times New Roman" w:hAnsi="Times New Roman" w:cs="Times New Roman"/>
-          <w:color w:val="000000" w:themeColor="text1"/>
-        </w:rPr>
-        <w:t>drives, as well as</w:t>
-      </w:r>
-      <w:r>
-        <w:rPr>
-          <w:rFonts w:ascii="Times New Roman" w:hAnsi="Times New Roman" w:cs="Times New Roman"/>
-          <w:color w:val="000000" w:themeColor="text1"/>
-        </w:rPr>
-        <w:t xml:space="preserve"> through</w:t>
-      </w:r>
-      <w:r>
-        <w:rPr>
-          <w:rFonts w:ascii="Times New Roman" w:hAnsi="Times New Roman" w:cs="Times New Roman"/>
-          <w:color w:val="000000" w:themeColor="text1"/>
-        </w:rPr>
-        <w:t xml:space="preserve"> </w:t>
-      </w:r>
-      <w:r>
-        <w:rPr>
-          <w:rFonts w:ascii="Times New Roman" w:hAnsi="Times New Roman" w:cs="Times New Roman"/>
-          <w:color w:val="000000" w:themeColor="text1"/>
-        </w:rPr>
-        <w:t>Dropbox.</w:t>
-      </w:r>
-      <w:r>
-        <w:rPr>
-          <w:rFonts w:ascii="Times New Roman" w:hAnsi="Times New Roman" w:cs="Times New Roman"/>
-          <w:color w:val="000000" w:themeColor="text1"/>
-        </w:rPr>
-        <w:t xml:space="preserve"> </w:t>
-      </w:r>
-    </w:p>
-    <w:p>
-      <w:pPr>
-        <w:jc w:val="both"/>
-        <w:rPr>
-          <w:rFonts w:ascii="Times New Roman" w:hAnsi="Times New Roman" w:cs="Times New Roman"/>
-          <w:color w:val="000000" w:themeColor="text1"/>
-        </w:rPr>
-      </w:pPr>
-    </w:p>
-    <w:p>
-      <w:pPr>
-        <w:jc w:val="both"/>
-        <w:rPr>
-          <w:rFonts w:ascii="Times New Roman" w:hAnsi="Times New Roman" w:cs="Times New Roman"/>
-          <w:color w:val="000000" w:themeColor="text1"/>
-        </w:rPr>
-      </w:pPr>
-      <w:r>
-        <w:rPr>
-          <w:rFonts w:ascii="Times New Roman" w:hAnsi="Times New Roman" w:cs="Times New Roman"/>
-          <w:color w:val="000000" w:themeColor="text1"/>
-        </w:rPr>
-        <w:lastRenderedPageBreak/>
-        <w:t xml:space="preserve">Backups and archiving she would need a physical hard drive. </w:t>
-      </w:r>
-      <w:r>
-        <w:rPr>
-          <w:rFonts w:ascii="Times New Roman" w:hAnsi="Times New Roman" w:cs="Times New Roman"/>
-          <w:color w:val="000000" w:themeColor="text1"/>
-        </w:rPr>
-        <w:t xml:space="preserve">(in addition to cloud data). If they lose their licenses, their cloud data could be deleted, so this could be an additional security measure. </w:t>
-      </w:r>
-    </w:p>
-    <w:p>
-      <w:pPr>
-        <w:jc w:val="both"/>
-        <w:rPr>
-          <w:rFonts w:ascii="Times New Roman" w:hAnsi="Times New Roman" w:cs="Times New Roman"/>
-          <w:color w:val="000000" w:themeColor="text1"/>
-        </w:rPr>
-      </w:pPr>
-    </w:p>
-    <w:p>
-      <w:pPr>
-        <w:jc w:val="both"/>
-        <w:rPr>
-          <w:rFonts w:ascii="Times New Roman" w:hAnsi="Times New Roman" w:cs="Times New Roman"/>
-          <w:color w:val="000000" w:themeColor="text1"/>
-        </w:rPr>
-      </w:pPr>
-      <w:r>
-        <w:rPr>
-          <w:rFonts w:ascii="Times New Roman" w:hAnsi="Times New Roman" w:cs="Times New Roman"/>
-          <w:color w:val="000000" w:themeColor="text1"/>
-        </w:rPr>
-        <w:t xml:space="preserve">Hard drive costs per gigabyte </w:t>
-      </w:r>
-      <w:r>
-        <w:rPr>
-          <w:rFonts w:ascii="Times New Roman" w:hAnsi="Times New Roman" w:cs="Times New Roman"/>
-          <w:color w:val="000000" w:themeColor="text1"/>
-        </w:rPr>
-        <w:t xml:space="preserve">have dropped substantially over the years. </w:t>
-      </w:r>
-    </w:p>
-    <w:p>
-      <w:pPr>
-        <w:jc w:val="both"/>
-        <w:rPr>
-          <w:rFonts w:ascii="Times New Roman" w:hAnsi="Times New Roman" w:cs="Times New Roman"/>
-          <w:b/>
-          <w:color w:val="000000" w:themeColor="text1"/>
-        </w:rPr>
-      </w:pPr>
-    </w:p>
-    <w:p>
-      <w:pPr>
-        <w:jc w:val="both"/>
-        <w:rPr>
-          <w:rFonts w:ascii="Times New Roman" w:hAnsi="Times New Roman" w:cs="Times New Roman"/>
-          <w:color w:val="000000" w:themeColor="text1"/>
-        </w:rPr>
-      </w:pPr>
-      <w:r>
-        <w:rPr>
-          <w:rFonts w:ascii="Times New Roman" w:hAnsi="Times New Roman" w:cs="Times New Roman"/>
-          <w:color w:val="000000" w:themeColor="text1"/>
-          <w:highlight w:val="magenta"/>
-        </w:rPr>
-        <w:t xml:space="preserve">Major funding agencies worldwide are pushing researchers to archive their data and make it available. </w:t>
-      </w:r>
-      <w:r>
-        <w:rPr>
-          <w:rFonts w:ascii="Times New Roman" w:hAnsi="Times New Roman" w:cs="Times New Roman"/>
-          <w:color w:val="000000" w:themeColor="text1"/>
-          <w:highlight w:val="magenta"/>
-        </w:rPr>
-        <w:t>There are growi</w:t>
-      </w:r>
-      <w:r>
-        <w:rPr>
-          <w:rFonts w:ascii="Times New Roman" w:hAnsi="Times New Roman" w:cs="Times New Roman"/>
-          <w:color w:val="000000" w:themeColor="text1"/>
-          <w:highlight w:val="magenta"/>
-        </w:rPr>
-        <w:t xml:space="preserve">ng amounts of research data, which is the case for Dr. Periwinkle and her lab. </w:t>
-      </w:r>
-      <w:r>
-        <w:rPr>
-          <w:rFonts w:ascii="Times New Roman" w:hAnsi="Times New Roman" w:cs="Times New Roman"/>
-          <w:color w:val="000000" w:themeColor="text1"/>
-          <w:highlight w:val="magenta"/>
-        </w:rPr>
-        <w:t>Re-collecting data is inefficient</w:t>
-      </w:r>
-      <w:r>
-        <w:rPr>
-          <w:rFonts w:ascii="Times New Roman" w:hAnsi="Times New Roman" w:cs="Times New Roman"/>
-          <w:color w:val="000000" w:themeColor="text1"/>
-          <w:highlight w:val="magenta"/>
-        </w:rPr>
-        <w:t xml:space="preserve"> </w:t>
-      </w:r>
-      <w:r>
-        <w:rPr>
-          <w:rFonts w:ascii="Times New Roman" w:hAnsi="Times New Roman" w:cs="Times New Roman"/>
-          <w:color w:val="000000" w:themeColor="text1"/>
-          <w:highlight w:val="magenta"/>
-        </w:rPr>
-        <w:t xml:space="preserve">(information theory and knowledge generation). </w:t>
-      </w:r>
-      <w:r>
-        <w:rPr>
-          <w:rFonts w:ascii="Times New Roman" w:hAnsi="Times New Roman" w:cs="Times New Roman"/>
-          <w:color w:val="000000" w:themeColor="text1"/>
-          <w:highlight w:val="magenta"/>
-        </w:rPr>
-        <w:t>Complex problems require data from multiple disciplines.</w:t>
-      </w:r>
-      <w:r>
-        <w:rPr>
-          <w:rFonts w:ascii="Times New Roman" w:hAnsi="Times New Roman" w:cs="Times New Roman"/>
-          <w:color w:val="000000" w:themeColor="text1"/>
-        </w:rPr>
-        <w:t xml:space="preserve"> </w:t>
-      </w:r>
-    </w:p>
-    <w:p>
-      <w:pPr>
-        <w:jc w:val="both"/>
-        <w:rPr>
-          <w:rFonts w:ascii="Times New Roman" w:hAnsi="Times New Roman" w:cs="Times New Roman"/>
-          <w:color w:val="000000" w:themeColor="text1"/>
-        </w:rPr>
-      </w:pPr>
-    </w:p>
-    <w:p>
-      <w:pPr>
-        <w:pStyle w:val="Heading2"/>
-        <w:rPr>
-          <w:rFonts w:ascii="Times New Roman" w:hAnsi="Times New Roman" w:cs="Times New Roman"/>
-        </w:rPr>
-      </w:pPr>
-      <w:r>
-        <w:rPr>
-          <w:rFonts w:ascii="Times New Roman" w:hAnsi="Times New Roman" w:cs="Times New Roman"/>
-        </w:rPr>
-        <w:t>Ownership and Access to Data</w:t>
-      </w:r>
-    </w:p>
-    <w:p>
-      <w:pPr>
-        <w:jc w:val="both"/>
-        <w:rPr>
-          <w:rFonts w:ascii="Times New Roman" w:hAnsi="Times New Roman" w:cs="Times New Roman"/>
-          <w:b/>
-          <w:color w:val="000000" w:themeColor="text1"/>
-        </w:rPr>
-      </w:pPr>
-      <w:r>
-        <w:rPr>
-          <w:rFonts w:ascii="Times New Roman" w:hAnsi="Times New Roman" w:cs="Times New Roman"/>
-          <w:b/>
-          <w:color w:val="000000" w:themeColor="text1"/>
-        </w:rPr>
-        <w:t>• Who will own and have access to the data</w:t>
-      </w:r>
-    </w:p>
-    <w:p>
-      <w:pPr>
-        <w:jc w:val="both"/>
-        <w:rPr>
-          <w:rFonts w:ascii="Times New Roman" w:hAnsi="Times New Roman" w:cs="Times New Roman"/>
-          <w:color w:val="000000" w:themeColor="text1"/>
-        </w:rPr>
-      </w:pPr>
-      <w:r>
-        <w:rPr>
-          <w:rFonts w:ascii="Times New Roman" w:hAnsi="Times New Roman" w:cs="Times New Roman"/>
-          <w:color w:val="000000" w:themeColor="text1"/>
-        </w:rPr>
-        <w:t xml:space="preserve">Current ownership and </w:t>
-      </w:r>
-      <w:proofErr w:type="spellStart"/>
-      <w:r>
-        <w:rPr>
-          <w:rFonts w:ascii="Times New Roman" w:hAnsi="Times New Roman" w:cs="Times New Roman"/>
-          <w:color w:val="000000" w:themeColor="text1"/>
-        </w:rPr>
-        <w:t>acess</w:t>
-      </w:r>
-      <w:proofErr w:type="spellEnd"/>
-      <w:r>
-        <w:rPr>
-          <w:rFonts w:ascii="Times New Roman" w:hAnsi="Times New Roman" w:cs="Times New Roman"/>
-          <w:color w:val="000000" w:themeColor="text1"/>
-        </w:rPr>
-        <w:t xml:space="preserve"> </w:t>
-      </w:r>
-    </w:p>
-    <w:p>
-      <w:pPr>
-        <w:jc w:val="both"/>
-        <w:rPr>
-          <w:rFonts w:ascii="Times New Roman" w:hAnsi="Times New Roman" w:cs="Times New Roman"/>
-          <w:color w:val="000000" w:themeColor="text1"/>
-        </w:rPr>
-      </w:pPr>
-      <w:r>
-        <w:rPr>
-          <w:rFonts w:ascii="Times New Roman" w:hAnsi="Times New Roman" w:cs="Times New Roman"/>
-          <w:color w:val="000000" w:themeColor="text1"/>
-        </w:rPr>
-        <w:t>Currently, Dr. Periwinkl</w:t>
-      </w:r>
-      <w:r>
-        <w:rPr>
-          <w:rFonts w:ascii="Times New Roman" w:hAnsi="Times New Roman" w:cs="Times New Roman"/>
-          <w:color w:val="000000" w:themeColor="text1"/>
-        </w:rPr>
-        <w:t xml:space="preserve">e is the owner of her own data whereas the data produced by the </w:t>
-      </w:r>
-      <w:r>
-        <w:rPr>
-          <w:rFonts w:ascii="Times New Roman" w:hAnsi="Times New Roman" w:cs="Times New Roman"/>
-          <w:color w:val="000000" w:themeColor="text1"/>
-        </w:rPr>
-        <w:t xml:space="preserve">citizen scientists </w:t>
-      </w:r>
-      <w:r>
-        <w:rPr>
-          <w:rFonts w:ascii="Times New Roman" w:hAnsi="Times New Roman" w:cs="Times New Roman"/>
-          <w:color w:val="000000" w:themeColor="text1"/>
-        </w:rPr>
-        <w:t xml:space="preserve">is open. </w:t>
-      </w:r>
-    </w:p>
-    <w:p>
-      <w:pPr>
-        <w:jc w:val="both"/>
-        <w:rPr>
-          <w:rFonts w:ascii="Times New Roman" w:hAnsi="Times New Roman" w:cs="Times New Roman"/>
-          <w:color w:val="000000" w:themeColor="text1"/>
-        </w:rPr>
-      </w:pPr>
-    </w:p>
-    <w:p>
-      <w:pPr>
-        <w:jc w:val="both"/>
-        <w:rPr>
-          <w:rFonts w:ascii="Times New Roman" w:hAnsi="Times New Roman" w:cs="Times New Roman"/>
-          <w:color w:val="000000" w:themeColor="text1"/>
-        </w:rPr>
-      </w:pPr>
-      <w:r>
-        <w:rPr>
-          <w:rFonts w:ascii="Times New Roman" w:hAnsi="Times New Roman" w:cs="Times New Roman"/>
-          <w:color w:val="000000" w:themeColor="text1"/>
-        </w:rPr>
-        <w:t xml:space="preserve">There are other research teams in Canada and around the world that collect data that might be interesting to include in Dr. Periwinkle’s team’s research; they currently request access to this data through personal connections and relationships. Organization’s in Canada collect similar data and there are also individual research groups collecting data on specific species, specific sites, etc. However, there is not currently a data sharing agreement in place, merely a collection of ad hoc sharing opportunities. In contrast, NOAA in the US has the IOOS system which spans the country, and the European Commission has </w:t>
-      </w:r>
-      <w:proofErr w:type="spellStart"/>
-      <w:r>
-        <w:rPr>
-          <w:rFonts w:ascii="Times New Roman" w:hAnsi="Times New Roman" w:cs="Times New Roman"/>
-          <w:color w:val="000000" w:themeColor="text1"/>
-        </w:rPr>
-        <w:t>EMODnet</w:t>
-      </w:r>
-      <w:proofErr w:type="spellEnd"/>
-      <w:r>
-        <w:rPr>
-          <w:rFonts w:ascii="Times New Roman" w:hAnsi="Times New Roman" w:cs="Times New Roman"/>
-          <w:color w:val="000000" w:themeColor="text1"/>
-        </w:rPr>
-        <w:t xml:space="preserve">. </w:t>
-      </w:r>
-    </w:p>
+        <w:t xml:space="preserve"> her team. </w:t>
+      </w:r>
+    </w:p>
+    <w:p/>
     <w:p>
       <w:pPr>
         <w:jc w:val="both"/>
@@ -2703,7 +3453,7 @@
         </w:rPr>
         <w:t>The field notes follow the Darwin Core: </w:t>
       </w:r>
-      <w:hyperlink r:id="rId5" w:history="1">
+      <w:hyperlink r:id="rId6" w:history="1">
         <w:r>
           <w:rPr>
             <w:rStyle w:val="Hyperlink"/>
@@ -2969,6 +3719,22 @@
         <w:jc w:val="both"/>
         <w:rPr>
           <w:rFonts w:ascii="Times New Roman" w:hAnsi="Times New Roman" w:cs="Times New Roman"/>
+          <w:color w:val="000000" w:themeColor="text1"/>
+        </w:rPr>
+      </w:pPr>
+      <w:r>
+        <w:rPr>
+          <w:rFonts w:ascii="Times New Roman" w:hAnsi="Times New Roman" w:cs="Times New Roman"/>
+          <w:color w:val="000000" w:themeColor="text1"/>
+        </w:rPr>
+        <w:t xml:space="preserve">Storing data in data repositories is highly encouraged and is part of the preservation portion of the data lifecycle. Data repositories can help make a researcher’s data more discoverable and accessible, and lead to potential reuse. </w:t>
+      </w:r>
+    </w:p>
+    <w:p>
+      <w:pPr>
+        <w:jc w:val="both"/>
+        <w:rPr>
+          <w:rFonts w:ascii="Times New Roman" w:hAnsi="Times New Roman" w:cs="Times New Roman"/>
           <w:b/>
           <w:color w:val="000000" w:themeColor="text1"/>
         </w:rPr>
@@ -3137,7 +3903,7 @@
           <w:color w:val="000000" w:themeColor="text1"/>
         </w:rPr>
       </w:pPr>
-      <w:hyperlink r:id="rId6" w:history="1">
+      <w:hyperlink r:id="rId7" w:history="1">
         <w:r>
           <w:rPr>
             <w:rStyle w:val="Hyperlink"/>
@@ -3189,6 +3955,7 @@
           <w:rFonts w:ascii="Times New Roman" w:hAnsi="Times New Roman" w:cs="Times New Roman"/>
           <w:color w:val="000000" w:themeColor="text1"/>
         </w:rPr>
+        <w:lastRenderedPageBreak/>
         <w:t xml:space="preserve">As stated, </w:t>
       </w:r>
       <w:r>
@@ -3580,7 +4347,17 @@
           <w:color w:val="000000" w:themeColor="text1"/>
           <w:highlight w:val="magenta"/>
         </w:rPr>
-        <w:t xml:space="preserve">Many funding agencies and institutions have policies on data </w:t>
+        <w:t>Many funding agencies and institutions have policies o</w:t>
+      </w:r>
+      <w:bookmarkStart w:id="0" w:name="_GoBack"/>
+      <w:bookmarkEnd w:id="0"/>
+      <w:r>
+        <w:rPr>
+          <w:rFonts w:ascii="Times New Roman" w:hAnsi="Times New Roman" w:cs="Times New Roman"/>
+          <w:color w:val="000000" w:themeColor="text1"/>
+          <w:highlight w:val="magenta"/>
+        </w:rPr>
+        <w:t xml:space="preserve">n data </w:t>
       </w:r>
       <w:proofErr w:type="gramStart"/>
       <w:r>
@@ -3630,7 +4407,6 @@
           <w:rFonts w:ascii="Times New Roman" w:hAnsi="Times New Roman" w:cs="Times New Roman"/>
           <w:color w:val="000000" w:themeColor="text1"/>
         </w:rPr>
-        <w:lastRenderedPageBreak/>
         <w:t>Everyone who starts with Dr. Periwinkle’s team is told how the da</w:t>
       </w:r>
       <w:r>

</xml_diff>

<commit_message>
Edits to case 1
</commit_message>
<xml_diff>
--- a/BUSI6516_GroupProject.docx
+++ b/BUSI6516_GroupProject.docx
@@ -1821,14 +1821,260 @@
           <w:rFonts w:ascii="Times New Roman" w:hAnsi="Times New Roman" w:cs="Times New Roman"/>
           <w:color w:val="000000" w:themeColor="text1"/>
         </w:rPr>
-        <w:t xml:space="preserve"> (CREATIVECOMMONS</w:t>
-      </w:r>
-      <w:r>
-        <w:rPr>
-          <w:rFonts w:ascii="Times New Roman" w:hAnsi="Times New Roman" w:cs="Times New Roman"/>
-          <w:color w:val="000000" w:themeColor="text1"/>
-        </w:rPr>
-        <w:t>)</w:t>
+        <w:t>.</w:t>
+      </w:r>
+      <w:r>
+        <w:rPr>
+          <w:rStyle w:val="FootnoteReference"/>
+          <w:rFonts w:ascii="Times New Roman" w:hAnsi="Times New Roman" w:cs="Times New Roman"/>
+          <w:color w:val="000000" w:themeColor="text1"/>
+        </w:rPr>
+        <w:footnoteReference w:id="1"/>
+      </w:r>
+      <w:r>
+        <w:rPr>
+          <w:rFonts w:ascii="Times New Roman" w:hAnsi="Times New Roman" w:cs="Times New Roman"/>
+          <w:color w:val="000000" w:themeColor="text1"/>
+        </w:rPr>
+        <w:t xml:space="preserve"> </w:t>
+      </w:r>
+    </w:p>
+    <w:p>
+      <w:pPr>
+        <w:jc w:val="both"/>
+        <w:rPr>
+          <w:rFonts w:ascii="Times New Roman" w:hAnsi="Times New Roman" w:cs="Times New Roman"/>
+          <w:color w:val="000000" w:themeColor="text1"/>
+        </w:rPr>
+      </w:pPr>
+    </w:p>
+    <w:p>
+      <w:pPr>
+        <w:pStyle w:val="Heading2"/>
+        <w:rPr>
+          <w:rFonts w:ascii="Times New Roman" w:hAnsi="Times New Roman" w:cs="Times New Roman"/>
+          <w:b/>
+        </w:rPr>
+      </w:pPr>
+      <w:r>
+        <w:rPr>
+          <w:rFonts w:ascii="Times New Roman" w:hAnsi="Times New Roman" w:cs="Times New Roman"/>
+        </w:rPr>
+        <w:t>Necessary Facilities/Equipment</w:t>
+      </w:r>
+    </w:p>
+    <w:p>
+      <w:pPr>
+        <w:pStyle w:val="Heading3"/>
+      </w:pPr>
+      <w:r>
+        <w:t xml:space="preserve">Current Facilities/Equipment </w:t>
+      </w:r>
+    </w:p>
+    <w:p>
+      <w:pPr>
+        <w:jc w:val="both"/>
+        <w:rPr>
+          <w:rFonts w:ascii="Times New Roman" w:hAnsi="Times New Roman" w:cs="Times New Roman"/>
+          <w:color w:val="000000" w:themeColor="text1"/>
+        </w:rPr>
+      </w:pPr>
+      <w:r>
+        <w:rPr>
+          <w:rFonts w:ascii="Times New Roman" w:hAnsi="Times New Roman" w:cs="Times New Roman"/>
+          <w:color w:val="000000" w:themeColor="text1"/>
+        </w:rPr>
+        <w:t>Currently,</w:t>
+      </w:r>
+      <w:r>
+        <w:rPr>
+          <w:rFonts w:ascii="Times New Roman" w:hAnsi="Times New Roman" w:cs="Times New Roman"/>
+          <w:color w:val="000000" w:themeColor="text1"/>
+        </w:rPr>
+        <w:t xml:space="preserve"> data </w:t>
+      </w:r>
+      <w:r>
+        <w:rPr>
+          <w:rFonts w:ascii="Times New Roman" w:hAnsi="Times New Roman" w:cs="Times New Roman"/>
+          <w:color w:val="000000" w:themeColor="text1"/>
+        </w:rPr>
+        <w:t xml:space="preserve">in Dr. Periwinkles lab </w:t>
+      </w:r>
+      <w:r>
+        <w:rPr>
+          <w:rFonts w:ascii="Times New Roman" w:hAnsi="Times New Roman" w:cs="Times New Roman"/>
+          <w:color w:val="000000" w:themeColor="text1"/>
+        </w:rPr>
+        <w:t xml:space="preserve">is primarily shared with the team using external hard drives and USB </w:t>
+      </w:r>
+      <w:r>
+        <w:rPr>
+          <w:rFonts w:ascii="Times New Roman" w:hAnsi="Times New Roman" w:cs="Times New Roman"/>
+          <w:color w:val="000000" w:themeColor="text1"/>
+        </w:rPr>
+        <w:t xml:space="preserve">keys. Additionally, as mentioned, </w:t>
+      </w:r>
+      <w:r>
+        <w:rPr>
+          <w:rFonts w:ascii="Times New Roman" w:hAnsi="Times New Roman" w:cs="Times New Roman"/>
+          <w:color w:val="000000" w:themeColor="text1"/>
+        </w:rPr>
+        <w:t>there is currently no structured sharing of data outside of the u</w:t>
+      </w:r>
+      <w:r>
+        <w:rPr>
+          <w:rFonts w:ascii="Times New Roman" w:hAnsi="Times New Roman" w:cs="Times New Roman"/>
+          <w:color w:val="000000" w:themeColor="text1"/>
+        </w:rPr>
+        <w:t xml:space="preserve">niversity </w:t>
+      </w:r>
+      <w:r>
+        <w:rPr>
+          <w:rFonts w:ascii="Times New Roman" w:hAnsi="Times New Roman" w:cs="Times New Roman"/>
+          <w:color w:val="000000" w:themeColor="text1"/>
+        </w:rPr>
+        <w:t xml:space="preserve">and the </w:t>
+      </w:r>
+      <w:r>
+        <w:rPr>
+          <w:rFonts w:ascii="Times New Roman" w:hAnsi="Times New Roman" w:cs="Times New Roman"/>
+          <w:color w:val="000000" w:themeColor="text1"/>
+        </w:rPr>
+        <w:t>universities</w:t>
+      </w:r>
+      <w:r>
+        <w:rPr>
+          <w:rFonts w:ascii="Times New Roman" w:hAnsi="Times New Roman" w:cs="Times New Roman"/>
+          <w:color w:val="000000" w:themeColor="text1"/>
+        </w:rPr>
+        <w:t xml:space="preserve"> file sharing provider (Microsoft OneDrive) requires external users to login with a Microsoft-provided account </w:t>
+      </w:r>
+      <w:r>
+        <w:rPr>
+          <w:rFonts w:ascii="Times New Roman" w:hAnsi="Times New Roman" w:cs="Times New Roman"/>
+          <w:color w:val="000000" w:themeColor="text1"/>
+        </w:rPr>
+        <w:t xml:space="preserve">which not all people have. </w:t>
+      </w:r>
+    </w:p>
+    <w:p>
+      <w:pPr>
+        <w:jc w:val="both"/>
+        <w:rPr>
+          <w:rFonts w:ascii="Times New Roman" w:hAnsi="Times New Roman" w:cs="Times New Roman"/>
+          <w:color w:val="000000" w:themeColor="text1"/>
+        </w:rPr>
+      </w:pPr>
+    </w:p>
+    <w:p>
+      <w:pPr>
+        <w:pStyle w:val="Heading3"/>
+        <w:rPr>
+          <w:b/>
+        </w:rPr>
+      </w:pPr>
+      <w:r>
+        <w:t xml:space="preserve">Recommendation </w:t>
+      </w:r>
+    </w:p>
+    <w:p>
+      <w:pPr>
+        <w:jc w:val="both"/>
+        <w:rPr>
+          <w:rFonts w:ascii="Times New Roman" w:hAnsi="Times New Roman" w:cs="Times New Roman"/>
+          <w:color w:val="000000" w:themeColor="text1"/>
+        </w:rPr>
+      </w:pPr>
+      <w:r>
+        <w:rPr>
+          <w:rFonts w:ascii="Times New Roman" w:hAnsi="Times New Roman" w:cs="Times New Roman"/>
+          <w:color w:val="000000" w:themeColor="text1"/>
+        </w:rPr>
+        <w:t xml:space="preserve">It is </w:t>
+      </w:r>
+      <w:r>
+        <w:rPr>
+          <w:rFonts w:ascii="Times New Roman" w:hAnsi="Times New Roman" w:cs="Times New Roman"/>
+          <w:color w:val="000000" w:themeColor="text1"/>
+        </w:rPr>
+        <w:t>recommended</w:t>
+      </w:r>
+      <w:r>
+        <w:rPr>
+          <w:rFonts w:ascii="Times New Roman" w:hAnsi="Times New Roman" w:cs="Times New Roman"/>
+          <w:color w:val="000000" w:themeColor="text1"/>
+        </w:rPr>
+        <w:t xml:space="preserve"> that </w:t>
+      </w:r>
+      <w:r>
+        <w:rPr>
+          <w:rFonts w:ascii="Times New Roman" w:hAnsi="Times New Roman" w:cs="Times New Roman"/>
+          <w:color w:val="000000" w:themeColor="text1"/>
+        </w:rPr>
+        <w:t>Dr. Periwinkle</w:t>
+      </w:r>
+      <w:r>
+        <w:rPr>
+          <w:rFonts w:ascii="Times New Roman" w:hAnsi="Times New Roman" w:cs="Times New Roman"/>
+          <w:color w:val="000000" w:themeColor="text1"/>
+        </w:rPr>
+        <w:t>,</w:t>
+      </w:r>
+      <w:r>
+        <w:rPr>
+          <w:rFonts w:ascii="Times New Roman" w:hAnsi="Times New Roman" w:cs="Times New Roman"/>
+          <w:color w:val="000000" w:themeColor="text1"/>
+        </w:rPr>
+        <w:t xml:space="preserve"> </w:t>
+      </w:r>
+      <w:r>
+        <w:rPr>
+          <w:rFonts w:ascii="Times New Roman" w:hAnsi="Times New Roman" w:cs="Times New Roman"/>
+          <w:color w:val="000000" w:themeColor="text1"/>
+        </w:rPr>
+        <w:t xml:space="preserve">in </w:t>
+      </w:r>
+      <w:r>
+        <w:rPr>
+          <w:rFonts w:ascii="Times New Roman" w:hAnsi="Times New Roman" w:cs="Times New Roman"/>
+          <w:color w:val="000000" w:themeColor="text1"/>
+        </w:rPr>
+        <w:t>co</w:t>
+      </w:r>
+      <w:r>
+        <w:rPr>
+          <w:rFonts w:ascii="Times New Roman" w:hAnsi="Times New Roman" w:cs="Times New Roman"/>
+          <w:color w:val="000000" w:themeColor="text1"/>
+        </w:rPr>
+        <w:t>llaboration with her institution,</w:t>
+      </w:r>
+      <w:r>
+        <w:rPr>
+          <w:rFonts w:ascii="Times New Roman" w:hAnsi="Times New Roman" w:cs="Times New Roman"/>
+          <w:color w:val="000000" w:themeColor="text1"/>
+        </w:rPr>
+        <w:t xml:space="preserve"> create an instit</w:t>
+      </w:r>
+      <w:r>
+        <w:rPr>
+          <w:rFonts w:ascii="Times New Roman" w:hAnsi="Times New Roman" w:cs="Times New Roman"/>
+          <w:color w:val="000000" w:themeColor="text1"/>
+        </w:rPr>
+        <w:t>ut</w:t>
+      </w:r>
+      <w:r>
+        <w:rPr>
+          <w:rFonts w:ascii="Times New Roman" w:hAnsi="Times New Roman" w:cs="Times New Roman"/>
+          <w:color w:val="000000" w:themeColor="text1"/>
+        </w:rPr>
+        <w:t>ional repository</w:t>
+      </w:r>
+      <w:r>
+        <w:rPr>
+          <w:rFonts w:ascii="Times New Roman" w:hAnsi="Times New Roman" w:cs="Times New Roman"/>
+          <w:color w:val="000000" w:themeColor="text1"/>
+        </w:rPr>
+        <w:t xml:space="preserve"> to house all data</w:t>
       </w:r>
       <w:r>
         <w:rPr>
@@ -1837,33 +2083,450 @@
         </w:rPr>
         <w:t xml:space="preserve">. </w:t>
       </w:r>
-    </w:p>
-    <w:p>
-      <w:pPr>
-        <w:jc w:val="both"/>
-        <w:rPr>
-          <w:rFonts w:ascii="Times New Roman" w:hAnsi="Times New Roman" w:cs="Times New Roman"/>
-          <w:color w:val="000000" w:themeColor="text1"/>
-        </w:rPr>
-      </w:pPr>
-    </w:p>
-    <w:p>
-      <w:pPr>
-        <w:jc w:val="both"/>
-        <w:rPr>
-          <w:rFonts w:ascii="Times New Roman" w:hAnsi="Times New Roman" w:cs="Times New Roman"/>
-          <w:color w:val="000000" w:themeColor="text1"/>
-        </w:rPr>
-      </w:pPr>
-      <w:hyperlink r:id="rId4" w:history="1">
-        <w:r>
-          <w:rPr>
-            <w:rStyle w:val="Hyperlink"/>
-            <w:rFonts w:ascii="Times New Roman" w:hAnsi="Times New Roman" w:cs="Times New Roman"/>
-          </w:rPr>
-          <w:t>https://creativecommons.org/licenses/</w:t>
-        </w:r>
-      </w:hyperlink>
+      <w:r>
+        <w:rPr>
+          <w:rFonts w:ascii="Times New Roman" w:hAnsi="Times New Roman" w:cs="Times New Roman"/>
+          <w:color w:val="000000" w:themeColor="text1"/>
+        </w:rPr>
+        <w:t xml:space="preserve">A data repository </w:t>
+      </w:r>
+      <w:r>
+        <w:rPr>
+          <w:rFonts w:ascii="Times New Roman" w:hAnsi="Times New Roman" w:cs="Times New Roman"/>
+          <w:color w:val="000000" w:themeColor="text1"/>
+        </w:rPr>
+        <w:t>refers to an enterprise data storage entity</w:t>
+      </w:r>
+      <w:r>
+        <w:rPr>
+          <w:rFonts w:ascii="Times New Roman" w:hAnsi="Times New Roman" w:cs="Times New Roman"/>
+          <w:color w:val="000000" w:themeColor="text1"/>
+        </w:rPr>
+        <w:t xml:space="preserve"> into which data has been specifically partitioned for an analytical or reporting purpose</w:t>
+      </w:r>
+      <w:r>
+        <w:rPr>
+          <w:rStyle w:val="FootnoteReference"/>
+          <w:rFonts w:ascii="Times New Roman" w:hAnsi="Times New Roman" w:cs="Times New Roman"/>
+          <w:color w:val="000000" w:themeColor="text1"/>
+        </w:rPr>
+        <w:footnoteReference w:id="2"/>
+      </w:r>
+      <w:r>
+        <w:rPr>
+          <w:rFonts w:ascii="Times New Roman" w:hAnsi="Times New Roman" w:cs="Times New Roman"/>
+          <w:color w:val="000000" w:themeColor="text1"/>
+        </w:rPr>
+        <w:t xml:space="preserve">. </w:t>
+      </w:r>
+      <w:r>
+        <w:rPr>
+          <w:rFonts w:ascii="Times New Roman" w:hAnsi="Times New Roman" w:cs="Times New Roman"/>
+          <w:color w:val="000000" w:themeColor="text1"/>
+        </w:rPr>
+        <w:t>A</w:t>
+      </w:r>
+      <w:r>
+        <w:rPr>
+          <w:rFonts w:ascii="Times New Roman" w:hAnsi="Times New Roman" w:cs="Times New Roman"/>
+          <w:color w:val="000000" w:themeColor="text1"/>
+        </w:rPr>
+        <w:t xml:space="preserve"> benefit of create a</w:t>
+      </w:r>
+      <w:r>
+        <w:rPr>
+          <w:rFonts w:ascii="Times New Roman" w:hAnsi="Times New Roman" w:cs="Times New Roman"/>
+          <w:color w:val="000000" w:themeColor="text1"/>
+        </w:rPr>
+        <w:t>n institutional</w:t>
+      </w:r>
+      <w:r>
+        <w:rPr>
+          <w:rFonts w:ascii="Times New Roman" w:hAnsi="Times New Roman" w:cs="Times New Roman"/>
+          <w:color w:val="000000" w:themeColor="text1"/>
+        </w:rPr>
+        <w:t xml:space="preserve"> repository </w:t>
+      </w:r>
+      <w:r>
+        <w:rPr>
+          <w:rFonts w:ascii="Times New Roman" w:hAnsi="Times New Roman" w:cs="Times New Roman"/>
+          <w:color w:val="000000" w:themeColor="text1"/>
+        </w:rPr>
+        <w:t xml:space="preserve">is that Dr. Periwinkle will be able to </w:t>
+      </w:r>
+      <w:r>
+        <w:rPr>
+          <w:rFonts w:ascii="Times New Roman" w:hAnsi="Times New Roman" w:cs="Times New Roman"/>
+          <w:color w:val="000000" w:themeColor="text1"/>
+        </w:rPr>
+        <w:t xml:space="preserve">create </w:t>
+      </w:r>
+      <w:r>
+        <w:rPr>
+          <w:rFonts w:ascii="Times New Roman" w:hAnsi="Times New Roman" w:cs="Times New Roman"/>
+          <w:color w:val="000000" w:themeColor="text1"/>
+        </w:rPr>
+        <w:t>separate repositories for each of her required categories.</w:t>
+      </w:r>
+      <w:r>
+        <w:rPr>
+          <w:rFonts w:ascii="Times New Roman" w:hAnsi="Times New Roman" w:cs="Times New Roman"/>
+          <w:color w:val="000000" w:themeColor="text1"/>
+        </w:rPr>
+        <w:t xml:space="preserve"> This will better help organize the data based on defined </w:t>
+      </w:r>
+      <w:r>
+        <w:rPr>
+          <w:rFonts w:ascii="Times New Roman" w:hAnsi="Times New Roman" w:cs="Times New Roman"/>
+          <w:color w:val="000000" w:themeColor="text1"/>
+        </w:rPr>
+        <w:t>characteristics</w:t>
+      </w:r>
+      <w:r>
+        <w:rPr>
+          <w:rFonts w:ascii="Times New Roman" w:hAnsi="Times New Roman" w:cs="Times New Roman"/>
+          <w:color w:val="000000" w:themeColor="text1"/>
+        </w:rPr>
+        <w:t>.</w:t>
+      </w:r>
+      <w:r>
+        <w:rPr>
+          <w:rFonts w:ascii="Times New Roman" w:hAnsi="Times New Roman" w:cs="Times New Roman"/>
+          <w:color w:val="000000" w:themeColor="text1"/>
+        </w:rPr>
+        <w:t xml:space="preserve"> </w:t>
+      </w:r>
+      <w:r>
+        <w:rPr>
+          <w:rFonts w:ascii="Times New Roman" w:hAnsi="Times New Roman" w:cs="Times New Roman"/>
+          <w:color w:val="000000" w:themeColor="text1"/>
+        </w:rPr>
+        <w:t xml:space="preserve">Additionally, </w:t>
+      </w:r>
+      <w:r>
+        <w:rPr>
+          <w:rFonts w:ascii="Times New Roman" w:hAnsi="Times New Roman" w:cs="Times New Roman"/>
+          <w:color w:val="000000" w:themeColor="text1"/>
+        </w:rPr>
+        <w:t xml:space="preserve">her team will all be able to access </w:t>
+      </w:r>
+      <w:r>
+        <w:rPr>
+          <w:rFonts w:ascii="Times New Roman" w:hAnsi="Times New Roman" w:cs="Times New Roman"/>
+          <w:color w:val="000000" w:themeColor="text1"/>
+        </w:rPr>
+        <w:t xml:space="preserve">and share their relevant data through one </w:t>
+      </w:r>
+      <w:r>
+        <w:rPr>
+          <w:rFonts w:ascii="Times New Roman" w:hAnsi="Times New Roman" w:cs="Times New Roman"/>
+          <w:color w:val="000000" w:themeColor="text1"/>
+        </w:rPr>
+        <w:t>common entry point</w:t>
+      </w:r>
+      <w:r>
+        <w:rPr>
+          <w:rFonts w:ascii="Times New Roman" w:hAnsi="Times New Roman" w:cs="Times New Roman"/>
+          <w:color w:val="000000" w:themeColor="text1"/>
+        </w:rPr>
+        <w:t>.</w:t>
+      </w:r>
+      <w:r>
+        <w:rPr>
+          <w:rFonts w:ascii="Times New Roman" w:hAnsi="Times New Roman" w:cs="Times New Roman"/>
+          <w:color w:val="000000" w:themeColor="text1"/>
+        </w:rPr>
+        <w:t xml:space="preserve"> </w:t>
+      </w:r>
+    </w:p>
+    <w:p>
+      <w:pPr>
+        <w:jc w:val="both"/>
+        <w:rPr>
+          <w:rFonts w:ascii="Times New Roman" w:hAnsi="Times New Roman" w:cs="Times New Roman"/>
+          <w:color w:val="000000" w:themeColor="text1"/>
+        </w:rPr>
+      </w:pPr>
+    </w:p>
+    <w:p>
+      <w:pPr>
+        <w:jc w:val="both"/>
+        <w:rPr>
+          <w:rFonts w:ascii="Times New Roman" w:hAnsi="Times New Roman" w:cs="Times New Roman"/>
+          <w:color w:val="000000" w:themeColor="text1"/>
+        </w:rPr>
+      </w:pPr>
+      <w:r>
+        <w:rPr>
+          <w:rFonts w:ascii="Times New Roman" w:hAnsi="Times New Roman" w:cs="Times New Roman"/>
+          <w:color w:val="000000" w:themeColor="text1"/>
+        </w:rPr>
+        <w:t>The data housed in the institutional repository</w:t>
+      </w:r>
+      <w:r>
+        <w:rPr>
+          <w:rFonts w:ascii="Times New Roman" w:hAnsi="Times New Roman" w:cs="Times New Roman"/>
+          <w:color w:val="000000" w:themeColor="text1"/>
+        </w:rPr>
+        <w:t xml:space="preserve"> will be accessible </w:t>
+      </w:r>
+      <w:r>
+        <w:rPr>
+          <w:rFonts w:ascii="Times New Roman" w:hAnsi="Times New Roman" w:cs="Times New Roman"/>
+          <w:color w:val="000000" w:themeColor="text1"/>
+        </w:rPr>
+        <w:t xml:space="preserve">to the public without having to formally request access. </w:t>
+      </w:r>
+      <w:r>
+        <w:rPr>
+          <w:rFonts w:ascii="Times New Roman" w:hAnsi="Times New Roman" w:cs="Times New Roman"/>
+          <w:color w:val="000000" w:themeColor="text1"/>
+        </w:rPr>
+        <w:t xml:space="preserve">Ultimately, </w:t>
+      </w:r>
+      <w:r>
+        <w:rPr>
+          <w:rFonts w:ascii="Times New Roman" w:hAnsi="Times New Roman" w:cs="Times New Roman"/>
+          <w:color w:val="000000" w:themeColor="text1"/>
+        </w:rPr>
+        <w:t>this will allow</w:t>
+      </w:r>
+      <w:r>
+        <w:rPr>
+          <w:rFonts w:ascii="Times New Roman" w:hAnsi="Times New Roman" w:cs="Times New Roman"/>
+          <w:color w:val="000000" w:themeColor="text1"/>
+        </w:rPr>
+        <w:t xml:space="preserve"> greater </w:t>
+      </w:r>
+      <w:r>
+        <w:rPr>
+          <w:rFonts w:ascii="Times New Roman" w:hAnsi="Times New Roman" w:cs="Times New Roman"/>
+          <w:color w:val="000000" w:themeColor="text1"/>
+        </w:rPr>
+        <w:t xml:space="preserve">data sharing; </w:t>
+      </w:r>
+      <w:r>
+        <w:rPr>
+          <w:rFonts w:ascii="Times New Roman" w:hAnsi="Times New Roman" w:cs="Times New Roman"/>
+          <w:color w:val="000000" w:themeColor="text1"/>
+        </w:rPr>
+        <w:t xml:space="preserve">Shared data enables collaboration, builds a shared understanding, helps anticipate future problems, and leads to better research practices. </w:t>
+      </w:r>
+      <w:r>
+        <w:rPr>
+          <w:rFonts w:ascii="Times New Roman" w:hAnsi="Times New Roman" w:cs="Times New Roman"/>
+          <w:color w:val="000000" w:themeColor="text1"/>
+        </w:rPr>
+        <w:t>Additionally, t</w:t>
+      </w:r>
+      <w:r>
+        <w:rPr>
+          <w:rFonts w:ascii="Times New Roman" w:hAnsi="Times New Roman" w:cs="Times New Roman"/>
+          <w:color w:val="000000" w:themeColor="text1"/>
+        </w:rPr>
+        <w:t>he</w:t>
+      </w:r>
+      <w:r>
+        <w:rPr>
+          <w:rFonts w:ascii="Times New Roman" w:hAnsi="Times New Roman" w:cs="Times New Roman"/>
+          <w:color w:val="000000" w:themeColor="text1"/>
+        </w:rPr>
+        <w:t xml:space="preserve"> repository will be able to accommodate the </w:t>
+      </w:r>
+      <w:r>
+        <w:rPr>
+          <w:rFonts w:ascii="Times New Roman" w:hAnsi="Times New Roman" w:cs="Times New Roman"/>
+          <w:color w:val="000000" w:themeColor="text1"/>
+        </w:rPr>
+        <w:t>recommended</w:t>
+      </w:r>
+      <w:r>
+        <w:rPr>
+          <w:rFonts w:ascii="Times New Roman" w:hAnsi="Times New Roman" w:cs="Times New Roman"/>
+          <w:color w:val="000000" w:themeColor="text1"/>
+        </w:rPr>
+        <w:t xml:space="preserve"> </w:t>
+      </w:r>
+      <w:r>
+        <w:rPr>
+          <w:rFonts w:ascii="Times New Roman" w:hAnsi="Times New Roman" w:cs="Times New Roman"/>
+          <w:color w:val="000000" w:themeColor="text1"/>
+        </w:rPr>
+        <w:lastRenderedPageBreak/>
+        <w:t xml:space="preserve">licensing, which is CC BY. </w:t>
+      </w:r>
+      <w:r>
+        <w:rPr>
+          <w:rFonts w:ascii="Times New Roman" w:hAnsi="Times New Roman" w:cs="Times New Roman"/>
+          <w:color w:val="000000" w:themeColor="text1"/>
+        </w:rPr>
+        <w:t>This will enable Dr. Periwinkle to</w:t>
+      </w:r>
+      <w:r>
+        <w:rPr>
+          <w:rFonts w:ascii="Times New Roman" w:hAnsi="Times New Roman" w:cs="Times New Roman"/>
+          <w:color w:val="000000" w:themeColor="text1"/>
+        </w:rPr>
+        <w:t xml:space="preserve"> create</w:t>
+      </w:r>
+      <w:r>
+        <w:rPr>
+          <w:rFonts w:ascii="Times New Roman" w:hAnsi="Times New Roman" w:cs="Times New Roman"/>
+          <w:color w:val="000000" w:themeColor="text1"/>
+        </w:rPr>
+        <w:t xml:space="preserve"> her</w:t>
+      </w:r>
+      <w:r>
+        <w:rPr>
+          <w:rFonts w:ascii="Times New Roman" w:hAnsi="Times New Roman" w:cs="Times New Roman"/>
+          <w:color w:val="000000" w:themeColor="text1"/>
+        </w:rPr>
+        <w:t xml:space="preserve"> own platform </w:t>
+      </w:r>
+      <w:r>
+        <w:rPr>
+          <w:rFonts w:ascii="Times New Roman" w:hAnsi="Times New Roman" w:cs="Times New Roman"/>
+          <w:color w:val="000000" w:themeColor="text1"/>
+        </w:rPr>
+        <w:t xml:space="preserve">for sharing oceans-related data, which </w:t>
+      </w:r>
+      <w:r>
+        <w:rPr>
+          <w:rFonts w:ascii="Times New Roman" w:hAnsi="Times New Roman" w:cs="Times New Roman"/>
+          <w:color w:val="000000" w:themeColor="text1"/>
+        </w:rPr>
+        <w:t xml:space="preserve">can be built to suit the </w:t>
+      </w:r>
+      <w:r>
+        <w:rPr>
+          <w:rFonts w:ascii="Times New Roman" w:hAnsi="Times New Roman" w:cs="Times New Roman"/>
+          <w:color w:val="000000" w:themeColor="text1"/>
+        </w:rPr>
+        <w:t>required size of all the</w:t>
+      </w:r>
+      <w:r>
+        <w:rPr>
+          <w:rFonts w:ascii="Times New Roman" w:hAnsi="Times New Roman" w:cs="Times New Roman"/>
+          <w:color w:val="000000" w:themeColor="text1"/>
+        </w:rPr>
+        <w:t xml:space="preserve"> data files. </w:t>
+      </w:r>
+      <w:r>
+        <w:rPr>
+          <w:rFonts w:ascii="Times New Roman" w:hAnsi="Times New Roman" w:cs="Times New Roman"/>
+          <w:color w:val="000000" w:themeColor="text1"/>
+        </w:rPr>
+        <w:t xml:space="preserve">The institutions </w:t>
+      </w:r>
+      <w:r>
+        <w:rPr>
+          <w:rFonts w:ascii="Times New Roman" w:hAnsi="Times New Roman" w:cs="Times New Roman"/>
+          <w:color w:val="000000" w:themeColor="text1"/>
+        </w:rPr>
+        <w:t xml:space="preserve">librarian should have no problem helping Dr. Periwinkle set up the repository. </w:t>
+      </w:r>
+      <w:r>
+        <w:rPr>
+          <w:rFonts w:ascii="Times New Roman" w:hAnsi="Times New Roman" w:cs="Times New Roman"/>
+          <w:color w:val="000000" w:themeColor="text1"/>
+        </w:rPr>
+        <w:t xml:space="preserve">Many funding agencies and institutions have policies on data </w:t>
+      </w:r>
+      <w:proofErr w:type="gramStart"/>
+      <w:r>
+        <w:rPr>
+          <w:rFonts w:ascii="Times New Roman" w:hAnsi="Times New Roman" w:cs="Times New Roman"/>
+          <w:color w:val="000000" w:themeColor="text1"/>
+        </w:rPr>
+        <w:t>sharing, because</w:t>
+      </w:r>
+      <w:proofErr w:type="gramEnd"/>
+      <w:r>
+        <w:rPr>
+          <w:rFonts w:ascii="Times New Roman" w:hAnsi="Times New Roman" w:cs="Times New Roman"/>
+          <w:color w:val="000000" w:themeColor="text1"/>
+        </w:rPr>
+        <w:t xml:space="preserve"> openness and transparency are fundamental to the scientific method. For</w:t>
+      </w:r>
+      <w:r>
+        <w:rPr>
+          <w:rFonts w:ascii="Times New Roman" w:hAnsi="Times New Roman" w:cs="Times New Roman"/>
+          <w:color w:val="000000" w:themeColor="text1"/>
+        </w:rPr>
+        <w:t xml:space="preserve"> further examples, it is suggested that Dr. </w:t>
+      </w:r>
+      <w:r>
+        <w:rPr>
+          <w:rFonts w:ascii="Times New Roman" w:hAnsi="Times New Roman" w:cs="Times New Roman"/>
+          <w:color w:val="000000" w:themeColor="text1"/>
+        </w:rPr>
+        <w:t xml:space="preserve">Periwinkle Utilize Canadian Research Data Management (RDM) resources, such as the </w:t>
+      </w:r>
+      <w:r>
+        <w:rPr>
+          <w:rFonts w:ascii="Times New Roman" w:hAnsi="Times New Roman" w:cs="Times New Roman"/>
+          <w:i/>
+          <w:color w:val="000000" w:themeColor="text1"/>
+        </w:rPr>
+        <w:t>Canadian Association of Research Libraries</w:t>
+      </w:r>
+      <w:r>
+        <w:rPr>
+          <w:rStyle w:val="FootnoteReference"/>
+          <w:rFonts w:ascii="Times New Roman" w:hAnsi="Times New Roman" w:cs="Times New Roman"/>
+          <w:i/>
+          <w:color w:val="000000" w:themeColor="text1"/>
+        </w:rPr>
+        <w:footnoteReference w:id="3"/>
+      </w:r>
+      <w:r>
+        <w:rPr>
+          <w:rFonts w:ascii="Times New Roman" w:hAnsi="Times New Roman" w:cs="Times New Roman"/>
+          <w:color w:val="000000" w:themeColor="text1"/>
+        </w:rPr>
+        <w:t xml:space="preserve"> and </w:t>
+      </w:r>
+      <w:proofErr w:type="spellStart"/>
+      <w:r>
+        <w:rPr>
+          <w:rFonts w:ascii="Times New Roman" w:hAnsi="Times New Roman" w:cs="Times New Roman"/>
+          <w:i/>
+          <w:color w:val="000000" w:themeColor="text1"/>
+        </w:rPr>
+        <w:t>Protage</w:t>
+      </w:r>
+      <w:proofErr w:type="spellEnd"/>
+      <w:r>
+        <w:rPr>
+          <w:rFonts w:ascii="Times New Roman" w:hAnsi="Times New Roman" w:cs="Times New Roman"/>
+          <w:i/>
+          <w:color w:val="000000" w:themeColor="text1"/>
+        </w:rPr>
+        <w:t xml:space="preserve"> Network</w:t>
+      </w:r>
+      <w:r>
+        <w:rPr>
+          <w:rStyle w:val="FootnoteReference"/>
+          <w:rFonts w:ascii="Times New Roman" w:hAnsi="Times New Roman" w:cs="Times New Roman"/>
+          <w:i/>
+          <w:color w:val="000000" w:themeColor="text1"/>
+        </w:rPr>
+        <w:footnoteReference w:id="4"/>
+      </w:r>
+      <w:r>
+        <w:rPr>
+          <w:rFonts w:ascii="Times New Roman" w:hAnsi="Times New Roman" w:cs="Times New Roman"/>
+          <w:color w:val="000000" w:themeColor="text1"/>
+        </w:rPr>
+        <w:t xml:space="preserve"> for best practices and to see other Canadian institution repositor</w:t>
+      </w:r>
+      <w:r>
+        <w:rPr>
+          <w:rFonts w:ascii="Times New Roman" w:hAnsi="Times New Roman" w:cs="Times New Roman"/>
+          <w:color w:val="000000" w:themeColor="text1"/>
+        </w:rPr>
+        <w:t>y examples.</w:t>
+      </w:r>
     </w:p>
     <w:p>
       <w:pPr>
@@ -1886,7 +2549,7 @@
         <w:rPr>
           <w:rFonts w:ascii="Times New Roman" w:hAnsi="Times New Roman" w:cs="Times New Roman"/>
         </w:rPr>
-        <w:t>Necessary Facilities/Equipment</w:t>
+        <w:t>Recommended Data Management Practices</w:t>
       </w:r>
     </w:p>
     <w:p>
@@ -1894,93 +2557,151 @@
         <w:pStyle w:val="Heading3"/>
       </w:pPr>
       <w:r>
-        <w:t xml:space="preserve">Current Facilities/Equipment </w:t>
-      </w:r>
-    </w:p>
-    <w:p>
-      <w:pPr>
-        <w:jc w:val="both"/>
-        <w:rPr>
-          <w:rFonts w:ascii="Times New Roman" w:hAnsi="Times New Roman" w:cs="Times New Roman"/>
-          <w:color w:val="000000" w:themeColor="text1"/>
-        </w:rPr>
-      </w:pPr>
-      <w:r>
-        <w:rPr>
-          <w:rFonts w:ascii="Times New Roman" w:hAnsi="Times New Roman" w:cs="Times New Roman"/>
-          <w:color w:val="000000" w:themeColor="text1"/>
-        </w:rPr>
-        <w:t>Currently,</w:t>
-      </w:r>
-      <w:r>
-        <w:rPr>
-          <w:rFonts w:ascii="Times New Roman" w:hAnsi="Times New Roman" w:cs="Times New Roman"/>
-          <w:color w:val="000000" w:themeColor="text1"/>
-        </w:rPr>
-        <w:t xml:space="preserve"> data </w:t>
-      </w:r>
-      <w:r>
-        <w:rPr>
-          <w:rFonts w:ascii="Times New Roman" w:hAnsi="Times New Roman" w:cs="Times New Roman"/>
-          <w:color w:val="000000" w:themeColor="text1"/>
-        </w:rPr>
-        <w:t xml:space="preserve">in Dr. Periwinkles lab </w:t>
-      </w:r>
-      <w:r>
-        <w:rPr>
-          <w:rFonts w:ascii="Times New Roman" w:hAnsi="Times New Roman" w:cs="Times New Roman"/>
-          <w:color w:val="000000" w:themeColor="text1"/>
-        </w:rPr>
-        <w:t xml:space="preserve">is primarily shared with the team using external hard drives and USB </w:t>
-      </w:r>
-      <w:r>
-        <w:rPr>
-          <w:rFonts w:ascii="Times New Roman" w:hAnsi="Times New Roman" w:cs="Times New Roman"/>
-          <w:color w:val="000000" w:themeColor="text1"/>
-        </w:rPr>
-        <w:t xml:space="preserve">keys. Additionally, as mentioned, </w:t>
-      </w:r>
-      <w:r>
-        <w:rPr>
-          <w:rFonts w:ascii="Times New Roman" w:hAnsi="Times New Roman" w:cs="Times New Roman"/>
-          <w:color w:val="000000" w:themeColor="text1"/>
-        </w:rPr>
-        <w:t>there is currently no structured sharing of data outside of the u</w:t>
-      </w:r>
-      <w:r>
-        <w:rPr>
-          <w:rFonts w:ascii="Times New Roman" w:hAnsi="Times New Roman" w:cs="Times New Roman"/>
-          <w:color w:val="000000" w:themeColor="text1"/>
-        </w:rPr>
-        <w:t xml:space="preserve">niversity </w:t>
-      </w:r>
-      <w:r>
-        <w:rPr>
-          <w:rFonts w:ascii="Times New Roman" w:hAnsi="Times New Roman" w:cs="Times New Roman"/>
-          <w:color w:val="000000" w:themeColor="text1"/>
-        </w:rPr>
-        <w:t xml:space="preserve">and the </w:t>
-      </w:r>
-      <w:r>
-        <w:rPr>
-          <w:rFonts w:ascii="Times New Roman" w:hAnsi="Times New Roman" w:cs="Times New Roman"/>
-          <w:color w:val="000000" w:themeColor="text1"/>
-        </w:rPr>
-        <w:t>universities</w:t>
-      </w:r>
-      <w:r>
-        <w:rPr>
-          <w:rFonts w:ascii="Times New Roman" w:hAnsi="Times New Roman" w:cs="Times New Roman"/>
-          <w:color w:val="000000" w:themeColor="text1"/>
-        </w:rPr>
-        <w:t xml:space="preserve"> file sharing provider (Microsoft OneDrive) requires external users to login with a Microsoft-provided account </w:t>
-      </w:r>
-      <w:r>
-        <w:rPr>
-          <w:rFonts w:ascii="Times New Roman" w:hAnsi="Times New Roman" w:cs="Times New Roman"/>
-          <w:color w:val="000000" w:themeColor="text1"/>
-        </w:rPr>
-        <w:t xml:space="preserve">which not all people have. </w:t>
+        <w:t xml:space="preserve">Current Data Management Practices </w:t>
+      </w:r>
+    </w:p>
+    <w:p>
+      <w:pPr>
+        <w:jc w:val="both"/>
+        <w:rPr>
+          <w:rFonts w:ascii="Times New Roman" w:hAnsi="Times New Roman" w:cs="Times New Roman"/>
+          <w:b/>
+          <w:color w:val="000000" w:themeColor="text1"/>
+        </w:rPr>
+      </w:pPr>
+      <w:r>
+        <w:rPr>
+          <w:rFonts w:ascii="Times New Roman" w:hAnsi="Times New Roman" w:cs="Times New Roman"/>
+          <w:color w:val="000000" w:themeColor="text1"/>
+        </w:rPr>
+        <w:t xml:space="preserve">Data has been collected in some capacity in Dr. Periwinkle’s lab since 1998; however, over the last three years she is now collecting substantially more data than ever before. </w:t>
+      </w:r>
+      <w:r>
+        <w:rPr>
+          <w:rFonts w:ascii="Times New Roman" w:hAnsi="Times New Roman" w:cs="Times New Roman"/>
+          <w:color w:val="000000" w:themeColor="text1"/>
+        </w:rPr>
+        <w:t>For example, the ROMV are collected monthly.</w:t>
+      </w:r>
+      <w:r>
+        <w:rPr>
+          <w:rFonts w:ascii="Times New Roman" w:hAnsi="Times New Roman" w:cs="Times New Roman"/>
+          <w:b/>
+          <w:color w:val="000000" w:themeColor="text1"/>
+        </w:rPr>
+        <w:t xml:space="preserve"> </w:t>
+      </w:r>
+      <w:r>
+        <w:rPr>
+          <w:rFonts w:ascii="Times New Roman" w:hAnsi="Times New Roman" w:cs="Times New Roman"/>
+          <w:color w:val="000000" w:themeColor="text1"/>
+        </w:rPr>
+        <w:t xml:space="preserve">Currently, </w:t>
+      </w:r>
+      <w:r>
+        <w:rPr>
+          <w:rFonts w:ascii="Times New Roman" w:hAnsi="Times New Roman" w:cs="Times New Roman"/>
+          <w:color w:val="000000" w:themeColor="text1"/>
+        </w:rPr>
+        <w:t>past data</w:t>
+      </w:r>
+      <w:r>
+        <w:rPr>
+          <w:rFonts w:ascii="Times New Roman" w:hAnsi="Times New Roman" w:cs="Times New Roman"/>
+          <w:color w:val="000000" w:themeColor="text1"/>
+        </w:rPr>
+        <w:t xml:space="preserve"> and current data</w:t>
+      </w:r>
+      <w:r>
+        <w:rPr>
+          <w:rFonts w:ascii="Times New Roman" w:hAnsi="Times New Roman" w:cs="Times New Roman"/>
+          <w:color w:val="000000" w:themeColor="text1"/>
+        </w:rPr>
+        <w:t xml:space="preserve"> </w:t>
+      </w:r>
+      <w:r>
+        <w:rPr>
+          <w:rFonts w:ascii="Times New Roman" w:hAnsi="Times New Roman" w:cs="Times New Roman"/>
+          <w:color w:val="000000" w:themeColor="text1"/>
+        </w:rPr>
+        <w:t xml:space="preserve">(as described above) </w:t>
+      </w:r>
+      <w:r>
+        <w:rPr>
+          <w:rFonts w:ascii="Times New Roman" w:hAnsi="Times New Roman" w:cs="Times New Roman"/>
+          <w:color w:val="000000" w:themeColor="text1"/>
+        </w:rPr>
+        <w:t xml:space="preserve">is kept in Dr. Periwinkles office in a myriad </w:t>
+      </w:r>
+      <w:r>
+        <w:rPr>
+          <w:rFonts w:ascii="Times New Roman" w:hAnsi="Times New Roman" w:cs="Times New Roman"/>
+          <w:color w:val="000000" w:themeColor="text1"/>
+        </w:rPr>
+        <w:t>of forms including</w:t>
+      </w:r>
+      <w:r>
+        <w:rPr>
+          <w:rFonts w:ascii="Times New Roman" w:hAnsi="Times New Roman" w:cs="Times New Roman"/>
+          <w:color w:val="000000" w:themeColor="text1"/>
+        </w:rPr>
+        <w:t xml:space="preserve">: floppy disks, ZIP Disks, CDs, DVDs, </w:t>
+      </w:r>
+      <w:r>
+        <w:rPr>
+          <w:rFonts w:ascii="Times New Roman" w:hAnsi="Times New Roman" w:cs="Times New Roman"/>
+          <w:color w:val="000000" w:themeColor="text1"/>
+        </w:rPr>
+        <w:t>Blu-Ray</w:t>
+      </w:r>
+      <w:r>
+        <w:rPr>
+          <w:rFonts w:ascii="Times New Roman" w:hAnsi="Times New Roman" w:cs="Times New Roman"/>
+          <w:color w:val="000000" w:themeColor="text1"/>
+        </w:rPr>
+        <w:t>, external hard</w:t>
+      </w:r>
+      <w:r>
+        <w:rPr>
+          <w:rFonts w:ascii="Times New Roman" w:hAnsi="Times New Roman" w:cs="Times New Roman"/>
+          <w:color w:val="000000" w:themeColor="text1"/>
+        </w:rPr>
+        <w:t xml:space="preserve"> </w:t>
+      </w:r>
+      <w:r>
+        <w:rPr>
+          <w:rFonts w:ascii="Times New Roman" w:hAnsi="Times New Roman" w:cs="Times New Roman"/>
+          <w:color w:val="000000" w:themeColor="text1"/>
+        </w:rPr>
+        <w:t>drives, as well as</w:t>
+      </w:r>
+      <w:r>
+        <w:rPr>
+          <w:rFonts w:ascii="Times New Roman" w:hAnsi="Times New Roman" w:cs="Times New Roman"/>
+          <w:color w:val="000000" w:themeColor="text1"/>
+        </w:rPr>
+        <w:t xml:space="preserve"> through</w:t>
+      </w:r>
+      <w:r>
+        <w:rPr>
+          <w:rFonts w:ascii="Times New Roman" w:hAnsi="Times New Roman" w:cs="Times New Roman"/>
+          <w:color w:val="000000" w:themeColor="text1"/>
+        </w:rPr>
+        <w:t xml:space="preserve"> </w:t>
+      </w:r>
+      <w:r>
+        <w:rPr>
+          <w:rFonts w:ascii="Times New Roman" w:hAnsi="Times New Roman" w:cs="Times New Roman"/>
+          <w:color w:val="000000" w:themeColor="text1"/>
+        </w:rPr>
+        <w:t>Dropbox.</w:t>
+      </w:r>
+      <w:r>
+        <w:rPr>
+          <w:rFonts w:ascii="Times New Roman" w:hAnsi="Times New Roman" w:cs="Times New Roman"/>
+          <w:color w:val="000000" w:themeColor="text1"/>
+        </w:rPr>
+        <w:t xml:space="preserve"> </w:t>
       </w:r>
     </w:p>
     <w:p>
@@ -1995,56 +2716,1352 @@
     <w:p>
       <w:pPr>
         <w:pStyle w:val="Heading3"/>
-        <w:rPr>
+      </w:pPr>
+      <w:r>
+        <w:t>Recommendation</w:t>
+      </w:r>
+    </w:p>
+    <w:p>
+      <w:pPr>
+        <w:jc w:val="both"/>
+        <w:rPr>
+          <w:rFonts w:ascii="Times New Roman" w:hAnsi="Times New Roman" w:cs="Times New Roman"/>
+          <w:color w:val="000000" w:themeColor="text1"/>
+        </w:rPr>
+      </w:pPr>
+      <w:r>
+        <w:rPr>
+          <w:rFonts w:ascii="Times New Roman" w:hAnsi="Times New Roman" w:cs="Times New Roman"/>
+          <w:color w:val="000000" w:themeColor="text1"/>
+        </w:rPr>
+        <w:t xml:space="preserve">It is recommended that </w:t>
+      </w:r>
+      <w:r>
+        <w:rPr>
+          <w:rFonts w:ascii="Times New Roman" w:hAnsi="Times New Roman" w:cs="Times New Roman"/>
+          <w:color w:val="000000" w:themeColor="text1"/>
+        </w:rPr>
+        <w:t>Dr. Periwinkle move to a more consistent means of backing up</w:t>
+      </w:r>
+      <w:r>
+        <w:rPr>
+          <w:rFonts w:ascii="Times New Roman" w:hAnsi="Times New Roman" w:cs="Times New Roman"/>
+          <w:color w:val="000000" w:themeColor="text1"/>
+        </w:rPr>
+        <w:t xml:space="preserve"> current data and archiving past</w:t>
+      </w:r>
+      <w:r>
+        <w:rPr>
+          <w:rFonts w:ascii="Times New Roman" w:hAnsi="Times New Roman" w:cs="Times New Roman"/>
+          <w:color w:val="000000" w:themeColor="text1"/>
+        </w:rPr>
+        <w:t xml:space="preserve"> data. </w:t>
+      </w:r>
+      <w:r>
+        <w:rPr>
+          <w:rFonts w:ascii="Times New Roman" w:hAnsi="Times New Roman" w:cs="Times New Roman"/>
+          <w:color w:val="000000" w:themeColor="text1"/>
+        </w:rPr>
+        <w:t xml:space="preserve">The establishment of the institutional repository will serve as a </w:t>
+      </w:r>
+      <w:r>
+        <w:rPr>
+          <w:rFonts w:ascii="Times New Roman" w:hAnsi="Times New Roman" w:cs="Times New Roman"/>
+          <w:color w:val="000000" w:themeColor="text1"/>
+        </w:rPr>
+        <w:t xml:space="preserve">strong platform for Dr. Periwinkle to archive </w:t>
+      </w:r>
+      <w:r>
+        <w:rPr>
+          <w:rFonts w:ascii="Times New Roman" w:hAnsi="Times New Roman" w:cs="Times New Roman"/>
+          <w:color w:val="000000" w:themeColor="text1"/>
+        </w:rPr>
+        <w:t xml:space="preserve">past data. </w:t>
+      </w:r>
+      <w:r>
+        <w:rPr>
+          <w:rFonts w:ascii="Times New Roman" w:hAnsi="Times New Roman" w:cs="Times New Roman"/>
+          <w:color w:val="000000" w:themeColor="text1"/>
+        </w:rPr>
+        <w:t>Major funding agencies worldwide are pushing researchers to archive their data and make it available</w:t>
+      </w:r>
+      <w:r>
+        <w:rPr>
+          <w:rFonts w:ascii="Times New Roman" w:hAnsi="Times New Roman" w:cs="Times New Roman"/>
+          <w:color w:val="000000" w:themeColor="text1"/>
+        </w:rPr>
+        <w:t xml:space="preserve"> to other scientists</w:t>
+      </w:r>
+      <w:r>
+        <w:rPr>
+          <w:rFonts w:ascii="Times New Roman" w:hAnsi="Times New Roman" w:cs="Times New Roman"/>
+          <w:color w:val="000000" w:themeColor="text1"/>
+        </w:rPr>
+        <w:t>. Re-collecting data is inefficient</w:t>
+      </w:r>
+      <w:r>
+        <w:rPr>
+          <w:rFonts w:ascii="Times New Roman" w:hAnsi="Times New Roman" w:cs="Times New Roman"/>
+          <w:color w:val="000000" w:themeColor="text1"/>
+        </w:rPr>
+        <w:t xml:space="preserve">, therefore making it available to the public </w:t>
+      </w:r>
+      <w:r>
+        <w:rPr>
+          <w:rFonts w:ascii="Times New Roman" w:hAnsi="Times New Roman" w:cs="Times New Roman"/>
+          <w:color w:val="000000" w:themeColor="text1"/>
+        </w:rPr>
+        <w:t>in an accessible manner</w:t>
+      </w:r>
+      <w:r>
+        <w:rPr>
+          <w:rFonts w:ascii="Times New Roman" w:hAnsi="Times New Roman" w:cs="Times New Roman"/>
+          <w:color w:val="000000" w:themeColor="text1"/>
+        </w:rPr>
+        <w:t xml:space="preserve"> is highly recommended.</w:t>
+      </w:r>
+    </w:p>
+    <w:p>
+      <w:pPr>
+        <w:jc w:val="both"/>
+        <w:rPr>
+          <w:rFonts w:ascii="Times New Roman" w:hAnsi="Times New Roman" w:cs="Times New Roman"/>
+          <w:color w:val="000000" w:themeColor="text1"/>
+        </w:rPr>
+      </w:pPr>
+    </w:p>
+    <w:p>
+      <w:pPr>
+        <w:jc w:val="both"/>
+        <w:rPr>
+          <w:rFonts w:ascii="Times New Roman" w:hAnsi="Times New Roman" w:cs="Times New Roman"/>
+          <w:color w:val="000000" w:themeColor="text1"/>
+        </w:rPr>
+      </w:pPr>
+      <w:r>
+        <w:rPr>
+          <w:rFonts w:ascii="Times New Roman" w:hAnsi="Times New Roman" w:cs="Times New Roman"/>
+          <w:color w:val="000000" w:themeColor="text1"/>
+        </w:rPr>
+        <w:t xml:space="preserve">Although </w:t>
+      </w:r>
+      <w:r>
+        <w:rPr>
+          <w:rFonts w:ascii="Times New Roman" w:hAnsi="Times New Roman" w:cs="Times New Roman"/>
+          <w:color w:val="000000" w:themeColor="text1"/>
+        </w:rPr>
+        <w:t>d</w:t>
+      </w:r>
+      <w:r>
+        <w:rPr>
+          <w:rFonts w:ascii="Times New Roman" w:hAnsi="Times New Roman" w:cs="Times New Roman"/>
+          <w:color w:val="000000" w:themeColor="text1"/>
+        </w:rPr>
+        <w:t>ata repositories can also serve as backups during ra</w:t>
+      </w:r>
+      <w:r>
+        <w:rPr>
+          <w:rFonts w:ascii="Times New Roman" w:hAnsi="Times New Roman" w:cs="Times New Roman"/>
+          <w:color w:val="000000" w:themeColor="text1"/>
+        </w:rPr>
+        <w:t>re events where data are lost, i</w:t>
+      </w:r>
+      <w:r>
+        <w:rPr>
+          <w:rFonts w:ascii="Times New Roman" w:hAnsi="Times New Roman" w:cs="Times New Roman"/>
+          <w:color w:val="000000" w:themeColor="text1"/>
+        </w:rPr>
+        <w:t>t is still recommended that Dr. Periwinkle perform her own data backup on an external hard</w:t>
+      </w:r>
+      <w:r>
+        <w:rPr>
+          <w:rFonts w:ascii="Times New Roman" w:hAnsi="Times New Roman" w:cs="Times New Roman"/>
+          <w:color w:val="000000" w:themeColor="text1"/>
+        </w:rPr>
+        <w:t xml:space="preserve"> </w:t>
+      </w:r>
+      <w:r>
+        <w:rPr>
+          <w:rFonts w:ascii="Times New Roman" w:hAnsi="Times New Roman" w:cs="Times New Roman"/>
+          <w:color w:val="000000" w:themeColor="text1"/>
+        </w:rPr>
+        <w:t>driv</w:t>
+      </w:r>
+      <w:r>
+        <w:rPr>
+          <w:rFonts w:ascii="Times New Roman" w:hAnsi="Times New Roman" w:cs="Times New Roman"/>
+          <w:color w:val="000000" w:themeColor="text1"/>
+        </w:rPr>
+        <w:t>e</w:t>
+      </w:r>
+      <w:r>
+        <w:rPr>
+          <w:rFonts w:ascii="Times New Roman" w:hAnsi="Times New Roman" w:cs="Times New Roman"/>
+          <w:color w:val="000000" w:themeColor="text1"/>
+        </w:rPr>
+        <w:t xml:space="preserve"> of current data</w:t>
+      </w:r>
+      <w:r>
+        <w:rPr>
+          <w:rFonts w:ascii="Times New Roman" w:hAnsi="Times New Roman" w:cs="Times New Roman"/>
+          <w:color w:val="000000" w:themeColor="text1"/>
+        </w:rPr>
+        <w:t xml:space="preserve">. </w:t>
+      </w:r>
+      <w:r>
+        <w:rPr>
+          <w:rFonts w:ascii="Times New Roman" w:hAnsi="Times New Roman" w:cs="Times New Roman"/>
+          <w:color w:val="000000" w:themeColor="text1"/>
+        </w:rPr>
+        <w:t xml:space="preserve">Hard drive costs per gigabyte have dropped substantially over the years. </w:t>
+      </w:r>
+      <w:r>
+        <w:rPr>
+          <w:rFonts w:ascii="Times New Roman" w:hAnsi="Times New Roman" w:cs="Times New Roman"/>
+          <w:color w:val="000000" w:themeColor="text1"/>
+        </w:rPr>
+        <w:t xml:space="preserve">Because Dr. Periwinkle currently has over 1 terabyte </w:t>
+      </w:r>
+      <w:r>
+        <w:rPr>
+          <w:rFonts w:ascii="Times New Roman" w:hAnsi="Times New Roman" w:cs="Times New Roman"/>
+          <w:color w:val="000000" w:themeColor="text1"/>
+        </w:rPr>
+        <w:t>of data,</w:t>
+      </w:r>
+      <w:r>
+        <w:rPr>
+          <w:rFonts w:ascii="Times New Roman" w:hAnsi="Times New Roman" w:cs="Times New Roman"/>
+          <w:color w:val="000000" w:themeColor="text1"/>
+        </w:rPr>
+        <w:t xml:space="preserve"> and is </w:t>
+      </w:r>
+      <w:r>
+        <w:rPr>
+          <w:rFonts w:ascii="Times New Roman" w:hAnsi="Times New Roman" w:cs="Times New Roman"/>
+          <w:color w:val="000000" w:themeColor="text1"/>
+        </w:rPr>
+        <w:t>scheduled to keep collecting more data,</w:t>
+      </w:r>
+      <w:r>
+        <w:rPr>
+          <w:rFonts w:ascii="Times New Roman" w:hAnsi="Times New Roman" w:cs="Times New Roman"/>
+          <w:color w:val="000000" w:themeColor="text1"/>
+        </w:rPr>
+        <w:t xml:space="preserve"> it is recommended she pu</w:t>
+      </w:r>
+      <w:r>
+        <w:rPr>
+          <w:rFonts w:ascii="Times New Roman" w:hAnsi="Times New Roman" w:cs="Times New Roman"/>
+          <w:color w:val="000000" w:themeColor="text1"/>
+        </w:rPr>
+        <w:t xml:space="preserve">rchase </w:t>
+      </w:r>
+      <w:r>
+        <w:rPr>
+          <w:rFonts w:ascii="Times New Roman" w:hAnsi="Times New Roman" w:cs="Times New Roman"/>
+          <w:color w:val="000000" w:themeColor="text1"/>
+        </w:rPr>
+        <w:t>an external</w:t>
+      </w:r>
+      <w:r>
+        <w:rPr>
+          <w:rFonts w:ascii="Times New Roman" w:hAnsi="Times New Roman" w:cs="Times New Roman"/>
+          <w:color w:val="000000" w:themeColor="text1"/>
+        </w:rPr>
+        <w:t xml:space="preserve"> </w:t>
+      </w:r>
+      <w:r>
+        <w:rPr>
+          <w:rFonts w:ascii="Times New Roman" w:hAnsi="Times New Roman" w:cs="Times New Roman"/>
+          <w:color w:val="000000" w:themeColor="text1"/>
+        </w:rPr>
+        <w:t>hard drive</w:t>
+      </w:r>
+      <w:r>
+        <w:rPr>
+          <w:rFonts w:ascii="Times New Roman" w:hAnsi="Times New Roman" w:cs="Times New Roman"/>
+          <w:color w:val="000000" w:themeColor="text1"/>
+        </w:rPr>
+        <w:t xml:space="preserve"> </w:t>
+      </w:r>
+      <w:r>
+        <w:rPr>
+          <w:rFonts w:ascii="Times New Roman" w:hAnsi="Times New Roman" w:cs="Times New Roman"/>
+          <w:color w:val="000000" w:themeColor="text1"/>
+        </w:rPr>
+        <w:t xml:space="preserve">that can house roughly 5 terabytes. </w:t>
+      </w:r>
+      <w:r>
+        <w:rPr>
+          <w:rFonts w:ascii="Times New Roman" w:hAnsi="Times New Roman" w:cs="Times New Roman"/>
+          <w:color w:val="000000" w:themeColor="text1"/>
+        </w:rPr>
+        <w:t>This will cost Dr</w:t>
+      </w:r>
+      <w:r>
+        <w:rPr>
+          <w:rFonts w:ascii="Times New Roman" w:hAnsi="Times New Roman" w:cs="Times New Roman"/>
+          <w:color w:val="000000" w:themeColor="text1"/>
+        </w:rPr>
+        <w:t xml:space="preserve">. Periwinkle less than $200.00 at a </w:t>
+      </w:r>
+      <w:r>
+        <w:rPr>
+          <w:rFonts w:ascii="Times New Roman" w:hAnsi="Times New Roman" w:cs="Times New Roman"/>
+          <w:color w:val="000000" w:themeColor="text1"/>
+        </w:rPr>
+        <w:t>one-time expense</w:t>
+      </w:r>
+      <w:r>
+        <w:rPr>
+          <w:rStyle w:val="FootnoteReference"/>
+          <w:rFonts w:ascii="Times New Roman" w:hAnsi="Times New Roman" w:cs="Times New Roman"/>
+          <w:color w:val="000000" w:themeColor="text1"/>
+        </w:rPr>
+        <w:footnoteReference w:id="5"/>
+      </w:r>
+      <w:r>
+        <w:rPr>
+          <w:rFonts w:ascii="Times New Roman" w:hAnsi="Times New Roman" w:cs="Times New Roman"/>
+          <w:color w:val="000000" w:themeColor="text1"/>
+        </w:rPr>
+        <w:t xml:space="preserve">. </w:t>
+      </w:r>
+    </w:p>
+    <w:p>
+      <w:pPr>
+        <w:jc w:val="both"/>
+        <w:rPr>
+          <w:rFonts w:ascii="Times New Roman" w:hAnsi="Times New Roman" w:cs="Times New Roman"/>
+          <w:color w:val="000000" w:themeColor="text1"/>
+        </w:rPr>
+      </w:pPr>
+    </w:p>
+    <w:p>
+      <w:pPr>
+        <w:pStyle w:val="Heading2"/>
+        <w:rPr>
+          <w:rFonts w:ascii="Times New Roman" w:hAnsi="Times New Roman" w:cs="Times New Roman"/>
+        </w:rPr>
+      </w:pPr>
+      <w:r>
+        <w:rPr>
+          <w:rFonts w:ascii="Times New Roman" w:hAnsi="Times New Roman" w:cs="Times New Roman"/>
+        </w:rPr>
+        <w:t>Ownership and Access to Data</w:t>
+      </w:r>
+    </w:p>
+    <w:p>
+      <w:pPr>
+        <w:pStyle w:val="Heading3"/>
+      </w:pPr>
+      <w:r>
+        <w:t>Current O</w:t>
+      </w:r>
+      <w:r>
+        <w:t>w</w:t>
+      </w:r>
+      <w:r>
+        <w:t xml:space="preserve">nership </w:t>
+      </w:r>
+    </w:p>
+    <w:p>
+      <w:pPr>
+        <w:jc w:val="both"/>
+        <w:rPr>
+          <w:rFonts w:ascii="Times New Roman" w:hAnsi="Times New Roman" w:cs="Times New Roman"/>
+          <w:color w:val="000000" w:themeColor="text1"/>
+        </w:rPr>
+      </w:pPr>
+      <w:r>
+        <w:rPr>
+          <w:rFonts w:ascii="Times New Roman" w:hAnsi="Times New Roman" w:cs="Times New Roman"/>
+          <w:color w:val="000000" w:themeColor="text1"/>
+        </w:rPr>
+        <w:t xml:space="preserve">Currently, </w:t>
+      </w:r>
+      <w:r>
+        <w:rPr>
+          <w:rFonts w:ascii="Times New Roman" w:hAnsi="Times New Roman" w:cs="Times New Roman"/>
+          <w:color w:val="000000" w:themeColor="text1"/>
+        </w:rPr>
+        <w:t xml:space="preserve">student </w:t>
+      </w:r>
+      <w:r>
+        <w:rPr>
+          <w:rFonts w:ascii="Times New Roman" w:hAnsi="Times New Roman" w:cs="Times New Roman"/>
+          <w:color w:val="000000" w:themeColor="text1"/>
+        </w:rPr>
+        <w:t xml:space="preserve">data is open and there is no procedure or contract in place that the students (incoming or leaving) have to sign. As students graduate, they can share their data with current students in the </w:t>
+      </w:r>
+      <w:r>
+        <w:rPr>
+          <w:rFonts w:ascii="Times New Roman" w:hAnsi="Times New Roman" w:cs="Times New Roman"/>
+          <w:color w:val="000000" w:themeColor="text1"/>
+        </w:rPr>
+        <w:t>lab or</w:t>
+      </w:r>
+      <w:r>
+        <w:rPr>
+          <w:rFonts w:ascii="Times New Roman" w:hAnsi="Times New Roman" w:cs="Times New Roman"/>
+          <w:color w:val="000000" w:themeColor="text1"/>
+        </w:rPr>
+        <w:t xml:space="preserve"> take it with</w:t>
+      </w:r>
+      <w:r>
+        <w:rPr>
+          <w:rFonts w:ascii="Times New Roman" w:hAnsi="Times New Roman" w:cs="Times New Roman"/>
+          <w:color w:val="000000" w:themeColor="text1"/>
+        </w:rPr>
+        <w:t xml:space="preserve"> them on their personal devices</w:t>
+      </w:r>
+      <w:r>
+        <w:rPr>
+          <w:rFonts w:ascii="Times New Roman" w:hAnsi="Times New Roman" w:cs="Times New Roman"/>
+          <w:color w:val="000000" w:themeColor="text1"/>
+        </w:rPr>
+        <w:t>.</w:t>
+      </w:r>
+      <w:r>
+        <w:rPr>
+          <w:rFonts w:ascii="Times New Roman" w:hAnsi="Times New Roman" w:cs="Times New Roman"/>
+          <w:color w:val="000000" w:themeColor="text1"/>
+        </w:rPr>
+        <w:t xml:space="preserve"> In contrast, Dr. Periwinkle owns the data she produces.</w:t>
+      </w:r>
+    </w:p>
+    <w:p>
+      <w:pPr>
+        <w:jc w:val="both"/>
+        <w:rPr>
+          <w:rFonts w:ascii="Times New Roman" w:hAnsi="Times New Roman" w:cs="Times New Roman"/>
+          <w:color w:val="000000" w:themeColor="text1"/>
+        </w:rPr>
+      </w:pPr>
+    </w:p>
+    <w:p>
+      <w:pPr>
+        <w:pStyle w:val="Heading3"/>
+      </w:pPr>
+      <w:r>
+        <w:t>Current Access</w:t>
+      </w:r>
+    </w:p>
+    <w:p>
+      <w:pPr>
+        <w:jc w:val="both"/>
+        <w:rPr>
+          <w:rFonts w:ascii="Times New Roman" w:hAnsi="Times New Roman" w:cs="Times New Roman"/>
+          <w:color w:val="000000" w:themeColor="text1"/>
+        </w:rPr>
+      </w:pPr>
+      <w:r>
+        <w:rPr>
+          <w:rFonts w:ascii="Times New Roman" w:hAnsi="Times New Roman" w:cs="Times New Roman"/>
+          <w:color w:val="000000" w:themeColor="text1"/>
+        </w:rPr>
+        <w:t>In addition to the lab</w:t>
+      </w:r>
+      <w:r>
+        <w:rPr>
+          <w:rFonts w:ascii="Times New Roman" w:hAnsi="Times New Roman" w:cs="Times New Roman"/>
+          <w:color w:val="000000" w:themeColor="text1"/>
+        </w:rPr>
+        <w:t xml:space="preserve"> members</w:t>
+      </w:r>
+      <w:r>
+        <w:rPr>
+          <w:rFonts w:ascii="Times New Roman" w:hAnsi="Times New Roman" w:cs="Times New Roman"/>
+          <w:color w:val="000000" w:themeColor="text1"/>
+        </w:rPr>
+        <w:t xml:space="preserve"> having access to the data, </w:t>
+      </w:r>
+      <w:r>
+        <w:rPr>
+          <w:rFonts w:ascii="Times New Roman" w:hAnsi="Times New Roman" w:cs="Times New Roman"/>
+          <w:color w:val="000000" w:themeColor="text1"/>
+        </w:rPr>
+        <w:t>the data is made available in visual form</w:t>
+      </w:r>
+      <w:r>
+        <w:rPr>
+          <w:rFonts w:ascii="Times New Roman" w:hAnsi="Times New Roman" w:cs="Times New Roman"/>
+          <w:color w:val="000000" w:themeColor="text1"/>
+        </w:rPr>
+        <w:t xml:space="preserve"> to the general public using OceanViewer.org</w:t>
+      </w:r>
+      <w:r>
+        <w:rPr>
+          <w:rFonts w:ascii="Times New Roman" w:hAnsi="Times New Roman" w:cs="Times New Roman"/>
+          <w:color w:val="000000" w:themeColor="text1"/>
+        </w:rPr>
+        <w:t xml:space="preserve">. </w:t>
+      </w:r>
+      <w:r>
+        <w:rPr>
+          <w:rFonts w:ascii="Times New Roman" w:hAnsi="Times New Roman" w:cs="Times New Roman"/>
+          <w:color w:val="000000" w:themeColor="text1"/>
+        </w:rPr>
+        <w:t>However, there is currently no structured sharing of</w:t>
+      </w:r>
+      <w:r>
+        <w:rPr>
+          <w:rFonts w:ascii="Times New Roman" w:hAnsi="Times New Roman" w:cs="Times New Roman"/>
+          <w:color w:val="000000" w:themeColor="text1"/>
+        </w:rPr>
+        <w:t xml:space="preserve"> </w:t>
+      </w:r>
+      <w:r>
+        <w:rPr>
+          <w:rFonts w:ascii="Times New Roman" w:hAnsi="Times New Roman" w:cs="Times New Roman"/>
+          <w:color w:val="000000" w:themeColor="text1"/>
+        </w:rPr>
+        <w:lastRenderedPageBreak/>
+        <w:t xml:space="preserve">data outside of the university. Therefore, </w:t>
+      </w:r>
+      <w:r>
+        <w:rPr>
+          <w:rFonts w:ascii="Times New Roman" w:hAnsi="Times New Roman" w:cs="Times New Roman"/>
+          <w:color w:val="000000" w:themeColor="text1"/>
+        </w:rPr>
+        <w:t xml:space="preserve">those outside of </w:t>
+      </w:r>
+      <w:r>
+        <w:rPr>
+          <w:rFonts w:ascii="Times New Roman" w:hAnsi="Times New Roman" w:cs="Times New Roman"/>
+          <w:color w:val="000000" w:themeColor="text1"/>
+        </w:rPr>
+        <w:t xml:space="preserve">the university </w:t>
+      </w:r>
+      <w:r>
+        <w:rPr>
+          <w:rFonts w:ascii="Times New Roman" w:hAnsi="Times New Roman" w:cs="Times New Roman"/>
+          <w:color w:val="000000" w:themeColor="text1"/>
+        </w:rPr>
+        <w:t>have to request access</w:t>
+      </w:r>
+      <w:r>
+        <w:rPr>
+          <w:rFonts w:ascii="Times New Roman" w:hAnsi="Times New Roman" w:cs="Times New Roman"/>
+          <w:color w:val="000000" w:themeColor="text1"/>
+        </w:rPr>
+        <w:t xml:space="preserve"> to Dr. Periwinkles data.</w:t>
+      </w:r>
+      <w:r>
+        <w:rPr>
+          <w:rFonts w:ascii="Times New Roman" w:hAnsi="Times New Roman" w:cs="Times New Roman"/>
+          <w:color w:val="000000" w:themeColor="text1"/>
+        </w:rPr>
+        <w:t xml:space="preserve"> </w:t>
+      </w:r>
+      <w:r>
+        <w:rPr>
+          <w:rFonts w:ascii="Times New Roman" w:hAnsi="Times New Roman" w:cs="Times New Roman"/>
+          <w:color w:val="000000" w:themeColor="text1"/>
+        </w:rPr>
+        <w:t>Although t</w:t>
+      </w:r>
+      <w:r>
+        <w:rPr>
+          <w:rFonts w:ascii="Times New Roman" w:hAnsi="Times New Roman" w:cs="Times New Roman"/>
+          <w:color w:val="000000" w:themeColor="text1"/>
+        </w:rPr>
+        <w:t>he</w:t>
+      </w:r>
+      <w:r>
+        <w:rPr>
+          <w:rFonts w:ascii="Times New Roman" w:hAnsi="Times New Roman" w:cs="Times New Roman"/>
+          <w:color w:val="000000" w:themeColor="text1"/>
+        </w:rPr>
+        <w:t xml:space="preserve"> university uses the file sharing provider Microsoft OneDrive</w:t>
+      </w:r>
+      <w:r>
+        <w:rPr>
+          <w:rFonts w:ascii="Times New Roman" w:hAnsi="Times New Roman" w:cs="Times New Roman"/>
+          <w:color w:val="000000" w:themeColor="text1"/>
+        </w:rPr>
+        <w:t xml:space="preserve">, </w:t>
+      </w:r>
+      <w:r>
+        <w:rPr>
+          <w:rFonts w:ascii="Times New Roman" w:hAnsi="Times New Roman" w:cs="Times New Roman"/>
+          <w:color w:val="000000" w:themeColor="text1"/>
+        </w:rPr>
+        <w:t xml:space="preserve">it requires external users </w:t>
+      </w:r>
+      <w:r>
+        <w:rPr>
+          <w:rFonts w:ascii="Times New Roman" w:hAnsi="Times New Roman" w:cs="Times New Roman"/>
+          <w:color w:val="000000" w:themeColor="text1"/>
+        </w:rPr>
+        <w:t xml:space="preserve">to have </w:t>
+      </w:r>
+      <w:r>
+        <w:rPr>
+          <w:rFonts w:ascii="Times New Roman" w:hAnsi="Times New Roman" w:cs="Times New Roman"/>
+          <w:color w:val="000000" w:themeColor="text1"/>
+        </w:rPr>
+        <w:t xml:space="preserve">an </w:t>
+      </w:r>
+      <w:r>
+        <w:rPr>
+          <w:rFonts w:ascii="Times New Roman" w:hAnsi="Times New Roman" w:cs="Times New Roman"/>
+          <w:color w:val="000000" w:themeColor="text1"/>
+        </w:rPr>
+        <w:t xml:space="preserve">account, which not everyone does. </w:t>
+      </w:r>
+    </w:p>
+    <w:p>
+      <w:pPr>
+        <w:jc w:val="both"/>
+        <w:rPr>
+          <w:rFonts w:ascii="Times New Roman" w:hAnsi="Times New Roman" w:cs="Times New Roman"/>
+          <w:color w:val="000000" w:themeColor="text1"/>
+        </w:rPr>
+      </w:pPr>
+    </w:p>
+    <w:p>
+      <w:pPr>
+        <w:pStyle w:val="Heading3"/>
+      </w:pPr>
+      <w:r>
+        <w:t xml:space="preserve">Current </w:t>
+      </w:r>
+      <w:r>
+        <w:t>Data Sharing Agreement</w:t>
+      </w:r>
+    </w:p>
+    <w:p>
+      <w:pPr>
+        <w:jc w:val="both"/>
+        <w:rPr>
+          <w:rFonts w:ascii="Times New Roman" w:hAnsi="Times New Roman" w:cs="Times New Roman"/>
+          <w:color w:val="000000" w:themeColor="text1"/>
+        </w:rPr>
+      </w:pPr>
+      <w:r>
+        <w:rPr>
+          <w:rFonts w:ascii="Times New Roman" w:hAnsi="Times New Roman" w:cs="Times New Roman"/>
+          <w:color w:val="000000" w:themeColor="text1"/>
+        </w:rPr>
+        <w:t xml:space="preserve">There are other research teams in Canada and around the world that collect data that might be interesting to include in Dr. Periwinkle’s team’s research; they currently request access to this data through personal connections and relationships. Organization’s in Canada collect similar data and there are also individual research groups collecting data on specific species, specific sites, etc. However, there is not currently a data sharing agreement in place, merely a collection of ad hoc sharing opportunities. In contrast, NOAA in the US has the IOOS system which spans the country, and the European Commission has </w:t>
+      </w:r>
+      <w:proofErr w:type="spellStart"/>
+      <w:r>
+        <w:rPr>
+          <w:rFonts w:ascii="Times New Roman" w:hAnsi="Times New Roman" w:cs="Times New Roman"/>
+          <w:color w:val="000000" w:themeColor="text1"/>
+        </w:rPr>
+        <w:t>EMODnet</w:t>
+      </w:r>
+      <w:proofErr w:type="spellEnd"/>
+      <w:r>
+        <w:rPr>
+          <w:rFonts w:ascii="Times New Roman" w:hAnsi="Times New Roman" w:cs="Times New Roman"/>
+          <w:color w:val="000000" w:themeColor="text1"/>
+        </w:rPr>
+        <w:t xml:space="preserve">. </w:t>
+      </w:r>
+    </w:p>
+    <w:p/>
+    <w:p>
+      <w:pPr>
+        <w:pStyle w:val="Heading3"/>
+      </w:pPr>
+      <w:r>
+        <w:t xml:space="preserve">Recommendation </w:t>
+      </w:r>
+    </w:p>
+    <w:p>
+      <w:pPr>
+        <w:jc w:val="both"/>
+        <w:rPr>
+          <w:rFonts w:ascii="Times New Roman" w:hAnsi="Times New Roman" w:cs="Times New Roman"/>
+          <w:color w:val="000000" w:themeColor="text1"/>
+        </w:rPr>
+      </w:pPr>
+      <w:r>
+        <w:rPr>
+          <w:rFonts w:ascii="Times New Roman" w:hAnsi="Times New Roman" w:cs="Times New Roman"/>
+          <w:color w:val="000000" w:themeColor="text1"/>
+        </w:rPr>
+        <w:t>In terms of ownership, it is</w:t>
+      </w:r>
+      <w:r>
+        <w:rPr>
+          <w:rFonts w:ascii="Times New Roman" w:hAnsi="Times New Roman" w:cs="Times New Roman"/>
+          <w:color w:val="000000" w:themeColor="text1"/>
+        </w:rPr>
+        <w:t xml:space="preserve"> recommended that </w:t>
+      </w:r>
+      <w:r>
+        <w:rPr>
+          <w:rFonts w:ascii="Times New Roman" w:hAnsi="Times New Roman" w:cs="Times New Roman"/>
+          <w:color w:val="000000" w:themeColor="text1"/>
+        </w:rPr>
+        <w:t xml:space="preserve">Dr. Periwinkle create a contract for all students </w:t>
+      </w:r>
+      <w:r>
+        <w:rPr>
+          <w:rFonts w:ascii="Times New Roman" w:hAnsi="Times New Roman" w:cs="Times New Roman"/>
+          <w:color w:val="000000" w:themeColor="text1"/>
+        </w:rPr>
+        <w:t xml:space="preserve">to sign </w:t>
+      </w:r>
+      <w:r>
+        <w:rPr>
+          <w:rFonts w:ascii="Times New Roman" w:hAnsi="Times New Roman" w:cs="Times New Roman"/>
+          <w:color w:val="000000" w:themeColor="text1"/>
+        </w:rPr>
+        <w:t xml:space="preserve">around ownership, confidentially, </w:t>
+      </w:r>
+      <w:r>
+        <w:rPr>
+          <w:rFonts w:ascii="Times New Roman" w:hAnsi="Times New Roman" w:cs="Times New Roman"/>
+          <w:color w:val="000000" w:themeColor="text1"/>
+        </w:rPr>
+        <w:t>and legality</w:t>
+      </w:r>
+      <w:r>
+        <w:rPr>
+          <w:rFonts w:ascii="Times New Roman" w:hAnsi="Times New Roman" w:cs="Times New Roman"/>
+          <w:color w:val="000000" w:themeColor="text1"/>
+        </w:rPr>
+        <w:t xml:space="preserve"> to ensure consistency and credibility </w:t>
+      </w:r>
+      <w:r>
+        <w:rPr>
+          <w:rFonts w:ascii="Times New Roman" w:hAnsi="Times New Roman" w:cs="Times New Roman"/>
+          <w:color w:val="000000" w:themeColor="text1"/>
+        </w:rPr>
+        <w:t>amongst</w:t>
+      </w:r>
+      <w:r>
+        <w:rPr>
+          <w:rFonts w:ascii="Times New Roman" w:hAnsi="Times New Roman" w:cs="Times New Roman"/>
+          <w:color w:val="000000" w:themeColor="text1"/>
+        </w:rPr>
+        <w:t xml:space="preserve"> her team. </w:t>
+      </w:r>
+      <w:r>
+        <w:rPr>
+          <w:rFonts w:ascii="Times New Roman" w:hAnsi="Times New Roman" w:cs="Times New Roman"/>
+          <w:color w:val="000000" w:themeColor="text1"/>
+        </w:rPr>
+        <w:t xml:space="preserve">Additionally, through the CC BY licensing, it is recommended that Dr. Periwinkle take ownership of </w:t>
+      </w:r>
+      <w:r>
+        <w:rPr>
+          <w:rFonts w:ascii="Times New Roman" w:hAnsi="Times New Roman" w:cs="Times New Roman"/>
+          <w:color w:val="000000" w:themeColor="text1"/>
+        </w:rPr>
+        <w:t xml:space="preserve">her labs data. </w:t>
+      </w:r>
+    </w:p>
+    <w:p>
+      <w:pPr>
+        <w:jc w:val="both"/>
+        <w:rPr>
+          <w:rFonts w:ascii="Times New Roman" w:hAnsi="Times New Roman" w:cs="Times New Roman"/>
+          <w:color w:val="000000" w:themeColor="text1"/>
+        </w:rPr>
+      </w:pPr>
+    </w:p>
+    <w:p>
+      <w:pPr>
+        <w:jc w:val="both"/>
+        <w:rPr>
+          <w:rFonts w:ascii="Times New Roman" w:hAnsi="Times New Roman" w:cs="Times New Roman"/>
+          <w:color w:val="000000" w:themeColor="text1"/>
+        </w:rPr>
+      </w:pPr>
+      <w:r>
+        <w:rPr>
+          <w:rFonts w:ascii="Times New Roman" w:hAnsi="Times New Roman" w:cs="Times New Roman"/>
+          <w:color w:val="000000" w:themeColor="text1"/>
+        </w:rPr>
+        <w:t>Wit</w:t>
+      </w:r>
+      <w:r>
+        <w:rPr>
+          <w:rFonts w:ascii="Times New Roman" w:hAnsi="Times New Roman" w:cs="Times New Roman"/>
+          <w:color w:val="000000" w:themeColor="text1"/>
+        </w:rPr>
+        <w:t xml:space="preserve">h the recommended creation on an </w:t>
+      </w:r>
+      <w:r>
+        <w:rPr>
+          <w:rFonts w:ascii="Times New Roman" w:hAnsi="Times New Roman" w:cs="Times New Roman"/>
+          <w:color w:val="000000" w:themeColor="text1"/>
+        </w:rPr>
+        <w:t xml:space="preserve">institutional repository, </w:t>
+      </w:r>
+      <w:r>
+        <w:rPr>
+          <w:rFonts w:ascii="Times New Roman" w:hAnsi="Times New Roman" w:cs="Times New Roman"/>
+          <w:color w:val="000000" w:themeColor="text1"/>
+        </w:rPr>
+        <w:t>this will allow the gener</w:t>
+      </w:r>
+      <w:r>
+        <w:rPr>
+          <w:rFonts w:ascii="Times New Roman" w:hAnsi="Times New Roman" w:cs="Times New Roman"/>
+          <w:color w:val="000000" w:themeColor="text1"/>
+        </w:rPr>
+        <w:t xml:space="preserve">al public to have access to all documents. </w:t>
+      </w:r>
+      <w:r>
+        <w:rPr>
+          <w:rFonts w:ascii="Times New Roman" w:hAnsi="Times New Roman" w:cs="Times New Roman"/>
+          <w:color w:val="000000" w:themeColor="text1"/>
+        </w:rPr>
+        <w:t xml:space="preserve">Additionally, </w:t>
+      </w:r>
+      <w:r>
+        <w:rPr>
+          <w:rFonts w:ascii="Times New Roman" w:hAnsi="Times New Roman" w:cs="Times New Roman"/>
+          <w:color w:val="000000" w:themeColor="text1"/>
+        </w:rPr>
+        <w:t xml:space="preserve">the repository </w:t>
+      </w:r>
+      <w:r>
+        <w:rPr>
+          <w:rFonts w:ascii="Times New Roman" w:hAnsi="Times New Roman" w:cs="Times New Roman"/>
+          <w:color w:val="000000" w:themeColor="text1"/>
+        </w:rPr>
+        <w:t>will allow</w:t>
+      </w:r>
+      <w:r>
+        <w:rPr>
+          <w:rFonts w:ascii="Times New Roman" w:hAnsi="Times New Roman" w:cs="Times New Roman"/>
+          <w:color w:val="000000" w:themeColor="text1"/>
+        </w:rPr>
+        <w:t xml:space="preserve"> external users </w:t>
+      </w:r>
+      <w:r>
+        <w:rPr>
+          <w:rFonts w:ascii="Times New Roman" w:hAnsi="Times New Roman" w:cs="Times New Roman"/>
+          <w:color w:val="000000" w:themeColor="text1"/>
+        </w:rPr>
+        <w:t xml:space="preserve">to request to deposit items related to the </w:t>
+      </w:r>
+      <w:r>
+        <w:rPr>
+          <w:rFonts w:ascii="Times New Roman" w:hAnsi="Times New Roman" w:cs="Times New Roman"/>
+          <w:color w:val="000000" w:themeColor="text1"/>
+        </w:rPr>
+        <w:t>relevant topics</w:t>
+      </w:r>
+      <w:r>
+        <w:rPr>
+          <w:rFonts w:ascii="Times New Roman" w:hAnsi="Times New Roman" w:cs="Times New Roman"/>
+          <w:color w:val="000000" w:themeColor="text1"/>
+        </w:rPr>
+        <w:t xml:space="preserve"> </w:t>
+      </w:r>
+      <w:r>
+        <w:rPr>
+          <w:rFonts w:ascii="Times New Roman" w:hAnsi="Times New Roman" w:cs="Times New Roman"/>
+          <w:color w:val="000000" w:themeColor="text1"/>
+        </w:rPr>
+        <w:t xml:space="preserve">while </w:t>
+      </w:r>
+      <w:r>
+        <w:rPr>
+          <w:rFonts w:ascii="Times New Roman" w:hAnsi="Times New Roman" w:cs="Times New Roman"/>
+          <w:color w:val="000000" w:themeColor="text1"/>
+        </w:rPr>
+        <w:t>maintaining</w:t>
+      </w:r>
+      <w:r>
+        <w:rPr>
+          <w:rFonts w:ascii="Times New Roman" w:hAnsi="Times New Roman" w:cs="Times New Roman"/>
+          <w:color w:val="000000" w:themeColor="text1"/>
+        </w:rPr>
+        <w:t xml:space="preserve"> the</w:t>
+      </w:r>
+      <w:r>
+        <w:rPr>
+          <w:rFonts w:ascii="Times New Roman" w:hAnsi="Times New Roman" w:cs="Times New Roman"/>
+          <w:color w:val="000000" w:themeColor="text1"/>
+        </w:rPr>
+        <w:t>ir own ownership of their data.</w:t>
+      </w:r>
+      <w:r>
+        <w:rPr>
+          <w:rFonts w:ascii="Times New Roman" w:hAnsi="Times New Roman" w:cs="Times New Roman"/>
+          <w:color w:val="000000" w:themeColor="text1"/>
+        </w:rPr>
+        <w:t xml:space="preserve"> </w:t>
+      </w:r>
+    </w:p>
+    <w:p>
+      <w:pPr>
+        <w:jc w:val="both"/>
+        <w:rPr>
+          <w:rFonts w:ascii="Times New Roman" w:hAnsi="Times New Roman" w:cs="Times New Roman"/>
+          <w:color w:val="000000" w:themeColor="text1"/>
+        </w:rPr>
+      </w:pPr>
+    </w:p>
+    <w:p>
+      <w:pPr>
+        <w:jc w:val="both"/>
+        <w:rPr>
+          <w:rFonts w:ascii="Times New Roman" w:hAnsi="Times New Roman" w:cs="Times New Roman"/>
+          <w:color w:val="000000" w:themeColor="text1"/>
+        </w:rPr>
+      </w:pPr>
+      <w:r>
+        <w:rPr>
+          <w:rFonts w:ascii="Times New Roman" w:hAnsi="Times New Roman" w:cs="Times New Roman"/>
+          <w:color w:val="000000" w:themeColor="text1"/>
+        </w:rPr>
+        <w:t xml:space="preserve">It is recommended that </w:t>
+      </w:r>
+      <w:r>
+        <w:rPr>
+          <w:rFonts w:ascii="Times New Roman" w:hAnsi="Times New Roman" w:cs="Times New Roman"/>
+          <w:color w:val="000000" w:themeColor="text1"/>
+        </w:rPr>
+        <w:t xml:space="preserve">a data sharing agreement be made between </w:t>
+      </w:r>
+      <w:r>
+        <w:rPr>
+          <w:rFonts w:ascii="Times New Roman" w:hAnsi="Times New Roman" w:cs="Times New Roman"/>
+          <w:color w:val="000000" w:themeColor="text1"/>
+        </w:rPr>
+        <w:t xml:space="preserve">the other research teams </w:t>
+      </w:r>
+      <w:r>
+        <w:rPr>
+          <w:rFonts w:ascii="Times New Roman" w:hAnsi="Times New Roman" w:cs="Times New Roman"/>
+          <w:color w:val="000000" w:themeColor="text1"/>
+        </w:rPr>
+        <w:t xml:space="preserve">and </w:t>
+      </w:r>
+      <w:r>
+        <w:rPr>
+          <w:rFonts w:ascii="Times New Roman" w:hAnsi="Times New Roman" w:cs="Times New Roman"/>
+          <w:color w:val="000000" w:themeColor="text1"/>
+        </w:rPr>
+        <w:t xml:space="preserve">organizations </w:t>
+      </w:r>
+      <w:r>
+        <w:rPr>
+          <w:rFonts w:ascii="Times New Roman" w:hAnsi="Times New Roman" w:cs="Times New Roman"/>
+          <w:color w:val="000000" w:themeColor="text1"/>
+        </w:rPr>
+        <w:t xml:space="preserve">in Canada </w:t>
+      </w:r>
+      <w:r>
+        <w:rPr>
+          <w:rFonts w:ascii="Times New Roman" w:hAnsi="Times New Roman" w:cs="Times New Roman"/>
+          <w:color w:val="000000" w:themeColor="text1"/>
+        </w:rPr>
+        <w:t>in order to effective</w:t>
+      </w:r>
+      <w:r>
+        <w:rPr>
+          <w:rFonts w:ascii="Times New Roman" w:hAnsi="Times New Roman" w:cs="Times New Roman"/>
+          <w:color w:val="000000" w:themeColor="text1"/>
+        </w:rPr>
+        <w:t xml:space="preserve"> </w:t>
+      </w:r>
+      <w:r>
+        <w:rPr>
+          <w:rFonts w:ascii="Times New Roman" w:hAnsi="Times New Roman" w:cs="Times New Roman"/>
+          <w:color w:val="000000" w:themeColor="text1"/>
+        </w:rPr>
+        <w:t>collaborate and share</w:t>
+      </w:r>
+      <w:r>
+        <w:rPr>
+          <w:rFonts w:ascii="Times New Roman" w:hAnsi="Times New Roman" w:cs="Times New Roman"/>
+          <w:color w:val="000000" w:themeColor="text1"/>
+        </w:rPr>
+        <w:t xml:space="preserve"> data. </w:t>
+      </w:r>
+      <w:r>
+        <w:rPr>
+          <w:rFonts w:ascii="Times New Roman" w:hAnsi="Times New Roman" w:cs="Times New Roman"/>
+          <w:color w:val="000000" w:themeColor="text1"/>
+        </w:rPr>
+        <w:t>Through the creation of the repository</w:t>
+      </w:r>
+      <w:r>
+        <w:rPr>
+          <w:rFonts w:ascii="Times New Roman" w:hAnsi="Times New Roman" w:cs="Times New Roman"/>
+          <w:color w:val="000000" w:themeColor="text1"/>
+        </w:rPr>
+        <w:t xml:space="preserve"> and in congruence with the data sharing agreement</w:t>
+      </w:r>
+      <w:r>
+        <w:rPr>
+          <w:rFonts w:ascii="Times New Roman" w:hAnsi="Times New Roman" w:cs="Times New Roman"/>
+          <w:color w:val="000000" w:themeColor="text1"/>
+        </w:rPr>
+        <w:t xml:space="preserve">, </w:t>
+      </w:r>
+      <w:r>
+        <w:rPr>
+          <w:rFonts w:ascii="Times New Roman" w:hAnsi="Times New Roman" w:cs="Times New Roman"/>
+          <w:color w:val="000000" w:themeColor="text1"/>
+        </w:rPr>
+        <w:t xml:space="preserve">Dr. Periwinkles </w:t>
+      </w:r>
+      <w:r>
+        <w:rPr>
+          <w:rFonts w:ascii="Times New Roman" w:hAnsi="Times New Roman" w:cs="Times New Roman"/>
+          <w:color w:val="000000" w:themeColor="text1"/>
+        </w:rPr>
+        <w:t xml:space="preserve">lab will have greater access </w:t>
+      </w:r>
+      <w:r>
+        <w:rPr>
+          <w:rFonts w:ascii="Times New Roman" w:hAnsi="Times New Roman" w:cs="Times New Roman"/>
+          <w:color w:val="000000" w:themeColor="text1"/>
+        </w:rPr>
+        <w:t>relevant</w:t>
+      </w:r>
+      <w:r>
+        <w:rPr>
+          <w:rFonts w:ascii="Times New Roman" w:hAnsi="Times New Roman" w:cs="Times New Roman"/>
+          <w:color w:val="000000" w:themeColor="text1"/>
+        </w:rPr>
+        <w:t xml:space="preserve"> research in Canada</w:t>
+      </w:r>
+      <w:r>
+        <w:rPr>
+          <w:rFonts w:ascii="Times New Roman" w:hAnsi="Times New Roman" w:cs="Times New Roman"/>
+          <w:color w:val="000000" w:themeColor="text1"/>
+        </w:rPr>
+        <w:t xml:space="preserve"> and beyond. It is also important to note that Dr. Periwinkle has indicated that any research that is outline of the English language will be translated</w:t>
+      </w:r>
+      <w:r>
+        <w:rPr>
+          <w:rFonts w:ascii="Times New Roman" w:hAnsi="Times New Roman" w:cs="Times New Roman"/>
+          <w:color w:val="000000" w:themeColor="text1"/>
+        </w:rPr>
+        <w:t xml:space="preserve">, therefore, it serves as a great platform to garner research and information from all over the world. </w:t>
+      </w:r>
+    </w:p>
+    <w:p>
+      <w:pPr>
+        <w:jc w:val="both"/>
+        <w:rPr>
+          <w:rFonts w:ascii="Times New Roman" w:hAnsi="Times New Roman" w:cs="Times New Roman"/>
+          <w:color w:val="000000" w:themeColor="text1"/>
+        </w:rPr>
+      </w:pPr>
+    </w:p>
+    <w:p>
+      <w:pPr>
+        <w:pStyle w:val="Heading2"/>
+        <w:rPr>
+          <w:rFonts w:ascii="Times New Roman" w:hAnsi="Times New Roman" w:cs="Times New Roman"/>
+        </w:rPr>
+      </w:pPr>
+      <w:r>
+        <w:rPr>
+          <w:rFonts w:ascii="Times New Roman" w:hAnsi="Times New Roman" w:cs="Times New Roman"/>
+        </w:rPr>
+        <w:t>Post-Project Data Value</w:t>
+      </w:r>
+      <w:r>
+        <w:rPr>
+          <w:rFonts w:ascii="Times New Roman" w:hAnsi="Times New Roman" w:cs="Times New Roman"/>
+        </w:rPr>
+        <w:t xml:space="preserve">, Reuse, </w:t>
+      </w:r>
+      <w:r>
+        <w:rPr>
+          <w:rFonts w:ascii="Times New Roman" w:hAnsi="Times New Roman" w:cs="Times New Roman"/>
+        </w:rPr>
+        <w:t>and Long-Term Preservation</w:t>
+      </w:r>
+    </w:p>
+    <w:p>
+      <w:pPr>
+        <w:pStyle w:val="Heading3"/>
+      </w:pPr>
+      <w:r>
+        <w:t xml:space="preserve">Value </w:t>
+      </w:r>
+    </w:p>
+    <w:p>
+      <w:pPr>
+        <w:jc w:val="both"/>
+        <w:rPr>
+          <w:rFonts w:ascii="Times New Roman" w:hAnsi="Times New Roman" w:cs="Times New Roman"/>
+          <w:color w:val="000000" w:themeColor="text1"/>
+        </w:rPr>
+      </w:pPr>
+      <w:r>
+        <w:rPr>
+          <w:rFonts w:ascii="Times New Roman" w:hAnsi="Times New Roman" w:cs="Times New Roman"/>
+          <w:color w:val="000000" w:themeColor="text1"/>
+        </w:rPr>
+        <w:t>As mentioned by Dr. Periwinkle, all data is valuable.</w:t>
+      </w:r>
+      <w:r>
+        <w:rPr>
+          <w:rFonts w:ascii="Times New Roman" w:hAnsi="Times New Roman" w:cs="Times New Roman"/>
+          <w:color w:val="000000" w:themeColor="text1"/>
+        </w:rPr>
+        <w:t xml:space="preserve"> In order to help increase the </w:t>
+      </w:r>
+      <w:r>
+        <w:rPr>
+          <w:rFonts w:ascii="Times New Roman" w:hAnsi="Times New Roman" w:cs="Times New Roman"/>
+          <w:color w:val="000000" w:themeColor="text1"/>
+        </w:rPr>
+        <w:t>long-term</w:t>
+      </w:r>
+      <w:r>
+        <w:rPr>
+          <w:rFonts w:ascii="Times New Roman" w:hAnsi="Times New Roman" w:cs="Times New Roman"/>
+          <w:color w:val="000000" w:themeColor="text1"/>
+        </w:rPr>
+        <w:t xml:space="preserve"> value of the </w:t>
+      </w:r>
+      <w:r>
+        <w:rPr>
+          <w:rFonts w:ascii="Times New Roman" w:hAnsi="Times New Roman" w:cs="Times New Roman"/>
+          <w:color w:val="000000" w:themeColor="text1"/>
+        </w:rPr>
+        <w:t xml:space="preserve">data, </w:t>
+      </w:r>
+      <w:r>
+        <w:rPr>
+          <w:rFonts w:ascii="Times New Roman" w:hAnsi="Times New Roman" w:cs="Times New Roman"/>
+          <w:color w:val="000000" w:themeColor="text1"/>
+        </w:rPr>
+        <w:t xml:space="preserve">it is recommended that the </w:t>
+      </w:r>
+      <w:r>
+        <w:rPr>
+          <w:rFonts w:ascii="Times New Roman" w:hAnsi="Times New Roman" w:cs="Times New Roman"/>
+          <w:color w:val="000000" w:themeColor="text1"/>
+        </w:rPr>
+        <w:t xml:space="preserve">2003 help document be revamped </w:t>
+      </w:r>
+      <w:r>
+        <w:rPr>
+          <w:rFonts w:ascii="Times New Roman" w:hAnsi="Times New Roman" w:cs="Times New Roman"/>
+          <w:color w:val="000000" w:themeColor="text1"/>
+        </w:rPr>
+        <w:t xml:space="preserve">to include the proposed Data Management Plan </w:t>
+      </w:r>
+      <w:r>
+        <w:rPr>
+          <w:rFonts w:ascii="Times New Roman" w:hAnsi="Times New Roman" w:cs="Times New Roman"/>
+          <w:color w:val="000000" w:themeColor="text1"/>
+        </w:rPr>
+        <w:t xml:space="preserve">recommendations. </w:t>
+      </w:r>
+      <w:r>
+        <w:rPr>
+          <w:rFonts w:ascii="Times New Roman" w:hAnsi="Times New Roman" w:cs="Times New Roman"/>
+          <w:color w:val="000000" w:themeColor="text1"/>
+        </w:rPr>
+        <w:t xml:space="preserve">Currently, </w:t>
+      </w:r>
+      <w:r>
+        <w:rPr>
+          <w:rFonts w:ascii="Times New Roman" w:hAnsi="Times New Roman" w:cs="Times New Roman"/>
+          <w:color w:val="000000" w:themeColor="text1"/>
+        </w:rPr>
+        <w:t xml:space="preserve">the help document describes how to work with the data sets, and how to contribute to the datasets. </w:t>
+      </w:r>
+      <w:r>
+        <w:rPr>
+          <w:rFonts w:ascii="Times New Roman" w:hAnsi="Times New Roman" w:cs="Times New Roman"/>
+          <w:color w:val="000000" w:themeColor="text1"/>
+        </w:rPr>
+        <w:t xml:space="preserve">The document should also include how to convert the necessary files to </w:t>
+      </w:r>
+      <w:proofErr w:type="spellStart"/>
+      <w:r>
+        <w:rPr>
+          <w:rFonts w:ascii="Times New Roman" w:hAnsi="Times New Roman" w:cs="Times New Roman"/>
+          <w:color w:val="000000" w:themeColor="text1"/>
+        </w:rPr>
+        <w:t>NetCDF</w:t>
+      </w:r>
+      <w:proofErr w:type="spellEnd"/>
+      <w:r>
+        <w:rPr>
+          <w:rFonts w:ascii="Times New Roman" w:hAnsi="Times New Roman" w:cs="Times New Roman"/>
+          <w:color w:val="000000" w:themeColor="text1"/>
+        </w:rPr>
+        <w:t xml:space="preserve">, to ensure consistency. </w:t>
+      </w:r>
+      <w:r>
+        <w:rPr>
+          <w:rFonts w:ascii="Times New Roman" w:hAnsi="Times New Roman" w:cs="Times New Roman"/>
+          <w:color w:val="000000" w:themeColor="text1"/>
+        </w:rPr>
+        <w:t xml:space="preserve">Additionally, the document should be shared </w:t>
+      </w:r>
+      <w:r>
+        <w:rPr>
+          <w:rFonts w:ascii="Times New Roman" w:hAnsi="Times New Roman" w:cs="Times New Roman"/>
+          <w:color w:val="000000" w:themeColor="text1"/>
+        </w:rPr>
+        <w:t xml:space="preserve">and housed </w:t>
+      </w:r>
+      <w:r>
+        <w:rPr>
+          <w:rFonts w:ascii="Times New Roman" w:hAnsi="Times New Roman" w:cs="Times New Roman"/>
+          <w:color w:val="000000" w:themeColor="text1"/>
+        </w:rPr>
+        <w:t xml:space="preserve">in a universal location, that is </w:t>
+      </w:r>
+      <w:r>
+        <w:rPr>
+          <w:rFonts w:ascii="Times New Roman" w:hAnsi="Times New Roman" w:cs="Times New Roman"/>
+          <w:color w:val="000000" w:themeColor="text1"/>
+        </w:rPr>
+        <w:t>accessible</w:t>
+      </w:r>
+      <w:r>
+        <w:rPr>
+          <w:rFonts w:ascii="Times New Roman" w:hAnsi="Times New Roman" w:cs="Times New Roman"/>
+          <w:color w:val="000000" w:themeColor="text1"/>
+        </w:rPr>
+        <w:t xml:space="preserve"> by all lab members. </w:t>
+      </w:r>
+    </w:p>
+    <w:p>
+      <w:pPr>
+        <w:jc w:val="both"/>
+        <w:rPr>
+          <w:rFonts w:ascii="Times New Roman" w:hAnsi="Times New Roman" w:cs="Times New Roman"/>
+          <w:color w:val="000000" w:themeColor="text1"/>
+        </w:rPr>
+      </w:pPr>
+    </w:p>
+    <w:p>
+      <w:pPr>
+        <w:jc w:val="both"/>
+        <w:rPr>
+          <w:rFonts w:ascii="Times New Roman" w:hAnsi="Times New Roman" w:cs="Times New Roman"/>
+          <w:color w:val="000000" w:themeColor="text1"/>
+        </w:rPr>
+      </w:pPr>
+      <w:r>
+        <w:rPr>
+          <w:rFonts w:ascii="Times New Roman" w:hAnsi="Times New Roman" w:cs="Times New Roman"/>
+          <w:color w:val="000000" w:themeColor="text1"/>
+        </w:rPr>
+        <w:t xml:space="preserve">With the implementation of the </w:t>
+      </w:r>
+      <w:r>
+        <w:rPr>
+          <w:rFonts w:ascii="Times New Roman" w:hAnsi="Times New Roman" w:cs="Times New Roman"/>
+          <w:color w:val="000000" w:themeColor="text1"/>
+        </w:rPr>
+        <w:t>institutional reposit</w:t>
+      </w:r>
+      <w:r>
+        <w:rPr>
+          <w:rFonts w:ascii="Times New Roman" w:hAnsi="Times New Roman" w:cs="Times New Roman"/>
+          <w:color w:val="000000" w:themeColor="text1"/>
+        </w:rPr>
+        <w:t>ory, all data will be able to</w:t>
+      </w:r>
+      <w:r>
+        <w:rPr>
+          <w:rFonts w:ascii="Times New Roman" w:hAnsi="Times New Roman" w:cs="Times New Roman"/>
+          <w:color w:val="000000" w:themeColor="text1"/>
+        </w:rPr>
+        <w:t xml:space="preserve"> </w:t>
+      </w:r>
+      <w:r>
+        <w:rPr>
+          <w:rFonts w:ascii="Times New Roman" w:hAnsi="Times New Roman" w:cs="Times New Roman"/>
+          <w:color w:val="000000" w:themeColor="text1"/>
+        </w:rPr>
+        <w:t>retain value after</w:t>
+      </w:r>
+      <w:r>
+        <w:rPr>
+          <w:rFonts w:ascii="Times New Roman" w:hAnsi="Times New Roman" w:cs="Times New Roman"/>
+          <w:color w:val="000000" w:themeColor="text1"/>
+        </w:rPr>
+        <w:t xml:space="preserve"> the life cycle of the project</w:t>
+      </w:r>
+      <w:r>
+        <w:rPr>
+          <w:rFonts w:ascii="Times New Roman" w:hAnsi="Times New Roman" w:cs="Times New Roman"/>
+          <w:color w:val="000000" w:themeColor="text1"/>
+        </w:rPr>
+        <w:t xml:space="preserve">. </w:t>
+      </w:r>
+      <w:r>
+        <w:rPr>
+          <w:rFonts w:ascii="Times New Roman" w:hAnsi="Times New Roman" w:cs="Times New Roman"/>
+          <w:color w:val="000000" w:themeColor="text1"/>
+        </w:rPr>
+        <w:t>Specifically, s</w:t>
+      </w:r>
+      <w:r>
+        <w:rPr>
+          <w:rFonts w:ascii="Times New Roman" w:hAnsi="Times New Roman" w:cs="Times New Roman"/>
+          <w:color w:val="000000" w:themeColor="text1"/>
+        </w:rPr>
+        <w:t xml:space="preserve">toring data in data repositories is highly encouraged and is part of the preservation portion of the data lifecycle. Data repositories can help make a researcher’s data more discoverable and accessible, and lead to potential reuse. </w:t>
+      </w:r>
+    </w:p>
+    <w:p>
+      <w:pPr>
+        <w:jc w:val="both"/>
+        <w:rPr>
+          <w:rFonts w:ascii="Times New Roman" w:hAnsi="Times New Roman" w:cs="Times New Roman"/>
           <w:b/>
-        </w:rPr>
-      </w:pPr>
-      <w:r>
-        <w:t xml:space="preserve">Recommendation </w:t>
-      </w:r>
-    </w:p>
-    <w:p>
-      <w:pPr>
-        <w:jc w:val="both"/>
-        <w:rPr>
-          <w:rFonts w:ascii="Times New Roman" w:hAnsi="Times New Roman" w:cs="Times New Roman"/>
-          <w:color w:val="000000" w:themeColor="text1"/>
-        </w:rPr>
-      </w:pPr>
-      <w:r>
-        <w:rPr>
-          <w:rFonts w:ascii="Times New Roman" w:hAnsi="Times New Roman" w:cs="Times New Roman"/>
-          <w:color w:val="000000" w:themeColor="text1"/>
-        </w:rPr>
-        <w:t xml:space="preserve">It is </w:t>
-      </w:r>
-      <w:r>
-        <w:rPr>
-          <w:rFonts w:ascii="Times New Roman" w:hAnsi="Times New Roman" w:cs="Times New Roman"/>
-          <w:color w:val="000000" w:themeColor="text1"/>
-        </w:rPr>
-        <w:t>recommended</w:t>
-      </w:r>
-      <w:r>
-        <w:rPr>
-          <w:rFonts w:ascii="Times New Roman" w:hAnsi="Times New Roman" w:cs="Times New Roman"/>
-          <w:color w:val="000000" w:themeColor="text1"/>
-        </w:rPr>
-        <w:t xml:space="preserve"> that </w:t>
-      </w:r>
-      <w:r>
-        <w:rPr>
-          <w:rFonts w:ascii="Times New Roman" w:hAnsi="Times New Roman" w:cs="Times New Roman"/>
-          <w:color w:val="000000" w:themeColor="text1"/>
-        </w:rPr>
-        <w:t>Dr. Periwinkle</w:t>
-      </w:r>
-      <w:r>
-        <w:rPr>
-          <w:rFonts w:ascii="Times New Roman" w:hAnsi="Times New Roman" w:cs="Times New Roman"/>
-          <w:color w:val="000000" w:themeColor="text1"/>
-        </w:rPr>
-        <w:t>,</w:t>
+          <w:color w:val="000000" w:themeColor="text1"/>
+        </w:rPr>
+      </w:pPr>
+    </w:p>
+    <w:p>
+      <w:pPr>
+        <w:pStyle w:val="Heading3"/>
+      </w:pPr>
+      <w:r>
+        <w:lastRenderedPageBreak/>
+        <w:t>Reuse</w:t>
+      </w:r>
+    </w:p>
+    <w:p>
+      <w:pPr>
+        <w:jc w:val="both"/>
+        <w:rPr>
+          <w:rFonts w:ascii="Times New Roman" w:hAnsi="Times New Roman" w:cs="Times New Roman"/>
+          <w:color w:val="000000" w:themeColor="text1"/>
+        </w:rPr>
+      </w:pPr>
+      <w:r>
+        <w:rPr>
+          <w:rFonts w:ascii="Times New Roman" w:hAnsi="Times New Roman" w:cs="Times New Roman"/>
+          <w:color w:val="000000" w:themeColor="text1"/>
+        </w:rPr>
+        <w:t xml:space="preserve">In order to maximize the re-use of the data, </w:t>
+      </w:r>
+      <w:r>
+        <w:rPr>
+          <w:rFonts w:ascii="Times New Roman" w:hAnsi="Times New Roman" w:cs="Times New Roman"/>
+          <w:color w:val="000000" w:themeColor="text1"/>
+        </w:rPr>
+        <w:t xml:space="preserve">fellow researchers should utilize the </w:t>
+      </w:r>
+      <w:r>
+        <w:rPr>
+          <w:rFonts w:ascii="Times New Roman" w:hAnsi="Times New Roman" w:cs="Times New Roman"/>
+          <w:color w:val="000000" w:themeColor="text1"/>
+        </w:rPr>
+        <w:t>intuitional</w:t>
       </w:r>
       <w:r>
         <w:rPr>
@@ -2058,91 +4075,7 @@
           <w:rFonts w:ascii="Times New Roman" w:hAnsi="Times New Roman" w:cs="Times New Roman"/>
           <w:color w:val="000000" w:themeColor="text1"/>
         </w:rPr>
-        <w:t xml:space="preserve">in </w:t>
-      </w:r>
-      <w:r>
-        <w:rPr>
-          <w:rFonts w:ascii="Times New Roman" w:hAnsi="Times New Roman" w:cs="Times New Roman"/>
-          <w:color w:val="000000" w:themeColor="text1"/>
-        </w:rPr>
-        <w:t>co</w:t>
-      </w:r>
-      <w:r>
-        <w:rPr>
-          <w:rFonts w:ascii="Times New Roman" w:hAnsi="Times New Roman" w:cs="Times New Roman"/>
-          <w:color w:val="000000" w:themeColor="text1"/>
-        </w:rPr>
-        <w:t>llaboration with her institution,</w:t>
-      </w:r>
-      <w:r>
-        <w:rPr>
-          <w:rFonts w:ascii="Times New Roman" w:hAnsi="Times New Roman" w:cs="Times New Roman"/>
-          <w:color w:val="000000" w:themeColor="text1"/>
-        </w:rPr>
-        <w:t xml:space="preserve"> create an instit</w:t>
-      </w:r>
-      <w:r>
-        <w:rPr>
-          <w:rFonts w:ascii="Times New Roman" w:hAnsi="Times New Roman" w:cs="Times New Roman"/>
-          <w:color w:val="000000" w:themeColor="text1"/>
-        </w:rPr>
-        <w:t>ut</w:t>
-      </w:r>
-      <w:r>
-        <w:rPr>
-          <w:rFonts w:ascii="Times New Roman" w:hAnsi="Times New Roman" w:cs="Times New Roman"/>
-          <w:color w:val="000000" w:themeColor="text1"/>
-        </w:rPr>
-        <w:t>ional repository</w:t>
-      </w:r>
-      <w:r>
-        <w:rPr>
-          <w:rFonts w:ascii="Times New Roman" w:hAnsi="Times New Roman" w:cs="Times New Roman"/>
-          <w:color w:val="000000" w:themeColor="text1"/>
-        </w:rPr>
-        <w:t xml:space="preserve"> to house all data</w:t>
-      </w:r>
-      <w:r>
-        <w:rPr>
-          <w:rFonts w:ascii="Times New Roman" w:hAnsi="Times New Roman" w:cs="Times New Roman"/>
-          <w:color w:val="000000" w:themeColor="text1"/>
-        </w:rPr>
-        <w:t xml:space="preserve">. </w:t>
-      </w:r>
-      <w:r>
-        <w:rPr>
-          <w:rFonts w:ascii="Times New Roman" w:hAnsi="Times New Roman" w:cs="Times New Roman"/>
-          <w:color w:val="000000" w:themeColor="text1"/>
-        </w:rPr>
-        <w:t xml:space="preserve">A data repository </w:t>
-      </w:r>
-      <w:r>
-        <w:rPr>
-          <w:rFonts w:ascii="Times New Roman" w:hAnsi="Times New Roman" w:cs="Times New Roman"/>
-          <w:color w:val="000000" w:themeColor="text1"/>
-        </w:rPr>
-        <w:t>refers to an enterprise data storage entity</w:t>
-      </w:r>
-      <w:r>
-        <w:rPr>
-          <w:rFonts w:ascii="Times New Roman" w:hAnsi="Times New Roman" w:cs="Times New Roman"/>
-          <w:color w:val="000000" w:themeColor="text1"/>
-        </w:rPr>
-        <w:t xml:space="preserve"> into which data has been specifically partitioned for an analytical or reporting purpose</w:t>
-      </w:r>
-      <w:r>
-        <w:rPr>
-          <w:rFonts w:ascii="Times New Roman" w:hAnsi="Times New Roman" w:cs="Times New Roman"/>
-          <w:color w:val="000000" w:themeColor="text1"/>
-        </w:rPr>
-        <w:t xml:space="preserve"> (INFORMATICA)</w:t>
-      </w:r>
-      <w:r>
-        <w:rPr>
-          <w:rFonts w:ascii="Times New Roman" w:hAnsi="Times New Roman" w:cs="Times New Roman"/>
-          <w:color w:val="000000" w:themeColor="text1"/>
-        </w:rPr>
-        <w:t>.</w:t>
+        <w:t>repository</w:t>
       </w:r>
       <w:r>
         <w:rPr>
@@ -2156,282 +4089,97 @@
           <w:rFonts w:ascii="Times New Roman" w:hAnsi="Times New Roman" w:cs="Times New Roman"/>
           <w:color w:val="000000" w:themeColor="text1"/>
         </w:rPr>
-        <w:t>A</w:t>
-      </w:r>
-      <w:r>
-        <w:rPr>
-          <w:rFonts w:ascii="Times New Roman" w:hAnsi="Times New Roman" w:cs="Times New Roman"/>
-          <w:color w:val="000000" w:themeColor="text1"/>
-        </w:rPr>
-        <w:t xml:space="preserve"> benefit of create a</w:t>
-      </w:r>
-      <w:r>
-        <w:rPr>
-          <w:rFonts w:ascii="Times New Roman" w:hAnsi="Times New Roman" w:cs="Times New Roman"/>
-          <w:color w:val="000000" w:themeColor="text1"/>
-        </w:rPr>
-        <w:t>n institutional</w:t>
-      </w:r>
-      <w:r>
-        <w:rPr>
-          <w:rFonts w:ascii="Times New Roman" w:hAnsi="Times New Roman" w:cs="Times New Roman"/>
-          <w:color w:val="000000" w:themeColor="text1"/>
-        </w:rPr>
-        <w:t xml:space="preserve"> repository </w:t>
-      </w:r>
-      <w:r>
-        <w:rPr>
-          <w:rFonts w:ascii="Times New Roman" w:hAnsi="Times New Roman" w:cs="Times New Roman"/>
-          <w:color w:val="000000" w:themeColor="text1"/>
-        </w:rPr>
-        <w:t xml:space="preserve">is that Dr. Periwinkle will be able to </w:t>
-      </w:r>
-      <w:r>
-        <w:rPr>
-          <w:rFonts w:ascii="Times New Roman" w:hAnsi="Times New Roman" w:cs="Times New Roman"/>
-          <w:color w:val="000000" w:themeColor="text1"/>
-        </w:rPr>
-        <w:t xml:space="preserve">create </w:t>
-      </w:r>
-      <w:r>
-        <w:rPr>
-          <w:rFonts w:ascii="Times New Roman" w:hAnsi="Times New Roman" w:cs="Times New Roman"/>
-          <w:color w:val="000000" w:themeColor="text1"/>
-        </w:rPr>
-        <w:t>separate repositories for each of her required categories.</w:t>
-      </w:r>
-      <w:r>
-        <w:rPr>
-          <w:rFonts w:ascii="Times New Roman" w:hAnsi="Times New Roman" w:cs="Times New Roman"/>
-          <w:color w:val="000000" w:themeColor="text1"/>
-        </w:rPr>
-        <w:t xml:space="preserve"> This will better help organize the data based on defined </w:t>
-      </w:r>
-      <w:r>
-        <w:rPr>
-          <w:rFonts w:ascii="Times New Roman" w:hAnsi="Times New Roman" w:cs="Times New Roman"/>
-          <w:color w:val="000000" w:themeColor="text1"/>
-        </w:rPr>
-        <w:t>characteristics</w:t>
-      </w:r>
-      <w:r>
-        <w:rPr>
-          <w:rFonts w:ascii="Times New Roman" w:hAnsi="Times New Roman" w:cs="Times New Roman"/>
-          <w:color w:val="000000" w:themeColor="text1"/>
-        </w:rPr>
-        <w:t>.</w:t>
-      </w:r>
-      <w:r>
-        <w:rPr>
-          <w:rFonts w:ascii="Times New Roman" w:hAnsi="Times New Roman" w:cs="Times New Roman"/>
-          <w:color w:val="000000" w:themeColor="text1"/>
-        </w:rPr>
-        <w:t xml:space="preserve"> </w:t>
-      </w:r>
-      <w:r>
-        <w:rPr>
-          <w:rFonts w:ascii="Times New Roman" w:hAnsi="Times New Roman" w:cs="Times New Roman"/>
-          <w:color w:val="000000" w:themeColor="text1"/>
-        </w:rPr>
-        <w:t xml:space="preserve">Additionally, </w:t>
-      </w:r>
-      <w:r>
-        <w:rPr>
-          <w:rFonts w:ascii="Times New Roman" w:hAnsi="Times New Roman" w:cs="Times New Roman"/>
-          <w:color w:val="000000" w:themeColor="text1"/>
-        </w:rPr>
-        <w:t xml:space="preserve">her team will all be able to access </w:t>
-      </w:r>
-      <w:r>
-        <w:rPr>
-          <w:rFonts w:ascii="Times New Roman" w:hAnsi="Times New Roman" w:cs="Times New Roman"/>
-          <w:color w:val="000000" w:themeColor="text1"/>
-        </w:rPr>
-        <w:t xml:space="preserve">and share their relevant data through one </w:t>
-      </w:r>
-      <w:r>
-        <w:rPr>
-          <w:rFonts w:ascii="Times New Roman" w:hAnsi="Times New Roman" w:cs="Times New Roman"/>
-          <w:color w:val="000000" w:themeColor="text1"/>
-        </w:rPr>
-        <w:t>common area.</w:t>
-      </w:r>
-      <w:r>
-        <w:rPr>
-          <w:rFonts w:ascii="Times New Roman" w:hAnsi="Times New Roman" w:cs="Times New Roman"/>
-          <w:color w:val="000000" w:themeColor="text1"/>
-        </w:rPr>
-        <w:t xml:space="preserve"> </w:t>
-      </w:r>
-    </w:p>
-    <w:p>
-      <w:pPr>
-        <w:jc w:val="both"/>
-        <w:rPr>
-          <w:rFonts w:ascii="Times New Roman" w:hAnsi="Times New Roman" w:cs="Times New Roman"/>
-          <w:color w:val="000000" w:themeColor="text1"/>
-        </w:rPr>
-      </w:pPr>
-    </w:p>
-    <w:p>
-      <w:pPr>
-        <w:jc w:val="both"/>
-        <w:rPr>
-          <w:rFonts w:ascii="Times New Roman" w:hAnsi="Times New Roman" w:cs="Times New Roman"/>
-          <w:color w:val="000000" w:themeColor="text1"/>
-        </w:rPr>
-      </w:pPr>
-      <w:r>
-        <w:rPr>
-          <w:rFonts w:ascii="Times New Roman" w:hAnsi="Times New Roman" w:cs="Times New Roman"/>
-          <w:color w:val="000000" w:themeColor="text1"/>
-        </w:rPr>
-        <w:t>The data housed in the institutional repository</w:t>
-      </w:r>
-      <w:r>
-        <w:rPr>
-          <w:rFonts w:ascii="Times New Roman" w:hAnsi="Times New Roman" w:cs="Times New Roman"/>
-          <w:color w:val="000000" w:themeColor="text1"/>
-        </w:rPr>
-        <w:t xml:space="preserve"> will be accessible to the public without having to formally request access. </w:t>
-      </w:r>
-      <w:r>
-        <w:rPr>
-          <w:rFonts w:ascii="Times New Roman" w:hAnsi="Times New Roman" w:cs="Times New Roman"/>
-          <w:color w:val="000000" w:themeColor="text1"/>
-        </w:rPr>
-        <w:t>Additionally, t</w:t>
-      </w:r>
-      <w:r>
-        <w:rPr>
-          <w:rFonts w:ascii="Times New Roman" w:hAnsi="Times New Roman" w:cs="Times New Roman"/>
-          <w:color w:val="000000" w:themeColor="text1"/>
-        </w:rPr>
-        <w:t>he</w:t>
-      </w:r>
-      <w:r>
-        <w:rPr>
-          <w:rFonts w:ascii="Times New Roman" w:hAnsi="Times New Roman" w:cs="Times New Roman"/>
-          <w:color w:val="000000" w:themeColor="text1"/>
-        </w:rPr>
-        <w:t xml:space="preserve"> repository will be able to accommodate the </w:t>
-      </w:r>
-      <w:r>
-        <w:rPr>
-          <w:rFonts w:ascii="Times New Roman" w:hAnsi="Times New Roman" w:cs="Times New Roman"/>
-          <w:color w:val="000000" w:themeColor="text1"/>
-        </w:rPr>
-        <w:t>recommended</w:t>
-      </w:r>
-      <w:r>
-        <w:rPr>
-          <w:rFonts w:ascii="Times New Roman" w:hAnsi="Times New Roman" w:cs="Times New Roman"/>
-          <w:color w:val="000000" w:themeColor="text1"/>
-        </w:rPr>
-        <w:t xml:space="preserve"> licensing, which is CC BY. </w:t>
-      </w:r>
-      <w:r>
-        <w:rPr>
-          <w:rFonts w:ascii="Times New Roman" w:hAnsi="Times New Roman" w:cs="Times New Roman"/>
-          <w:color w:val="000000" w:themeColor="text1"/>
-        </w:rPr>
-        <w:t>This will enable Dr. Periwinkle to</w:t>
-      </w:r>
-      <w:r>
-        <w:rPr>
-          <w:rFonts w:ascii="Times New Roman" w:hAnsi="Times New Roman" w:cs="Times New Roman"/>
-          <w:color w:val="000000" w:themeColor="text1"/>
-        </w:rPr>
-        <w:t xml:space="preserve"> create</w:t>
-      </w:r>
-      <w:r>
-        <w:rPr>
-          <w:rFonts w:ascii="Times New Roman" w:hAnsi="Times New Roman" w:cs="Times New Roman"/>
-          <w:color w:val="000000" w:themeColor="text1"/>
-        </w:rPr>
-        <w:t xml:space="preserve"> her</w:t>
-      </w:r>
-      <w:r>
-        <w:rPr>
-          <w:rFonts w:ascii="Times New Roman" w:hAnsi="Times New Roman" w:cs="Times New Roman"/>
-          <w:color w:val="000000" w:themeColor="text1"/>
-        </w:rPr>
-        <w:t xml:space="preserve"> own platform </w:t>
-      </w:r>
-      <w:r>
-        <w:rPr>
-          <w:rFonts w:ascii="Times New Roman" w:hAnsi="Times New Roman" w:cs="Times New Roman"/>
-          <w:color w:val="000000" w:themeColor="text1"/>
-        </w:rPr>
-        <w:t xml:space="preserve">for sharing oceans-related data, which </w:t>
-      </w:r>
-      <w:r>
-        <w:rPr>
-          <w:rFonts w:ascii="Times New Roman" w:hAnsi="Times New Roman" w:cs="Times New Roman"/>
-          <w:color w:val="000000" w:themeColor="text1"/>
-        </w:rPr>
-        <w:t xml:space="preserve">can be built to suit the </w:t>
-      </w:r>
-      <w:r>
-        <w:rPr>
-          <w:rFonts w:ascii="Times New Roman" w:hAnsi="Times New Roman" w:cs="Times New Roman"/>
-          <w:color w:val="000000" w:themeColor="text1"/>
-        </w:rPr>
-        <w:t xml:space="preserve">required size of all the data files. </w:t>
-      </w:r>
-      <w:r>
-        <w:rPr>
-          <w:rFonts w:ascii="Times New Roman" w:hAnsi="Times New Roman" w:cs="Times New Roman"/>
-          <w:color w:val="000000" w:themeColor="text1"/>
-        </w:rPr>
-        <w:t xml:space="preserve">The institutions librarian should have no problem helping Dr. Periwinkle set up the repository. </w:t>
-      </w:r>
-      <w:r>
-        <w:rPr>
-          <w:rFonts w:ascii="Times New Roman" w:hAnsi="Times New Roman" w:cs="Times New Roman"/>
-          <w:color w:val="000000" w:themeColor="text1"/>
-        </w:rPr>
-        <w:t>For further examples, it is suggest</w:t>
-      </w:r>
-      <w:r>
-        <w:rPr>
-          <w:rFonts w:ascii="Times New Roman" w:hAnsi="Times New Roman" w:cs="Times New Roman"/>
-          <w:color w:val="000000" w:themeColor="text1"/>
-        </w:rPr>
-        <w:t xml:space="preserve">ed that Dr. Periwinkle visit </w:t>
-      </w:r>
-      <w:r>
-        <w:rPr>
-          <w:rFonts w:ascii="Times New Roman" w:hAnsi="Times New Roman" w:cs="Times New Roman"/>
-          <w:i/>
-          <w:color w:val="000000" w:themeColor="text1"/>
-        </w:rPr>
-        <w:t xml:space="preserve">Canadian Association of </w:t>
-      </w:r>
-      <w:r>
-        <w:rPr>
-          <w:rFonts w:ascii="Times New Roman" w:hAnsi="Times New Roman" w:cs="Times New Roman"/>
-          <w:i/>
-          <w:color w:val="000000" w:themeColor="text1"/>
-        </w:rPr>
-        <w:lastRenderedPageBreak/>
-        <w:t>Research Libraries</w:t>
-      </w:r>
-      <w:r>
-        <w:rPr>
-          <w:rFonts w:ascii="Times New Roman" w:hAnsi="Times New Roman" w:cs="Times New Roman"/>
-          <w:color w:val="000000" w:themeColor="text1"/>
-        </w:rPr>
-        <w:t xml:space="preserve"> and </w:t>
+        <w:t xml:space="preserve">in order to perform follow-up research. </w:t>
+      </w:r>
+      <w:r>
+        <w:rPr>
+          <w:rFonts w:ascii="Times New Roman" w:hAnsi="Times New Roman" w:cs="Times New Roman"/>
+          <w:color w:val="000000" w:themeColor="text1"/>
+        </w:rPr>
+        <w:t xml:space="preserve">Additionally, any new research should also be added to the repository. </w:t>
+      </w:r>
+      <w:r>
+        <w:rPr>
+          <w:rFonts w:ascii="Times New Roman" w:hAnsi="Times New Roman" w:cs="Times New Roman"/>
+          <w:color w:val="000000" w:themeColor="text1"/>
+        </w:rPr>
+        <w:t xml:space="preserve">Dr. Periwinkle should also undertake research reviews, scrutinizing the findings and helping her students </w:t>
+      </w:r>
+      <w:r>
+        <w:rPr>
+          <w:rFonts w:ascii="Times New Roman" w:hAnsi="Times New Roman" w:cs="Times New Roman"/>
+          <w:color w:val="000000" w:themeColor="text1"/>
+        </w:rPr>
+        <w:t>l</w:t>
+      </w:r>
+      <w:r>
+        <w:rPr>
+          <w:rFonts w:ascii="Times New Roman" w:hAnsi="Times New Roman" w:cs="Times New Roman"/>
+          <w:color w:val="000000" w:themeColor="text1"/>
+        </w:rPr>
+        <w:t xml:space="preserve">earn and build off of findings. </w:t>
+      </w:r>
+    </w:p>
+    <w:p>
+      <w:pPr>
+        <w:jc w:val="both"/>
+        <w:rPr>
+          <w:rFonts w:ascii="Times New Roman" w:hAnsi="Times New Roman" w:cs="Times New Roman"/>
+          <w:color w:val="000000" w:themeColor="text1"/>
+        </w:rPr>
+      </w:pPr>
+    </w:p>
+    <w:p>
+      <w:pPr>
+        <w:pStyle w:val="Heading3"/>
+      </w:pPr>
+      <w:r>
+        <w:t xml:space="preserve">Preservation </w:t>
+      </w:r>
+    </w:p>
+    <w:p>
+      <w:pPr>
+        <w:jc w:val="both"/>
+        <w:rPr>
+          <w:rFonts w:ascii="Times New Roman" w:hAnsi="Times New Roman" w:cs="Times New Roman"/>
+          <w:color w:val="000000" w:themeColor="text1"/>
+        </w:rPr>
+      </w:pPr>
+      <w:r>
+        <w:rPr>
+          <w:rFonts w:ascii="Times New Roman" w:hAnsi="Times New Roman" w:cs="Times New Roman"/>
+          <w:color w:val="000000" w:themeColor="text1"/>
+        </w:rPr>
+        <w:t xml:space="preserve">In order to preserve the data, </w:t>
+      </w:r>
+      <w:r>
+        <w:rPr>
+          <w:rFonts w:ascii="Times New Roman" w:hAnsi="Times New Roman" w:cs="Times New Roman"/>
+          <w:color w:val="000000" w:themeColor="text1"/>
+        </w:rPr>
+        <w:t>Dr. Periwinkle mus</w:t>
+      </w:r>
+      <w:r>
+        <w:rPr>
+          <w:rFonts w:ascii="Times New Roman" w:hAnsi="Times New Roman" w:cs="Times New Roman"/>
+          <w:color w:val="000000" w:themeColor="text1"/>
+        </w:rPr>
+        <w:t xml:space="preserve">t migrate </w:t>
+      </w:r>
+      <w:r>
+        <w:rPr>
+          <w:rFonts w:ascii="Times New Roman" w:hAnsi="Times New Roman" w:cs="Times New Roman"/>
+          <w:color w:val="000000" w:themeColor="text1"/>
+        </w:rPr>
+        <w:t xml:space="preserve">the data to the </w:t>
       </w:r>
       <w:proofErr w:type="spellStart"/>
       <w:r>
         <w:rPr>
           <w:rFonts w:ascii="Times New Roman" w:hAnsi="Times New Roman" w:cs="Times New Roman"/>
-          <w:i/>
-          <w:color w:val="000000" w:themeColor="text1"/>
-        </w:rPr>
-        <w:t>Protage</w:t>
+          <w:color w:val="000000" w:themeColor="text1"/>
+        </w:rPr>
+        <w:t>NetCDF</w:t>
       </w:r>
       <w:proofErr w:type="spellEnd"/>
       <w:r>
@@ -2439,955 +4187,84 @@
           <w:rFonts w:ascii="Times New Roman" w:hAnsi="Times New Roman" w:cs="Times New Roman"/>
           <w:color w:val="000000" w:themeColor="text1"/>
         </w:rPr>
-        <w:t xml:space="preserve"> for best practices and to see other Canadian institution repository examples. </w:t>
-      </w:r>
-    </w:p>
-    <w:p>
-      <w:pPr>
-        <w:jc w:val="both"/>
-        <w:rPr>
-          <w:rFonts w:ascii="Times New Roman" w:hAnsi="Times New Roman" w:cs="Times New Roman"/>
-          <w:color w:val="000000" w:themeColor="text1"/>
-        </w:rPr>
-      </w:pPr>
-    </w:p>
-    <w:p>
-      <w:pPr>
-        <w:jc w:val="both"/>
-        <w:rPr>
-          <w:rFonts w:ascii="Times New Roman" w:hAnsi="Times New Roman" w:cs="Times New Roman"/>
-          <w:color w:val="000000" w:themeColor="text1"/>
-        </w:rPr>
-      </w:pPr>
-      <w:hyperlink r:id="rId5" w:history="1">
-        <w:r>
-          <w:rPr>
-            <w:rStyle w:val="Hyperlink"/>
-            <w:rFonts w:ascii="Times New Roman" w:hAnsi="Times New Roman" w:cs="Times New Roman"/>
-          </w:rPr>
-          <w:t>https://www.informatica.com/ca/services-and-training/glossary-of-terms/data-repository-definition.html#fbid=m62zCwY0K_4</w:t>
-        </w:r>
-      </w:hyperlink>
-    </w:p>
-    <w:p>
-      <w:pPr>
-        <w:jc w:val="both"/>
-        <w:rPr>
-          <w:rFonts w:ascii="Times New Roman" w:hAnsi="Times New Roman" w:cs="Times New Roman"/>
-          <w:color w:val="000000" w:themeColor="text1"/>
-        </w:rPr>
-      </w:pPr>
-    </w:p>
-    <w:p>
-      <w:pPr>
-        <w:pStyle w:val="Heading2"/>
-        <w:rPr>
-          <w:rFonts w:ascii="Times New Roman" w:hAnsi="Times New Roman" w:cs="Times New Roman"/>
-          <w:b/>
-        </w:rPr>
-      </w:pPr>
-      <w:r>
-        <w:rPr>
-          <w:rFonts w:ascii="Times New Roman" w:hAnsi="Times New Roman" w:cs="Times New Roman"/>
-        </w:rPr>
-        <w:t>Recommended Data Management Practices</w:t>
-      </w:r>
-    </w:p>
-    <w:p>
-      <w:pPr>
-        <w:pStyle w:val="Heading3"/>
-      </w:pPr>
-      <w:r>
-        <w:t xml:space="preserve">Current Data Management Practices </w:t>
-      </w:r>
-    </w:p>
-    <w:p>
-      <w:pPr>
-        <w:jc w:val="both"/>
-        <w:rPr>
-          <w:rFonts w:ascii="Times New Roman" w:hAnsi="Times New Roman" w:cs="Times New Roman"/>
-          <w:b/>
-          <w:color w:val="000000" w:themeColor="text1"/>
-        </w:rPr>
-      </w:pPr>
-      <w:r>
-        <w:rPr>
-          <w:rFonts w:ascii="Times New Roman" w:hAnsi="Times New Roman" w:cs="Times New Roman"/>
-          <w:color w:val="000000" w:themeColor="text1"/>
-        </w:rPr>
-        <w:t xml:space="preserve">Data has been collected in some capacity in Dr. Periwinkle’s lab since 1998; however, over the last three years she is now collecting substantially more data than ever before. </w:t>
-      </w:r>
-      <w:r>
-        <w:rPr>
-          <w:rFonts w:ascii="Times New Roman" w:hAnsi="Times New Roman" w:cs="Times New Roman"/>
-          <w:color w:val="000000" w:themeColor="text1"/>
-        </w:rPr>
-        <w:t>For example, the ROMV are collected monthly.</w:t>
-      </w:r>
-      <w:r>
-        <w:rPr>
-          <w:rFonts w:ascii="Times New Roman" w:hAnsi="Times New Roman" w:cs="Times New Roman"/>
-          <w:b/>
-          <w:color w:val="000000" w:themeColor="text1"/>
-        </w:rPr>
-        <w:t xml:space="preserve"> </w:t>
-      </w:r>
-      <w:r>
-        <w:rPr>
-          <w:rFonts w:ascii="Times New Roman" w:hAnsi="Times New Roman" w:cs="Times New Roman"/>
-          <w:color w:val="000000" w:themeColor="text1"/>
-        </w:rPr>
-        <w:t xml:space="preserve">Currently, </w:t>
-      </w:r>
-      <w:r>
-        <w:rPr>
-          <w:rFonts w:ascii="Times New Roman" w:hAnsi="Times New Roman" w:cs="Times New Roman"/>
-          <w:color w:val="000000" w:themeColor="text1"/>
-        </w:rPr>
-        <w:t>past data</w:t>
-      </w:r>
-      <w:r>
-        <w:rPr>
-          <w:rFonts w:ascii="Times New Roman" w:hAnsi="Times New Roman" w:cs="Times New Roman"/>
-          <w:color w:val="000000" w:themeColor="text1"/>
-        </w:rPr>
-        <w:t xml:space="preserve"> and current data</w:t>
-      </w:r>
-      <w:r>
-        <w:rPr>
-          <w:rFonts w:ascii="Times New Roman" w:hAnsi="Times New Roman" w:cs="Times New Roman"/>
-          <w:color w:val="000000" w:themeColor="text1"/>
-        </w:rPr>
-        <w:t xml:space="preserve"> </w:t>
-      </w:r>
-      <w:r>
-        <w:rPr>
-          <w:rFonts w:ascii="Times New Roman" w:hAnsi="Times New Roman" w:cs="Times New Roman"/>
-          <w:color w:val="000000" w:themeColor="text1"/>
-        </w:rPr>
-        <w:t xml:space="preserve">(as described above) </w:t>
-      </w:r>
-      <w:r>
-        <w:rPr>
-          <w:rFonts w:ascii="Times New Roman" w:hAnsi="Times New Roman" w:cs="Times New Roman"/>
-          <w:color w:val="000000" w:themeColor="text1"/>
-        </w:rPr>
-        <w:t xml:space="preserve">is kept in Dr. Periwinkles office in a myriad </w:t>
-      </w:r>
-      <w:r>
-        <w:rPr>
-          <w:rFonts w:ascii="Times New Roman" w:hAnsi="Times New Roman" w:cs="Times New Roman"/>
-          <w:color w:val="000000" w:themeColor="text1"/>
-        </w:rPr>
-        <w:t>of forms including</w:t>
-      </w:r>
-      <w:r>
-        <w:rPr>
-          <w:rFonts w:ascii="Times New Roman" w:hAnsi="Times New Roman" w:cs="Times New Roman"/>
-          <w:color w:val="000000" w:themeColor="text1"/>
-        </w:rPr>
-        <w:t xml:space="preserve">: floppy disks, ZIP Disks, CDs, DVDs, </w:t>
-      </w:r>
-      <w:r>
-        <w:rPr>
-          <w:rFonts w:ascii="Times New Roman" w:hAnsi="Times New Roman" w:cs="Times New Roman"/>
-          <w:color w:val="000000" w:themeColor="text1"/>
-        </w:rPr>
-        <w:t>Blu-Ray</w:t>
-      </w:r>
-      <w:r>
-        <w:rPr>
-          <w:rFonts w:ascii="Times New Roman" w:hAnsi="Times New Roman" w:cs="Times New Roman"/>
-          <w:color w:val="000000" w:themeColor="text1"/>
-        </w:rPr>
-        <w:t>, external hard</w:t>
-      </w:r>
-      <w:r>
-        <w:rPr>
-          <w:rFonts w:ascii="Times New Roman" w:hAnsi="Times New Roman" w:cs="Times New Roman"/>
-          <w:color w:val="000000" w:themeColor="text1"/>
-        </w:rPr>
-        <w:t xml:space="preserve"> </w:t>
-      </w:r>
-      <w:r>
-        <w:rPr>
-          <w:rFonts w:ascii="Times New Roman" w:hAnsi="Times New Roman" w:cs="Times New Roman"/>
-          <w:color w:val="000000" w:themeColor="text1"/>
-        </w:rPr>
-        <w:t>drives, as well as</w:t>
-      </w:r>
-      <w:r>
-        <w:rPr>
-          <w:rFonts w:ascii="Times New Roman" w:hAnsi="Times New Roman" w:cs="Times New Roman"/>
-          <w:color w:val="000000" w:themeColor="text1"/>
-        </w:rPr>
-        <w:t xml:space="preserve"> through</w:t>
-      </w:r>
-      <w:r>
-        <w:rPr>
-          <w:rFonts w:ascii="Times New Roman" w:hAnsi="Times New Roman" w:cs="Times New Roman"/>
-          <w:color w:val="000000" w:themeColor="text1"/>
-        </w:rPr>
-        <w:t xml:space="preserve"> </w:t>
-      </w:r>
-      <w:r>
-        <w:rPr>
-          <w:rFonts w:ascii="Times New Roman" w:hAnsi="Times New Roman" w:cs="Times New Roman"/>
-          <w:color w:val="000000" w:themeColor="text1"/>
-        </w:rPr>
-        <w:t>Dropbox.</w:t>
-      </w:r>
-      <w:r>
-        <w:rPr>
-          <w:rFonts w:ascii="Times New Roman" w:hAnsi="Times New Roman" w:cs="Times New Roman"/>
-          <w:color w:val="000000" w:themeColor="text1"/>
-        </w:rPr>
-        <w:t xml:space="preserve"> </w:t>
-      </w:r>
-    </w:p>
-    <w:p>
-      <w:pPr>
-        <w:jc w:val="both"/>
-        <w:rPr>
-          <w:rFonts w:ascii="Times New Roman" w:hAnsi="Times New Roman" w:cs="Times New Roman"/>
-          <w:color w:val="000000" w:themeColor="text1"/>
-        </w:rPr>
-      </w:pPr>
-    </w:p>
-    <w:p>
-      <w:pPr>
-        <w:pStyle w:val="Heading3"/>
-      </w:pPr>
-      <w:r>
-        <w:t>Recommendation</w:t>
-      </w:r>
-    </w:p>
-    <w:p>
-      <w:pPr>
-        <w:jc w:val="both"/>
-        <w:rPr>
-          <w:rFonts w:ascii="Times New Roman" w:hAnsi="Times New Roman" w:cs="Times New Roman"/>
-          <w:color w:val="000000" w:themeColor="text1"/>
-        </w:rPr>
-      </w:pPr>
-      <w:r>
-        <w:rPr>
-          <w:rFonts w:ascii="Times New Roman" w:hAnsi="Times New Roman" w:cs="Times New Roman"/>
-          <w:color w:val="000000" w:themeColor="text1"/>
-        </w:rPr>
-        <w:t xml:space="preserve">It is recommended that </w:t>
-      </w:r>
-      <w:r>
-        <w:rPr>
-          <w:rFonts w:ascii="Times New Roman" w:hAnsi="Times New Roman" w:cs="Times New Roman"/>
-          <w:color w:val="000000" w:themeColor="text1"/>
-        </w:rPr>
-        <w:t>Dr. Periwinkle move to a more consistent means of backing up</w:t>
-      </w:r>
-      <w:r>
-        <w:rPr>
-          <w:rFonts w:ascii="Times New Roman" w:hAnsi="Times New Roman" w:cs="Times New Roman"/>
-          <w:color w:val="000000" w:themeColor="text1"/>
-        </w:rPr>
-        <w:t xml:space="preserve"> current data and archiving past</w:t>
-      </w:r>
-      <w:r>
-        <w:rPr>
-          <w:rFonts w:ascii="Times New Roman" w:hAnsi="Times New Roman" w:cs="Times New Roman"/>
-          <w:color w:val="000000" w:themeColor="text1"/>
-        </w:rPr>
-        <w:t xml:space="preserve"> data. </w:t>
-      </w:r>
-      <w:r>
-        <w:rPr>
-          <w:rFonts w:ascii="Times New Roman" w:hAnsi="Times New Roman" w:cs="Times New Roman"/>
-          <w:color w:val="000000" w:themeColor="text1"/>
-        </w:rPr>
-        <w:t xml:space="preserve">The establishment of the institutional repository will serve as a </w:t>
-      </w:r>
-      <w:r>
-        <w:rPr>
-          <w:rFonts w:ascii="Times New Roman" w:hAnsi="Times New Roman" w:cs="Times New Roman"/>
-          <w:color w:val="000000" w:themeColor="text1"/>
-        </w:rPr>
-        <w:t xml:space="preserve">strong platform for Dr. Periwinkle to archive </w:t>
-      </w:r>
-      <w:r>
-        <w:rPr>
-          <w:rFonts w:ascii="Times New Roman" w:hAnsi="Times New Roman" w:cs="Times New Roman"/>
-          <w:color w:val="000000" w:themeColor="text1"/>
-        </w:rPr>
-        <w:t xml:space="preserve">past data. </w:t>
-      </w:r>
-      <w:r>
-        <w:rPr>
-          <w:rFonts w:ascii="Times New Roman" w:hAnsi="Times New Roman" w:cs="Times New Roman"/>
-          <w:color w:val="000000" w:themeColor="text1"/>
-        </w:rPr>
-        <w:t>Major funding agencies worldwide are pushing researchers to archive their data and make it available</w:t>
-      </w:r>
-      <w:r>
-        <w:rPr>
-          <w:rFonts w:ascii="Times New Roman" w:hAnsi="Times New Roman" w:cs="Times New Roman"/>
-          <w:color w:val="000000" w:themeColor="text1"/>
-        </w:rPr>
-        <w:t xml:space="preserve"> to other scientists</w:t>
-      </w:r>
-      <w:r>
-        <w:rPr>
-          <w:rFonts w:ascii="Times New Roman" w:hAnsi="Times New Roman" w:cs="Times New Roman"/>
-          <w:color w:val="000000" w:themeColor="text1"/>
-        </w:rPr>
-        <w:t>. Re-collecting data is inefficient</w:t>
-      </w:r>
-      <w:r>
-        <w:rPr>
-          <w:rFonts w:ascii="Times New Roman" w:hAnsi="Times New Roman" w:cs="Times New Roman"/>
-          <w:color w:val="000000" w:themeColor="text1"/>
-        </w:rPr>
-        <w:t xml:space="preserve">, therefore making it available to the public </w:t>
-      </w:r>
-      <w:r>
-        <w:rPr>
-          <w:rFonts w:ascii="Times New Roman" w:hAnsi="Times New Roman" w:cs="Times New Roman"/>
-          <w:color w:val="000000" w:themeColor="text1"/>
-        </w:rPr>
-        <w:t>in an accessible manner</w:t>
-      </w:r>
-      <w:r>
-        <w:rPr>
-          <w:rFonts w:ascii="Times New Roman" w:hAnsi="Times New Roman" w:cs="Times New Roman"/>
-          <w:color w:val="000000" w:themeColor="text1"/>
-        </w:rPr>
-        <w:t xml:space="preserve"> is highly recommended.</w:t>
-      </w:r>
-    </w:p>
-    <w:p>
-      <w:pPr>
-        <w:jc w:val="both"/>
-        <w:rPr>
-          <w:rFonts w:ascii="Times New Roman" w:hAnsi="Times New Roman" w:cs="Times New Roman"/>
-          <w:color w:val="000000" w:themeColor="text1"/>
-        </w:rPr>
-      </w:pPr>
-    </w:p>
-    <w:p>
-      <w:pPr>
-        <w:jc w:val="both"/>
-        <w:rPr>
-          <w:rFonts w:ascii="Times New Roman" w:hAnsi="Times New Roman" w:cs="Times New Roman"/>
-          <w:color w:val="000000" w:themeColor="text1"/>
-        </w:rPr>
-      </w:pPr>
-      <w:r>
-        <w:rPr>
-          <w:rFonts w:ascii="Times New Roman" w:hAnsi="Times New Roman" w:cs="Times New Roman"/>
-          <w:color w:val="000000" w:themeColor="text1"/>
-        </w:rPr>
-        <w:t xml:space="preserve">Although </w:t>
-      </w:r>
-      <w:r>
-        <w:rPr>
-          <w:rFonts w:ascii="Times New Roman" w:hAnsi="Times New Roman" w:cs="Times New Roman"/>
-          <w:color w:val="000000" w:themeColor="text1"/>
-        </w:rPr>
-        <w:t>d</w:t>
-      </w:r>
-      <w:r>
-        <w:rPr>
-          <w:rFonts w:ascii="Times New Roman" w:hAnsi="Times New Roman" w:cs="Times New Roman"/>
-          <w:color w:val="000000" w:themeColor="text1"/>
-        </w:rPr>
-        <w:t>ata repositories can also serve as backups during ra</w:t>
-      </w:r>
-      <w:r>
-        <w:rPr>
-          <w:rFonts w:ascii="Times New Roman" w:hAnsi="Times New Roman" w:cs="Times New Roman"/>
-          <w:color w:val="000000" w:themeColor="text1"/>
-        </w:rPr>
-        <w:t>re events where data are lost, i</w:t>
-      </w:r>
-      <w:r>
-        <w:rPr>
-          <w:rFonts w:ascii="Times New Roman" w:hAnsi="Times New Roman" w:cs="Times New Roman"/>
-          <w:color w:val="000000" w:themeColor="text1"/>
-        </w:rPr>
-        <w:t>t is still recommended that Dr. Periwinkle perform her own data backup on an external hard</w:t>
-      </w:r>
-      <w:r>
-        <w:rPr>
-          <w:rFonts w:ascii="Times New Roman" w:hAnsi="Times New Roman" w:cs="Times New Roman"/>
-          <w:color w:val="000000" w:themeColor="text1"/>
-        </w:rPr>
-        <w:t xml:space="preserve"> </w:t>
-      </w:r>
-      <w:r>
-        <w:rPr>
-          <w:rFonts w:ascii="Times New Roman" w:hAnsi="Times New Roman" w:cs="Times New Roman"/>
-          <w:color w:val="000000" w:themeColor="text1"/>
-        </w:rPr>
-        <w:t>driv</w:t>
-      </w:r>
-      <w:r>
-        <w:rPr>
-          <w:rFonts w:ascii="Times New Roman" w:hAnsi="Times New Roman" w:cs="Times New Roman"/>
-          <w:color w:val="000000" w:themeColor="text1"/>
-        </w:rPr>
-        <w:t>e</w:t>
-      </w:r>
-      <w:r>
-        <w:rPr>
-          <w:rFonts w:ascii="Times New Roman" w:hAnsi="Times New Roman" w:cs="Times New Roman"/>
-          <w:color w:val="000000" w:themeColor="text1"/>
-        </w:rPr>
-        <w:t xml:space="preserve"> of current data</w:t>
-      </w:r>
-      <w:r>
-        <w:rPr>
-          <w:rFonts w:ascii="Times New Roman" w:hAnsi="Times New Roman" w:cs="Times New Roman"/>
-          <w:color w:val="000000" w:themeColor="text1"/>
-        </w:rPr>
-        <w:t xml:space="preserve">. </w:t>
-      </w:r>
-      <w:r>
-        <w:rPr>
-          <w:rFonts w:ascii="Times New Roman" w:hAnsi="Times New Roman" w:cs="Times New Roman"/>
-          <w:color w:val="000000" w:themeColor="text1"/>
-        </w:rPr>
-        <w:t xml:space="preserve">Hard drive costs per gigabyte have dropped substantially over the years. </w:t>
-      </w:r>
-      <w:r>
-        <w:rPr>
-          <w:rFonts w:ascii="Times New Roman" w:hAnsi="Times New Roman" w:cs="Times New Roman"/>
-          <w:color w:val="000000" w:themeColor="text1"/>
-        </w:rPr>
-        <w:t xml:space="preserve">Because Dr. Periwinkle currently has over 1 terabyte </w:t>
-      </w:r>
-      <w:r>
-        <w:rPr>
-          <w:rFonts w:ascii="Times New Roman" w:hAnsi="Times New Roman" w:cs="Times New Roman"/>
-          <w:color w:val="000000" w:themeColor="text1"/>
-        </w:rPr>
-        <w:t>of data,</w:t>
-      </w:r>
-      <w:r>
-        <w:rPr>
-          <w:rFonts w:ascii="Times New Roman" w:hAnsi="Times New Roman" w:cs="Times New Roman"/>
-          <w:color w:val="000000" w:themeColor="text1"/>
-        </w:rPr>
-        <w:t xml:space="preserve"> and is </w:t>
-      </w:r>
-      <w:r>
-        <w:rPr>
-          <w:rFonts w:ascii="Times New Roman" w:hAnsi="Times New Roman" w:cs="Times New Roman"/>
-          <w:color w:val="000000" w:themeColor="text1"/>
-        </w:rPr>
-        <w:t>scheduled to keep collecting more data,</w:t>
-      </w:r>
-      <w:r>
-        <w:rPr>
-          <w:rFonts w:ascii="Times New Roman" w:hAnsi="Times New Roman" w:cs="Times New Roman"/>
-          <w:color w:val="000000" w:themeColor="text1"/>
-        </w:rPr>
-        <w:t xml:space="preserve"> it is recommended she pu</w:t>
-      </w:r>
-      <w:r>
-        <w:rPr>
-          <w:rFonts w:ascii="Times New Roman" w:hAnsi="Times New Roman" w:cs="Times New Roman"/>
-          <w:color w:val="000000" w:themeColor="text1"/>
-        </w:rPr>
-        <w:t xml:space="preserve">rchase </w:t>
-      </w:r>
-      <w:r>
-        <w:rPr>
-          <w:rFonts w:ascii="Times New Roman" w:hAnsi="Times New Roman" w:cs="Times New Roman"/>
-          <w:color w:val="000000" w:themeColor="text1"/>
-        </w:rPr>
-        <w:t>an external</w:t>
-      </w:r>
-      <w:r>
-        <w:rPr>
-          <w:rFonts w:ascii="Times New Roman" w:hAnsi="Times New Roman" w:cs="Times New Roman"/>
-          <w:color w:val="000000" w:themeColor="text1"/>
-        </w:rPr>
-        <w:t xml:space="preserve"> </w:t>
-      </w:r>
-      <w:r>
-        <w:rPr>
-          <w:rFonts w:ascii="Times New Roman" w:hAnsi="Times New Roman" w:cs="Times New Roman"/>
-          <w:color w:val="000000" w:themeColor="text1"/>
-        </w:rPr>
-        <w:t>hard drive</w:t>
-      </w:r>
-      <w:r>
-        <w:rPr>
-          <w:rFonts w:ascii="Times New Roman" w:hAnsi="Times New Roman" w:cs="Times New Roman"/>
-          <w:color w:val="000000" w:themeColor="text1"/>
-        </w:rPr>
-        <w:t xml:space="preserve"> </w:t>
-      </w:r>
-      <w:r>
-        <w:rPr>
-          <w:rFonts w:ascii="Times New Roman" w:hAnsi="Times New Roman" w:cs="Times New Roman"/>
-          <w:color w:val="000000" w:themeColor="text1"/>
-        </w:rPr>
-        <w:t xml:space="preserve">that can house roughly 5 terabytes. </w:t>
-      </w:r>
-      <w:r>
-        <w:rPr>
-          <w:rFonts w:ascii="Times New Roman" w:hAnsi="Times New Roman" w:cs="Times New Roman"/>
-          <w:color w:val="000000" w:themeColor="text1"/>
-        </w:rPr>
-        <w:t>This will cost Dr</w:t>
-      </w:r>
-      <w:r>
-        <w:rPr>
-          <w:rFonts w:ascii="Times New Roman" w:hAnsi="Times New Roman" w:cs="Times New Roman"/>
-          <w:color w:val="000000" w:themeColor="text1"/>
-        </w:rPr>
-        <w:t xml:space="preserve">. Periwinkle less than $200.00 at a </w:t>
-      </w:r>
-      <w:r>
-        <w:rPr>
-          <w:rFonts w:ascii="Times New Roman" w:hAnsi="Times New Roman" w:cs="Times New Roman"/>
-          <w:color w:val="000000" w:themeColor="text1"/>
-        </w:rPr>
-        <w:t xml:space="preserve">one-time expense. </w:t>
-      </w:r>
-    </w:p>
-    <w:p>
-      <w:pPr>
-        <w:jc w:val="both"/>
-        <w:rPr>
-          <w:rFonts w:ascii="Times New Roman" w:hAnsi="Times New Roman" w:cs="Times New Roman"/>
-          <w:color w:val="000000" w:themeColor="text1"/>
-        </w:rPr>
-      </w:pPr>
-    </w:p>
-    <w:p>
-      <w:pPr>
-        <w:pStyle w:val="Heading2"/>
-        <w:rPr>
-          <w:rFonts w:ascii="Times New Roman" w:hAnsi="Times New Roman" w:cs="Times New Roman"/>
-        </w:rPr>
-      </w:pPr>
-      <w:r>
-        <w:rPr>
-          <w:rFonts w:ascii="Times New Roman" w:hAnsi="Times New Roman" w:cs="Times New Roman"/>
-        </w:rPr>
-        <w:t>Ownership and Access to Data</w:t>
-      </w:r>
-    </w:p>
-    <w:p>
-      <w:pPr>
-        <w:jc w:val="both"/>
-        <w:rPr>
-          <w:rFonts w:ascii="Times New Roman" w:hAnsi="Times New Roman" w:cs="Times New Roman"/>
-          <w:b/>
-          <w:color w:val="000000" w:themeColor="text1"/>
-        </w:rPr>
-      </w:pPr>
-      <w:r>
-        <w:rPr>
-          <w:rFonts w:ascii="Times New Roman" w:hAnsi="Times New Roman" w:cs="Times New Roman"/>
-          <w:b/>
-          <w:color w:val="000000" w:themeColor="text1"/>
-        </w:rPr>
-        <w:t>• Who will own and have access to the data</w:t>
-      </w:r>
-    </w:p>
-    <w:p>
-      <w:pPr>
-        <w:pStyle w:val="Heading3"/>
-      </w:pPr>
-      <w:r>
-        <w:t>Current O</w:t>
-      </w:r>
-      <w:r>
-        <w:t>w</w:t>
-      </w:r>
-      <w:r>
-        <w:t xml:space="preserve">nership </w:t>
-      </w:r>
-    </w:p>
-    <w:p>
-      <w:pPr>
-        <w:jc w:val="both"/>
-        <w:rPr>
-          <w:rFonts w:ascii="Times New Roman" w:hAnsi="Times New Roman" w:cs="Times New Roman"/>
-          <w:color w:val="000000" w:themeColor="text1"/>
-        </w:rPr>
-      </w:pPr>
-      <w:r>
-        <w:rPr>
-          <w:rFonts w:ascii="Times New Roman" w:hAnsi="Times New Roman" w:cs="Times New Roman"/>
-          <w:color w:val="000000" w:themeColor="text1"/>
-        </w:rPr>
-        <w:t xml:space="preserve">Currently, </w:t>
-      </w:r>
-      <w:r>
-        <w:rPr>
-          <w:rFonts w:ascii="Times New Roman" w:hAnsi="Times New Roman" w:cs="Times New Roman"/>
-          <w:color w:val="000000" w:themeColor="text1"/>
-        </w:rPr>
-        <w:t xml:space="preserve">student </w:t>
-      </w:r>
-      <w:r>
-        <w:rPr>
-          <w:rFonts w:ascii="Times New Roman" w:hAnsi="Times New Roman" w:cs="Times New Roman"/>
-          <w:color w:val="000000" w:themeColor="text1"/>
-        </w:rPr>
-        <w:t xml:space="preserve">data is open and there is no procedure or contract in place that the students (incoming or leaving) have to sign. As students graduate, they can share their data with current students in the </w:t>
-      </w:r>
-      <w:proofErr w:type="gramStart"/>
-      <w:r>
-        <w:rPr>
-          <w:rFonts w:ascii="Times New Roman" w:hAnsi="Times New Roman" w:cs="Times New Roman"/>
-          <w:color w:val="000000" w:themeColor="text1"/>
-        </w:rPr>
-        <w:t>lab, or</w:t>
-      </w:r>
-      <w:proofErr w:type="gramEnd"/>
-      <w:r>
-        <w:rPr>
-          <w:rFonts w:ascii="Times New Roman" w:hAnsi="Times New Roman" w:cs="Times New Roman"/>
-          <w:color w:val="000000" w:themeColor="text1"/>
-        </w:rPr>
-        <w:t xml:space="preserve"> take it with them on their personal devices.</w:t>
-      </w:r>
-      <w:r>
-        <w:rPr>
-          <w:rFonts w:ascii="Times New Roman" w:hAnsi="Times New Roman" w:cs="Times New Roman"/>
-          <w:color w:val="000000" w:themeColor="text1"/>
-        </w:rPr>
-        <w:t xml:space="preserve"> Additionally, </w:t>
-      </w:r>
-      <w:r>
-        <w:rPr>
-          <w:rFonts w:ascii="Times New Roman" w:hAnsi="Times New Roman" w:cs="Times New Roman"/>
-          <w:color w:val="000000" w:themeColor="text1"/>
-        </w:rPr>
-        <w:t>a</w:t>
-      </w:r>
-      <w:r>
-        <w:rPr>
-          <w:rFonts w:ascii="Times New Roman" w:hAnsi="Times New Roman" w:cs="Times New Roman"/>
-          <w:color w:val="000000" w:themeColor="text1"/>
-        </w:rPr>
-        <w:t xml:space="preserve">s students graduate they share their data with current students in the </w:t>
-      </w:r>
-      <w:proofErr w:type="gramStart"/>
-      <w:r>
-        <w:rPr>
-          <w:rFonts w:ascii="Times New Roman" w:hAnsi="Times New Roman" w:cs="Times New Roman"/>
-          <w:color w:val="000000" w:themeColor="text1"/>
-        </w:rPr>
-        <w:t>lab, or</w:t>
-      </w:r>
-      <w:proofErr w:type="gramEnd"/>
-      <w:r>
-        <w:rPr>
-          <w:rFonts w:ascii="Times New Roman" w:hAnsi="Times New Roman" w:cs="Times New Roman"/>
-          <w:color w:val="000000" w:themeColor="text1"/>
-        </w:rPr>
-        <w:t xml:space="preserve"> take it with them on their personal devices.</w:t>
-      </w:r>
-      <w:r>
-        <w:rPr>
-          <w:rFonts w:ascii="Times New Roman" w:hAnsi="Times New Roman" w:cs="Times New Roman"/>
-          <w:color w:val="000000" w:themeColor="text1"/>
-        </w:rPr>
-        <w:t xml:space="preserve"> In contrast, Dr. Periwinkle owns the data she produces.</w:t>
-      </w:r>
-    </w:p>
-    <w:p>
-      <w:pPr>
-        <w:jc w:val="both"/>
-        <w:rPr>
-          <w:rFonts w:ascii="Times New Roman" w:hAnsi="Times New Roman" w:cs="Times New Roman"/>
-          <w:color w:val="000000" w:themeColor="text1"/>
-        </w:rPr>
-      </w:pPr>
-    </w:p>
-    <w:p>
-      <w:pPr>
-        <w:pStyle w:val="Heading3"/>
-      </w:pPr>
-      <w:r>
-        <w:t>Current Access</w:t>
-      </w:r>
-    </w:p>
-    <w:p>
-      <w:pPr>
-        <w:jc w:val="both"/>
-        <w:rPr>
-          <w:rFonts w:ascii="Times New Roman" w:hAnsi="Times New Roman" w:cs="Times New Roman"/>
-          <w:color w:val="000000" w:themeColor="text1"/>
-        </w:rPr>
-      </w:pPr>
-      <w:r>
-        <w:rPr>
-          <w:rFonts w:ascii="Times New Roman" w:hAnsi="Times New Roman" w:cs="Times New Roman"/>
-          <w:color w:val="000000" w:themeColor="text1"/>
-        </w:rPr>
-        <w:t xml:space="preserve">In addition to the lab having access to the data, </w:t>
-      </w:r>
-      <w:r>
-        <w:rPr>
-          <w:rFonts w:ascii="Times New Roman" w:hAnsi="Times New Roman" w:cs="Times New Roman"/>
-          <w:color w:val="000000" w:themeColor="text1"/>
-        </w:rPr>
-        <w:t>the data is made available in visual form</w:t>
-      </w:r>
-      <w:r>
-        <w:rPr>
-          <w:rFonts w:ascii="Times New Roman" w:hAnsi="Times New Roman" w:cs="Times New Roman"/>
-          <w:color w:val="000000" w:themeColor="text1"/>
-        </w:rPr>
-        <w:t xml:space="preserve"> to the general public using OceanViewer.org</w:t>
-      </w:r>
-      <w:r>
-        <w:rPr>
-          <w:rFonts w:ascii="Times New Roman" w:hAnsi="Times New Roman" w:cs="Times New Roman"/>
-          <w:color w:val="000000" w:themeColor="text1"/>
-        </w:rPr>
-        <w:t xml:space="preserve">. </w:t>
-      </w:r>
-      <w:r>
-        <w:rPr>
-          <w:rFonts w:ascii="Times New Roman" w:hAnsi="Times New Roman" w:cs="Times New Roman"/>
-          <w:color w:val="000000" w:themeColor="text1"/>
-        </w:rPr>
-        <w:t>However, there is currently no structured sharing of</w:t>
-      </w:r>
-      <w:r>
-        <w:rPr>
-          <w:rFonts w:ascii="Times New Roman" w:hAnsi="Times New Roman" w:cs="Times New Roman"/>
-          <w:color w:val="000000" w:themeColor="text1"/>
-        </w:rPr>
-        <w:t xml:space="preserve"> data outside of the university. Therefore, </w:t>
-      </w:r>
-      <w:r>
-        <w:rPr>
-          <w:rFonts w:ascii="Times New Roman" w:hAnsi="Times New Roman" w:cs="Times New Roman"/>
-          <w:color w:val="000000" w:themeColor="text1"/>
-        </w:rPr>
-        <w:t xml:space="preserve">those outside of </w:t>
-      </w:r>
-      <w:r>
-        <w:rPr>
-          <w:rFonts w:ascii="Times New Roman" w:hAnsi="Times New Roman" w:cs="Times New Roman"/>
-          <w:color w:val="000000" w:themeColor="text1"/>
-        </w:rPr>
-        <w:t xml:space="preserve">the university </w:t>
-      </w:r>
-      <w:r>
-        <w:rPr>
-          <w:rFonts w:ascii="Times New Roman" w:hAnsi="Times New Roman" w:cs="Times New Roman"/>
-          <w:color w:val="000000" w:themeColor="text1"/>
-        </w:rPr>
-        <w:t>have to request access</w:t>
-      </w:r>
-      <w:r>
-        <w:rPr>
-          <w:rFonts w:ascii="Times New Roman" w:hAnsi="Times New Roman" w:cs="Times New Roman"/>
-          <w:color w:val="000000" w:themeColor="text1"/>
-        </w:rPr>
-        <w:t xml:space="preserve"> to Dr. Periwinkles data.</w:t>
-      </w:r>
-      <w:r>
-        <w:rPr>
-          <w:rFonts w:ascii="Times New Roman" w:hAnsi="Times New Roman" w:cs="Times New Roman"/>
-          <w:color w:val="000000" w:themeColor="text1"/>
-        </w:rPr>
-        <w:t xml:space="preserve"> </w:t>
-      </w:r>
-      <w:r>
-        <w:rPr>
-          <w:rFonts w:ascii="Times New Roman" w:hAnsi="Times New Roman" w:cs="Times New Roman"/>
-          <w:color w:val="000000" w:themeColor="text1"/>
-        </w:rPr>
-        <w:t>Although t</w:t>
-      </w:r>
-      <w:r>
-        <w:rPr>
-          <w:rFonts w:ascii="Times New Roman" w:hAnsi="Times New Roman" w:cs="Times New Roman"/>
-          <w:color w:val="000000" w:themeColor="text1"/>
-        </w:rPr>
-        <w:t>he</w:t>
-      </w:r>
-      <w:r>
-        <w:rPr>
-          <w:rFonts w:ascii="Times New Roman" w:hAnsi="Times New Roman" w:cs="Times New Roman"/>
-          <w:color w:val="000000" w:themeColor="text1"/>
-        </w:rPr>
-        <w:t xml:space="preserve"> university uses the file sharing provider Microsoft OneDrive</w:t>
-      </w:r>
-      <w:r>
-        <w:rPr>
-          <w:rFonts w:ascii="Times New Roman" w:hAnsi="Times New Roman" w:cs="Times New Roman"/>
-          <w:color w:val="000000" w:themeColor="text1"/>
-        </w:rPr>
-        <w:t xml:space="preserve">, </w:t>
-      </w:r>
-      <w:r>
-        <w:rPr>
-          <w:rFonts w:ascii="Times New Roman" w:hAnsi="Times New Roman" w:cs="Times New Roman"/>
-          <w:color w:val="000000" w:themeColor="text1"/>
-        </w:rPr>
-        <w:t xml:space="preserve">it requires external users </w:t>
-      </w:r>
-      <w:r>
-        <w:rPr>
-          <w:rFonts w:ascii="Times New Roman" w:hAnsi="Times New Roman" w:cs="Times New Roman"/>
-          <w:color w:val="000000" w:themeColor="text1"/>
-        </w:rPr>
-        <w:t xml:space="preserve">to have </w:t>
-      </w:r>
-      <w:r>
-        <w:rPr>
-          <w:rFonts w:ascii="Times New Roman" w:hAnsi="Times New Roman" w:cs="Times New Roman"/>
-          <w:color w:val="000000" w:themeColor="text1"/>
-        </w:rPr>
-        <w:t xml:space="preserve">an </w:t>
-      </w:r>
-      <w:r>
-        <w:rPr>
-          <w:rFonts w:ascii="Times New Roman" w:hAnsi="Times New Roman" w:cs="Times New Roman"/>
-          <w:color w:val="000000" w:themeColor="text1"/>
-        </w:rPr>
-        <w:t xml:space="preserve">account, which not everyone does. </w:t>
-      </w:r>
-    </w:p>
-    <w:p>
-      <w:pPr>
-        <w:jc w:val="both"/>
-        <w:rPr>
-          <w:rFonts w:ascii="Times New Roman" w:hAnsi="Times New Roman" w:cs="Times New Roman"/>
-          <w:color w:val="000000" w:themeColor="text1"/>
-        </w:rPr>
-      </w:pPr>
-    </w:p>
-    <w:p>
-      <w:pPr>
-        <w:pStyle w:val="Heading3"/>
-      </w:pPr>
-      <w:r>
-        <w:lastRenderedPageBreak/>
-        <w:t xml:space="preserve">Recommendation </w:t>
-      </w:r>
-    </w:p>
-    <w:p>
-      <w:pPr>
-        <w:jc w:val="both"/>
-        <w:rPr>
-          <w:rFonts w:ascii="Times New Roman" w:hAnsi="Times New Roman" w:cs="Times New Roman"/>
-          <w:color w:val="000000" w:themeColor="text1"/>
-        </w:rPr>
-      </w:pPr>
-      <w:r>
-        <w:rPr>
-          <w:rFonts w:ascii="Times New Roman" w:hAnsi="Times New Roman" w:cs="Times New Roman"/>
-          <w:color w:val="000000" w:themeColor="text1"/>
-        </w:rPr>
-        <w:t>In terms of ownership, it is</w:t>
-      </w:r>
-      <w:r>
-        <w:rPr>
-          <w:rFonts w:ascii="Times New Roman" w:hAnsi="Times New Roman" w:cs="Times New Roman"/>
-          <w:color w:val="000000" w:themeColor="text1"/>
-        </w:rPr>
-        <w:t xml:space="preserve"> recommended that </w:t>
-      </w:r>
-      <w:r>
-        <w:rPr>
-          <w:rFonts w:ascii="Times New Roman" w:hAnsi="Times New Roman" w:cs="Times New Roman"/>
-          <w:color w:val="000000" w:themeColor="text1"/>
-        </w:rPr>
-        <w:t xml:space="preserve">Dr. Periwinkle create a contract for all students around ownership, confidentially, </w:t>
-      </w:r>
-      <w:r>
-        <w:rPr>
-          <w:rFonts w:ascii="Times New Roman" w:hAnsi="Times New Roman" w:cs="Times New Roman"/>
-          <w:color w:val="000000" w:themeColor="text1"/>
-        </w:rPr>
-        <w:t xml:space="preserve">and legality, to ensure consistency and credibility </w:t>
-      </w:r>
-      <w:proofErr w:type="spellStart"/>
-      <w:r>
-        <w:rPr>
-          <w:rFonts w:ascii="Times New Roman" w:hAnsi="Times New Roman" w:cs="Times New Roman"/>
-          <w:color w:val="000000" w:themeColor="text1"/>
-        </w:rPr>
-        <w:t>amonst</w:t>
-      </w:r>
-      <w:proofErr w:type="spellEnd"/>
-      <w:r>
-        <w:rPr>
-          <w:rFonts w:ascii="Times New Roman" w:hAnsi="Times New Roman" w:cs="Times New Roman"/>
-          <w:color w:val="000000" w:themeColor="text1"/>
-        </w:rPr>
-        <w:t xml:space="preserve"> her team. </w:t>
-      </w:r>
-    </w:p>
-    <w:p/>
-    <w:p>
-      <w:pPr>
-        <w:jc w:val="both"/>
-        <w:rPr>
-          <w:rFonts w:ascii="Times New Roman" w:hAnsi="Times New Roman" w:cs="Times New Roman"/>
-          <w:color w:val="000000" w:themeColor="text1"/>
-        </w:rPr>
-      </w:pPr>
-    </w:p>
-    <w:p>
-      <w:pPr>
-        <w:jc w:val="both"/>
-        <w:rPr>
-          <w:rFonts w:ascii="Times New Roman" w:hAnsi="Times New Roman" w:cs="Times New Roman"/>
-          <w:color w:val="000000" w:themeColor="text1"/>
-        </w:rPr>
-      </w:pPr>
-    </w:p>
-    <w:p>
-      <w:pPr>
-        <w:pStyle w:val="Heading2"/>
-        <w:rPr>
-          <w:rFonts w:ascii="Times New Roman" w:hAnsi="Times New Roman" w:cs="Times New Roman"/>
-          <w:color w:val="000000" w:themeColor="text1"/>
-        </w:rPr>
-      </w:pPr>
-      <w:r>
-        <w:rPr>
-          <w:rFonts w:ascii="Times New Roman" w:hAnsi="Times New Roman" w:cs="Times New Roman"/>
-        </w:rPr>
-        <w:t>Post-Project Data Value</w:t>
-      </w:r>
-    </w:p>
-    <w:p>
-      <w:pPr>
-        <w:jc w:val="both"/>
-        <w:rPr>
-          <w:rFonts w:ascii="Times New Roman" w:hAnsi="Times New Roman" w:cs="Times New Roman"/>
-          <w:b/>
-          <w:color w:val="000000" w:themeColor="text1"/>
-        </w:rPr>
-      </w:pPr>
-      <w:r>
-        <w:rPr>
-          <w:rFonts w:ascii="Times New Roman" w:hAnsi="Times New Roman" w:cs="Times New Roman"/>
-          <w:b/>
-          <w:color w:val="000000" w:themeColor="text1"/>
-        </w:rPr>
-        <w:t>• Which data will retain value after the life of the project</w:t>
-      </w:r>
-    </w:p>
-    <w:p>
-      <w:pPr>
-        <w:jc w:val="both"/>
-        <w:rPr>
-          <w:rFonts w:ascii="Times New Roman" w:hAnsi="Times New Roman" w:cs="Times New Roman"/>
-          <w:b/>
+        <w:t xml:space="preserve"> format. </w:t>
+      </w:r>
+      <w:r>
+        <w:rPr>
+          <w:rFonts w:ascii="Times New Roman" w:hAnsi="Times New Roman" w:cs="Times New Roman"/>
+          <w:color w:val="000000" w:themeColor="text1"/>
+        </w:rPr>
+        <w:t xml:space="preserve">Following this, </w:t>
+      </w:r>
+      <w:r>
+        <w:rPr>
+          <w:rFonts w:ascii="Times New Roman" w:hAnsi="Times New Roman" w:cs="Times New Roman"/>
+          <w:color w:val="000000" w:themeColor="text1"/>
+        </w:rPr>
+        <w:t xml:space="preserve">the lab must migrate the data to the suitable medium, which is the recommended institutional repository under the appropriate repository category. </w:t>
+      </w:r>
+      <w:r>
+        <w:rPr>
+          <w:rFonts w:ascii="Times New Roman" w:hAnsi="Times New Roman" w:cs="Times New Roman"/>
+          <w:color w:val="000000" w:themeColor="text1"/>
+        </w:rPr>
+        <w:t>The data should consistently be backed-up on the external hard</w:t>
+      </w:r>
+      <w:r>
+        <w:rPr>
+          <w:rFonts w:ascii="Times New Roman" w:hAnsi="Times New Roman" w:cs="Times New Roman"/>
+          <w:color w:val="000000" w:themeColor="text1"/>
+        </w:rPr>
+        <w:t xml:space="preserve"> d</w:t>
+      </w:r>
+      <w:r>
+        <w:rPr>
+          <w:rFonts w:ascii="Times New Roman" w:hAnsi="Times New Roman" w:cs="Times New Roman"/>
+          <w:color w:val="000000" w:themeColor="text1"/>
+        </w:rPr>
+        <w:t>rive to ensure</w:t>
+      </w:r>
+      <w:r>
+        <w:rPr>
+          <w:rFonts w:ascii="Times New Roman" w:hAnsi="Times New Roman" w:cs="Times New Roman"/>
+          <w:color w:val="000000" w:themeColor="text1"/>
+        </w:rPr>
+        <w:t xml:space="preserve"> its safety. </w:t>
+      </w:r>
+      <w:r>
+        <w:rPr>
+          <w:rFonts w:ascii="Times New Roman" w:hAnsi="Times New Roman" w:cs="Times New Roman"/>
+          <w:color w:val="000000" w:themeColor="text1"/>
+        </w:rPr>
+        <w:t>Following this,</w:t>
+      </w:r>
+      <w:r>
+        <w:rPr>
+          <w:rFonts w:ascii="Times New Roman" w:hAnsi="Times New Roman" w:cs="Times New Roman"/>
+          <w:color w:val="000000" w:themeColor="text1"/>
+        </w:rPr>
+        <w:t xml:space="preserve"> Dr. Periwinkle will need to create metadata and documentation, and then </w:t>
+      </w:r>
+      <w:r>
+        <w:rPr>
+          <w:rFonts w:ascii="Times New Roman" w:hAnsi="Times New Roman" w:cs="Times New Roman"/>
+          <w:color w:val="000000" w:themeColor="text1"/>
+        </w:rPr>
+        <w:t xml:space="preserve">archive the data </w:t>
+      </w:r>
+      <w:r>
+        <w:rPr>
+          <w:rFonts w:ascii="Times New Roman" w:hAnsi="Times New Roman" w:cs="Times New Roman"/>
+          <w:color w:val="000000" w:themeColor="text1"/>
+        </w:rPr>
+        <w:t xml:space="preserve">(which can be done through the repository and through an external hard drive). </w:t>
+      </w:r>
+    </w:p>
+    <w:p>
+      <w:pPr>
+        <w:jc w:val="both"/>
+        <w:rPr>
+          <w:rFonts w:ascii="Times New Roman" w:hAnsi="Times New Roman" w:cs="Times New Roman"/>
           <w:color w:val="000000" w:themeColor="text1"/>
         </w:rPr>
       </w:pPr>
@@ -3646,182 +4523,6 @@
     </w:p>
     <w:p>
       <w:pPr>
-        <w:pStyle w:val="Heading2"/>
-        <w:rPr>
-          <w:rFonts w:ascii="Times New Roman" w:hAnsi="Times New Roman" w:cs="Times New Roman"/>
-        </w:rPr>
-      </w:pPr>
-      <w:r>
-        <w:rPr>
-          <w:rFonts w:ascii="Times New Roman" w:hAnsi="Times New Roman" w:cs="Times New Roman"/>
-        </w:rPr>
-        <w:t>Reuse and Long-Term Preservation</w:t>
-      </w:r>
-    </w:p>
-    <w:p>
-      <w:pPr>
-        <w:jc w:val="both"/>
-        <w:rPr>
-          <w:rFonts w:ascii="Times New Roman" w:hAnsi="Times New Roman" w:cs="Times New Roman"/>
-          <w:b/>
-          <w:color w:val="000000" w:themeColor="text1"/>
-        </w:rPr>
-      </w:pPr>
-    </w:p>
-    <w:p>
-      <w:pPr>
-        <w:jc w:val="both"/>
-        <w:rPr>
-          <w:rFonts w:ascii="Times New Roman" w:hAnsi="Times New Roman" w:cs="Times New Roman"/>
-          <w:b/>
-          <w:color w:val="000000" w:themeColor="text1"/>
-        </w:rPr>
-      </w:pPr>
-      <w:r>
-        <w:rPr>
-          <w:rFonts w:ascii="Times New Roman" w:hAnsi="Times New Roman" w:cs="Times New Roman"/>
-          <w:b/>
-          <w:color w:val="000000" w:themeColor="text1"/>
-        </w:rPr>
-        <w:t xml:space="preserve">How will its reuse be enabled and long-term preservation ensured </w:t>
-      </w:r>
-      <w:proofErr w:type="gramStart"/>
-      <w:r>
-        <w:rPr>
-          <w:rFonts w:ascii="Times New Roman" w:hAnsi="Times New Roman" w:cs="Times New Roman"/>
-          <w:b/>
-          <w:color w:val="000000" w:themeColor="text1"/>
-        </w:rPr>
-        <w:t>after</w:t>
-      </w:r>
-      <w:proofErr w:type="gramEnd"/>
-    </w:p>
-    <w:p>
-      <w:pPr>
-        <w:jc w:val="both"/>
-        <w:rPr>
-          <w:rFonts w:ascii="Times New Roman" w:hAnsi="Times New Roman" w:cs="Times New Roman"/>
-          <w:b/>
-          <w:color w:val="000000" w:themeColor="text1"/>
-        </w:rPr>
-      </w:pPr>
-      <w:r>
-        <w:rPr>
-          <w:rFonts w:ascii="Times New Roman" w:hAnsi="Times New Roman" w:cs="Times New Roman"/>
-          <w:b/>
-          <w:color w:val="000000" w:themeColor="text1"/>
-        </w:rPr>
-        <w:t>the original research is completed</w:t>
-      </w:r>
-    </w:p>
-    <w:p>
-      <w:pPr>
-        <w:jc w:val="both"/>
-        <w:rPr>
-          <w:rFonts w:ascii="Times New Roman" w:hAnsi="Times New Roman" w:cs="Times New Roman"/>
-          <w:color w:val="000000" w:themeColor="text1"/>
-        </w:rPr>
-      </w:pPr>
-      <w:r>
-        <w:rPr>
-          <w:rFonts w:ascii="Times New Roman" w:hAnsi="Times New Roman" w:cs="Times New Roman"/>
-          <w:color w:val="000000" w:themeColor="text1"/>
-        </w:rPr>
-        <w:t xml:space="preserve">Storing data in data repositories is highly encouraged and is part of the preservation portion of the data lifecycle. Data repositories can help make a researcher’s data more discoverable and accessible, and lead to potential reuse. </w:t>
-      </w:r>
-    </w:p>
-    <w:p>
-      <w:pPr>
-        <w:jc w:val="both"/>
-        <w:rPr>
-          <w:rFonts w:ascii="Times New Roman" w:hAnsi="Times New Roman" w:cs="Times New Roman"/>
-          <w:b/>
-          <w:color w:val="000000" w:themeColor="text1"/>
-        </w:rPr>
-      </w:pPr>
-    </w:p>
-    <w:p>
-      <w:pPr>
-        <w:jc w:val="both"/>
-        <w:rPr>
-          <w:rFonts w:ascii="Times New Roman" w:hAnsi="Times New Roman" w:cs="Times New Roman"/>
-          <w:color w:val="000000" w:themeColor="text1"/>
-        </w:rPr>
-      </w:pPr>
-      <w:r>
-        <w:rPr>
-          <w:rFonts w:ascii="Times New Roman" w:hAnsi="Times New Roman" w:cs="Times New Roman"/>
-          <w:color w:val="000000" w:themeColor="text1"/>
-        </w:rPr>
-        <w:t xml:space="preserve">follow up research </w:t>
-      </w:r>
-    </w:p>
-    <w:p>
-      <w:pPr>
-        <w:jc w:val="both"/>
-        <w:rPr>
-          <w:rFonts w:ascii="Times New Roman" w:hAnsi="Times New Roman" w:cs="Times New Roman"/>
-          <w:color w:val="000000" w:themeColor="text1"/>
-        </w:rPr>
-      </w:pPr>
-      <w:r>
-        <w:rPr>
-          <w:rFonts w:ascii="Times New Roman" w:hAnsi="Times New Roman" w:cs="Times New Roman"/>
-          <w:color w:val="000000" w:themeColor="text1"/>
-        </w:rPr>
-        <w:t xml:space="preserve">new research </w:t>
-      </w:r>
-    </w:p>
-    <w:p>
-      <w:pPr>
-        <w:jc w:val="both"/>
-        <w:rPr>
-          <w:rFonts w:ascii="Times New Roman" w:hAnsi="Times New Roman" w:cs="Times New Roman"/>
-          <w:color w:val="000000" w:themeColor="text1"/>
-        </w:rPr>
-      </w:pPr>
-      <w:r>
-        <w:rPr>
-          <w:rFonts w:ascii="Times New Roman" w:hAnsi="Times New Roman" w:cs="Times New Roman"/>
-          <w:color w:val="000000" w:themeColor="text1"/>
-        </w:rPr>
-        <w:t xml:space="preserve">undertake research reviews </w:t>
-      </w:r>
-    </w:p>
-    <w:p>
-      <w:pPr>
-        <w:jc w:val="both"/>
-        <w:rPr>
-          <w:rFonts w:ascii="Times New Roman" w:hAnsi="Times New Roman" w:cs="Times New Roman"/>
-          <w:color w:val="000000" w:themeColor="text1"/>
-        </w:rPr>
-      </w:pPr>
-      <w:r>
-        <w:rPr>
-          <w:rFonts w:ascii="Times New Roman" w:hAnsi="Times New Roman" w:cs="Times New Roman"/>
-          <w:color w:val="000000" w:themeColor="text1"/>
-        </w:rPr>
-        <w:t xml:space="preserve">scrutinize findings </w:t>
-      </w:r>
-    </w:p>
-    <w:p>
-      <w:pPr>
-        <w:jc w:val="both"/>
-        <w:rPr>
-          <w:rFonts w:ascii="Times New Roman" w:hAnsi="Times New Roman" w:cs="Times New Roman"/>
-          <w:color w:val="000000" w:themeColor="text1"/>
-        </w:rPr>
-      </w:pPr>
-      <w:r>
-        <w:rPr>
-          <w:rFonts w:ascii="Times New Roman" w:hAnsi="Times New Roman" w:cs="Times New Roman"/>
-          <w:color w:val="000000" w:themeColor="text1"/>
-        </w:rPr>
-        <w:t xml:space="preserve">teach and learn </w:t>
-      </w:r>
-    </w:p>
-    <w:p>
-      <w:pPr>
         <w:jc w:val="both"/>
         <w:rPr>
           <w:rFonts w:ascii="Times New Roman" w:hAnsi="Times New Roman" w:cs="Times New Roman"/>
@@ -3929,453 +4630,51 @@
         <w:jc w:val="both"/>
         <w:rPr>
           <w:rFonts w:ascii="Times New Roman" w:hAnsi="Times New Roman" w:cs="Times New Roman"/>
-          <w:b/>
-          <w:color w:val="000000" w:themeColor="text1"/>
-        </w:rPr>
-      </w:pPr>
-      <w:r>
-        <w:rPr>
-          <w:rFonts w:ascii="Times New Roman" w:hAnsi="Times New Roman" w:cs="Times New Roman"/>
-          <w:b/>
-          <w:color w:val="000000" w:themeColor="text1"/>
-        </w:rPr>
-        <w:t xml:space="preserve">Our Recommendation </w:t>
-      </w:r>
-    </w:p>
-    <w:p>
-      <w:pPr>
-        <w:jc w:val="both"/>
-        <w:rPr>
-          <w:rFonts w:ascii="Times New Roman" w:hAnsi="Times New Roman" w:cs="Times New Roman"/>
-          <w:color w:val="000000" w:themeColor="text1"/>
-        </w:rPr>
-      </w:pPr>
-      <w:r>
-        <w:rPr>
-          <w:rFonts w:ascii="Times New Roman" w:hAnsi="Times New Roman" w:cs="Times New Roman"/>
-          <w:color w:val="000000" w:themeColor="text1"/>
-        </w:rPr>
-        <w:lastRenderedPageBreak/>
-        <w:t xml:space="preserve">As stated, </w:t>
-      </w:r>
-      <w:r>
-        <w:rPr>
-          <w:rFonts w:ascii="Times New Roman" w:hAnsi="Times New Roman" w:cs="Times New Roman"/>
-          <w:color w:val="000000" w:themeColor="text1"/>
-        </w:rPr>
-        <w:t>the data collected is used to write papers and to create exercises for graduate classes, however, there is currently no structured sharing of data outside of the univer</w:t>
-      </w:r>
-      <w:r>
-        <w:rPr>
-          <w:rFonts w:ascii="Times New Roman" w:hAnsi="Times New Roman" w:cs="Times New Roman"/>
-          <w:color w:val="000000" w:themeColor="text1"/>
-        </w:rPr>
-        <w:t xml:space="preserve">sity. The long-term goal is to make this data available for use. </w:t>
-      </w:r>
-      <w:r>
-        <w:rPr>
-          <w:rFonts w:ascii="Times New Roman" w:hAnsi="Times New Roman" w:cs="Times New Roman"/>
-          <w:color w:val="000000" w:themeColor="text1"/>
-        </w:rPr>
-        <w:t xml:space="preserve">In order to do so, in conjunction with the information from this data management plan, we recommend that </w:t>
-      </w:r>
-      <w:r>
-        <w:rPr>
-          <w:rFonts w:ascii="Times New Roman" w:hAnsi="Times New Roman" w:cs="Times New Roman"/>
-          <w:color w:val="000000" w:themeColor="text1"/>
-        </w:rPr>
-        <w:t xml:space="preserve">Dr. Periwinkle </w:t>
-      </w:r>
-      <w:r>
-        <w:rPr>
-          <w:rFonts w:ascii="Times New Roman" w:hAnsi="Times New Roman" w:cs="Times New Roman"/>
-          <w:color w:val="000000" w:themeColor="text1"/>
-        </w:rPr>
-        <w:t xml:space="preserve">… </w:t>
-      </w:r>
-    </w:p>
-    <w:p>
-      <w:pPr>
-        <w:jc w:val="both"/>
-        <w:rPr>
-          <w:rFonts w:ascii="Times New Roman" w:hAnsi="Times New Roman" w:cs="Times New Roman"/>
-          <w:color w:val="000000" w:themeColor="text1"/>
-        </w:rPr>
-      </w:pPr>
-    </w:p>
-    <w:p>
-      <w:pPr>
-        <w:jc w:val="both"/>
-        <w:rPr>
-          <w:rFonts w:ascii="Times New Roman" w:hAnsi="Times New Roman" w:cs="Times New Roman"/>
-          <w:color w:val="000000" w:themeColor="text1"/>
-        </w:rPr>
-      </w:pPr>
-      <w:r>
-        <w:rPr>
-          <w:rFonts w:ascii="Times New Roman" w:hAnsi="Times New Roman" w:cs="Times New Roman"/>
-          <w:color w:val="000000" w:themeColor="text1"/>
-          <w:highlight w:val="magenta"/>
-        </w:rPr>
-        <w:t xml:space="preserve">Utilize Canadian Research Data Management (RDM) resources, </w:t>
-      </w:r>
-      <w:r>
-        <w:rPr>
-          <w:rFonts w:ascii="Times New Roman" w:hAnsi="Times New Roman" w:cs="Times New Roman"/>
-          <w:color w:val="000000" w:themeColor="text1"/>
-          <w:highlight w:val="magenta"/>
-        </w:rPr>
-        <w:t>such as Portage Network and Research Data Canada.</w:t>
-      </w:r>
-      <w:r>
-        <w:rPr>
-          <w:rFonts w:ascii="Times New Roman" w:hAnsi="Times New Roman" w:cs="Times New Roman"/>
-          <w:color w:val="000000" w:themeColor="text1"/>
-        </w:rPr>
-        <w:t xml:space="preserve"> </w:t>
-      </w:r>
-    </w:p>
-    <w:p>
-      <w:pPr>
-        <w:jc w:val="both"/>
-        <w:rPr>
-          <w:rFonts w:ascii="Times New Roman" w:hAnsi="Times New Roman" w:cs="Times New Roman"/>
-          <w:color w:val="000000" w:themeColor="text1"/>
-        </w:rPr>
-      </w:pPr>
-    </w:p>
-    <w:p>
-      <w:pPr>
-        <w:jc w:val="both"/>
-        <w:rPr>
-          <w:rFonts w:ascii="Times New Roman" w:hAnsi="Times New Roman" w:cs="Times New Roman"/>
-          <w:color w:val="000000" w:themeColor="text1"/>
-        </w:rPr>
-      </w:pPr>
-      <w:r>
-        <w:rPr>
-          <w:rFonts w:ascii="Times New Roman" w:hAnsi="Times New Roman" w:cs="Times New Roman"/>
-          <w:color w:val="000000" w:themeColor="text1"/>
-          <w:highlight w:val="magenta"/>
-        </w:rPr>
-        <w:t xml:space="preserve">Shared data enables collaboration, </w:t>
-      </w:r>
-      <w:r>
-        <w:rPr>
-          <w:rFonts w:ascii="Times New Roman" w:hAnsi="Times New Roman" w:cs="Times New Roman"/>
-          <w:color w:val="000000" w:themeColor="text1"/>
-          <w:highlight w:val="magenta"/>
-        </w:rPr>
-        <w:t xml:space="preserve">builds a shared understanding, </w:t>
-      </w:r>
-      <w:r>
-        <w:rPr>
-          <w:rFonts w:ascii="Times New Roman" w:hAnsi="Times New Roman" w:cs="Times New Roman"/>
-          <w:color w:val="000000" w:themeColor="text1"/>
-          <w:highlight w:val="magenta"/>
-        </w:rPr>
-        <w:t xml:space="preserve">helps anticipate future problems, and leads to better </w:t>
-      </w:r>
-      <w:r>
-        <w:rPr>
-          <w:rFonts w:ascii="Times New Roman" w:hAnsi="Times New Roman" w:cs="Times New Roman"/>
-          <w:color w:val="000000" w:themeColor="text1"/>
-          <w:highlight w:val="magenta"/>
-        </w:rPr>
-        <w:t>research practices.</w:t>
-      </w:r>
-      <w:r>
-        <w:rPr>
-          <w:rFonts w:ascii="Times New Roman" w:hAnsi="Times New Roman" w:cs="Times New Roman"/>
-          <w:color w:val="000000" w:themeColor="text1"/>
-        </w:rPr>
-        <w:t xml:space="preserve"> </w:t>
-      </w:r>
-    </w:p>
-    <w:p>
-      <w:pPr>
-        <w:jc w:val="both"/>
-        <w:rPr>
-          <w:rFonts w:ascii="Times New Roman" w:hAnsi="Times New Roman" w:cs="Times New Roman"/>
-          <w:color w:val="000000" w:themeColor="text1"/>
-        </w:rPr>
-      </w:pPr>
-    </w:p>
-    <w:p>
-      <w:pPr>
-        <w:jc w:val="both"/>
-        <w:rPr>
-          <w:rFonts w:ascii="Times New Roman" w:hAnsi="Times New Roman" w:cs="Times New Roman"/>
-          <w:color w:val="000000" w:themeColor="text1"/>
-        </w:rPr>
-      </w:pPr>
-      <w:r>
-        <w:rPr>
-          <w:rFonts w:ascii="Times New Roman" w:hAnsi="Times New Roman" w:cs="Times New Roman"/>
-          <w:color w:val="000000" w:themeColor="text1"/>
-          <w:highlight w:val="magenta"/>
-        </w:rPr>
-        <w:t xml:space="preserve">Research Data Management </w:t>
-      </w:r>
-      <w:r>
-        <w:rPr>
-          <w:rFonts w:ascii="Times New Roman" w:hAnsi="Times New Roman" w:cs="Times New Roman"/>
-          <w:color w:val="000000" w:themeColor="text1"/>
-          <w:highlight w:val="magenta"/>
-        </w:rPr>
-        <w:t xml:space="preserve">allows for digital data to be stored and management electronically. </w:t>
-      </w:r>
-      <w:r>
-        <w:rPr>
-          <w:rFonts w:ascii="Times New Roman" w:hAnsi="Times New Roman" w:cs="Times New Roman"/>
-          <w:color w:val="000000" w:themeColor="text1"/>
-          <w:highlight w:val="magenta"/>
-        </w:rPr>
-        <w:t xml:space="preserve">It is easy to share, replicate, and combine with other data. </w:t>
-      </w:r>
-      <w:r>
-        <w:rPr>
-          <w:rFonts w:ascii="Times New Roman" w:hAnsi="Times New Roman" w:cs="Times New Roman"/>
-          <w:color w:val="000000" w:themeColor="text1"/>
-          <w:highlight w:val="magenta"/>
-        </w:rPr>
-        <w:t>However, the data must be contained and maintained so they are consistent with the goal of long-term preservation.</w:t>
-      </w:r>
-      <w:r>
-        <w:rPr>
-          <w:rFonts w:ascii="Times New Roman" w:hAnsi="Times New Roman" w:cs="Times New Roman"/>
-          <w:color w:val="000000" w:themeColor="text1"/>
-        </w:rPr>
-        <w:t xml:space="preserve"> </w:t>
-      </w:r>
-    </w:p>
-    <w:p>
-      <w:pPr>
-        <w:jc w:val="both"/>
-        <w:rPr>
-          <w:rFonts w:ascii="Times New Roman" w:hAnsi="Times New Roman" w:cs="Times New Roman"/>
-          <w:color w:val="000000" w:themeColor="text1"/>
-        </w:rPr>
-      </w:pPr>
-    </w:p>
-    <w:p>
-      <w:pPr>
-        <w:jc w:val="both"/>
-        <w:rPr>
-          <w:rFonts w:ascii="Times New Roman" w:hAnsi="Times New Roman" w:cs="Times New Roman"/>
-          <w:b/>
-          <w:color w:val="000000" w:themeColor="text1"/>
-        </w:rPr>
-      </w:pPr>
-      <w:r>
-        <w:rPr>
-          <w:rFonts w:ascii="Times New Roman" w:hAnsi="Times New Roman" w:cs="Times New Roman"/>
-          <w:b/>
-          <w:color w:val="000000" w:themeColor="text1"/>
-        </w:rPr>
-        <w:t xml:space="preserve">Current Issues </w:t>
-      </w:r>
-    </w:p>
-    <w:p>
-      <w:pPr>
-        <w:jc w:val="both"/>
-        <w:rPr>
-          <w:rFonts w:ascii="Times New Roman" w:hAnsi="Times New Roman" w:cs="Times New Roman"/>
-          <w:color w:val="000000" w:themeColor="text1"/>
-        </w:rPr>
-      </w:pPr>
-      <w:r>
-        <w:rPr>
-          <w:rFonts w:ascii="Times New Roman" w:hAnsi="Times New Roman" w:cs="Times New Roman"/>
-          <w:color w:val="000000" w:themeColor="text1"/>
-        </w:rPr>
-        <w:t>Someone looking to access Dr. Periwinkles work can email Dr. Periwinkle to request the data files, and Dr. Periwi</w:t>
-      </w:r>
-      <w:r>
-        <w:rPr>
-          <w:rFonts w:ascii="Times New Roman" w:hAnsi="Times New Roman" w:cs="Times New Roman"/>
-          <w:color w:val="000000" w:themeColor="text1"/>
-        </w:rPr>
-        <w:t>nkle can upload them to Dropbox.  It is important to note that although the university uses the file sharing provider Microsoft OneDrive</w:t>
-      </w:r>
-      <w:r>
-        <w:rPr>
-          <w:rFonts w:ascii="Times New Roman" w:hAnsi="Times New Roman" w:cs="Times New Roman"/>
-          <w:color w:val="000000" w:themeColor="text1"/>
-        </w:rPr>
-        <w:t xml:space="preserve"> (a cloud service)</w:t>
-      </w:r>
-      <w:r>
-        <w:rPr>
-          <w:rFonts w:ascii="Times New Roman" w:hAnsi="Times New Roman" w:cs="Times New Roman"/>
-          <w:color w:val="000000" w:themeColor="text1"/>
-        </w:rPr>
-        <w:t xml:space="preserve">, it requires external users to login with a Microsoft-provided account of some kind and not all people have these accounts. </w:t>
-      </w:r>
-    </w:p>
-    <w:p>
-      <w:pPr>
-        <w:jc w:val="both"/>
-        <w:rPr>
-          <w:rFonts w:ascii="Times New Roman" w:hAnsi="Times New Roman" w:cs="Times New Roman"/>
-          <w:color w:val="000000" w:themeColor="text1"/>
-        </w:rPr>
-      </w:pPr>
-    </w:p>
-    <w:p>
-      <w:pPr>
-        <w:jc w:val="both"/>
-        <w:rPr>
-          <w:rFonts w:ascii="Times New Roman" w:hAnsi="Times New Roman" w:cs="Times New Roman"/>
-          <w:color w:val="000000" w:themeColor="text1"/>
-        </w:rPr>
-      </w:pPr>
-      <w:r>
-        <w:rPr>
-          <w:rFonts w:ascii="Times New Roman" w:hAnsi="Times New Roman" w:cs="Times New Roman"/>
-          <w:color w:val="000000" w:themeColor="text1"/>
-        </w:rPr>
-        <w:t>There are other research teams in Canada and around the world that collect data that might be interesting to include in Dr. Periwinkle’s team’s research</w:t>
-      </w:r>
-      <w:r>
-        <w:rPr>
-          <w:rFonts w:ascii="Times New Roman" w:hAnsi="Times New Roman" w:cs="Times New Roman"/>
-          <w:color w:val="000000" w:themeColor="text1"/>
-        </w:rPr>
-        <w:t>; they currently request ac</w:t>
-      </w:r>
-      <w:r>
-        <w:rPr>
-          <w:rFonts w:ascii="Times New Roman" w:hAnsi="Times New Roman" w:cs="Times New Roman"/>
-          <w:color w:val="000000" w:themeColor="text1"/>
-        </w:rPr>
-        <w:t>c</w:t>
-      </w:r>
-      <w:r>
-        <w:rPr>
-          <w:rFonts w:ascii="Times New Roman" w:hAnsi="Times New Roman" w:cs="Times New Roman"/>
-          <w:color w:val="000000" w:themeColor="text1"/>
-        </w:rPr>
-        <w:t xml:space="preserve">ess to this data through personal connections and relationships. </w:t>
-      </w:r>
-      <w:r>
-        <w:rPr>
-          <w:rFonts w:ascii="Times New Roman" w:hAnsi="Times New Roman" w:cs="Times New Roman"/>
-          <w:color w:val="000000" w:themeColor="text1"/>
-        </w:rPr>
-        <w:t>Organization’s</w:t>
-      </w:r>
-      <w:r>
-        <w:rPr>
-          <w:rFonts w:ascii="Times New Roman" w:hAnsi="Times New Roman" w:cs="Times New Roman"/>
-          <w:color w:val="000000" w:themeColor="text1"/>
-        </w:rPr>
-        <w:t xml:space="preserve"> in Canada collect similar data and there are also </w:t>
-      </w:r>
-      <w:r>
-        <w:rPr>
-          <w:rFonts w:ascii="Times New Roman" w:hAnsi="Times New Roman" w:cs="Times New Roman"/>
-          <w:color w:val="000000" w:themeColor="text1"/>
-        </w:rPr>
-        <w:t>individual</w:t>
-      </w:r>
-      <w:r>
-        <w:rPr>
-          <w:rFonts w:ascii="Times New Roman" w:hAnsi="Times New Roman" w:cs="Times New Roman"/>
-          <w:color w:val="000000" w:themeColor="text1"/>
-        </w:rPr>
-        <w:t xml:space="preserve"> research groups collecting data on specific species, specific sites, etc. </w:t>
-      </w:r>
-      <w:r>
-        <w:rPr>
-          <w:rFonts w:ascii="Times New Roman" w:hAnsi="Times New Roman" w:cs="Times New Roman"/>
-          <w:color w:val="000000" w:themeColor="text1"/>
-        </w:rPr>
-        <w:t xml:space="preserve">However, </w:t>
-      </w:r>
-      <w:r>
-        <w:rPr>
-          <w:rFonts w:ascii="Times New Roman" w:hAnsi="Times New Roman" w:cs="Times New Roman"/>
-          <w:color w:val="000000" w:themeColor="text1"/>
-        </w:rPr>
-        <w:t>t</w:t>
-      </w:r>
-      <w:r>
-        <w:rPr>
-          <w:rFonts w:ascii="Times New Roman" w:hAnsi="Times New Roman" w:cs="Times New Roman"/>
-          <w:color w:val="000000" w:themeColor="text1"/>
-        </w:rPr>
-        <w:t xml:space="preserve">here is not currently a data sharing agreement in place, merely a collection of ad hoc sharing opportunities. In contrast, NOAA in the US has the IOOS system which spans the country, and the European Commission has </w:t>
-      </w:r>
-      <w:proofErr w:type="spellStart"/>
-      <w:r>
-        <w:rPr>
-          <w:rFonts w:ascii="Times New Roman" w:hAnsi="Times New Roman" w:cs="Times New Roman"/>
-          <w:color w:val="000000" w:themeColor="text1"/>
-        </w:rPr>
-        <w:t>EMODnet</w:t>
-      </w:r>
-      <w:proofErr w:type="spellEnd"/>
-      <w:r>
-        <w:rPr>
-          <w:rFonts w:ascii="Times New Roman" w:hAnsi="Times New Roman" w:cs="Times New Roman"/>
-          <w:color w:val="000000" w:themeColor="text1"/>
-        </w:rPr>
-        <w:t xml:space="preserve">. </w:t>
-      </w:r>
-    </w:p>
-    <w:p>
-      <w:pPr>
-        <w:jc w:val="both"/>
-        <w:rPr>
-          <w:rFonts w:ascii="Times New Roman" w:hAnsi="Times New Roman" w:cs="Times New Roman"/>
-          <w:color w:val="000000" w:themeColor="text1"/>
-        </w:rPr>
-      </w:pPr>
-    </w:p>
-    <w:p>
-      <w:pPr>
-        <w:jc w:val="both"/>
-        <w:rPr>
-          <w:rFonts w:ascii="Times New Roman" w:hAnsi="Times New Roman" w:cs="Times New Roman"/>
-          <w:color w:val="000000" w:themeColor="text1"/>
-        </w:rPr>
-      </w:pPr>
-      <w:r>
-        <w:rPr>
-          <w:rFonts w:ascii="Times New Roman" w:hAnsi="Times New Roman" w:cs="Times New Roman"/>
-          <w:color w:val="000000" w:themeColor="text1"/>
-          <w:highlight w:val="magenta"/>
-        </w:rPr>
-        <w:t>Many funding agencies and institutions have policies o</w:t>
-      </w:r>
+          <w:color w:val="000000" w:themeColor="text1"/>
+        </w:rPr>
+      </w:pPr>
       <w:bookmarkStart w:id="0" w:name="_GoBack"/>
       <w:bookmarkEnd w:id="0"/>
+    </w:p>
+    <w:p>
+      <w:pPr>
+        <w:jc w:val="both"/>
+        <w:rPr>
+          <w:rFonts w:ascii="Times New Roman" w:hAnsi="Times New Roman" w:cs="Times New Roman"/>
+          <w:color w:val="000000" w:themeColor="text1"/>
+        </w:rPr>
+      </w:pPr>
       <w:r>
         <w:rPr>
           <w:rFonts w:ascii="Times New Roman" w:hAnsi="Times New Roman" w:cs="Times New Roman"/>
           <w:color w:val="000000" w:themeColor="text1"/>
           <w:highlight w:val="magenta"/>
         </w:rPr>
-        <w:t xml:space="preserve">n data </w:t>
-      </w:r>
-      <w:proofErr w:type="gramStart"/>
+        <w:t xml:space="preserve">Research Data Management </w:t>
+      </w:r>
       <w:r>
         <w:rPr>
           <w:rFonts w:ascii="Times New Roman" w:hAnsi="Times New Roman" w:cs="Times New Roman"/>
           <w:color w:val="000000" w:themeColor="text1"/>
           <w:highlight w:val="magenta"/>
         </w:rPr>
-        <w:t>sharing, because</w:t>
-      </w:r>
-      <w:proofErr w:type="gramEnd"/>
+        <w:t xml:space="preserve">allows for digital data to be stored and management electronically. </w:t>
+      </w:r>
       <w:r>
         <w:rPr>
           <w:rFonts w:ascii="Times New Roman" w:hAnsi="Times New Roman" w:cs="Times New Roman"/>
           <w:color w:val="000000" w:themeColor="text1"/>
           <w:highlight w:val="magenta"/>
         </w:rPr>
-        <w:t xml:space="preserve"> openness and transparency are fundamental to the scientific method.</w:t>
+        <w:t xml:space="preserve">It is easy to share, replicate, and combine with other data. </w:t>
+      </w:r>
+      <w:r>
+        <w:rPr>
+          <w:rFonts w:ascii="Times New Roman" w:hAnsi="Times New Roman" w:cs="Times New Roman"/>
+          <w:color w:val="000000" w:themeColor="text1"/>
+          <w:highlight w:val="magenta"/>
+        </w:rPr>
+        <w:t>However, the data must be contained and maintained so they are consistent with the goal of long-term preservation.</w:t>
       </w:r>
       <w:r>
         <w:rPr>
@@ -4407,76 +4706,7 @@
           <w:rFonts w:ascii="Times New Roman" w:hAnsi="Times New Roman" w:cs="Times New Roman"/>
           <w:color w:val="000000" w:themeColor="text1"/>
         </w:rPr>
-        <w:t>Everyone who starts with Dr. Periwinkle’s team is told how the da</w:t>
-      </w:r>
-      <w:r>
-        <w:rPr>
-          <w:rFonts w:ascii="Times New Roman" w:hAnsi="Times New Roman" w:cs="Times New Roman"/>
-          <w:color w:val="000000" w:themeColor="text1"/>
-        </w:rPr>
-        <w:t>ta is formatted and structured. There is a help document from 2003 describing how to work with the data sets, and how to contribute to the datasets</w:t>
-      </w:r>
-      <w:r>
-        <w:rPr>
-          <w:rFonts w:ascii="Times New Roman" w:hAnsi="Times New Roman" w:cs="Times New Roman"/>
-          <w:color w:val="000000" w:themeColor="text1"/>
-        </w:rPr>
-        <w:t xml:space="preserve">; this help document is on a shared drive somewhere. As students graduate they share their data with current students in the </w:t>
-      </w:r>
-      <w:proofErr w:type="gramStart"/>
-      <w:r>
-        <w:rPr>
-          <w:rFonts w:ascii="Times New Roman" w:hAnsi="Times New Roman" w:cs="Times New Roman"/>
-          <w:color w:val="000000" w:themeColor="text1"/>
-        </w:rPr>
-        <w:t xml:space="preserve">lab, </w:t>
-      </w:r>
-      <w:r>
-        <w:rPr>
-          <w:rFonts w:ascii="Times New Roman" w:hAnsi="Times New Roman" w:cs="Times New Roman"/>
-          <w:color w:val="000000" w:themeColor="text1"/>
-        </w:rPr>
-        <w:t>or</w:t>
-      </w:r>
-      <w:proofErr w:type="gramEnd"/>
-      <w:r>
-        <w:rPr>
-          <w:rFonts w:ascii="Times New Roman" w:hAnsi="Times New Roman" w:cs="Times New Roman"/>
-          <w:color w:val="000000" w:themeColor="text1"/>
-        </w:rPr>
-        <w:t xml:space="preserve"> take it with them on their personal devices. </w:t>
-      </w:r>
-    </w:p>
-    <w:p>
-      <w:pPr>
-        <w:rPr>
-          <w:rFonts w:ascii="Times New Roman" w:hAnsi="Times New Roman" w:cs="Times New Roman"/>
-        </w:rPr>
-      </w:pPr>
-    </w:p>
-    <w:p>
-      <w:pPr>
-        <w:rPr>
-          <w:rFonts w:ascii="Times New Roman" w:hAnsi="Times New Roman" w:cs="Times New Roman"/>
-        </w:rPr>
-      </w:pPr>
-      <w:r>
-        <w:rPr>
-          <w:rFonts w:ascii="Times New Roman" w:hAnsi="Times New Roman" w:cs="Times New Roman"/>
-        </w:rPr>
-        <w:t xml:space="preserve">DATA COLLECTED OUTSIDE OF CANADA MAY BE IN A DIFFERENT LANGUAGE. DR PERIWINKLE IS PLANNING </w:t>
-      </w:r>
-      <w:r>
-        <w:rPr>
-          <w:rFonts w:ascii="Times New Roman" w:hAnsi="Times New Roman" w:cs="Times New Roman"/>
-        </w:rPr>
-        <w:t xml:space="preserve">ON HIRING A TRANSLATOR </w:t>
-      </w:r>
-      <w:r>
-        <w:rPr>
-          <w:rFonts w:ascii="Times New Roman" w:hAnsi="Times New Roman" w:cs="Times New Roman"/>
-        </w:rPr>
-        <w:t>FOR THOSE CASES</w:t>
+        <w:t xml:space="preserve"> </w:t>
       </w:r>
     </w:p>
     <w:p>
@@ -4846,6 +5076,310 @@
     </w:sectPr>
   </w:body>
 </w:document>
+</file>
+
+<file path=word/endnotes.xml><?xml version="1.0" encoding="utf-8"?>
+<w:endnotes xmlns:wpc="http://schemas.microsoft.com/office/word/2010/wordprocessingCanvas" xmlns:cx="http://schemas.microsoft.com/office/drawing/2014/chartex" xmlns:cx1="http://schemas.microsoft.com/office/drawing/2015/9/8/chartex" xmlns:cx2="http://schemas.microsoft.com/office/drawing/2015/10/21/chartex" xmlns:cx3="http://schemas.microsoft.com/office/drawing/2016/5/9/chartex" xmlns:cx4="http://schemas.microsoft.com/office/drawing/2016/5/10/chartex" xmlns:cx5="http://schemas.microsoft.com/office/drawing/2016/5/11/chartex" xmlns:cx6="http://schemas.microsoft.com/office/drawing/2016/5/12/chartex" xmlns:cx7="http://schemas.microsoft.com/office/drawing/2016/5/13/chartex" xmlns:cx8="http://schemas.microsoft.com/office/drawing/2016/5/14/chartex" xmlns:mc="http://schemas.openxmlformats.org/markup-compatibility/2006" xmlns:aink="http://schemas.microsoft.com/office/drawing/2016/ink" xmlns:am3d="http://schemas.microsoft.com/office/drawing/2017/model3d" xmlns:o="urn:schemas-microsoft-com:office:office" xmlns:r="http://schemas.openxmlformats.org/officeDocument/2006/relationships" xmlns:m="http://schemas.openxmlformats.org/officeDocument/2006/math" xmlns:v="urn:schemas-microsoft-com:vml" xmlns:wp14="http://schemas.microsoft.com/office/word/2010/wordprocessingDrawing" xmlns:wp="http://schemas.openxmlformats.org/drawingml/2006/wordprocessingDrawing" xmlns:w10="urn:schemas-microsoft-com:office:word" xmlns:w="http://schemas.openxmlformats.org/wordprocessingml/2006/main" xmlns:w14="http://schemas.microsoft.com/office/word/2010/wordml" xmlns:w15="http://schemas.microsoft.com/office/word/2012/wordml" xmlns:w16cid="http://schemas.microsoft.com/office/word/2016/wordml/cid" xmlns:w16se="http://schemas.microsoft.com/office/word/2015/wordml/symex" xmlns:wpg="http://schemas.microsoft.com/office/word/2010/wordprocessingGroup" xmlns:wpi="http://schemas.microsoft.com/office/word/2010/wordprocessingInk" xmlns:wne="http://schemas.microsoft.com/office/word/2006/wordml" xmlns:wps="http://schemas.microsoft.com/office/word/2010/wordprocessingShape" mc:Ignorable="w14 w15 w16se w16cid wp14">
+  <w:endnote w:type="separator" w:id="-1">
+    <w:p>
+      <w:r>
+        <w:separator/>
+      </w:r>
+    </w:p>
+  </w:endnote>
+  <w:endnote w:type="continuationSeparator" w:id="0">
+    <w:p>
+      <w:r>
+        <w:continuationSeparator/>
+      </w:r>
+    </w:p>
+  </w:endnote>
+</w:endnotes>
+</file>
+
+<file path=word/footnotes.xml><?xml version="1.0" encoding="utf-8"?>
+<w:footnotes xmlns:wpc="http://schemas.microsoft.com/office/word/2010/wordprocessingCanvas" xmlns:cx="http://schemas.microsoft.com/office/drawing/2014/chartex" xmlns:cx1="http://schemas.microsoft.com/office/drawing/2015/9/8/chartex" xmlns:cx2="http://schemas.microsoft.com/office/drawing/2015/10/21/chartex" xmlns:cx3="http://schemas.microsoft.com/office/drawing/2016/5/9/chartex" xmlns:cx4="http://schemas.microsoft.com/office/drawing/2016/5/10/chartex" xmlns:cx5="http://schemas.microsoft.com/office/drawing/2016/5/11/chartex" xmlns:cx6="http://schemas.microsoft.com/office/drawing/2016/5/12/chartex" xmlns:cx7="http://schemas.microsoft.com/office/drawing/2016/5/13/chartex" xmlns:cx8="http://schemas.microsoft.com/office/drawing/2016/5/14/chartex" xmlns:mc="http://schemas.openxmlformats.org/markup-compatibility/2006" xmlns:aink="http://schemas.microsoft.com/office/drawing/2016/ink" xmlns:am3d="http://schemas.microsoft.com/office/drawing/2017/model3d" xmlns:o="urn:schemas-microsoft-com:office:office" xmlns:r="http://schemas.openxmlformats.org/officeDocument/2006/relationships" xmlns:m="http://schemas.openxmlformats.org/officeDocument/2006/math" xmlns:v="urn:schemas-microsoft-com:vml" xmlns:wp14="http://schemas.microsoft.com/office/word/2010/wordprocessingDrawing" xmlns:wp="http://schemas.openxmlformats.org/drawingml/2006/wordprocessingDrawing" xmlns:w10="urn:schemas-microsoft-com:office:word" xmlns:w="http://schemas.openxmlformats.org/wordprocessingml/2006/main" xmlns:w14="http://schemas.microsoft.com/office/word/2010/wordml" xmlns:w15="http://schemas.microsoft.com/office/word/2012/wordml" xmlns:w16cid="http://schemas.microsoft.com/office/word/2016/wordml/cid" xmlns:w16se="http://schemas.microsoft.com/office/word/2015/wordml/symex" xmlns:wpg="http://schemas.microsoft.com/office/word/2010/wordprocessingGroup" xmlns:wpi="http://schemas.microsoft.com/office/word/2010/wordprocessingInk" xmlns:wne="http://schemas.microsoft.com/office/word/2006/wordml" xmlns:wps="http://schemas.microsoft.com/office/word/2010/wordprocessingShape" mc:Ignorable="w14 w15 w16se w16cid wp14">
+  <w:footnote w:type="separator" w:id="-1">
+    <w:p>
+      <w:r>
+        <w:separator/>
+      </w:r>
+    </w:p>
+  </w:footnote>
+  <w:footnote w:type="continuationSeparator" w:id="0">
+    <w:p>
+      <w:r>
+        <w:continuationSeparator/>
+      </w:r>
+    </w:p>
+  </w:footnote>
+  <w:footnote w:id="1">
+    <w:p>
+      <w:pPr>
+        <w:rPr>
+          <w:rFonts w:ascii="Times New Roman" w:eastAsia="Times New Roman" w:hAnsi="Times New Roman" w:cs="Times New Roman"/>
+          <w:lang w:val="en-CA" w:eastAsia="en-CA"/>
+        </w:rPr>
+      </w:pPr>
+      <w:r>
+        <w:rPr>
+          <w:rStyle w:val="FootnoteReference"/>
+        </w:rPr>
+        <w:footnoteRef/>
+      </w:r>
+      <w:r>
+        <w:t xml:space="preserve"> </w:t>
+      </w:r>
+      <w:r>
+        <w:rPr>
+          <w:rFonts w:ascii="Times New Roman" w:eastAsia="Times New Roman" w:hAnsi="Times New Roman" w:cs="Times New Roman"/>
+          <w:color w:val="000000"/>
+          <w:sz w:val="18"/>
+          <w:szCs w:val="18"/>
+          <w:shd w:val="clear" w:color="auto" w:fill="FFFFFF"/>
+          <w:lang w:val="en-CA" w:eastAsia="en-CA"/>
+        </w:rPr>
+        <w:t>Creative Commons. (</w:t>
+      </w:r>
+      <w:proofErr w:type="spellStart"/>
+      <w:r>
+        <w:rPr>
+          <w:rFonts w:ascii="Times New Roman" w:eastAsia="Times New Roman" w:hAnsi="Times New Roman" w:cs="Times New Roman"/>
+          <w:color w:val="000000"/>
+          <w:sz w:val="18"/>
+          <w:szCs w:val="18"/>
+          <w:shd w:val="clear" w:color="auto" w:fill="FFFFFF"/>
+          <w:lang w:val="en-CA" w:eastAsia="en-CA"/>
+        </w:rPr>
+        <w:t>n.d.</w:t>
+      </w:r>
+      <w:proofErr w:type="spellEnd"/>
+      <w:r>
+        <w:rPr>
+          <w:rFonts w:ascii="Times New Roman" w:eastAsia="Times New Roman" w:hAnsi="Times New Roman" w:cs="Times New Roman"/>
+          <w:color w:val="000000"/>
+          <w:sz w:val="18"/>
+          <w:szCs w:val="18"/>
+          <w:shd w:val="clear" w:color="auto" w:fill="FFFFFF"/>
+          <w:lang w:val="en-CA" w:eastAsia="en-CA"/>
+        </w:rPr>
+        <w:t>). About the Licenses. In </w:t>
+      </w:r>
+      <w:r>
+        <w:rPr>
+          <w:rFonts w:ascii="Times New Roman" w:eastAsia="Times New Roman" w:hAnsi="Times New Roman" w:cs="Times New Roman"/>
+          <w:i/>
+          <w:iCs/>
+          <w:color w:val="000000"/>
+          <w:sz w:val="18"/>
+          <w:szCs w:val="18"/>
+          <w:shd w:val="clear" w:color="auto" w:fill="FFFFFF"/>
+          <w:lang w:val="en-CA" w:eastAsia="en-CA"/>
+        </w:rPr>
+        <w:t>Creative Commons</w:t>
+      </w:r>
+      <w:r>
+        <w:rPr>
+          <w:rFonts w:ascii="Times New Roman" w:eastAsia="Times New Roman" w:hAnsi="Times New Roman" w:cs="Times New Roman"/>
+          <w:color w:val="000000"/>
+          <w:sz w:val="18"/>
+          <w:szCs w:val="18"/>
+          <w:shd w:val="clear" w:color="auto" w:fill="FFFFFF"/>
+          <w:lang w:val="en-CA" w:eastAsia="en-CA"/>
+        </w:rPr>
+        <w:t>. Retrieved from https://creativecommons.org/licenses/</w:t>
+      </w:r>
+    </w:p>
+  </w:footnote>
+  <w:footnote w:id="2">
+    <w:p>
+      <w:pPr>
+        <w:rPr>
+          <w:rFonts w:ascii="Times New Roman" w:eastAsia="Times New Roman" w:hAnsi="Times New Roman" w:cs="Times New Roman"/>
+          <w:lang w:val="en-CA" w:eastAsia="en-CA"/>
+        </w:rPr>
+      </w:pPr>
+      <w:r>
+        <w:rPr>
+          <w:rStyle w:val="FootnoteReference"/>
+        </w:rPr>
+        <w:footnoteRef/>
+      </w:r>
+      <w:r>
+        <w:t xml:space="preserve"> </w:t>
+      </w:r>
+      <w:proofErr w:type="spellStart"/>
+      <w:r>
+        <w:rPr>
+          <w:rFonts w:ascii="Times New Roman" w:eastAsia="Times New Roman" w:hAnsi="Times New Roman" w:cs="Times New Roman"/>
+          <w:color w:val="000000"/>
+          <w:sz w:val="18"/>
+          <w:szCs w:val="18"/>
+          <w:shd w:val="clear" w:color="auto" w:fill="FFFFFF"/>
+          <w:lang w:val="en-CA" w:eastAsia="en-CA"/>
+        </w:rPr>
+        <w:t>Informatica</w:t>
+      </w:r>
+      <w:proofErr w:type="spellEnd"/>
+      <w:r>
+        <w:rPr>
+          <w:rFonts w:ascii="Times New Roman" w:eastAsia="Times New Roman" w:hAnsi="Times New Roman" w:cs="Times New Roman"/>
+          <w:color w:val="000000"/>
+          <w:sz w:val="18"/>
+          <w:szCs w:val="18"/>
+          <w:shd w:val="clear" w:color="auto" w:fill="FFFFFF"/>
+          <w:lang w:val="en-CA" w:eastAsia="en-CA"/>
+        </w:rPr>
+        <w:t>. (</w:t>
+      </w:r>
+      <w:proofErr w:type="spellStart"/>
+      <w:r>
+        <w:rPr>
+          <w:rFonts w:ascii="Times New Roman" w:eastAsia="Times New Roman" w:hAnsi="Times New Roman" w:cs="Times New Roman"/>
+          <w:color w:val="000000"/>
+          <w:sz w:val="18"/>
+          <w:szCs w:val="18"/>
+          <w:shd w:val="clear" w:color="auto" w:fill="FFFFFF"/>
+          <w:lang w:val="en-CA" w:eastAsia="en-CA"/>
+        </w:rPr>
+        <w:t>n.d.</w:t>
+      </w:r>
+      <w:proofErr w:type="spellEnd"/>
+      <w:r>
+        <w:rPr>
+          <w:rFonts w:ascii="Times New Roman" w:eastAsia="Times New Roman" w:hAnsi="Times New Roman" w:cs="Times New Roman"/>
+          <w:color w:val="000000"/>
+          <w:sz w:val="18"/>
+          <w:szCs w:val="18"/>
+          <w:shd w:val="clear" w:color="auto" w:fill="FFFFFF"/>
+          <w:lang w:val="en-CA" w:eastAsia="en-CA"/>
+        </w:rPr>
+        <w:t xml:space="preserve">). What is a data </w:t>
+      </w:r>
+      <w:proofErr w:type="gramStart"/>
+      <w:r>
+        <w:rPr>
+          <w:rFonts w:ascii="Times New Roman" w:eastAsia="Times New Roman" w:hAnsi="Times New Roman" w:cs="Times New Roman"/>
+          <w:color w:val="000000"/>
+          <w:sz w:val="18"/>
+          <w:szCs w:val="18"/>
+          <w:shd w:val="clear" w:color="auto" w:fill="FFFFFF"/>
+          <w:lang w:val="en-CA" w:eastAsia="en-CA"/>
+        </w:rPr>
+        <w:t>repository?.</w:t>
+      </w:r>
+      <w:proofErr w:type="gramEnd"/>
+      <w:r>
+        <w:rPr>
+          <w:rFonts w:ascii="Times New Roman" w:eastAsia="Times New Roman" w:hAnsi="Times New Roman" w:cs="Times New Roman"/>
+          <w:color w:val="000000"/>
+          <w:sz w:val="18"/>
+          <w:szCs w:val="18"/>
+          <w:shd w:val="clear" w:color="auto" w:fill="FFFFFF"/>
+          <w:lang w:val="en-CA" w:eastAsia="en-CA"/>
+        </w:rPr>
+        <w:t xml:space="preserve"> In </w:t>
+      </w:r>
+      <w:proofErr w:type="spellStart"/>
+      <w:r>
+        <w:rPr>
+          <w:rFonts w:ascii="Times New Roman" w:eastAsia="Times New Roman" w:hAnsi="Times New Roman" w:cs="Times New Roman"/>
+          <w:i/>
+          <w:iCs/>
+          <w:color w:val="000000"/>
+          <w:sz w:val="18"/>
+          <w:szCs w:val="18"/>
+          <w:shd w:val="clear" w:color="auto" w:fill="FFFFFF"/>
+          <w:lang w:val="en-CA" w:eastAsia="en-CA"/>
+        </w:rPr>
+        <w:t>Informatica</w:t>
+      </w:r>
+      <w:proofErr w:type="spellEnd"/>
+      <w:r>
+        <w:rPr>
+          <w:rFonts w:ascii="Times New Roman" w:eastAsia="Times New Roman" w:hAnsi="Times New Roman" w:cs="Times New Roman"/>
+          <w:color w:val="000000"/>
+          <w:sz w:val="18"/>
+          <w:szCs w:val="18"/>
+          <w:shd w:val="clear" w:color="auto" w:fill="FFFFFF"/>
+          <w:lang w:val="en-CA" w:eastAsia="en-CA"/>
+        </w:rPr>
+        <w:t>. Retrieved from https://www.informatica.com/ca/services-and-training/glossary-of-terms/data-repository-definition.html#fbid=m62zCwY0K_4</w:t>
+      </w:r>
+    </w:p>
+  </w:footnote>
+  <w:footnote w:id="3">
+    <w:p>
+      <w:pPr>
+        <w:pStyle w:val="FootnoteText"/>
+        <w:rPr>
+          <w:rFonts w:ascii="Times New Roman" w:hAnsi="Times New Roman" w:cs="Times New Roman"/>
+          <w:lang w:val="en-CA"/>
+        </w:rPr>
+      </w:pPr>
+      <w:r>
+        <w:rPr>
+          <w:rStyle w:val="FootnoteReference"/>
+          <w:rFonts w:ascii="Times New Roman" w:hAnsi="Times New Roman" w:cs="Times New Roman"/>
+        </w:rPr>
+        <w:footnoteRef/>
+      </w:r>
+      <w:r>
+        <w:rPr>
+          <w:rFonts w:ascii="Times New Roman" w:hAnsi="Times New Roman" w:cs="Times New Roman"/>
+        </w:rPr>
+        <w:t xml:space="preserve"> http://www.carl-abrc.ca/</w:t>
+      </w:r>
+    </w:p>
+  </w:footnote>
+  <w:footnote w:id="4">
+    <w:p>
+      <w:pPr>
+        <w:pStyle w:val="FootnoteText"/>
+        <w:rPr>
+          <w:rFonts w:ascii="Times New Roman" w:hAnsi="Times New Roman" w:cs="Times New Roman"/>
+          <w:lang w:val="en-CA"/>
+        </w:rPr>
+      </w:pPr>
+      <w:r>
+        <w:rPr>
+          <w:rStyle w:val="FootnoteReference"/>
+          <w:rFonts w:ascii="Times New Roman" w:hAnsi="Times New Roman" w:cs="Times New Roman"/>
+        </w:rPr>
+        <w:footnoteRef/>
+      </w:r>
+      <w:r>
+        <w:rPr>
+          <w:rFonts w:ascii="Times New Roman" w:hAnsi="Times New Roman" w:cs="Times New Roman"/>
+        </w:rPr>
+        <w:t xml:space="preserve"> https://portagenetwork.ca/</w:t>
+      </w:r>
+    </w:p>
+  </w:footnote>
+  <w:footnote w:id="5">
+    <w:p>
+      <w:pPr>
+        <w:pStyle w:val="FootnoteText"/>
+        <w:rPr>
+          <w:lang w:val="en-CA"/>
+        </w:rPr>
+      </w:pPr>
+      <w:r>
+        <w:rPr>
+          <w:rStyle w:val="FootnoteReference"/>
+          <w:rFonts w:ascii="Times New Roman" w:hAnsi="Times New Roman" w:cs="Times New Roman"/>
+        </w:rPr>
+        <w:footnoteRef/>
+      </w:r>
+      <w:r>
+        <w:rPr>
+          <w:rFonts w:ascii="Times New Roman" w:hAnsi="Times New Roman" w:cs="Times New Roman"/>
+        </w:rPr>
+        <w:t xml:space="preserve"> https://www.bestbuy.ca/en-ca/category/external-hard-drives/20237.aspx</w:t>
+      </w:r>
+    </w:p>
+  </w:footnote>
+</w:footnotes>
 </file>
 
 <file path=word/styles.xml><?xml version="1.0" encoding="utf-8"?>
@@ -5452,6 +5986,42 @@
       <w:szCs w:val="26"/>
     </w:rPr>
   </w:style>
+  <w:style w:type="paragraph" w:styleId="FootnoteText">
+    <w:name w:val="footnote text"/>
+    <w:basedOn w:val="Normal"/>
+    <w:link w:val="FootnoteTextChar"/>
+    <w:uiPriority w:val="99"/>
+    <w:semiHidden/>
+    <w:unhideWhenUsed/>
+    <w:rsid w:val="00E9229B"/>
+    <w:rPr>
+      <w:sz w:val="20"/>
+      <w:szCs w:val="20"/>
+    </w:rPr>
+  </w:style>
+  <w:style w:type="character" w:customStyle="1" w:styleId="FootnoteTextChar">
+    <w:name w:val="Footnote Text Char"/>
+    <w:basedOn w:val="DefaultParagraphFont"/>
+    <w:link w:val="FootnoteText"/>
+    <w:uiPriority w:val="99"/>
+    <w:semiHidden/>
+    <w:rsid w:val="00E9229B"/>
+    <w:rPr>
+      <w:sz w:val="20"/>
+      <w:szCs w:val="20"/>
+    </w:rPr>
+  </w:style>
+  <w:style w:type="character" w:styleId="FootnoteReference">
+    <w:name w:val="footnote reference"/>
+    <w:basedOn w:val="DefaultParagraphFont"/>
+    <w:uiPriority w:val="99"/>
+    <w:semiHidden/>
+    <w:unhideWhenUsed/>
+    <w:rsid w:val="00E9229B"/>
+    <w:rPr>
+      <w:vertAlign w:val="superscript"/>
+    </w:rPr>
+  </w:style>
 </w:styles>
 </file>
 

</xml_diff>

<commit_message>
I added the Professor Chartreuse section. It is a rough draft and I will continue to edit. I need to add in my two references.
</commit_message>
<xml_diff>
--- a/BUSI6516_GroupProject.docx
+++ b/BUSI6516_GroupProject.docx
@@ -4,6 +4,1242 @@
   <w:body>
     <w:p>
       <w:pPr>
+        <w:shd w:val="clear" w:color="auto" w:fill="FFFFFF"/>
+        <w:spacing w:before="100" w:beforeAutospacing="1" w:after="75"/>
+        <w:rPr>
+          <w:rFonts w:ascii="Arial" w:eastAsia="Times New Roman" w:hAnsi="Arial" w:cs="Arial"/>
+          <w:color w:val="333333"/>
+          <w:lang w:eastAsia="en-CA"/>
+        </w:rPr>
+      </w:pPr>
+      <w:r>
+        <w:rPr>
+          <w:rFonts w:ascii="Arial" w:eastAsia="Times New Roman" w:hAnsi="Arial" w:cs="Arial"/>
+          <w:color w:val="333333"/>
+          <w:lang w:eastAsia="en-CA"/>
+        </w:rPr>
+        <w:t>Professor Chartreuse</w:t>
+      </w:r>
+    </w:p>
+    <w:p>
+      <w:pPr>
+        <w:shd w:val="clear" w:color="auto" w:fill="FFFFFF"/>
+        <w:spacing w:before="100" w:beforeAutospacing="1" w:after="75"/>
+        <w:jc w:val="center"/>
+        <w:rPr>
+          <w:rFonts w:ascii="Arial" w:eastAsia="Times New Roman" w:hAnsi="Arial" w:cs="Arial"/>
+          <w:b/>
+          <w:color w:val="333333"/>
+          <w:u w:val="single"/>
+          <w:lang w:eastAsia="en-CA"/>
+        </w:rPr>
+      </w:pPr>
+      <w:r>
+        <w:rPr>
+          <w:rFonts w:ascii="Arial" w:eastAsia="Times New Roman" w:hAnsi="Arial" w:cs="Arial"/>
+          <w:b/>
+          <w:color w:val="333333"/>
+          <w:u w:val="single"/>
+          <w:lang w:eastAsia="en-CA"/>
+        </w:rPr>
+        <w:t>Introduction &amp; Recommendations</w:t>
+      </w:r>
+    </w:p>
+    <w:p>
+      <w:pPr>
+        <w:shd w:val="clear" w:color="auto" w:fill="FFFFFF"/>
+        <w:spacing w:before="100" w:beforeAutospacing="1" w:after="75"/>
+        <w:rPr>
+          <w:rFonts w:ascii="Arial" w:eastAsia="Times New Roman" w:hAnsi="Arial" w:cs="Arial"/>
+          <w:color w:val="333333"/>
+          <w:lang w:eastAsia="en-CA"/>
+        </w:rPr>
+      </w:pPr>
+      <w:r>
+        <w:rPr>
+          <w:rFonts w:ascii="Arial" w:eastAsia="Times New Roman" w:hAnsi="Arial" w:cs="Arial"/>
+          <w:color w:val="333333"/>
+          <w:lang w:eastAsia="en-CA"/>
+        </w:rPr>
+        <w:t>This data management plan is intended to provide context to ‘science of science’ research conducted at JCU. Research in this area is performed by Professor Chartreuse and his lab. Specifically, the plan is meant to outline data management practices of the lab for the purpose of external stakeholders’ consideration.</w:t>
+      </w:r>
+    </w:p>
+    <w:p>
+      <w:pPr>
+        <w:shd w:val="clear" w:color="auto" w:fill="FFFFFF"/>
+        <w:spacing w:before="100" w:beforeAutospacing="1" w:after="75"/>
+        <w:rPr>
+          <w:rFonts w:ascii="Arial" w:eastAsia="Times New Roman" w:hAnsi="Arial" w:cs="Arial"/>
+          <w:color w:val="333333"/>
+          <w:lang w:eastAsia="en-CA"/>
+        </w:rPr>
+      </w:pPr>
+      <w:r>
+        <w:rPr>
+          <w:rFonts w:ascii="Arial" w:eastAsia="Times New Roman" w:hAnsi="Arial" w:cs="Arial"/>
+          <w:color w:val="333333"/>
+          <w:lang w:eastAsia="en-CA"/>
+        </w:rPr>
+        <w:t xml:space="preserve">As it currently stands, Professor Chartreuse uses Excel files to store data he has collected using PubMed and other research search platforms. He is seeking to update his data management practices to be able to share his research files with other colleagues more easily, to improve version control, to consolidate files, and to combine research information with other colleagues in his lab. </w:t>
+      </w:r>
+    </w:p>
+    <w:p>
+      <w:pPr>
+        <w:shd w:val="clear" w:color="auto" w:fill="FFFFFF"/>
+        <w:spacing w:before="100" w:beforeAutospacing="1" w:after="75"/>
+        <w:rPr>
+          <w:rFonts w:ascii="Arial" w:eastAsia="Times New Roman" w:hAnsi="Arial" w:cs="Arial"/>
+          <w:color w:val="333333"/>
+          <w:lang w:eastAsia="en-CA"/>
+        </w:rPr>
+      </w:pPr>
+      <w:r>
+        <w:rPr>
+          <w:rFonts w:ascii="Arial" w:eastAsia="Times New Roman" w:hAnsi="Arial" w:cs="Arial"/>
+          <w:color w:val="333333"/>
+          <w:lang w:eastAsia="en-CA"/>
+        </w:rPr>
+        <w:t xml:space="preserve">Based on these wishes, it is recommended that Professor Chartreuse and his teammates register for an Open Science Framework account. Open Science It is a secure, well known data repository. The OSF permits academics to create and manage research projects on the cloud. Different levels of access to others can be granted by the project creator. </w:t>
+      </w:r>
+    </w:p>
+    <w:p>
+      <w:pPr>
+        <w:shd w:val="clear" w:color="auto" w:fill="FFFFFF"/>
+        <w:spacing w:before="100" w:beforeAutospacing="1" w:after="75"/>
+        <w:rPr>
+          <w:rFonts w:ascii="Arial" w:eastAsia="Times New Roman" w:hAnsi="Arial" w:cs="Arial"/>
+          <w:color w:val="333333"/>
+          <w:lang w:eastAsia="en-CA"/>
+        </w:rPr>
+      </w:pPr>
+      <w:r>
+        <w:rPr>
+          <w:rFonts w:ascii="Arial" w:eastAsia="Times New Roman" w:hAnsi="Arial" w:cs="Arial"/>
+          <w:color w:val="333333"/>
+          <w:lang w:eastAsia="en-CA"/>
+        </w:rPr>
+        <w:t>Each OSF project can hold up to 5 GB of data. Additional data can be stored by linking another repository, such as Google Drive, One Drive, Amazon, etc. to the OSF account. Projects can be assigned metadata and keywords for searching purposes. This will assist in the findable and accessible guiding principles of data management. Files can be shared publicly via NCBI through OSF. Before sharing files, the creator applies a license to the files to be shared to restrict the use of the data based on the creator’s desires.</w:t>
+      </w:r>
+    </w:p>
+    <w:p>
+      <w:pPr>
+        <w:shd w:val="clear" w:color="auto" w:fill="FFFFFF"/>
+        <w:spacing w:before="100" w:beforeAutospacing="1" w:after="75"/>
+        <w:rPr>
+          <w:rFonts w:ascii="Arial" w:eastAsia="Times New Roman" w:hAnsi="Arial" w:cs="Arial"/>
+          <w:color w:val="333333"/>
+          <w:lang w:eastAsia="en-CA"/>
+        </w:rPr>
+      </w:pPr>
+      <w:r>
+        <w:rPr>
+          <w:rFonts w:ascii="Arial" w:eastAsia="Times New Roman" w:hAnsi="Arial" w:cs="Arial"/>
+          <w:color w:val="333333"/>
+          <w:lang w:eastAsia="en-CA"/>
+        </w:rPr>
+        <w:t>Beyond the reasons outlined above, OSF is recommended because it is a free resource. It is also recommended that Professor Chartreuse use Google Docs as an additional data repository as this is also a free resource for less than 15 GB of data. Professor Chartreuse may also take comfort in using Google Docs since he is already comfortable using Excel files. Beyond 15 GB, it would cost Professor Chartreuse’s lab CAD 2.79 per month for 100 GB of data storage (Google, 2018). Alternatively, Professor Chartreuse could use a data repository that JCU already subscribes to an funds (ex. OneDrive, Sharepoint, etc.)</w:t>
+      </w:r>
+    </w:p>
+    <w:p>
+      <w:pPr>
+        <w:shd w:val="clear" w:color="auto" w:fill="FFFFFF"/>
+        <w:spacing w:before="100" w:beforeAutospacing="1" w:after="75"/>
+        <w:rPr>
+          <w:rFonts w:ascii="Arial" w:eastAsia="Times New Roman" w:hAnsi="Arial" w:cs="Arial"/>
+          <w:color w:val="333333"/>
+          <w:lang w:eastAsia="en-CA"/>
+        </w:rPr>
+      </w:pPr>
+      <w:r>
+        <w:rPr>
+          <w:rFonts w:ascii="Arial" w:eastAsia="Times New Roman" w:hAnsi="Arial" w:cs="Arial"/>
+          <w:color w:val="333333"/>
+          <w:lang w:eastAsia="en-CA"/>
+        </w:rPr>
+        <w:t xml:space="preserve">With this being said, for the purpose of the data management plan below, it is assumed that Professor Chartreuse will adopt the recommendation of using the OSF. It is also assumed that he will employ Google Docs as a linked data repository for additional data storage. </w:t>
+      </w:r>
+    </w:p>
+    <w:p>
+      <w:pPr>
+        <w:rPr>
+          <w:rFonts w:ascii="Arial" w:eastAsia="Times New Roman" w:hAnsi="Arial" w:cs="Arial"/>
+          <w:color w:val="333333"/>
+          <w:lang w:eastAsia="en-CA"/>
+        </w:rPr>
+      </w:pPr>
+      <w:r>
+        <w:rPr>
+          <w:rFonts w:ascii="Arial" w:eastAsia="Times New Roman" w:hAnsi="Arial" w:cs="Arial"/>
+          <w:color w:val="333333"/>
+          <w:lang w:eastAsia="en-CA"/>
+        </w:rPr>
+        <w:br w:type="page"/>
+      </w:r>
+    </w:p>
+    <w:p>
+      <w:pPr>
+        <w:shd w:val="clear" w:color="auto" w:fill="FFFFFF"/>
+        <w:spacing w:before="100" w:beforeAutospacing="1" w:after="75"/>
+        <w:jc w:val="center"/>
+        <w:rPr>
+          <w:rFonts w:ascii="Arial" w:eastAsia="Times New Roman" w:hAnsi="Arial" w:cs="Arial"/>
+          <w:b/>
+          <w:color w:val="333333"/>
+          <w:u w:val="single"/>
+          <w:lang w:eastAsia="en-CA"/>
+        </w:rPr>
+      </w:pPr>
+      <w:r>
+        <w:rPr>
+          <w:rFonts w:ascii="Arial" w:eastAsia="Times New Roman" w:hAnsi="Arial" w:cs="Arial"/>
+          <w:b/>
+          <w:color w:val="333333"/>
+          <w:u w:val="single"/>
+          <w:lang w:eastAsia="en-CA"/>
+        </w:rPr>
+        <w:lastRenderedPageBreak/>
+        <w:t>Data Management Plan for the ‘Science of Science’ Research Lab at JCU</w:t>
+      </w:r>
+    </w:p>
+    <w:p>
+      <w:pPr>
+        <w:shd w:val="clear" w:color="auto" w:fill="FFFFFF"/>
+        <w:spacing w:before="100" w:beforeAutospacing="1" w:after="75"/>
+        <w:rPr>
+          <w:rFonts w:ascii="Arial" w:eastAsia="Times New Roman" w:hAnsi="Arial" w:cs="Arial"/>
+          <w:i/>
+          <w:color w:val="333333"/>
+          <w:lang w:eastAsia="en-CA"/>
+        </w:rPr>
+      </w:pPr>
+      <w:r>
+        <w:rPr>
+          <w:rFonts w:ascii="Arial" w:eastAsia="Times New Roman" w:hAnsi="Arial" w:cs="Arial"/>
+          <w:i/>
+          <w:color w:val="333333"/>
+          <w:lang w:eastAsia="en-CA"/>
+        </w:rPr>
+        <w:t>Introduction</w:t>
+      </w:r>
+    </w:p>
+    <w:p>
+      <w:pPr>
+        <w:shd w:val="clear" w:color="auto" w:fill="FFFFFF"/>
+        <w:spacing w:before="100" w:beforeAutospacing="1" w:after="75"/>
+        <w:rPr>
+          <w:rFonts w:ascii="Arial" w:eastAsia="Times New Roman" w:hAnsi="Arial" w:cs="Arial"/>
+          <w:color w:val="333333"/>
+          <w:lang w:eastAsia="en-CA"/>
+        </w:rPr>
+      </w:pPr>
+      <w:r>
+        <w:rPr>
+          <w:rFonts w:ascii="Arial" w:eastAsia="Times New Roman" w:hAnsi="Arial" w:cs="Arial"/>
+          <w:color w:val="333333"/>
+          <w:lang w:eastAsia="en-CA"/>
+        </w:rPr>
+        <w:t>The ‘Science of Science’ lab is a research team at JCU. It works to understand how researchers work to generate new knowledge. The lab is head by Professor Chartereuse.</w:t>
+      </w:r>
+    </w:p>
+    <w:p>
+      <w:pPr>
+        <w:numPr>
+          <w:ilvl w:val="0"/>
+          <w:numId w:val="1"/>
+        </w:numPr>
+        <w:shd w:val="clear" w:color="auto" w:fill="FFFFFF"/>
+        <w:spacing w:before="100" w:beforeAutospacing="1" w:after="75"/>
+        <w:rPr>
+          <w:rFonts w:ascii="Arial" w:eastAsia="Times New Roman" w:hAnsi="Arial" w:cs="Arial"/>
+          <w:color w:val="333333"/>
+          <w:lang w:eastAsia="en-CA"/>
+        </w:rPr>
+      </w:pPr>
+      <w:r>
+        <w:rPr>
+          <w:rFonts w:ascii="Arial" w:eastAsia="Times New Roman" w:hAnsi="Arial" w:cs="Arial"/>
+          <w:color w:val="333333"/>
+          <w:lang w:eastAsia="en-CA"/>
+        </w:rPr>
+        <w:t>Data Collection</w:t>
+      </w:r>
+    </w:p>
+    <w:p>
+      <w:pPr>
+        <w:numPr>
+          <w:ilvl w:val="1"/>
+          <w:numId w:val="1"/>
+        </w:numPr>
+        <w:shd w:val="clear" w:color="auto" w:fill="FFFFFF"/>
+        <w:spacing w:after="150"/>
+        <w:rPr>
+          <w:rFonts w:ascii="Arial" w:eastAsia="Times New Roman" w:hAnsi="Arial" w:cs="Arial"/>
+          <w:color w:val="333333"/>
+          <w:lang w:eastAsia="en-CA"/>
+        </w:rPr>
+      </w:pPr>
+      <w:r>
+        <w:rPr>
+          <w:rFonts w:ascii="Arial" w:eastAsia="Times New Roman" w:hAnsi="Arial" w:cs="Arial"/>
+          <w:color w:val="333333"/>
+          <w:lang w:eastAsia="en-CA"/>
+        </w:rPr>
+        <w:t>What data will you collect or create</w:t>
+      </w:r>
+      <w:r>
+        <w:rPr>
+          <w:rFonts w:ascii="Arial" w:eastAsia="Times New Roman" w:hAnsi="Arial" w:cs="Arial"/>
+          <w:color w:val="333333"/>
+          <w:lang w:eastAsia="en-CA"/>
+        </w:rPr>
+        <w:t>?</w:t>
+      </w:r>
+    </w:p>
+    <w:p>
+      <w:pPr>
+        <w:shd w:val="clear" w:color="auto" w:fill="FFFFFF"/>
+        <w:spacing w:after="150"/>
+        <w:ind w:left="1080"/>
+        <w:rPr>
+          <w:rFonts w:ascii="Arial" w:eastAsia="Times New Roman" w:hAnsi="Arial" w:cs="Arial"/>
+          <w:color w:val="333333"/>
+          <w:lang w:eastAsia="en-CA"/>
+        </w:rPr>
+      </w:pPr>
+      <w:r>
+        <w:rPr>
+          <w:rFonts w:ascii="Arial" w:eastAsia="Times New Roman" w:hAnsi="Arial" w:cs="Arial"/>
+          <w:color w:val="333333"/>
+          <w:lang w:eastAsia="en-CA"/>
+        </w:rPr>
+        <w:t xml:space="preserve">Surveys and interviews are created and conducted to collect primary data for research purposes. The surveys and interviews are conducted by lab researchers and work to collect data from other researchers to gain insight into research practices and the generation of new knowledge. </w:t>
+      </w:r>
+    </w:p>
+    <w:p>
+      <w:pPr>
+        <w:shd w:val="clear" w:color="auto" w:fill="FFFFFF"/>
+        <w:spacing w:after="150"/>
+        <w:ind w:left="1080"/>
+        <w:rPr>
+          <w:rFonts w:ascii="Arial" w:eastAsia="Times New Roman" w:hAnsi="Arial" w:cs="Arial"/>
+          <w:color w:val="333333"/>
+          <w:lang w:eastAsia="en-CA"/>
+        </w:rPr>
+      </w:pPr>
+      <w:r>
+        <w:rPr>
+          <w:rFonts w:ascii="Arial" w:eastAsia="Times New Roman" w:hAnsi="Arial" w:cs="Arial"/>
+          <w:color w:val="333333"/>
+          <w:lang w:eastAsia="en-CA"/>
+        </w:rPr>
+        <w:t>Secondary data is also collected by the lab through readings of peer-reviewed research papers and articles. This information is collected by using a web API and JSON text to search relevant papers using keywords. Keywords, date of publication, name of publication, authors, areas of study, and insights from the publication are all noted. Secondary data is stored in Excel files (ex. xls, xmlx, csv).</w:t>
+      </w:r>
+    </w:p>
+    <w:p>
+      <w:pPr>
+        <w:numPr>
+          <w:ilvl w:val="1"/>
+          <w:numId w:val="1"/>
+        </w:numPr>
+        <w:shd w:val="clear" w:color="auto" w:fill="FFFFFF"/>
+        <w:spacing w:after="150"/>
+        <w:rPr>
+          <w:rFonts w:ascii="Arial" w:eastAsia="Times New Roman" w:hAnsi="Arial" w:cs="Arial"/>
+          <w:color w:val="333333"/>
+          <w:lang w:eastAsia="en-CA"/>
+        </w:rPr>
+      </w:pPr>
+      <w:r>
+        <w:rPr>
+          <w:rFonts w:ascii="Arial" w:eastAsia="Times New Roman" w:hAnsi="Arial" w:cs="Arial"/>
+          <w:color w:val="333333"/>
+          <w:lang w:eastAsia="en-CA"/>
+        </w:rPr>
+        <w:t>How will the data be collected or created?</w:t>
+      </w:r>
+    </w:p>
+    <w:p>
+      <w:pPr>
+        <w:numPr>
+          <w:ilvl w:val="0"/>
+          <w:numId w:val="1"/>
+        </w:numPr>
+        <w:shd w:val="clear" w:color="auto" w:fill="FFFFFF"/>
+        <w:spacing w:before="100" w:beforeAutospacing="1" w:after="75"/>
+        <w:rPr>
+          <w:rFonts w:ascii="Arial" w:eastAsia="Times New Roman" w:hAnsi="Arial" w:cs="Arial"/>
+          <w:color w:val="333333"/>
+          <w:lang w:eastAsia="en-CA"/>
+        </w:rPr>
+      </w:pPr>
+      <w:r>
+        <w:rPr>
+          <w:rFonts w:ascii="Arial" w:eastAsia="Times New Roman" w:hAnsi="Arial" w:cs="Arial"/>
+          <w:color w:val="333333"/>
+          <w:lang w:eastAsia="en-CA"/>
+        </w:rPr>
+        <w:t>Documentation and Metadata</w:t>
+      </w:r>
+    </w:p>
+    <w:p>
+      <w:pPr>
+        <w:numPr>
+          <w:ilvl w:val="1"/>
+          <w:numId w:val="1"/>
+        </w:numPr>
+        <w:shd w:val="clear" w:color="auto" w:fill="FFFFFF"/>
+        <w:spacing w:after="150"/>
+        <w:rPr>
+          <w:rFonts w:ascii="Arial" w:eastAsia="Times New Roman" w:hAnsi="Arial" w:cs="Arial"/>
+          <w:color w:val="333333"/>
+          <w:lang w:eastAsia="en-CA"/>
+        </w:rPr>
+      </w:pPr>
+      <w:r>
+        <w:rPr>
+          <w:rFonts w:ascii="Arial" w:eastAsia="Times New Roman" w:hAnsi="Arial" w:cs="Arial"/>
+          <w:color w:val="333333"/>
+          <w:lang w:eastAsia="en-CA"/>
+        </w:rPr>
+        <w:t>What documentation and metadata will accompany the data?</w:t>
+      </w:r>
+    </w:p>
+    <w:p>
+      <w:pPr>
+        <w:shd w:val="clear" w:color="auto" w:fill="FFFFFF"/>
+        <w:spacing w:after="150"/>
+        <w:ind w:left="1440"/>
+        <w:rPr>
+          <w:rFonts w:ascii="Arial" w:eastAsia="Times New Roman" w:hAnsi="Arial" w:cs="Arial"/>
+          <w:color w:val="333333"/>
+          <w:lang w:eastAsia="en-CA"/>
+        </w:rPr>
+      </w:pPr>
+      <w:r>
+        <w:rPr>
+          <w:rFonts w:ascii="Arial" w:eastAsia="Times New Roman" w:hAnsi="Arial" w:cs="Arial"/>
+          <w:color w:val="333333"/>
+          <w:lang w:eastAsia="en-CA"/>
+        </w:rPr>
+        <w:t>Each document is title according to date at the present time. However, the lab may consider switching its naming practice to be project-specific. Metadata included in each documentation includes:</w:t>
+      </w:r>
+    </w:p>
+    <w:p>
+      <w:pPr>
+        <w:pStyle w:val="ListParagraph"/>
+        <w:numPr>
+          <w:ilvl w:val="2"/>
+          <w:numId w:val="1"/>
+        </w:numPr>
+        <w:shd w:val="clear" w:color="auto" w:fill="FFFFFF"/>
+        <w:spacing w:after="150" w:line="240" w:lineRule="auto"/>
+        <w:rPr>
+          <w:rFonts w:ascii="Arial" w:eastAsia="Times New Roman" w:hAnsi="Arial" w:cs="Arial"/>
+          <w:color w:val="333333"/>
+          <w:sz w:val="24"/>
+          <w:szCs w:val="24"/>
+          <w:lang w:eastAsia="en-CA"/>
+        </w:rPr>
+      </w:pPr>
+      <w:r>
+        <w:rPr>
+          <w:rFonts w:ascii="Arial" w:eastAsia="Times New Roman" w:hAnsi="Arial" w:cs="Arial"/>
+          <w:color w:val="333333"/>
+          <w:sz w:val="24"/>
+          <w:szCs w:val="24"/>
+          <w:lang w:eastAsia="en-CA"/>
+        </w:rPr>
+        <w:t>Keyword searched</w:t>
+      </w:r>
+    </w:p>
+    <w:p>
+      <w:pPr>
+        <w:pStyle w:val="ListParagraph"/>
+        <w:numPr>
+          <w:ilvl w:val="2"/>
+          <w:numId w:val="1"/>
+        </w:numPr>
+        <w:shd w:val="clear" w:color="auto" w:fill="FFFFFF"/>
+        <w:spacing w:after="150" w:line="240" w:lineRule="auto"/>
+        <w:rPr>
+          <w:rFonts w:ascii="Arial" w:eastAsia="Times New Roman" w:hAnsi="Arial" w:cs="Arial"/>
+          <w:color w:val="333333"/>
+          <w:sz w:val="24"/>
+          <w:szCs w:val="24"/>
+          <w:lang w:eastAsia="en-CA"/>
+        </w:rPr>
+      </w:pPr>
+      <w:r>
+        <w:rPr>
+          <w:rFonts w:ascii="Arial" w:eastAsia="Times New Roman" w:hAnsi="Arial" w:cs="Arial"/>
+          <w:color w:val="333333"/>
+          <w:sz w:val="24"/>
+          <w:szCs w:val="24"/>
+          <w:lang w:eastAsia="en-CA"/>
+        </w:rPr>
+        <w:t>Keywords relevant to the file</w:t>
+      </w:r>
+    </w:p>
+    <w:p>
+      <w:pPr>
+        <w:pStyle w:val="ListParagraph"/>
+        <w:numPr>
+          <w:ilvl w:val="2"/>
+          <w:numId w:val="1"/>
+        </w:numPr>
+        <w:shd w:val="clear" w:color="auto" w:fill="FFFFFF"/>
+        <w:spacing w:after="150" w:line="240" w:lineRule="auto"/>
+        <w:rPr>
+          <w:rFonts w:ascii="Arial" w:eastAsia="Times New Roman" w:hAnsi="Arial" w:cs="Arial"/>
+          <w:color w:val="333333"/>
+          <w:sz w:val="24"/>
+          <w:szCs w:val="24"/>
+          <w:lang w:eastAsia="en-CA"/>
+        </w:rPr>
+      </w:pPr>
+      <w:r>
+        <w:rPr>
+          <w:rFonts w:ascii="Arial" w:eastAsia="Times New Roman" w:hAnsi="Arial" w:cs="Arial"/>
+          <w:color w:val="333333"/>
+          <w:sz w:val="24"/>
+          <w:szCs w:val="24"/>
+          <w:lang w:eastAsia="en-CA"/>
+        </w:rPr>
+        <w:t>Date created</w:t>
+      </w:r>
+    </w:p>
+    <w:p>
+      <w:pPr>
+        <w:pStyle w:val="ListParagraph"/>
+        <w:numPr>
+          <w:ilvl w:val="2"/>
+          <w:numId w:val="1"/>
+        </w:numPr>
+        <w:shd w:val="clear" w:color="auto" w:fill="FFFFFF"/>
+        <w:spacing w:after="150" w:line="240" w:lineRule="auto"/>
+        <w:rPr>
+          <w:rFonts w:ascii="Arial" w:eastAsia="Times New Roman" w:hAnsi="Arial" w:cs="Arial"/>
+          <w:color w:val="333333"/>
+          <w:sz w:val="24"/>
+          <w:szCs w:val="24"/>
+          <w:lang w:eastAsia="en-CA"/>
+        </w:rPr>
+      </w:pPr>
+      <w:r>
+        <w:rPr>
+          <w:rFonts w:ascii="Arial" w:eastAsia="Times New Roman" w:hAnsi="Arial" w:cs="Arial"/>
+          <w:color w:val="333333"/>
+          <w:sz w:val="24"/>
+          <w:szCs w:val="24"/>
+          <w:lang w:eastAsia="en-CA"/>
+        </w:rPr>
+        <w:t>Date of last update</w:t>
+      </w:r>
+    </w:p>
+    <w:p>
+      <w:pPr>
+        <w:pStyle w:val="ListParagraph"/>
+        <w:numPr>
+          <w:ilvl w:val="2"/>
+          <w:numId w:val="1"/>
+        </w:numPr>
+        <w:shd w:val="clear" w:color="auto" w:fill="FFFFFF"/>
+        <w:spacing w:after="150" w:line="240" w:lineRule="auto"/>
+        <w:rPr>
+          <w:rFonts w:ascii="Arial" w:eastAsia="Times New Roman" w:hAnsi="Arial" w:cs="Arial"/>
+          <w:color w:val="333333"/>
+          <w:sz w:val="24"/>
+          <w:szCs w:val="24"/>
+          <w:lang w:eastAsia="en-CA"/>
+        </w:rPr>
+      </w:pPr>
+      <w:r>
+        <w:rPr>
+          <w:rFonts w:ascii="Arial" w:eastAsia="Times New Roman" w:hAnsi="Arial" w:cs="Arial"/>
+          <w:color w:val="333333"/>
+          <w:sz w:val="24"/>
+          <w:szCs w:val="24"/>
+          <w:lang w:eastAsia="en-CA"/>
+        </w:rPr>
+        <w:t>Name of document</w:t>
+      </w:r>
+    </w:p>
+    <w:p>
+      <w:pPr>
+        <w:pStyle w:val="ListParagraph"/>
+        <w:numPr>
+          <w:ilvl w:val="2"/>
+          <w:numId w:val="1"/>
+        </w:numPr>
+        <w:shd w:val="clear" w:color="auto" w:fill="FFFFFF"/>
+        <w:spacing w:after="150" w:line="240" w:lineRule="auto"/>
+        <w:rPr>
+          <w:rFonts w:ascii="Arial" w:eastAsia="Times New Roman" w:hAnsi="Arial" w:cs="Arial"/>
+          <w:color w:val="333333"/>
+          <w:sz w:val="24"/>
+          <w:szCs w:val="24"/>
+          <w:lang w:eastAsia="en-CA"/>
+        </w:rPr>
+      </w:pPr>
+      <w:r>
+        <w:rPr>
+          <w:rFonts w:ascii="Arial" w:eastAsia="Times New Roman" w:hAnsi="Arial" w:cs="Arial"/>
+          <w:color w:val="333333"/>
+          <w:sz w:val="24"/>
+          <w:szCs w:val="24"/>
+          <w:lang w:eastAsia="en-CA"/>
+        </w:rPr>
+        <w:t>Names of articles noted in the Document</w:t>
+      </w:r>
+    </w:p>
+    <w:p>
+      <w:pPr>
+        <w:pStyle w:val="ListParagraph"/>
+        <w:numPr>
+          <w:ilvl w:val="2"/>
+          <w:numId w:val="1"/>
+        </w:numPr>
+        <w:shd w:val="clear" w:color="auto" w:fill="FFFFFF"/>
+        <w:spacing w:after="150" w:line="240" w:lineRule="auto"/>
+        <w:rPr>
+          <w:rFonts w:ascii="Arial" w:eastAsia="Times New Roman" w:hAnsi="Arial" w:cs="Arial"/>
+          <w:color w:val="333333"/>
+          <w:sz w:val="24"/>
+          <w:szCs w:val="24"/>
+          <w:lang w:eastAsia="en-CA"/>
+        </w:rPr>
+      </w:pPr>
+      <w:r>
+        <w:rPr>
+          <w:rFonts w:ascii="Arial" w:eastAsia="Times New Roman" w:hAnsi="Arial" w:cs="Arial"/>
+          <w:color w:val="333333"/>
+          <w:sz w:val="24"/>
+          <w:szCs w:val="24"/>
+          <w:lang w:eastAsia="en-CA"/>
+        </w:rPr>
+        <w:t>Authors of document</w:t>
+      </w:r>
+    </w:p>
+    <w:p>
+      <w:pPr>
+        <w:numPr>
+          <w:ilvl w:val="0"/>
+          <w:numId w:val="1"/>
+        </w:numPr>
+        <w:shd w:val="clear" w:color="auto" w:fill="FFFFFF"/>
+        <w:spacing w:before="100" w:beforeAutospacing="1" w:after="75"/>
+        <w:rPr>
+          <w:rFonts w:ascii="Arial" w:eastAsia="Times New Roman" w:hAnsi="Arial" w:cs="Arial"/>
+          <w:color w:val="333333"/>
+          <w:lang w:eastAsia="en-CA"/>
+        </w:rPr>
+      </w:pPr>
+      <w:r>
+        <w:rPr>
+          <w:rFonts w:ascii="Arial" w:eastAsia="Times New Roman" w:hAnsi="Arial" w:cs="Arial"/>
+          <w:color w:val="333333"/>
+          <w:lang w:eastAsia="en-CA"/>
+        </w:rPr>
+        <w:t>Ethics and Legal Compliance</w:t>
+      </w:r>
+    </w:p>
+    <w:p>
+      <w:pPr>
+        <w:numPr>
+          <w:ilvl w:val="1"/>
+          <w:numId w:val="1"/>
+        </w:numPr>
+        <w:shd w:val="clear" w:color="auto" w:fill="FFFFFF"/>
+        <w:spacing w:after="150"/>
+        <w:rPr>
+          <w:rFonts w:ascii="Arial" w:eastAsia="Times New Roman" w:hAnsi="Arial" w:cs="Arial"/>
+          <w:color w:val="333333"/>
+          <w:lang w:eastAsia="en-CA"/>
+        </w:rPr>
+      </w:pPr>
+      <w:r>
+        <w:rPr>
+          <w:rFonts w:ascii="Arial" w:eastAsia="Times New Roman" w:hAnsi="Arial" w:cs="Arial"/>
+          <w:color w:val="333333"/>
+          <w:lang w:eastAsia="en-CA"/>
+        </w:rPr>
+        <w:t>How will you manage any ethical issues?</w:t>
+      </w:r>
+    </w:p>
+    <w:p>
+      <w:pPr>
+        <w:shd w:val="clear" w:color="auto" w:fill="FFFFFF"/>
+        <w:spacing w:after="150"/>
+        <w:ind w:left="1440"/>
+        <w:rPr>
+          <w:rFonts w:ascii="Arial" w:eastAsia="Times New Roman" w:hAnsi="Arial" w:cs="Arial"/>
+          <w:color w:val="333333"/>
+          <w:lang w:eastAsia="en-CA"/>
+        </w:rPr>
+      </w:pPr>
+      <w:r>
+        <w:rPr>
+          <w:rFonts w:ascii="Arial" w:eastAsia="Times New Roman" w:hAnsi="Arial" w:cs="Arial"/>
+          <w:color w:val="333333"/>
+          <w:lang w:eastAsia="en-CA"/>
+        </w:rPr>
+        <w:t xml:space="preserve">The research lab works to follow the ethical standards as designated by JCU. For each research project that includes the collection of primary data, the research lab gains the Ethics Approval of the JCU Ethics Department before proceeding with conducting surveys or interviews. The research lab also gains written consent from all research participants to confirm that the participants understand their rights, permit the collection </w:t>
+      </w:r>
+      <w:r>
+        <w:rPr>
+          <w:rFonts w:ascii="Arial" w:eastAsia="Times New Roman" w:hAnsi="Arial" w:cs="Arial"/>
+          <w:color w:val="333333"/>
+          <w:lang w:eastAsia="en-CA"/>
+        </w:rPr>
+        <w:lastRenderedPageBreak/>
+        <w:t>of their personal information, and permit their answers be used for research purposes. Additionally, participants may answer anonymously if desired.</w:t>
+      </w:r>
+    </w:p>
+    <w:p>
+      <w:pPr>
+        <w:numPr>
+          <w:ilvl w:val="1"/>
+          <w:numId w:val="1"/>
+        </w:numPr>
+        <w:shd w:val="clear" w:color="auto" w:fill="FFFFFF"/>
+        <w:spacing w:after="150"/>
+        <w:rPr>
+          <w:rFonts w:ascii="Arial" w:eastAsia="Times New Roman" w:hAnsi="Arial" w:cs="Arial"/>
+          <w:color w:val="333333"/>
+          <w:lang w:eastAsia="en-CA"/>
+        </w:rPr>
+      </w:pPr>
+      <w:r>
+        <w:rPr>
+          <w:rFonts w:ascii="Arial" w:eastAsia="Times New Roman" w:hAnsi="Arial" w:cs="Arial"/>
+          <w:color w:val="333333"/>
+          <w:lang w:eastAsia="en-CA"/>
+        </w:rPr>
+        <w:t>How will you manage copyright and Intellectual Property Rights (IP/IPR) issues?</w:t>
+      </w:r>
+    </w:p>
+    <w:p>
+      <w:pPr>
+        <w:shd w:val="clear" w:color="auto" w:fill="FFFFFF"/>
+        <w:spacing w:after="150"/>
+        <w:ind w:left="1440"/>
+        <w:rPr>
+          <w:rFonts w:ascii="Arial" w:eastAsia="Times New Roman" w:hAnsi="Arial" w:cs="Arial"/>
+          <w:color w:val="333333"/>
+          <w:lang w:eastAsia="en-CA"/>
+        </w:rPr>
+      </w:pPr>
+      <w:r>
+        <w:rPr>
+          <w:rFonts w:ascii="Arial" w:eastAsia="Times New Roman" w:hAnsi="Arial" w:cs="Arial"/>
+          <w:color w:val="333333"/>
+          <w:lang w:eastAsia="en-CA"/>
+        </w:rPr>
+        <w:t xml:space="preserve">All information created and collected by the research lab is the property of JCU. </w:t>
+      </w:r>
+    </w:p>
+    <w:p>
+      <w:pPr>
+        <w:numPr>
+          <w:ilvl w:val="0"/>
+          <w:numId w:val="1"/>
+        </w:numPr>
+        <w:shd w:val="clear" w:color="auto" w:fill="FFFFFF"/>
+        <w:spacing w:before="100" w:beforeAutospacing="1" w:after="75"/>
+        <w:rPr>
+          <w:rFonts w:ascii="Arial" w:eastAsia="Times New Roman" w:hAnsi="Arial" w:cs="Arial"/>
+          <w:color w:val="333333"/>
+          <w:lang w:eastAsia="en-CA"/>
+        </w:rPr>
+      </w:pPr>
+      <w:r>
+        <w:rPr>
+          <w:rFonts w:ascii="Arial" w:eastAsia="Times New Roman" w:hAnsi="Arial" w:cs="Arial"/>
+          <w:color w:val="333333"/>
+          <w:lang w:eastAsia="en-CA"/>
+        </w:rPr>
+        <w:t>Storage and Backup</w:t>
+      </w:r>
+    </w:p>
+    <w:p>
+      <w:pPr>
+        <w:numPr>
+          <w:ilvl w:val="1"/>
+          <w:numId w:val="1"/>
+        </w:numPr>
+        <w:shd w:val="clear" w:color="auto" w:fill="FFFFFF"/>
+        <w:spacing w:after="150"/>
+        <w:rPr>
+          <w:rFonts w:ascii="Arial" w:eastAsia="Times New Roman" w:hAnsi="Arial" w:cs="Arial"/>
+          <w:color w:val="333333"/>
+          <w:lang w:eastAsia="en-CA"/>
+        </w:rPr>
+      </w:pPr>
+      <w:r>
+        <w:rPr>
+          <w:rFonts w:ascii="Arial" w:eastAsia="Times New Roman" w:hAnsi="Arial" w:cs="Arial"/>
+          <w:color w:val="333333"/>
+          <w:lang w:eastAsia="en-CA"/>
+        </w:rPr>
+        <w:t>How will the data be stored and backed up during the research?</w:t>
+      </w:r>
+    </w:p>
+    <w:p>
+      <w:pPr>
+        <w:shd w:val="clear" w:color="auto" w:fill="FFFFFF"/>
+        <w:spacing w:after="150"/>
+        <w:ind w:left="1440"/>
+        <w:rPr>
+          <w:rFonts w:ascii="Arial" w:eastAsia="Times New Roman" w:hAnsi="Arial" w:cs="Arial"/>
+          <w:color w:val="333333"/>
+          <w:lang w:eastAsia="en-CA"/>
+        </w:rPr>
+      </w:pPr>
+      <w:r>
+        <w:rPr>
+          <w:rFonts w:ascii="Arial" w:eastAsia="Times New Roman" w:hAnsi="Arial" w:cs="Arial"/>
+          <w:color w:val="333333"/>
+          <w:lang w:eastAsia="en-CA"/>
+        </w:rPr>
+        <w:t xml:space="preserve">Data will be stored on One Drive and on Open Science Framework. As well, the working copies or older versions of Excel sheets may be stored on the hard drives of the research lab’s work computers. It will automatically be backed up by Google Drive and by Open Science Framework. Both platforms offer automatic version control. </w:t>
+      </w:r>
+    </w:p>
+    <w:p>
+      <w:pPr>
+        <w:shd w:val="clear" w:color="auto" w:fill="FFFFFF"/>
+        <w:spacing w:after="150"/>
+        <w:ind w:left="1440"/>
+        <w:rPr>
+          <w:rFonts w:ascii="Arial" w:eastAsia="Times New Roman" w:hAnsi="Arial" w:cs="Arial"/>
+          <w:color w:val="333333"/>
+          <w:lang w:eastAsia="en-CA"/>
+        </w:rPr>
+      </w:pPr>
+      <w:r>
+        <w:rPr>
+          <w:rFonts w:ascii="Arial" w:eastAsia="Times New Roman" w:hAnsi="Arial" w:cs="Arial"/>
+          <w:color w:val="333333"/>
+          <w:lang w:eastAsia="en-CA"/>
+        </w:rPr>
+        <w:t>Open Science Framework stores up to 5GB of data per project. The system is backed up daily and past versions of files are kept on the Amazon for 60 days. These files can be retrieved by communicating with Open Science Framework.</w:t>
+      </w:r>
+    </w:p>
+    <w:p>
+      <w:pPr>
+        <w:numPr>
+          <w:ilvl w:val="1"/>
+          <w:numId w:val="1"/>
+        </w:numPr>
+        <w:shd w:val="clear" w:color="auto" w:fill="FFFFFF"/>
+        <w:spacing w:after="150"/>
+        <w:rPr>
+          <w:rFonts w:ascii="Arial" w:eastAsia="Times New Roman" w:hAnsi="Arial" w:cs="Arial"/>
+          <w:color w:val="333333"/>
+          <w:lang w:eastAsia="en-CA"/>
+        </w:rPr>
+      </w:pPr>
+      <w:r>
+        <w:rPr>
+          <w:rFonts w:ascii="Arial" w:eastAsia="Times New Roman" w:hAnsi="Arial" w:cs="Arial"/>
+          <w:color w:val="333333"/>
+          <w:lang w:eastAsia="en-CA"/>
+        </w:rPr>
+        <w:t>How will you manage access and security?</w:t>
+      </w:r>
+    </w:p>
+    <w:p>
+      <w:pPr>
+        <w:shd w:val="clear" w:color="auto" w:fill="FFFFFF"/>
+        <w:spacing w:after="150"/>
+        <w:ind w:left="1440"/>
+        <w:rPr>
+          <w:rFonts w:ascii="Arial" w:eastAsia="Times New Roman" w:hAnsi="Arial" w:cs="Arial"/>
+          <w:color w:val="333333"/>
+          <w:lang w:eastAsia="en-CA"/>
+        </w:rPr>
+      </w:pPr>
+      <w:r>
+        <w:rPr>
+          <w:rFonts w:ascii="Arial" w:eastAsia="Times New Roman" w:hAnsi="Arial" w:cs="Arial"/>
+          <w:color w:val="333333"/>
+          <w:lang w:eastAsia="en-CA"/>
+        </w:rPr>
+        <w:t>Access will be permitted to research lab teammates via Open Science Framework. Security will occur via access through a username and password. Information will be shared with the public through Open Science Framework. Specific files to be shared will require the permission to be shared through Open Science by Professor Chartereuse. Only information that does not include personal information will be shared, unless respondents have specifically given permission otherwise.</w:t>
+      </w:r>
+    </w:p>
+    <w:p>
+      <w:pPr>
+        <w:shd w:val="clear" w:color="auto" w:fill="FFFFFF"/>
+        <w:spacing w:after="150"/>
+        <w:ind w:left="1440"/>
+        <w:rPr>
+          <w:rFonts w:ascii="Arial" w:eastAsia="Times New Roman" w:hAnsi="Arial" w:cs="Arial"/>
+          <w:color w:val="333333"/>
+          <w:lang w:eastAsia="en-CA"/>
+        </w:rPr>
+      </w:pPr>
+      <w:r>
+        <w:rPr>
+          <w:rFonts w:ascii="Arial" w:eastAsia="Times New Roman" w:hAnsi="Arial" w:cs="Arial"/>
+          <w:color w:val="333333"/>
+          <w:lang w:eastAsia="en-CA"/>
+        </w:rPr>
+        <w:t>Information will be shared via Open Science Framework under a designated creative commons license of: BY-NC-SA. This license permits the redistribution of the work so long that the original work is attributed. It also allows the user to select their own license type for their own adaptations of the work. However, it does not allow users to modify or adapt the original work or to use the work for commercial purposes.</w:t>
+      </w:r>
+    </w:p>
+    <w:p>
+      <w:pPr>
+        <w:numPr>
+          <w:ilvl w:val="0"/>
+          <w:numId w:val="1"/>
+        </w:numPr>
+        <w:shd w:val="clear" w:color="auto" w:fill="FFFFFF"/>
+        <w:spacing w:before="100" w:beforeAutospacing="1" w:after="75"/>
+        <w:rPr>
+          <w:rFonts w:ascii="Arial" w:eastAsia="Times New Roman" w:hAnsi="Arial" w:cs="Arial"/>
+          <w:color w:val="333333"/>
+          <w:lang w:eastAsia="en-CA"/>
+        </w:rPr>
+      </w:pPr>
+      <w:r>
+        <w:rPr>
+          <w:rFonts w:ascii="Arial" w:eastAsia="Times New Roman" w:hAnsi="Arial" w:cs="Arial"/>
+          <w:color w:val="333333"/>
+          <w:lang w:eastAsia="en-CA"/>
+        </w:rPr>
+        <w:t>Selection and Preservation</w:t>
+      </w:r>
+    </w:p>
+    <w:p>
+      <w:pPr>
+        <w:numPr>
+          <w:ilvl w:val="1"/>
+          <w:numId w:val="1"/>
+        </w:numPr>
+        <w:shd w:val="clear" w:color="auto" w:fill="FFFFFF"/>
+        <w:spacing w:after="150"/>
+        <w:rPr>
+          <w:rFonts w:ascii="Arial" w:eastAsia="Times New Roman" w:hAnsi="Arial" w:cs="Arial"/>
+          <w:color w:val="333333"/>
+          <w:lang w:eastAsia="en-CA"/>
+        </w:rPr>
+      </w:pPr>
+      <w:r>
+        <w:rPr>
+          <w:rFonts w:ascii="Arial" w:eastAsia="Times New Roman" w:hAnsi="Arial" w:cs="Arial"/>
+          <w:color w:val="333333"/>
+          <w:lang w:eastAsia="en-CA"/>
+        </w:rPr>
+        <w:t>Which data are of long-term value and should be retained, shared, and/or preserved?</w:t>
+      </w:r>
+      <w:r>
+        <w:rPr>
+          <w:rFonts w:ascii="Arial" w:eastAsia="Times New Roman" w:hAnsi="Arial" w:cs="Arial"/>
+          <w:color w:val="333333"/>
+          <w:lang w:eastAsia="en-CA"/>
+        </w:rPr>
+        <w:t xml:space="preserve"> </w:t>
+      </w:r>
+      <w:r>
+        <w:rPr>
+          <w:rFonts w:ascii="Arial" w:eastAsia="Times New Roman" w:hAnsi="Arial" w:cs="Arial"/>
+          <w:color w:val="333333"/>
+          <w:lang w:eastAsia="en-CA"/>
+        </w:rPr>
+        <w:t>What is the long-term preservation plan for the dataset?</w:t>
+      </w:r>
+    </w:p>
+    <w:p>
+      <w:pPr>
+        <w:shd w:val="clear" w:color="auto" w:fill="FFFFFF"/>
+        <w:spacing w:after="150"/>
+        <w:ind w:left="1440"/>
+        <w:rPr>
+          <w:rFonts w:ascii="Arial" w:eastAsia="Times New Roman" w:hAnsi="Arial" w:cs="Arial"/>
+          <w:color w:val="333333"/>
+          <w:lang w:eastAsia="en-CA"/>
+        </w:rPr>
+      </w:pPr>
+      <w:r>
+        <w:rPr>
+          <w:rFonts w:ascii="Arial" w:eastAsia="Times New Roman" w:hAnsi="Arial" w:cs="Arial"/>
+          <w:color w:val="333333"/>
+          <w:lang w:eastAsia="en-CA"/>
+        </w:rPr>
+        <w:t xml:space="preserve">The primary data collected by the lab in the form of surveys and interviews have long-term value and should be retained and preserved. It may also be shared via Open Science Framework so long as the lead scientist wishes it to be made publicly available. </w:t>
+      </w:r>
+    </w:p>
+    <w:p>
+      <w:pPr>
+        <w:shd w:val="clear" w:color="auto" w:fill="FFFFFF"/>
+        <w:spacing w:after="150"/>
+        <w:ind w:left="1440"/>
+        <w:rPr>
+          <w:rFonts w:ascii="Arial" w:eastAsia="Times New Roman" w:hAnsi="Arial" w:cs="Arial"/>
+          <w:color w:val="333333"/>
+          <w:lang w:eastAsia="en-CA"/>
+        </w:rPr>
+      </w:pPr>
+      <w:r>
+        <w:rPr>
+          <w:rFonts w:ascii="Arial" w:eastAsia="Times New Roman" w:hAnsi="Arial" w:cs="Arial"/>
+          <w:color w:val="333333"/>
+          <w:lang w:eastAsia="en-CA"/>
+        </w:rPr>
+        <w:lastRenderedPageBreak/>
+        <w:t>Secondary data will be shared openly under the creative commons license and described above. These data files should be kept for five years. As time passes, the files that prove to be most use to the public (ie. are the most accessed and cited) should be kept available. However, if files are not accessed or cited for a full year, they can be removed from the public platform.</w:t>
+      </w:r>
+    </w:p>
+    <w:p>
+      <w:pPr>
+        <w:shd w:val="clear" w:color="auto" w:fill="FFFFFF"/>
+        <w:spacing w:after="150"/>
+        <w:ind w:left="1440"/>
+        <w:rPr>
+          <w:rFonts w:ascii="Arial" w:eastAsia="Times New Roman" w:hAnsi="Arial" w:cs="Arial"/>
+          <w:color w:val="333333"/>
+          <w:lang w:eastAsia="en-CA"/>
+        </w:rPr>
+      </w:pPr>
+      <w:r>
+        <w:rPr>
+          <w:rFonts w:ascii="Arial" w:eastAsia="Times New Roman" w:hAnsi="Arial" w:cs="Arial"/>
+          <w:color w:val="333333"/>
+          <w:lang w:eastAsia="en-CA"/>
+        </w:rPr>
+        <w:t>The long-term preservation plan for the dataset is to train all incoming lab employees and students on the data management practices of the lab. Each individual will be responsible for their own file management and for conforming to the practices of the lab. Once every six months, Professor Chartereuse or another designated individual will manage the Open Science portal for each ongoing project and remove any old versions of files that are no longer required.</w:t>
+      </w:r>
+    </w:p>
+    <w:p>
+      <w:pPr>
+        <w:shd w:val="clear" w:color="auto" w:fill="FFFFFF"/>
+        <w:spacing w:after="150"/>
+        <w:ind w:left="1440"/>
+        <w:rPr>
+          <w:rFonts w:ascii="Arial" w:eastAsia="Times New Roman" w:hAnsi="Arial" w:cs="Arial"/>
+          <w:color w:val="333333"/>
+          <w:lang w:eastAsia="en-CA"/>
+        </w:rPr>
+      </w:pPr>
+      <w:r>
+        <w:rPr>
+          <w:rFonts w:ascii="Arial" w:eastAsia="Times New Roman" w:hAnsi="Arial" w:cs="Arial"/>
+          <w:color w:val="333333"/>
+          <w:lang w:eastAsia="en-CA"/>
+        </w:rPr>
+        <w:t>The long-term preservation plan of the data is to keep relevant data available on Open Science Framework so that other institutions may access the data long-term. This research is expected to be ongoing for years to come.</w:t>
+      </w:r>
+    </w:p>
+    <w:p>
+      <w:pPr>
+        <w:numPr>
+          <w:ilvl w:val="0"/>
+          <w:numId w:val="1"/>
+        </w:numPr>
+        <w:shd w:val="clear" w:color="auto" w:fill="FFFFFF"/>
+        <w:spacing w:before="100" w:beforeAutospacing="1" w:after="75"/>
+        <w:rPr>
+          <w:rFonts w:ascii="Arial" w:eastAsia="Times New Roman" w:hAnsi="Arial" w:cs="Arial"/>
+          <w:color w:val="333333"/>
+          <w:lang w:eastAsia="en-CA"/>
+        </w:rPr>
+      </w:pPr>
+      <w:r>
+        <w:rPr>
+          <w:rFonts w:ascii="Arial" w:eastAsia="Times New Roman" w:hAnsi="Arial" w:cs="Arial"/>
+          <w:color w:val="333333"/>
+          <w:lang w:eastAsia="en-CA"/>
+        </w:rPr>
+        <w:t>Data Sharing</w:t>
+      </w:r>
+    </w:p>
+    <w:p>
+      <w:pPr>
+        <w:numPr>
+          <w:ilvl w:val="1"/>
+          <w:numId w:val="1"/>
+        </w:numPr>
+        <w:shd w:val="clear" w:color="auto" w:fill="FFFFFF"/>
+        <w:spacing w:after="150"/>
+        <w:rPr>
+          <w:rFonts w:ascii="Arial" w:eastAsia="Times New Roman" w:hAnsi="Arial" w:cs="Arial"/>
+          <w:color w:val="333333"/>
+          <w:lang w:eastAsia="en-CA"/>
+        </w:rPr>
+      </w:pPr>
+      <w:r>
+        <w:rPr>
+          <w:rFonts w:ascii="Arial" w:eastAsia="Times New Roman" w:hAnsi="Arial" w:cs="Arial"/>
+          <w:color w:val="333333"/>
+          <w:lang w:eastAsia="en-CA"/>
+        </w:rPr>
+        <w:t>How will you share the data?</w:t>
+      </w:r>
+      <w:r>
+        <w:rPr>
+          <w:rFonts w:ascii="Arial" w:eastAsia="Times New Roman" w:hAnsi="Arial" w:cs="Arial"/>
+          <w:color w:val="333333"/>
+          <w:lang w:eastAsia="en-CA"/>
+        </w:rPr>
+        <w:t xml:space="preserve"> </w:t>
+      </w:r>
+      <w:r>
+        <w:rPr>
+          <w:rFonts w:ascii="Arial" w:eastAsia="Times New Roman" w:hAnsi="Arial" w:cs="Arial"/>
+          <w:color w:val="333333"/>
+          <w:lang w:eastAsia="en-CA"/>
+        </w:rPr>
+        <w:t>Are any restrictions on data sharing required?</w:t>
+      </w:r>
+    </w:p>
+    <w:p>
+      <w:pPr>
+        <w:shd w:val="clear" w:color="auto" w:fill="FFFFFF"/>
+        <w:spacing w:after="150"/>
+        <w:ind w:left="1440"/>
+        <w:rPr>
+          <w:rFonts w:ascii="Arial" w:eastAsia="Times New Roman" w:hAnsi="Arial" w:cs="Arial"/>
+          <w:color w:val="333333"/>
+          <w:lang w:eastAsia="en-CA"/>
+        </w:rPr>
+      </w:pPr>
+      <w:r>
+        <w:rPr>
+          <w:rFonts w:ascii="Arial" w:eastAsia="Times New Roman" w:hAnsi="Arial" w:cs="Arial"/>
+          <w:color w:val="333333"/>
+          <w:lang w:eastAsia="en-CA"/>
+        </w:rPr>
+        <w:t>Data will be shared via the open source portal of Open Science Framework. Only files with information relevant to the public will be shared. Additionally, only the most up to date version of each research files will be shared. Based on the creative commons licensing to be assigned to the shared files, users outside of the Chartreuse lab will be permitted to view the data files,</w:t>
+      </w:r>
+      <w:r>
+        <w:rPr>
+          <w:rFonts w:ascii="Arial" w:eastAsia="Times New Roman" w:hAnsi="Arial" w:cs="Arial"/>
+          <w:color w:val="333333"/>
+          <w:lang w:eastAsia="en-CA"/>
+        </w:rPr>
+        <w:t xml:space="preserve"> </w:t>
+      </w:r>
+      <w:r>
+        <w:rPr>
+          <w:rFonts w:ascii="Arial" w:eastAsia="Times New Roman" w:hAnsi="Arial" w:cs="Arial"/>
+          <w:color w:val="333333"/>
+          <w:lang w:eastAsia="en-CA"/>
+        </w:rPr>
+        <w:t>but will not be able to edit the original content of the work.</w:t>
+      </w:r>
+    </w:p>
+    <w:p>
+      <w:pPr>
+        <w:numPr>
+          <w:ilvl w:val="0"/>
+          <w:numId w:val="1"/>
+        </w:numPr>
+        <w:shd w:val="clear" w:color="auto" w:fill="FFFFFF"/>
+        <w:spacing w:before="100" w:beforeAutospacing="1" w:after="75"/>
+        <w:rPr>
+          <w:rFonts w:ascii="Arial" w:eastAsia="Times New Roman" w:hAnsi="Arial" w:cs="Arial"/>
+          <w:color w:val="333333"/>
+          <w:lang w:eastAsia="en-CA"/>
+        </w:rPr>
+      </w:pPr>
+      <w:r>
+        <w:rPr>
+          <w:rFonts w:ascii="Arial" w:eastAsia="Times New Roman" w:hAnsi="Arial" w:cs="Arial"/>
+          <w:color w:val="333333"/>
+          <w:lang w:eastAsia="en-CA"/>
+        </w:rPr>
+        <w:t>Responsibilities and Resources</w:t>
+      </w:r>
+    </w:p>
+    <w:p>
+      <w:pPr>
+        <w:numPr>
+          <w:ilvl w:val="1"/>
+          <w:numId w:val="1"/>
+        </w:numPr>
+        <w:shd w:val="clear" w:color="auto" w:fill="FFFFFF"/>
+        <w:spacing w:after="150"/>
+        <w:rPr>
+          <w:rFonts w:ascii="Arial" w:eastAsia="Times New Roman" w:hAnsi="Arial" w:cs="Arial"/>
+          <w:color w:val="333333"/>
+          <w:lang w:eastAsia="en-CA"/>
+        </w:rPr>
+      </w:pPr>
+      <w:r>
+        <w:rPr>
+          <w:rFonts w:ascii="Arial" w:eastAsia="Times New Roman" w:hAnsi="Arial" w:cs="Arial"/>
+          <w:color w:val="333333"/>
+          <w:lang w:eastAsia="en-CA"/>
+        </w:rPr>
+        <w:t>Who will be responsible for data management?</w:t>
+      </w:r>
+    </w:p>
+    <w:p>
+      <w:pPr>
+        <w:shd w:val="clear" w:color="auto" w:fill="FFFFFF"/>
+        <w:spacing w:after="150"/>
+        <w:ind w:left="1440"/>
+        <w:rPr>
+          <w:rFonts w:ascii="Arial" w:eastAsia="Times New Roman" w:hAnsi="Arial" w:cs="Arial"/>
+          <w:color w:val="333333"/>
+          <w:lang w:eastAsia="en-CA"/>
+        </w:rPr>
+      </w:pPr>
+      <w:r>
+        <w:rPr>
+          <w:rFonts w:ascii="Arial" w:eastAsia="Times New Roman" w:hAnsi="Arial" w:cs="Arial"/>
+          <w:color w:val="333333"/>
+          <w:lang w:eastAsia="en-CA"/>
+        </w:rPr>
+        <w:t xml:space="preserve">Professor Chartreues will be primarily responsible for the data management of the lab. Additionally, Professor Chartreuse may choose to delegate his responsibilities to another trained member of the lab. </w:t>
+      </w:r>
+    </w:p>
+    <w:p>
+      <w:pPr>
+        <w:numPr>
+          <w:ilvl w:val="1"/>
+          <w:numId w:val="1"/>
+        </w:numPr>
+        <w:shd w:val="clear" w:color="auto" w:fill="FFFFFF"/>
+        <w:spacing w:after="150"/>
+        <w:rPr>
+          <w:rFonts w:ascii="Arial" w:eastAsia="Times New Roman" w:hAnsi="Arial" w:cs="Arial"/>
+          <w:color w:val="333333"/>
+          <w:lang w:eastAsia="en-CA"/>
+        </w:rPr>
+      </w:pPr>
+      <w:r>
+        <w:rPr>
+          <w:rFonts w:ascii="Arial" w:eastAsia="Times New Roman" w:hAnsi="Arial" w:cs="Arial"/>
+          <w:color w:val="333333"/>
+          <w:lang w:eastAsia="en-CA"/>
+        </w:rPr>
+        <w:t>What resources will you require to deliver your plan?</w:t>
+      </w:r>
+    </w:p>
+    <w:p>
+      <w:pPr>
+        <w:shd w:val="clear" w:color="auto" w:fill="FFFFFF"/>
+        <w:spacing w:after="150"/>
+        <w:ind w:left="1440"/>
+        <w:rPr>
+          <w:rFonts w:ascii="Arial" w:eastAsia="Times New Roman" w:hAnsi="Arial" w:cs="Arial"/>
+          <w:color w:val="333333"/>
+          <w:lang w:eastAsia="en-CA"/>
+        </w:rPr>
+      </w:pPr>
+      <w:r>
+        <w:rPr>
+          <w:rFonts w:ascii="Arial" w:eastAsia="Times New Roman" w:hAnsi="Arial" w:cs="Arial"/>
+          <w:color w:val="333333"/>
+          <w:lang w:eastAsia="en-CA"/>
+        </w:rPr>
+        <w:t xml:space="preserve">To manage the data, continued access to and use of the Microsoft Office Suite will be required. Additionally, an Open Science Framework account will be required. The Open Science Framework </w:t>
+      </w:r>
+    </w:p>
+    <w:p/>
+    <w:p>
+      <w:pPr>
         <w:pStyle w:val="paragraph"/>
         <w:spacing w:before="0" w:beforeAutospacing="0" w:after="0" w:afterAutospacing="0"/>
         <w:jc w:val="both"/>
@@ -12,12 +1248,6 @@
           <w:rStyle w:val="normaltextrun"/>
         </w:rPr>
       </w:pPr>
-      <w:r>
-        <w:rPr>
-          <w:rStyle w:val="normaltextrun"/>
-        </w:rPr>
-        <w:t xml:space="preserve">Group Project </w:t>
-      </w:r>
       <w:bookmarkStart w:id="0" w:name="_GoBack"/>
       <w:bookmarkEnd w:id="0"/>
     </w:p>
@@ -30,6 +1260,159 @@
     </w:sectPr>
   </w:body>
 </w:document>
+</file>
+
+<file path=word/numbering.xml><?xml version="1.0" encoding="utf-8"?>
+<w:numbering xmlns:wpc="http://schemas.microsoft.com/office/word/2010/wordprocessingCanvas" xmlns:cx="http://schemas.microsoft.com/office/drawing/2014/chartex" xmlns:cx1="http://schemas.microsoft.com/office/drawing/2015/9/8/chartex" xmlns:cx2="http://schemas.microsoft.com/office/drawing/2015/10/21/chartex" xmlns:cx3="http://schemas.microsoft.com/office/drawing/2016/5/9/chartex" xmlns:cx4="http://schemas.microsoft.com/office/drawing/2016/5/10/chartex" xmlns:cx5="http://schemas.microsoft.com/office/drawing/2016/5/11/chartex" xmlns:cx6="http://schemas.microsoft.com/office/drawing/2016/5/12/chartex" xmlns:cx7="http://schemas.microsoft.com/office/drawing/2016/5/13/chartex" xmlns:cx8="http://schemas.microsoft.com/office/drawing/2016/5/14/chartex" xmlns:mc="http://schemas.openxmlformats.org/markup-compatibility/2006" xmlns:aink="http://schemas.microsoft.com/office/drawing/2016/ink" xmlns:am3d="http://schemas.microsoft.com/office/drawing/2017/model3d" xmlns:o="urn:schemas-microsoft-com:office:office" xmlns:r="http://schemas.openxmlformats.org/officeDocument/2006/relationships" xmlns:m="http://schemas.openxmlformats.org/officeDocument/2006/math" xmlns:v="urn:schemas-microsoft-com:vml" xmlns:wp14="http://schemas.microsoft.com/office/word/2010/wordprocessingDrawing" xmlns:wp="http://schemas.openxmlformats.org/drawingml/2006/wordprocessingDrawing" xmlns:w10="urn:schemas-microsoft-com:office:word" xmlns:w="http://schemas.openxmlformats.org/wordprocessingml/2006/main" xmlns:w14="http://schemas.microsoft.com/office/word/2010/wordml" xmlns:w15="http://schemas.microsoft.com/office/word/2012/wordml" xmlns:w16cid="http://schemas.microsoft.com/office/word/2016/wordml/cid" xmlns:w16se="http://schemas.microsoft.com/office/word/2015/wordml/symex" xmlns:wpg="http://schemas.microsoft.com/office/word/2010/wordprocessingGroup" xmlns:wpi="http://schemas.microsoft.com/office/word/2010/wordprocessingInk" xmlns:wne="http://schemas.microsoft.com/office/word/2006/wordml" xmlns:wps="http://schemas.microsoft.com/office/word/2010/wordprocessingShape" mc:Ignorable="w14 w15 w16se w16cid wp14">
+  <w:abstractNum w:abstractNumId="0" w15:restartNumberingAfterBreak="0">
+    <w:nsid w:val="6C2B0B29"/>
+    <w:multiLevelType w:val="multilevel"/>
+    <w:tmpl w:val="98BABE4E"/>
+    <w:lvl w:ilvl="0">
+      <w:start w:val="1"/>
+      <w:numFmt w:val="bullet"/>
+      <w:lvlText w:val=""/>
+      <w:lvlJc w:val="left"/>
+      <w:pPr>
+        <w:tabs>
+          <w:tab w:val="num" w:pos="720"/>
+        </w:tabs>
+        <w:ind w:left="720" w:hanging="360"/>
+      </w:pPr>
+      <w:rPr>
+        <w:rFonts w:ascii="Symbol" w:hAnsi="Symbol" w:hint="default"/>
+        <w:sz w:val="20"/>
+      </w:rPr>
+    </w:lvl>
+    <w:lvl w:ilvl="1">
+      <w:start w:val="1"/>
+      <w:numFmt w:val="bullet"/>
+      <w:lvlText w:val="o"/>
+      <w:lvlJc w:val="left"/>
+      <w:pPr>
+        <w:tabs>
+          <w:tab w:val="num" w:pos="1440"/>
+        </w:tabs>
+        <w:ind w:left="1440" w:hanging="360"/>
+      </w:pPr>
+      <w:rPr>
+        <w:rFonts w:ascii="Courier New" w:hAnsi="Courier New" w:hint="default"/>
+        <w:sz w:val="20"/>
+      </w:rPr>
+    </w:lvl>
+    <w:lvl w:ilvl="2">
+      <w:start w:val="1"/>
+      <w:numFmt w:val="bullet"/>
+      <w:lvlText w:val="-"/>
+      <w:lvlJc w:val="left"/>
+      <w:pPr>
+        <w:ind w:left="2160" w:hanging="360"/>
+      </w:pPr>
+      <w:rPr>
+        <w:rFonts w:ascii="Arial" w:eastAsia="Times New Roman" w:hAnsi="Arial" w:cs="Arial" w:hint="default"/>
+      </w:rPr>
+    </w:lvl>
+    <w:lvl w:ilvl="3" w:tentative="1">
+      <w:start w:val="1"/>
+      <w:numFmt w:val="bullet"/>
+      <w:lvlText w:val=""/>
+      <w:lvlJc w:val="left"/>
+      <w:pPr>
+        <w:tabs>
+          <w:tab w:val="num" w:pos="2880"/>
+        </w:tabs>
+        <w:ind w:left="2880" w:hanging="360"/>
+      </w:pPr>
+      <w:rPr>
+        <w:rFonts w:ascii="Wingdings" w:hAnsi="Wingdings" w:hint="default"/>
+        <w:sz w:val="20"/>
+      </w:rPr>
+    </w:lvl>
+    <w:lvl w:ilvl="4" w:tentative="1">
+      <w:start w:val="1"/>
+      <w:numFmt w:val="bullet"/>
+      <w:lvlText w:val=""/>
+      <w:lvlJc w:val="left"/>
+      <w:pPr>
+        <w:tabs>
+          <w:tab w:val="num" w:pos="3600"/>
+        </w:tabs>
+        <w:ind w:left="3600" w:hanging="360"/>
+      </w:pPr>
+      <w:rPr>
+        <w:rFonts w:ascii="Wingdings" w:hAnsi="Wingdings" w:hint="default"/>
+        <w:sz w:val="20"/>
+      </w:rPr>
+    </w:lvl>
+    <w:lvl w:ilvl="5" w:tentative="1">
+      <w:start w:val="1"/>
+      <w:numFmt w:val="bullet"/>
+      <w:lvlText w:val=""/>
+      <w:lvlJc w:val="left"/>
+      <w:pPr>
+        <w:tabs>
+          <w:tab w:val="num" w:pos="4320"/>
+        </w:tabs>
+        <w:ind w:left="4320" w:hanging="360"/>
+      </w:pPr>
+      <w:rPr>
+        <w:rFonts w:ascii="Wingdings" w:hAnsi="Wingdings" w:hint="default"/>
+        <w:sz w:val="20"/>
+      </w:rPr>
+    </w:lvl>
+    <w:lvl w:ilvl="6" w:tentative="1">
+      <w:start w:val="1"/>
+      <w:numFmt w:val="bullet"/>
+      <w:lvlText w:val=""/>
+      <w:lvlJc w:val="left"/>
+      <w:pPr>
+        <w:tabs>
+          <w:tab w:val="num" w:pos="5040"/>
+        </w:tabs>
+        <w:ind w:left="5040" w:hanging="360"/>
+      </w:pPr>
+      <w:rPr>
+        <w:rFonts w:ascii="Wingdings" w:hAnsi="Wingdings" w:hint="default"/>
+        <w:sz w:val="20"/>
+      </w:rPr>
+    </w:lvl>
+    <w:lvl w:ilvl="7" w:tentative="1">
+      <w:start w:val="1"/>
+      <w:numFmt w:val="bullet"/>
+      <w:lvlText w:val=""/>
+      <w:lvlJc w:val="left"/>
+      <w:pPr>
+        <w:tabs>
+          <w:tab w:val="num" w:pos="5760"/>
+        </w:tabs>
+        <w:ind w:left="5760" w:hanging="360"/>
+      </w:pPr>
+      <w:rPr>
+        <w:rFonts w:ascii="Wingdings" w:hAnsi="Wingdings" w:hint="default"/>
+        <w:sz w:val="20"/>
+      </w:rPr>
+    </w:lvl>
+    <w:lvl w:ilvl="8" w:tentative="1">
+      <w:start w:val="1"/>
+      <w:numFmt w:val="bullet"/>
+      <w:lvlText w:val=""/>
+      <w:lvlJc w:val="left"/>
+      <w:pPr>
+        <w:tabs>
+          <w:tab w:val="num" w:pos="6480"/>
+        </w:tabs>
+        <w:ind w:left="6480" w:hanging="360"/>
+      </w:pPr>
+      <w:rPr>
+        <w:rFonts w:ascii="Wingdings" w:hAnsi="Wingdings" w:hint="default"/>
+        <w:sz w:val="20"/>
+      </w:rPr>
+    </w:lvl>
+  </w:abstractNum>
+  <w:num w:numId="1">
+    <w:abstractNumId w:val="0"/>
+  </w:num>
+</w:numbering>
 </file>
 
 <file path=word/styles.xml><?xml version="1.0" encoding="utf-8"?>
@@ -534,6 +1917,23 @@
       <w:rFonts w:ascii="Times New Roman" w:hAnsi="Times New Roman" w:cs="Times New Roman"/>
     </w:rPr>
   </w:style>
+  <w:style w:type="paragraph" w:styleId="ListParagraph">
+    <w:name w:val="List Paragraph"/>
+    <w:basedOn w:val="Normal"/>
+    <w:uiPriority w:val="34"/>
+    <w:qFormat/>
+    <w:rsid w:val="0018798F"/>
+    <w:pPr>
+      <w:spacing w:after="160" w:line="259" w:lineRule="auto"/>
+      <w:ind w:left="720"/>
+      <w:contextualSpacing/>
+    </w:pPr>
+    <w:rPr>
+      <w:sz w:val="22"/>
+      <w:szCs w:val="22"/>
+      <w:lang w:val="en-CA"/>
+    </w:rPr>
+  </w:style>
 </w:styles>
 </file>
 

</xml_diff>

<commit_message>
Adding First Draft to Pinkerton Branch
</commit_message>
<xml_diff>
--- a/BUSI6516_GroupProject.docx
+++ b/BUSI6516_GroupProject.docx
@@ -18,10 +18,658 @@
         </w:rPr>
         <w:t xml:space="preserve">Group Project </w:t>
       </w:r>
+    </w:p>
+    <w:p/>
+    <w:p>
+      <w:pPr>
+        <w:rPr>
+          <w:rFonts w:ascii="Arial" w:hAnsi="Arial" w:cs="Arial"/>
+          <w:b/>
+        </w:rPr>
+      </w:pPr>
+    </w:p>
+    <w:p>
+      <w:pPr>
+        <w:rPr>
+          <w:rFonts w:ascii="Arial" w:hAnsi="Arial" w:cs="Arial"/>
+          <w:b/>
+        </w:rPr>
+      </w:pPr>
+      <w:r>
+        <w:rPr>
+          <w:rFonts w:ascii="Arial" w:hAnsi="Arial" w:cs="Arial"/>
+          <w:b/>
+        </w:rPr>
+        <w:t>Professor Pinkerton</w:t>
+      </w:r>
+    </w:p>
+    <w:p>
+      <w:pPr>
+        <w:rPr>
+          <w:rFonts w:ascii="Arial" w:hAnsi="Arial" w:cs="Arial"/>
+          <w:u w:val="single"/>
+        </w:rPr>
+      </w:pPr>
+      <w:r>
+        <w:rPr>
+          <w:rFonts w:ascii="Arial" w:hAnsi="Arial" w:cs="Arial"/>
+          <w:u w:val="single"/>
+        </w:rPr>
+        <w:t>Introduction and Recommendation</w:t>
+      </w:r>
+    </w:p>
+    <w:p>
+      <w:pPr>
+        <w:rPr>
+          <w:rFonts w:ascii="Arial" w:hAnsi="Arial" w:cs="Arial"/>
+        </w:rPr>
+      </w:pPr>
+      <w:r>
+        <w:rPr>
+          <w:rFonts w:ascii="Arial" w:hAnsi="Arial" w:cs="Arial"/>
+        </w:rPr>
+        <w:tab/>
+        <w:t>Professor Pinkerton has a very large, and ever growing, collection of data that is used by many people.  Some of her files contain open data and she would like everyone to have access to them, while some contain sensitive information with access awarded on a case-by-case basis.  This data management plan attempts to provide a way for Professor Pinkerton to easily organize her data sets so that they can be used in the future, either by herself or other individuals.</w:t>
+      </w:r>
+    </w:p>
+    <w:p>
+      <w:pPr>
+        <w:ind w:firstLine="720"/>
+        <w:rPr>
+          <w:rFonts w:ascii="Arial" w:hAnsi="Arial" w:cs="Arial"/>
+        </w:rPr>
+      </w:pPr>
+      <w:r>
+        <w:rPr>
+          <w:rFonts w:ascii="Arial" w:hAnsi="Arial" w:cs="Arial"/>
+        </w:rPr>
+        <w:t>Given the vast number of spreadsheets that Professor Pinkerton currently has (and the amount that she is likely to collect in the future), it is our recommendation that a database management system is set up to organize this data.  Contained within this DBMS will be the metadata about all of the different spreadsheets that she has collected.  This DBMS will help Professor Pinkerton keep a record of all of the data sets that she has in an organized fashion, as well as help her locate them easily when needed.  It will primarily operate as a database with information about all of the data sets that Professor Pinkerton collects.  This DBMS should be available online so that anyone with data requests can easily find what data Professor Pinkerton has.  The DBMS should also include links to where the open data sets can be downloaded so that they can easily be accessed.</w:t>
+      </w:r>
+    </w:p>
+    <w:p>
+      <w:pPr>
+        <w:rPr>
+          <w:rFonts w:ascii="Arial" w:hAnsi="Arial" w:cs="Arial"/>
+        </w:rPr>
+      </w:pPr>
+      <w:r>
+        <w:rPr>
+          <w:rFonts w:ascii="Arial" w:hAnsi="Arial" w:cs="Arial"/>
+        </w:rPr>
+        <w:tab/>
+        <w:t>We are recommending that all of the spreadsheets should be hosted on a drive, with a hard disk back up.  The files will have to be separated in to two different categories (with the category of data being noted in the metadata, and therefore in the DBMS).  The first category of spreadsheet is for open data, which anyone can have access to.  The second category of data is for files that Professor Pinkerton would like to control who has access to.</w:t>
+      </w:r>
+    </w:p>
+    <w:p>
+      <w:pPr>
+        <w:rPr>
+          <w:rFonts w:ascii="Arial" w:hAnsi="Arial" w:cs="Arial"/>
+        </w:rPr>
+      </w:pPr>
+      <w:r>
+        <w:rPr>
+          <w:rFonts w:ascii="Arial" w:hAnsi="Arial" w:cs="Arial"/>
+        </w:rPr>
+        <w:tab/>
+        <w:t>The spreadsheets that are in the first category will be on a drive that is open and accessible to anyone, while the spreadsheets that are in the second category will be on a separate drive, and each of these files will be protected so that only people that Professor Pinkerton has given permission to can access them.  People will have to request permission to access these spreadsheets.  Both of these drives will be protected so that no one, other than Professor Pinkerton and potentially her postdoc students (at her discretion) can upload or modify files that are on the drive.  This will prevent any changes from being made to the raw data sets that are a part of her collection</w:t>
+      </w:r>
+    </w:p>
+    <w:p>
+      <w:pPr>
+        <w:rPr>
+          <w:rFonts w:ascii="Arial" w:hAnsi="Arial" w:cs="Arial"/>
+          <w:u w:val="single"/>
+        </w:rPr>
+      </w:pPr>
+    </w:p>
+    <w:p>
+      <w:pPr>
+        <w:rPr>
+          <w:rFonts w:ascii="Arial" w:hAnsi="Arial" w:cs="Arial"/>
+          <w:u w:val="single"/>
+        </w:rPr>
+      </w:pPr>
+      <w:r>
+        <w:rPr>
+          <w:rFonts w:ascii="Arial" w:hAnsi="Arial" w:cs="Arial"/>
+          <w:u w:val="single"/>
+        </w:rPr>
+        <w:t>Necessary Data</w:t>
+      </w:r>
+    </w:p>
+    <w:p>
+      <w:pPr>
+        <w:rPr>
+          <w:rFonts w:ascii="Arial" w:hAnsi="Arial" w:cs="Arial"/>
+        </w:rPr>
+      </w:pPr>
+      <w:r>
+        <w:rPr>
+          <w:rFonts w:ascii="Arial" w:hAnsi="Arial" w:cs="Arial"/>
+        </w:rPr>
+        <w:tab/>
+        <w:t xml:space="preserve">There is no new data that Professor Pinkerton actually needs to collect as a part of this data management plan.  Rather, as her collection of data increases and she gets more and more spreadsheets, these new sheets will be integrated into her collection based on the database management system that gets set up.  The metadata will need to be entered into the DBMS as the spreadsheets are added to the collection, and will need to be uploaded to the appropriate drive location (depending on whether the data is open or not), and backed up on the local backup.  </w:t>
+      </w:r>
+    </w:p>
+    <w:p>
+      <w:pPr>
+        <w:rPr>
+          <w:rFonts w:ascii="Arial" w:hAnsi="Arial" w:cs="Arial"/>
+        </w:rPr>
+      </w:pPr>
+      <w:r>
+        <w:rPr>
+          <w:rFonts w:ascii="Arial" w:hAnsi="Arial" w:cs="Arial"/>
+        </w:rPr>
+        <w:lastRenderedPageBreak/>
+        <w:tab/>
+        <w:t>Professor Pinkerton does need to locate and organize the metadata about the different data sets.  This is all information that she currently has, it will just need to be compiled into the DBMS.</w:t>
+      </w:r>
+    </w:p>
+    <w:p>
+      <w:pPr>
+        <w:rPr>
+          <w:rFonts w:ascii="Arial" w:hAnsi="Arial" w:cs="Arial"/>
+        </w:rPr>
+      </w:pPr>
+      <w:r>
+        <w:rPr>
+          <w:rFonts w:ascii="Arial" w:hAnsi="Arial" w:cs="Arial"/>
+        </w:rPr>
+        <w:tab/>
+      </w:r>
+    </w:p>
+    <w:p>
+      <w:pPr>
+        <w:rPr>
+          <w:rFonts w:ascii="Arial" w:hAnsi="Arial" w:cs="Arial"/>
+        </w:rPr>
+      </w:pPr>
+    </w:p>
+    <w:p>
+      <w:pPr>
+        <w:rPr>
+          <w:rFonts w:ascii="Arial" w:hAnsi="Arial" w:cs="Arial"/>
+          <w:u w:val="single"/>
+        </w:rPr>
+      </w:pPr>
+      <w:r>
+        <w:rPr>
+          <w:rFonts w:ascii="Arial" w:hAnsi="Arial" w:cs="Arial"/>
+          <w:u w:val="single"/>
+        </w:rPr>
+        <w:t>Licensing Information</w:t>
+      </w:r>
+    </w:p>
+    <w:p>
+      <w:pPr>
+        <w:rPr>
+          <w:rFonts w:ascii="Arial" w:hAnsi="Arial" w:cs="Arial"/>
+        </w:rPr>
+      </w:pPr>
+      <w:r>
+        <w:rPr>
+          <w:rFonts w:ascii="Arial" w:hAnsi="Arial" w:cs="Arial"/>
+        </w:rPr>
+        <w:tab/>
+        <w:t>The licensing information for each of the spreadsheets needs to be contained in the metadata, and therefore noted in the DBMS.  Each spreadsheet will have its own licensing requirements, and will therefore need to be tagged as either copyright, copyleft, or creative commons (BY, NC, ND or SA).  Whichever licensing is on the data sets when Professor Pinkerton obtains them, need to be included in the DBMS.</w:t>
+      </w:r>
+    </w:p>
+    <w:p>
+      <w:pPr>
+        <w:rPr>
+          <w:rFonts w:ascii="Arial" w:hAnsi="Arial" w:cs="Arial"/>
+        </w:rPr>
+      </w:pPr>
+    </w:p>
+    <w:p>
+      <w:pPr>
+        <w:rPr>
+          <w:rFonts w:ascii="Arial" w:hAnsi="Arial" w:cs="Arial"/>
+          <w:u w:val="single"/>
+        </w:rPr>
+      </w:pPr>
+      <w:r>
+        <w:rPr>
+          <w:rFonts w:ascii="Arial" w:hAnsi="Arial" w:cs="Arial"/>
+          <w:u w:val="single"/>
+        </w:rPr>
+        <w:t>Necessary Facilities/Equipment and Costs for Data Storage</w:t>
+      </w:r>
+    </w:p>
+    <w:p>
+      <w:pPr>
+        <w:rPr>
+          <w:rFonts w:ascii="Arial" w:hAnsi="Arial" w:cs="Arial"/>
+        </w:rPr>
+      </w:pPr>
+      <w:r>
+        <w:rPr>
+          <w:rFonts w:ascii="Arial" w:hAnsi="Arial" w:cs="Arial"/>
+        </w:rPr>
+        <w:tab/>
+        <w:t>It is our recommendation that all of the data be stored in two locations.  The first location is on the university cloud that is used at Dalhousie University.  The second location is to have local backups of the data on the hardware where the files are currently stored.  As a result, no new facilities or equipment are required to organize and maintain the data</w:t>
+      </w:r>
+    </w:p>
+    <w:p>
+      <w:pPr>
+        <w:rPr>
+          <w:rFonts w:ascii="Arial" w:hAnsi="Arial" w:cs="Arial"/>
+        </w:rPr>
+      </w:pPr>
+      <w:r>
+        <w:rPr>
+          <w:rFonts w:ascii="Arial" w:hAnsi="Arial" w:cs="Arial"/>
+        </w:rPr>
+        <w:tab/>
+        <w:t>Because of the vast amount of data that Professor Pinkerton currently has, and the rate at which she is continuing to compile data, more storage may be necessary in the future.  This would require both an expansion of the cloud that Dalhousie uses, as well as more hard drive space to store the data locally.  Because Dalhousie University already has both an online storage drive, and hardware for backing up this information, no additional costs will be incurred to store this data.</w:t>
+      </w:r>
+    </w:p>
+    <w:p>
+      <w:pPr>
+        <w:rPr>
+          <w:rFonts w:ascii="Arial" w:hAnsi="Arial" w:cs="Arial"/>
+        </w:rPr>
+      </w:pPr>
+      <w:r>
+        <w:rPr>
+          <w:rFonts w:ascii="Arial" w:hAnsi="Arial" w:cs="Arial"/>
+        </w:rPr>
+        <w:tab/>
+        <w:t>We also recommend that the DBMS is created using a program that makes use of a search query language (SQL).  One program that she should consider using is SQLite, which can be downloaded for free, and thus again resulting in no additional costs.  This DBMS should be backed up both on the cloud and locally, similar to the other data sets.</w:t>
+      </w:r>
+    </w:p>
+    <w:p>
+      <w:pPr>
+        <w:rPr>
+          <w:rFonts w:ascii="Arial" w:hAnsi="Arial" w:cs="Arial"/>
+        </w:rPr>
+      </w:pPr>
+    </w:p>
+    <w:p>
+      <w:pPr>
+        <w:rPr>
+          <w:rFonts w:ascii="Arial" w:hAnsi="Arial" w:cs="Arial"/>
+          <w:u w:val="single"/>
+        </w:rPr>
+      </w:pPr>
+      <w:r>
+        <w:rPr>
+          <w:rFonts w:ascii="Arial" w:hAnsi="Arial" w:cs="Arial"/>
+          <w:u w:val="single"/>
+        </w:rPr>
+        <w:t>Ownership and Access to Data</w:t>
+      </w:r>
+    </w:p>
+    <w:p>
+      <w:pPr>
+        <w:rPr>
+          <w:rFonts w:ascii="Arial" w:hAnsi="Arial" w:cs="Arial"/>
+        </w:rPr>
+      </w:pPr>
+      <w:r>
+        <w:rPr>
+          <w:rFonts w:ascii="Arial" w:hAnsi="Arial" w:cs="Arial"/>
+        </w:rPr>
+        <w:tab/>
+        <w:t>The DBMS would be owned by Professor Pinkerton, however should be available to anyone that is looking for data sets.  Professor Pinkerton can provide a link to the DBMS to anyone looking for data so they can locate what they are looking for, without having to request the data sets from her by email (except for the protected sheets).</w:t>
+      </w:r>
+    </w:p>
+    <w:p>
+      <w:pPr>
+        <w:rPr>
+          <w:rFonts w:ascii="Arial" w:hAnsi="Arial" w:cs="Arial"/>
+        </w:rPr>
+      </w:pPr>
+      <w:r>
+        <w:rPr>
+          <w:rFonts w:ascii="Arial" w:hAnsi="Arial" w:cs="Arial"/>
+        </w:rPr>
+        <w:tab/>
+        <w:t>As mentioned before, the spreadsheets that Professor Pinkerton has will need to be separated into two different categories.  The different categories will have different access and ownership characteristics.  For data that is considered to be open, the spreadsheets should be made publicly available on the Dalhousie University online drive.  This will reduce the amount of requests that Professor Pinkerton will receive to send out her data sets as people can download these data sets themselves.</w:t>
+      </w:r>
+    </w:p>
+    <w:p>
+      <w:pPr>
+        <w:rPr>
+          <w:rFonts w:ascii="Arial" w:hAnsi="Arial" w:cs="Arial"/>
+        </w:rPr>
+      </w:pPr>
+      <w:r>
+        <w:rPr>
+          <w:rFonts w:ascii="Arial" w:hAnsi="Arial" w:cs="Arial"/>
+        </w:rPr>
+        <w:tab/>
+        <w:t xml:space="preserve">For the second category of data sets that are not considered to be open, the access will be issued on a case-by-case basis.  These will be stored on a location of the drive that is not shared.  For someone to access one of the data sets, they will need to seek permission from Professor Pinkerton, and she will send them the link to access the </w:t>
+      </w:r>
+      <w:r>
+        <w:rPr>
+          <w:rFonts w:ascii="Arial" w:hAnsi="Arial" w:cs="Arial"/>
+        </w:rPr>
+        <w:lastRenderedPageBreak/>
+        <w:t>specific data.  This will also allow her to turn off link sharing of any of the files when she no longer wishes to share the file with others.</w:t>
+      </w:r>
+    </w:p>
+    <w:p>
+      <w:pPr>
+        <w:rPr>
+          <w:rFonts w:ascii="Arial" w:hAnsi="Arial" w:cs="Arial"/>
+        </w:rPr>
+      </w:pPr>
+      <w:r>
+        <w:rPr>
+          <w:rFonts w:ascii="Arial" w:hAnsi="Arial" w:cs="Arial"/>
+        </w:rPr>
+        <w:tab/>
+      </w:r>
+    </w:p>
+    <w:p>
+      <w:pPr>
+        <w:rPr>
+          <w:rFonts w:ascii="Arial" w:hAnsi="Arial" w:cs="Arial"/>
+          <w:u w:val="single"/>
+        </w:rPr>
+      </w:pPr>
+      <w:r>
+        <w:rPr>
+          <w:rFonts w:ascii="Arial" w:hAnsi="Arial" w:cs="Arial"/>
+          <w:u w:val="single"/>
+        </w:rPr>
+        <w:t>Post-Project Data Value</w:t>
+      </w:r>
+    </w:p>
+    <w:p>
+      <w:pPr>
+        <w:rPr>
+          <w:rFonts w:ascii="Arial" w:hAnsi="Arial" w:cs="Arial"/>
+        </w:rPr>
+      </w:pPr>
+      <w:r>
+        <w:rPr>
+          <w:rFonts w:ascii="Arial" w:hAnsi="Arial" w:cs="Arial"/>
+        </w:rPr>
+        <w:tab/>
+        <w:t>By setting up this DBMS, significant value is obviously created.  Once the data sets are hosted online and interested parties have access to the DBMS, the data sets will be much easier to find for interested parties.  Additionally, it will be easy to add new metadata for the DBMS as new data sets are collected.  It will also reduce the number of data requests that Professor Pinkerton will receive, as interested parties will be able to download the data that they need (as long as it is tagged as open data).  This DBMS also helps Professor Pinkerton comply with the FAIR data principles, adding further value.  The DBMS will help with all aspects of the FAIR principles (findable, accessible, interoperable and reusable).</w:t>
+      </w:r>
+    </w:p>
+    <w:p>
+      <w:pPr>
+        <w:rPr>
+          <w:rFonts w:ascii="Arial" w:hAnsi="Arial" w:cs="Arial"/>
+        </w:rPr>
+      </w:pPr>
+      <w:r>
+        <w:rPr>
+          <w:rFonts w:ascii="Arial" w:hAnsi="Arial" w:cs="Arial"/>
+        </w:rPr>
+        <w:t xml:space="preserve"> </w:t>
+      </w:r>
+    </w:p>
+    <w:p>
+      <w:pPr>
+        <w:rPr>
+          <w:rFonts w:ascii="Arial" w:hAnsi="Arial" w:cs="Arial"/>
+          <w:u w:val="single"/>
+        </w:rPr>
+      </w:pPr>
+      <w:r>
+        <w:rPr>
+          <w:rFonts w:ascii="Arial" w:hAnsi="Arial" w:cs="Arial"/>
+          <w:u w:val="single"/>
+        </w:rPr>
+        <w:t>Metadata Requirements</w:t>
+      </w:r>
+    </w:p>
+    <w:p>
+      <w:pPr>
+        <w:rPr>
+          <w:rFonts w:ascii="Arial" w:hAnsi="Arial" w:cs="Arial"/>
+        </w:rPr>
+      </w:pPr>
+      <w:r>
+        <w:rPr>
+          <w:rFonts w:ascii="Arial" w:hAnsi="Arial" w:cs="Arial"/>
+        </w:rPr>
+        <w:tab/>
+        <w:t>The inclusion of accurate and thorough metadata is critical for maintaining the DBMS in an organized fashion.  The metadata that needs to be included about each of the spreadsheets should be:</w:t>
+      </w:r>
+    </w:p>
+    <w:p>
+      <w:pPr>
+        <w:pStyle w:val="ListParagraph"/>
+        <w:numPr>
+          <w:ilvl w:val="0"/>
+          <w:numId w:val="1"/>
+        </w:numPr>
+        <w:rPr>
+          <w:rFonts w:ascii="Arial" w:hAnsi="Arial" w:cs="Arial"/>
+        </w:rPr>
+      </w:pPr>
+      <w:r>
+        <w:rPr>
+          <w:rFonts w:ascii="Arial" w:hAnsi="Arial" w:cs="Arial"/>
+        </w:rPr>
+        <w:t>Title</w:t>
+      </w:r>
+    </w:p>
+    <w:p>
+      <w:pPr>
+        <w:pStyle w:val="ListParagraph"/>
+        <w:numPr>
+          <w:ilvl w:val="0"/>
+          <w:numId w:val="1"/>
+        </w:numPr>
+        <w:rPr>
+          <w:rFonts w:ascii="Arial" w:hAnsi="Arial" w:cs="Arial"/>
+        </w:rPr>
+      </w:pPr>
+      <w:r>
+        <w:rPr>
+          <w:rFonts w:ascii="Arial" w:hAnsi="Arial" w:cs="Arial"/>
+        </w:rPr>
+        <w:t>Subject</w:t>
+      </w:r>
+    </w:p>
+    <w:p>
+      <w:pPr>
+        <w:pStyle w:val="ListParagraph"/>
+        <w:numPr>
+          <w:ilvl w:val="0"/>
+          <w:numId w:val="1"/>
+        </w:numPr>
+        <w:rPr>
+          <w:rFonts w:ascii="Arial" w:hAnsi="Arial" w:cs="Arial"/>
+        </w:rPr>
+      </w:pPr>
+      <w:r>
+        <w:rPr>
+          <w:rFonts w:ascii="Arial" w:hAnsi="Arial" w:cs="Arial"/>
+        </w:rPr>
+        <w:t>Size</w:t>
+      </w:r>
+    </w:p>
+    <w:p>
+      <w:pPr>
+        <w:pStyle w:val="ListParagraph"/>
+        <w:numPr>
+          <w:ilvl w:val="0"/>
+          <w:numId w:val="1"/>
+        </w:numPr>
+        <w:rPr>
+          <w:rFonts w:ascii="Arial" w:hAnsi="Arial" w:cs="Arial"/>
+        </w:rPr>
+      </w:pPr>
+      <w:r>
+        <w:rPr>
+          <w:rFonts w:ascii="Arial" w:hAnsi="Arial" w:cs="Arial"/>
+        </w:rPr>
+        <w:t>Original Author</w:t>
+      </w:r>
+    </w:p>
+    <w:p>
+      <w:pPr>
+        <w:pStyle w:val="ListParagraph"/>
+        <w:numPr>
+          <w:ilvl w:val="0"/>
+          <w:numId w:val="1"/>
+        </w:numPr>
+        <w:rPr>
+          <w:rFonts w:ascii="Arial" w:hAnsi="Arial" w:cs="Arial"/>
+        </w:rPr>
+      </w:pPr>
+      <w:r>
+        <w:rPr>
+          <w:rFonts w:ascii="Arial" w:hAnsi="Arial" w:cs="Arial"/>
+        </w:rPr>
+        <w:t>Licensing Information</w:t>
+      </w:r>
+    </w:p>
+    <w:p>
+      <w:pPr>
+        <w:pStyle w:val="ListParagraph"/>
+        <w:numPr>
+          <w:ilvl w:val="0"/>
+          <w:numId w:val="1"/>
+        </w:numPr>
+        <w:rPr>
+          <w:rFonts w:ascii="Arial" w:hAnsi="Arial" w:cs="Arial"/>
+        </w:rPr>
+      </w:pPr>
+      <w:r>
+        <w:rPr>
+          <w:rFonts w:ascii="Arial" w:hAnsi="Arial" w:cs="Arial"/>
+        </w:rPr>
+        <w:t>Whether the file is Open or has restricted access</w:t>
+      </w:r>
+    </w:p>
+    <w:p>
+      <w:pPr>
+        <w:pStyle w:val="ListParagraph"/>
+        <w:numPr>
+          <w:ilvl w:val="0"/>
+          <w:numId w:val="1"/>
+        </w:numPr>
+        <w:rPr>
+          <w:rFonts w:ascii="Arial" w:hAnsi="Arial" w:cs="Arial"/>
+        </w:rPr>
+      </w:pPr>
+      <w:r>
+        <w:rPr>
+          <w:rFonts w:ascii="Arial" w:hAnsi="Arial" w:cs="Arial"/>
+        </w:rPr>
+        <w:t>Who has access to the file</w:t>
+      </w:r>
+    </w:p>
+    <w:p>
+      <w:pPr>
+        <w:pStyle w:val="ListParagraph"/>
+        <w:numPr>
+          <w:ilvl w:val="1"/>
+          <w:numId w:val="1"/>
+        </w:numPr>
+        <w:rPr>
+          <w:rFonts w:ascii="Arial" w:hAnsi="Arial" w:cs="Arial"/>
+        </w:rPr>
+      </w:pPr>
+      <w:r>
+        <w:rPr>
+          <w:rFonts w:ascii="Arial" w:hAnsi="Arial" w:cs="Arial"/>
+        </w:rPr>
+        <w:t>For files tagged as open, the default should be that anyone has access to the file</w:t>
+      </w:r>
+    </w:p>
+    <w:p>
+      <w:pPr>
+        <w:pStyle w:val="ListParagraph"/>
+        <w:numPr>
+          <w:ilvl w:val="0"/>
+          <w:numId w:val="1"/>
+        </w:numPr>
+        <w:rPr>
+          <w:rFonts w:ascii="Arial" w:hAnsi="Arial" w:cs="Arial"/>
+        </w:rPr>
+      </w:pPr>
+      <w:r>
+        <w:rPr>
+          <w:rFonts w:ascii="Arial" w:hAnsi="Arial" w:cs="Arial"/>
+        </w:rPr>
+        <w:t>Date</w:t>
+      </w:r>
+    </w:p>
+    <w:p>
+      <w:pPr>
+        <w:pStyle w:val="ListParagraph"/>
+        <w:numPr>
+          <w:ilvl w:val="0"/>
+          <w:numId w:val="1"/>
+        </w:numPr>
+        <w:rPr>
+          <w:rFonts w:ascii="Arial" w:hAnsi="Arial" w:cs="Arial"/>
+        </w:rPr>
+      </w:pPr>
+      <w:r>
+        <w:rPr>
+          <w:rFonts w:ascii="Arial" w:hAnsi="Arial" w:cs="Arial"/>
+        </w:rPr>
+        <w:t>Size</w:t>
+      </w:r>
+    </w:p>
+    <w:p>
+      <w:pPr>
+        <w:pStyle w:val="ListParagraph"/>
+        <w:rPr>
+          <w:rFonts w:ascii="Arial" w:hAnsi="Arial" w:cs="Arial"/>
+        </w:rPr>
+      </w:pPr>
+    </w:p>
+    <w:p>
+      <w:pPr>
+        <w:ind w:firstLine="360"/>
+        <w:rPr>
+          <w:rFonts w:ascii="Arial" w:hAnsi="Arial" w:cs="Arial"/>
+        </w:rPr>
+      </w:pPr>
+      <w:r>
+        <w:rPr>
+          <w:rFonts w:ascii="Arial" w:hAnsi="Arial" w:cs="Arial"/>
+        </w:rPr>
+        <w:t>This data should be entered into the recommended SQLite program for each new data set that is collected.  To metadata should be accurate and complete for each set to ensure that a correct record of all of the data sets that Professor Pinkerton owns are logged and can be accessed by others with ease.</w:t>
+      </w:r>
+    </w:p>
+    <w:p>
+      <w:pPr>
+        <w:ind w:firstLine="360"/>
+        <w:rPr>
+          <w:rFonts w:ascii="Arial" w:hAnsi="Arial" w:cs="Arial"/>
+        </w:rPr>
+      </w:pPr>
+    </w:p>
+    <w:p>
+      <w:pPr>
+        <w:ind w:firstLine="360"/>
+        <w:rPr>
+          <w:rFonts w:ascii="Arial" w:hAnsi="Arial" w:cs="Arial"/>
+        </w:rPr>
+      </w:pPr>
+      <w:r>
+        <w:rPr>
+          <w:rFonts w:ascii="Arial" w:hAnsi="Arial" w:cs="Arial"/>
+        </w:rPr>
+        <w:t>Overall, by creating a DBMS, Professor Pinkerton can ensure that her data is organized and easy to use for both herself, and others in the future.  By storing the data both on the Dalhousie University drive, and having local backups, Professor Pinkerton can be confident that she will have this data for the foreseeable future.</w:t>
+      </w:r>
+    </w:p>
+    <w:p>
+      <w:pPr>
+        <w:rPr>
+          <w:rFonts w:ascii="Arial" w:hAnsi="Arial" w:cs="Arial"/>
+          <w:b/>
+        </w:rPr>
+      </w:pPr>
+    </w:p>
+    <w:p>
       <w:bookmarkStart w:id="0" w:name="_GoBack"/>
       <w:bookmarkEnd w:id="0"/>
     </w:p>
-    <w:p/>
     <w:sectPr>
       <w:pgSz w:w="12240" w:h="15840"/>
       <w:pgMar w:top="1440" w:right="1440" w:bottom="1440" w:left="1440" w:header="708" w:footer="708" w:gutter="0"/>
@@ -30,6 +678,127 @@
     </w:sectPr>
   </w:body>
 </w:document>
+</file>
+
+<file path=word/numbering.xml><?xml version="1.0" encoding="utf-8"?>
+<w:numbering xmlns:wpc="http://schemas.microsoft.com/office/word/2010/wordprocessingCanvas" xmlns:cx="http://schemas.microsoft.com/office/drawing/2014/chartex" xmlns:cx1="http://schemas.microsoft.com/office/drawing/2015/9/8/chartex" xmlns:cx2="http://schemas.microsoft.com/office/drawing/2015/10/21/chartex" xmlns:cx3="http://schemas.microsoft.com/office/drawing/2016/5/9/chartex" xmlns:cx4="http://schemas.microsoft.com/office/drawing/2016/5/10/chartex" xmlns:cx5="http://schemas.microsoft.com/office/drawing/2016/5/11/chartex" xmlns:cx6="http://schemas.microsoft.com/office/drawing/2016/5/12/chartex" xmlns:cx7="http://schemas.microsoft.com/office/drawing/2016/5/13/chartex" xmlns:cx8="http://schemas.microsoft.com/office/drawing/2016/5/14/chartex" xmlns:mc="http://schemas.openxmlformats.org/markup-compatibility/2006" xmlns:aink="http://schemas.microsoft.com/office/drawing/2016/ink" xmlns:am3d="http://schemas.microsoft.com/office/drawing/2017/model3d" xmlns:o="urn:schemas-microsoft-com:office:office" xmlns:r="http://schemas.openxmlformats.org/officeDocument/2006/relationships" xmlns:m="http://schemas.openxmlformats.org/officeDocument/2006/math" xmlns:v="urn:schemas-microsoft-com:vml" xmlns:wp14="http://schemas.microsoft.com/office/word/2010/wordprocessingDrawing" xmlns:wp="http://schemas.openxmlformats.org/drawingml/2006/wordprocessingDrawing" xmlns:w10="urn:schemas-microsoft-com:office:word" xmlns:w="http://schemas.openxmlformats.org/wordprocessingml/2006/main" xmlns:w14="http://schemas.microsoft.com/office/word/2010/wordml" xmlns:w15="http://schemas.microsoft.com/office/word/2012/wordml" xmlns:w16cid="http://schemas.microsoft.com/office/word/2016/wordml/cid" xmlns:w16se="http://schemas.microsoft.com/office/word/2015/wordml/symex" xmlns:wpg="http://schemas.microsoft.com/office/word/2010/wordprocessingGroup" xmlns:wpi="http://schemas.microsoft.com/office/word/2010/wordprocessingInk" xmlns:wne="http://schemas.microsoft.com/office/word/2006/wordml" xmlns:wps="http://schemas.microsoft.com/office/word/2010/wordprocessingShape" mc:Ignorable="w14 w15 w16se w16cid wp14">
+  <w:abstractNum w:abstractNumId="0" w15:restartNumberingAfterBreak="0">
+    <w:nsid w:val="2E2C128A"/>
+    <w:multiLevelType w:val="hybridMultilevel"/>
+    <w:tmpl w:val="E07456AC"/>
+    <w:lvl w:ilvl="0" w:tplc="10090001">
+      <w:start w:val="1"/>
+      <w:numFmt w:val="bullet"/>
+      <w:lvlText w:val=""/>
+      <w:lvlJc w:val="left"/>
+      <w:pPr>
+        <w:ind w:left="720" w:hanging="360"/>
+      </w:pPr>
+      <w:rPr>
+        <w:rFonts w:ascii="Symbol" w:hAnsi="Symbol" w:hint="default"/>
+      </w:rPr>
+    </w:lvl>
+    <w:lvl w:ilvl="1" w:tplc="10090003">
+      <w:start w:val="1"/>
+      <w:numFmt w:val="bullet"/>
+      <w:lvlText w:val="o"/>
+      <w:lvlJc w:val="left"/>
+      <w:pPr>
+        <w:ind w:left="1440" w:hanging="360"/>
+      </w:pPr>
+      <w:rPr>
+        <w:rFonts w:ascii="Courier New" w:hAnsi="Courier New" w:cs="Courier New" w:hint="default"/>
+      </w:rPr>
+    </w:lvl>
+    <w:lvl w:ilvl="2" w:tplc="10090005" w:tentative="1">
+      <w:start w:val="1"/>
+      <w:numFmt w:val="bullet"/>
+      <w:lvlText w:val=""/>
+      <w:lvlJc w:val="left"/>
+      <w:pPr>
+        <w:ind w:left="2160" w:hanging="360"/>
+      </w:pPr>
+      <w:rPr>
+        <w:rFonts w:ascii="Wingdings" w:hAnsi="Wingdings" w:hint="default"/>
+      </w:rPr>
+    </w:lvl>
+    <w:lvl w:ilvl="3" w:tplc="10090001" w:tentative="1">
+      <w:start w:val="1"/>
+      <w:numFmt w:val="bullet"/>
+      <w:lvlText w:val=""/>
+      <w:lvlJc w:val="left"/>
+      <w:pPr>
+        <w:ind w:left="2880" w:hanging="360"/>
+      </w:pPr>
+      <w:rPr>
+        <w:rFonts w:ascii="Symbol" w:hAnsi="Symbol" w:hint="default"/>
+      </w:rPr>
+    </w:lvl>
+    <w:lvl w:ilvl="4" w:tplc="10090003" w:tentative="1">
+      <w:start w:val="1"/>
+      <w:numFmt w:val="bullet"/>
+      <w:lvlText w:val="o"/>
+      <w:lvlJc w:val="left"/>
+      <w:pPr>
+        <w:ind w:left="3600" w:hanging="360"/>
+      </w:pPr>
+      <w:rPr>
+        <w:rFonts w:ascii="Courier New" w:hAnsi="Courier New" w:cs="Courier New" w:hint="default"/>
+      </w:rPr>
+    </w:lvl>
+    <w:lvl w:ilvl="5" w:tplc="10090005" w:tentative="1">
+      <w:start w:val="1"/>
+      <w:numFmt w:val="bullet"/>
+      <w:lvlText w:val=""/>
+      <w:lvlJc w:val="left"/>
+      <w:pPr>
+        <w:ind w:left="4320" w:hanging="360"/>
+      </w:pPr>
+      <w:rPr>
+        <w:rFonts w:ascii="Wingdings" w:hAnsi="Wingdings" w:hint="default"/>
+      </w:rPr>
+    </w:lvl>
+    <w:lvl w:ilvl="6" w:tplc="10090001" w:tentative="1">
+      <w:start w:val="1"/>
+      <w:numFmt w:val="bullet"/>
+      <w:lvlText w:val=""/>
+      <w:lvlJc w:val="left"/>
+      <w:pPr>
+        <w:ind w:left="5040" w:hanging="360"/>
+      </w:pPr>
+      <w:rPr>
+        <w:rFonts w:ascii="Symbol" w:hAnsi="Symbol" w:hint="default"/>
+      </w:rPr>
+    </w:lvl>
+    <w:lvl w:ilvl="7" w:tplc="10090003" w:tentative="1">
+      <w:start w:val="1"/>
+      <w:numFmt w:val="bullet"/>
+      <w:lvlText w:val="o"/>
+      <w:lvlJc w:val="left"/>
+      <w:pPr>
+        <w:ind w:left="5760" w:hanging="360"/>
+      </w:pPr>
+      <w:rPr>
+        <w:rFonts w:ascii="Courier New" w:hAnsi="Courier New" w:cs="Courier New" w:hint="default"/>
+      </w:rPr>
+    </w:lvl>
+    <w:lvl w:ilvl="8" w:tplc="10090005" w:tentative="1">
+      <w:start w:val="1"/>
+      <w:numFmt w:val="bullet"/>
+      <w:lvlText w:val=""/>
+      <w:lvlJc w:val="left"/>
+      <w:pPr>
+        <w:ind w:left="6480" w:hanging="360"/>
+      </w:pPr>
+      <w:rPr>
+        <w:rFonts w:ascii="Wingdings" w:hAnsi="Wingdings" w:hint="default"/>
+      </w:rPr>
+    </w:lvl>
+  </w:abstractNum>
+  <w:num w:numId="1">
+    <w:abstractNumId w:val="0"/>
+  </w:num>
+</w:numbering>
 </file>
 
 <file path=word/styles.xml><?xml version="1.0" encoding="utf-8"?>
@@ -534,6 +1303,17 @@
       <w:rFonts w:ascii="Times New Roman" w:hAnsi="Times New Roman" w:cs="Times New Roman"/>
     </w:rPr>
   </w:style>
+  <w:style w:type="paragraph" w:styleId="ListParagraph">
+    <w:name w:val="List Paragraph"/>
+    <w:basedOn w:val="Normal"/>
+    <w:uiPriority w:val="34"/>
+    <w:qFormat/>
+    <w:rsid w:val="00282D76"/>
+    <w:pPr>
+      <w:ind w:left="720"/>
+      <w:contextualSpacing/>
+    </w:pPr>
+  </w:style>
 </w:styles>
 </file>
 

</xml_diff>

<commit_message>
Additions for master branch
</commit_message>
<xml_diff>
--- a/BUSI6516_GroupProject.docx
+++ b/BUSI6516_GroupProject.docx
@@ -219,23 +219,7 @@
           <w:rFonts w:ascii="Times New Roman" w:hAnsi="Times New Roman" w:cs="Times New Roman"/>
           <w:color w:val="000000" w:themeColor="text1"/>
         </w:rPr>
-        <w:t xml:space="preserve">OBIS </w:t>
-      </w:r>
-      <w:proofErr w:type="gramStart"/>
-      <w:r>
-        <w:rPr>
-          <w:rFonts w:ascii="Times New Roman" w:hAnsi="Times New Roman" w:cs="Times New Roman"/>
-          <w:color w:val="000000" w:themeColor="text1"/>
-        </w:rPr>
-        <w:t>accepts</w:t>
-      </w:r>
-      <w:proofErr w:type="gramEnd"/>
-      <w:r>
-        <w:rPr>
-          <w:rFonts w:ascii="Times New Roman" w:hAnsi="Times New Roman" w:cs="Times New Roman"/>
-          <w:color w:val="000000" w:themeColor="text1"/>
-        </w:rPr>
-        <w:t xml:space="preserve"> data from any organization, project, or individual who wants to contribute data. </w:t>
+        <w:t xml:space="preserve">OBIS accepts data from any organization, project, or individual who wants to contribute data. </w:t>
       </w:r>
       <w:r>
         <w:rPr>
@@ -541,23 +525,7 @@
           <w:rFonts w:ascii="Times New Roman" w:hAnsi="Times New Roman" w:cs="Times New Roman"/>
           <w:color w:val="000000" w:themeColor="text1"/>
         </w:rPr>
-        <w:t xml:space="preserve">: </w:t>
-      </w:r>
-      <w:proofErr w:type="spellStart"/>
-      <w:r>
-        <w:rPr>
-          <w:rFonts w:ascii="Times New Roman" w:hAnsi="Times New Roman" w:cs="Times New Roman"/>
-          <w:color w:val="000000" w:themeColor="text1"/>
-        </w:rPr>
-        <w:t>i</w:t>
-      </w:r>
-      <w:proofErr w:type="spellEnd"/>
-      <w:r>
-        <w:rPr>
-          <w:rFonts w:ascii="Times New Roman" w:hAnsi="Times New Roman" w:cs="Times New Roman"/>
-          <w:color w:val="000000" w:themeColor="text1"/>
-        </w:rPr>
-        <w:t xml:space="preserve">) </w:t>
+        <w:t xml:space="preserve">: i) </w:t>
       </w:r>
       <w:r>
         <w:rPr>
@@ -770,39 +738,7 @@
           <w:rFonts w:ascii="Times New Roman" w:hAnsi="Times New Roman" w:cs="Times New Roman"/>
           <w:color w:val="000000" w:themeColor="text1"/>
         </w:rPr>
-        <w:t xml:space="preserve">ach collector produces data in a format specific to the sensor, however, Dr. Periwinkle’s team has developed software that converts the data to the </w:t>
-      </w:r>
-      <w:proofErr w:type="spellStart"/>
-      <w:r>
-        <w:rPr>
-          <w:rFonts w:ascii="Times New Roman" w:hAnsi="Times New Roman" w:cs="Times New Roman"/>
-          <w:color w:val="000000" w:themeColor="text1"/>
-        </w:rPr>
-        <w:t>NetCDF</w:t>
-      </w:r>
-      <w:proofErr w:type="spellEnd"/>
-      <w:r>
-        <w:rPr>
-          <w:rFonts w:ascii="Times New Roman" w:hAnsi="Times New Roman" w:cs="Times New Roman"/>
-          <w:color w:val="000000" w:themeColor="text1"/>
-        </w:rPr>
-        <w:t xml:space="preserve"> format for the use and storage. </w:t>
-      </w:r>
-      <w:proofErr w:type="spellStart"/>
-      <w:r>
-        <w:rPr>
-          <w:rFonts w:ascii="Times New Roman" w:hAnsi="Times New Roman" w:cs="Times New Roman"/>
-          <w:color w:val="000000" w:themeColor="text1"/>
-        </w:rPr>
-        <w:t>NetCDF</w:t>
-      </w:r>
-      <w:proofErr w:type="spellEnd"/>
-      <w:r>
-        <w:rPr>
-          <w:rFonts w:ascii="Times New Roman" w:hAnsi="Times New Roman" w:cs="Times New Roman"/>
-          <w:color w:val="000000" w:themeColor="text1"/>
-        </w:rPr>
-        <w:t xml:space="preserve"> is a set of software libraries and self-describing, machine-independent data formats that support the creation, access, and sharing of array-oriented scientific data</w:t>
+        <w:t>ach collector produces data in a format specific to the sensor, however, Dr. Periwinkle’s team has developed software that converts the data to the NetCDF format for the use and storage. NetCDF is a set of software libraries and self-describing, machine-independent data formats that support the creation, access, and sharing of array-oriented scientific data</w:t>
       </w:r>
       <w:r>
         <w:rPr>
@@ -866,23 +802,7 @@
           <w:rFonts w:ascii="Times New Roman" w:hAnsi="Times New Roman" w:cs="Times New Roman"/>
           <w:color w:val="000000" w:themeColor="text1"/>
         </w:rPr>
-        <w:t xml:space="preserve">the </w:t>
-      </w:r>
-      <w:proofErr w:type="spellStart"/>
-      <w:r>
-        <w:rPr>
-          <w:rFonts w:ascii="Times New Roman" w:hAnsi="Times New Roman" w:cs="Times New Roman"/>
-          <w:color w:val="000000" w:themeColor="text1"/>
-        </w:rPr>
-        <w:t>NetCDF</w:t>
-      </w:r>
-      <w:proofErr w:type="spellEnd"/>
-      <w:r>
-        <w:rPr>
-          <w:rFonts w:ascii="Times New Roman" w:hAnsi="Times New Roman" w:cs="Times New Roman"/>
-          <w:color w:val="000000" w:themeColor="text1"/>
-        </w:rPr>
-        <w:t xml:space="preserve"> file</w:t>
+        <w:t>the NetCDF file</w:t>
       </w:r>
       <w:r>
         <w:rPr>
@@ -959,32 +879,7 @@
           <w:rFonts w:ascii="Times New Roman" w:hAnsi="Times New Roman" w:cs="Times New Roman"/>
           <w:color w:val="000000" w:themeColor="text1"/>
         </w:rPr>
-        <w:t xml:space="preserve">ded </w:t>
-      </w:r>
-      <w:proofErr w:type="gramStart"/>
-      <w:r>
-        <w:rPr>
-          <w:rFonts w:ascii="Times New Roman" w:hAnsi="Times New Roman" w:cs="Times New Roman"/>
-          <w:color w:val="000000" w:themeColor="text1"/>
-        </w:rPr>
-        <w:t>as .</w:t>
-      </w:r>
-      <w:proofErr w:type="spellStart"/>
-      <w:r>
-        <w:rPr>
-          <w:rFonts w:ascii="Times New Roman" w:hAnsi="Times New Roman" w:cs="Times New Roman"/>
-          <w:color w:val="000000" w:themeColor="text1"/>
-        </w:rPr>
-        <w:t>tsv</w:t>
-      </w:r>
-      <w:proofErr w:type="spellEnd"/>
-      <w:proofErr w:type="gramEnd"/>
-      <w:r>
-        <w:rPr>
-          <w:rFonts w:ascii="Times New Roman" w:hAnsi="Times New Roman" w:cs="Times New Roman"/>
-          <w:color w:val="000000" w:themeColor="text1"/>
-        </w:rPr>
-        <w:t xml:space="preserve"> files and is roughly 3</w:t>
+        <w:t>ded as .tsv files and is roughly 3</w:t>
       </w:r>
       <w:r>
         <w:rPr>
@@ -1019,60 +914,28 @@
           <w:rFonts w:ascii="Times New Roman" w:hAnsi="Times New Roman" w:cs="Times New Roman"/>
           <w:color w:val="000000" w:themeColor="text1"/>
         </w:rPr>
+        <w:t xml:space="preserve"> reports, and have a size of roughly </w:t>
+      </w:r>
+      <w:r>
+        <w:rPr>
+          <w:rFonts w:ascii="Times New Roman" w:hAnsi="Times New Roman" w:cs="Times New Roman"/>
+          <w:color w:val="000000" w:themeColor="text1"/>
+        </w:rPr>
+        <w:t>2GB.</w:t>
+      </w:r>
+      <w:r>
+        <w:rPr>
+          <w:rFonts w:ascii="Times New Roman" w:hAnsi="Times New Roman" w:cs="Times New Roman"/>
+          <w:color w:val="000000" w:themeColor="text1"/>
+        </w:rPr>
         <w:t xml:space="preserve"> </w:t>
       </w:r>
-      <w:proofErr w:type="gramStart"/>
-      <w:r>
-        <w:rPr>
-          <w:rFonts w:ascii="Times New Roman" w:hAnsi="Times New Roman" w:cs="Times New Roman"/>
-          <w:color w:val="000000" w:themeColor="text1"/>
-        </w:rPr>
-        <w:t>reports, and</w:t>
-      </w:r>
-      <w:proofErr w:type="gramEnd"/>
-      <w:r>
-        <w:rPr>
-          <w:rFonts w:ascii="Times New Roman" w:hAnsi="Times New Roman" w:cs="Times New Roman"/>
-          <w:color w:val="000000" w:themeColor="text1"/>
-        </w:rPr>
-        <w:t xml:space="preserve"> have a size of roughly </w:t>
-      </w:r>
-      <w:r>
-        <w:rPr>
-          <w:rFonts w:ascii="Times New Roman" w:hAnsi="Times New Roman" w:cs="Times New Roman"/>
-          <w:color w:val="000000" w:themeColor="text1"/>
-        </w:rPr>
-        <w:t>2GB.</w:t>
-      </w:r>
-      <w:r>
-        <w:rPr>
-          <w:rFonts w:ascii="Times New Roman" w:hAnsi="Times New Roman" w:cs="Times New Roman"/>
-          <w:color w:val="000000" w:themeColor="text1"/>
-        </w:rPr>
-        <w:t xml:space="preserve"> </w:t>
-      </w:r>
-      <w:r>
-        <w:rPr>
-          <w:rFonts w:ascii="Times New Roman" w:hAnsi="Times New Roman" w:cs="Times New Roman"/>
-          <w:color w:val="000000" w:themeColor="text1"/>
-        </w:rPr>
-        <w:t xml:space="preserve">In sum, the size of all of Dr. Periwinkle’s </w:t>
-      </w:r>
-      <w:proofErr w:type="spellStart"/>
-      <w:r>
-        <w:rPr>
-          <w:rFonts w:ascii="Times New Roman" w:hAnsi="Times New Roman" w:cs="Times New Roman"/>
-          <w:color w:val="000000" w:themeColor="text1"/>
-        </w:rPr>
-        <w:t>tsv</w:t>
-      </w:r>
-      <w:proofErr w:type="spellEnd"/>
-      <w:r>
-        <w:rPr>
-          <w:rFonts w:ascii="Times New Roman" w:hAnsi="Times New Roman" w:cs="Times New Roman"/>
-          <w:color w:val="000000" w:themeColor="text1"/>
-        </w:rPr>
-        <w:t xml:space="preserve"> files amount to 500GB. </w:t>
+      <w:r>
+        <w:rPr>
+          <w:rFonts w:ascii="Times New Roman" w:hAnsi="Times New Roman" w:cs="Times New Roman"/>
+          <w:color w:val="000000" w:themeColor="text1"/>
+        </w:rPr>
+        <w:t xml:space="preserve">In sum, the size of all of Dr. Periwinkle’s tsv files amount to 500GB. </w:t>
       </w:r>
       <w:r>
         <w:rPr>
@@ -1308,23 +1171,7 @@
           <w:rFonts w:ascii="Times New Roman" w:hAnsi="Times New Roman" w:cs="Times New Roman"/>
           <w:color w:val="000000" w:themeColor="text1"/>
         </w:rPr>
-        <w:t xml:space="preserve">It is recommended that all data collected be converted into the </w:t>
-      </w:r>
-      <w:proofErr w:type="spellStart"/>
-      <w:r>
-        <w:rPr>
-          <w:rFonts w:ascii="Times New Roman" w:hAnsi="Times New Roman" w:cs="Times New Roman"/>
-          <w:color w:val="000000" w:themeColor="text1"/>
-        </w:rPr>
-        <w:t>NetCDF</w:t>
-      </w:r>
-      <w:proofErr w:type="spellEnd"/>
-      <w:r>
-        <w:rPr>
-          <w:rFonts w:ascii="Times New Roman" w:hAnsi="Times New Roman" w:cs="Times New Roman"/>
-          <w:color w:val="000000" w:themeColor="text1"/>
-        </w:rPr>
-        <w:t xml:space="preserve"> file format. </w:t>
+        <w:t xml:space="preserve">It is recommended that all data collected be converted into the NetCDF file format. </w:t>
       </w:r>
       <w:r>
         <w:rPr>
@@ -1345,15 +1192,7 @@
           <w:rFonts w:ascii="Times New Roman" w:hAnsi="Times New Roman" w:cs="Times New Roman"/>
           <w:color w:val="000000" w:themeColor="text1"/>
         </w:rPr>
-        <w:t xml:space="preserve">csv files </w:t>
-      </w:r>
-      <w:proofErr w:type="gramStart"/>
-      <w:r>
-        <w:rPr>
-          <w:rFonts w:ascii="Times New Roman" w:hAnsi="Times New Roman" w:cs="Times New Roman"/>
-          <w:color w:val="000000" w:themeColor="text1"/>
-        </w:rPr>
-        <w:t xml:space="preserve">and </w:t>
+        <w:t xml:space="preserve">csv files and </w:t>
       </w:r>
       <w:r>
         <w:rPr>
@@ -1362,22 +1201,12 @@
         </w:rPr>
         <w:t>.</w:t>
       </w:r>
-      <w:proofErr w:type="spellStart"/>
-      <w:r>
-        <w:rPr>
-          <w:rFonts w:ascii="Times New Roman" w:hAnsi="Times New Roman" w:cs="Times New Roman"/>
-          <w:color w:val="000000" w:themeColor="text1"/>
-        </w:rPr>
-        <w:t>tsv</w:t>
-      </w:r>
-      <w:proofErr w:type="spellEnd"/>
-      <w:proofErr w:type="gramEnd"/>
-      <w:r>
-        <w:rPr>
-          <w:rFonts w:ascii="Times New Roman" w:hAnsi="Times New Roman" w:cs="Times New Roman"/>
-          <w:color w:val="000000" w:themeColor="text1"/>
-        </w:rPr>
-        <w:t xml:space="preserve"> files are compatib</w:t>
+      <w:r>
+        <w:rPr>
+          <w:rFonts w:ascii="Times New Roman" w:hAnsi="Times New Roman" w:cs="Times New Roman"/>
+          <w:color w:val="000000" w:themeColor="text1"/>
+        </w:rPr>
+        <w:t>tsv files are compatib</w:t>
       </w:r>
       <w:r>
         <w:rPr>
@@ -1412,23 +1241,7 @@
           <w:rFonts w:ascii="Times New Roman" w:hAnsi="Times New Roman" w:cs="Times New Roman"/>
           <w:color w:val="000000" w:themeColor="text1"/>
         </w:rPr>
-        <w:t xml:space="preserve">be converted to </w:t>
-      </w:r>
-      <w:proofErr w:type="spellStart"/>
-      <w:r>
-        <w:rPr>
-          <w:rFonts w:ascii="Times New Roman" w:hAnsi="Times New Roman" w:cs="Times New Roman"/>
-          <w:color w:val="000000" w:themeColor="text1"/>
-        </w:rPr>
-        <w:t>NetCDF</w:t>
-      </w:r>
-      <w:proofErr w:type="spellEnd"/>
-      <w:r>
-        <w:rPr>
-          <w:rFonts w:ascii="Times New Roman" w:hAnsi="Times New Roman" w:cs="Times New Roman"/>
-          <w:color w:val="000000" w:themeColor="text1"/>
-        </w:rPr>
-        <w:t xml:space="preserve"> formatted </w:t>
+        <w:t xml:space="preserve">be converted to NetCDF formatted </w:t>
       </w:r>
       <w:r>
         <w:rPr>
@@ -3009,40 +2822,15 @@
           <w:rFonts w:ascii="Times New Roman" w:hAnsi="Times New Roman" w:cs="Times New Roman"/>
           <w:color w:val="000000" w:themeColor="text1"/>
         </w:rPr>
-        <w:t xml:space="preserve"> will serve as a means to </w:t>
-      </w:r>
-      <w:proofErr w:type="spellStart"/>
-      <w:r>
-        <w:rPr>
-          <w:rFonts w:ascii="Times New Roman" w:hAnsi="Times New Roman" w:cs="Times New Roman"/>
-          <w:color w:val="000000" w:themeColor="text1"/>
-        </w:rPr>
-        <w:t>backup</w:t>
-      </w:r>
-      <w:proofErr w:type="spellEnd"/>
-      <w:r>
-        <w:rPr>
-          <w:rFonts w:ascii="Times New Roman" w:hAnsi="Times New Roman" w:cs="Times New Roman"/>
-          <w:color w:val="000000" w:themeColor="text1"/>
-        </w:rPr>
-        <w:t xml:space="preserve"> the data</w:t>
-      </w:r>
-      <w:r>
-        <w:rPr>
-          <w:rFonts w:ascii="Times New Roman" w:hAnsi="Times New Roman" w:cs="Times New Roman"/>
-          <w:color w:val="000000" w:themeColor="text1"/>
-        </w:rPr>
-        <w:t xml:space="preserve">. In addition to OneDrive, the OBIS repository will </w:t>
-      </w:r>
-      <w:proofErr w:type="gramStart"/>
-      <w:r>
-        <w:rPr>
-          <w:rFonts w:ascii="Times New Roman" w:hAnsi="Times New Roman" w:cs="Times New Roman"/>
-          <w:color w:val="000000" w:themeColor="text1"/>
-        </w:rPr>
-        <w:t>serves</w:t>
-      </w:r>
-      <w:proofErr w:type="gramEnd"/>
+        <w:t xml:space="preserve"> will serve as a means to backup the data</w:t>
+      </w:r>
+      <w:r>
+        <w:rPr>
+          <w:rFonts w:ascii="Times New Roman" w:hAnsi="Times New Roman" w:cs="Times New Roman"/>
+          <w:color w:val="000000" w:themeColor="text1"/>
+        </w:rPr>
+        <w:t>. In addition to OneDrive, the OBIS repository will serves</w:t>
+      </w:r>
       <w:r>
         <w:rPr>
           <w:rFonts w:ascii="Times New Roman" w:hAnsi="Times New Roman" w:cs="Times New Roman"/>
@@ -3505,17 +3293,8 @@
           <w:rFonts w:ascii="Times New Roman" w:hAnsi="Times New Roman" w:cs="Times New Roman"/>
           <w:color w:val="000000" w:themeColor="text1"/>
         </w:rPr>
-        <w:t xml:space="preserve">nkle owns the data she and her lab </w:t>
-      </w:r>
-      <w:proofErr w:type="gramStart"/>
-      <w:r>
-        <w:rPr>
-          <w:rFonts w:ascii="Times New Roman" w:hAnsi="Times New Roman" w:cs="Times New Roman"/>
-          <w:color w:val="000000" w:themeColor="text1"/>
-        </w:rPr>
-        <w:t>produces</w:t>
-      </w:r>
-      <w:proofErr w:type="gramEnd"/>
+        <w:t>nkle owns the data she and her lab produces</w:t>
+      </w:r>
       <w:r>
         <w:rPr>
           <w:rFonts w:ascii="Times New Roman" w:hAnsi="Times New Roman" w:cs="Times New Roman"/>
@@ -4413,23 +4192,7 @@
           <w:rFonts w:ascii="Times New Roman" w:hAnsi="Times New Roman" w:cs="Times New Roman"/>
           <w:color w:val="000000" w:themeColor="text1"/>
         </w:rPr>
-        <w:t xml:space="preserve">should also include how to convert the necessary files to </w:t>
-      </w:r>
-      <w:proofErr w:type="spellStart"/>
-      <w:r>
-        <w:rPr>
-          <w:rFonts w:ascii="Times New Roman" w:hAnsi="Times New Roman" w:cs="Times New Roman"/>
-          <w:color w:val="000000" w:themeColor="text1"/>
-        </w:rPr>
-        <w:t>NetCDF</w:t>
-      </w:r>
-      <w:proofErr w:type="spellEnd"/>
-      <w:r>
-        <w:rPr>
-          <w:rFonts w:ascii="Times New Roman" w:hAnsi="Times New Roman" w:cs="Times New Roman"/>
-          <w:color w:val="000000" w:themeColor="text1"/>
-        </w:rPr>
-        <w:t xml:space="preserve">, to ensure consistency. </w:t>
+        <w:t xml:space="preserve">should also include how to convert the necessary files to NetCDF, to ensure consistency. </w:t>
       </w:r>
       <w:r>
         <w:rPr>
@@ -4739,17 +4502,8 @@
           <w:rFonts w:ascii="Times New Roman" w:hAnsi="Times New Roman" w:cs="Times New Roman"/>
           <w:color w:val="000000" w:themeColor="text1"/>
         </w:rPr>
-        <w:t xml:space="preserve">the data to the </w:t>
-      </w:r>
-      <w:proofErr w:type="spellStart"/>
-      <w:r>
-        <w:rPr>
-          <w:rFonts w:ascii="Times New Roman" w:hAnsi="Times New Roman" w:cs="Times New Roman"/>
-          <w:color w:val="000000" w:themeColor="text1"/>
-        </w:rPr>
-        <w:t>NetCDF</w:t>
-      </w:r>
-      <w:proofErr w:type="spellEnd"/>
+        <w:t>the data to the NetCDF</w:t>
+      </w:r>
       <w:r>
         <w:rPr>
           <w:rFonts w:ascii="Times New Roman" w:hAnsi="Times New Roman" w:cs="Times New Roman"/>
@@ -5725,7 +5479,7 @@
           <w:color w:val="000000" w:themeColor="text1"/>
         </w:rPr>
       </w:pPr>
-      <w:hyperlink r:id="rId6" w:history="1">
+      <w:hyperlink r:id="rId7" w:history="1">
         <w:r>
           <w:rPr>
             <w:rStyle w:val="Hyperlink"/>
@@ -5770,7 +5524,7 @@
           <w:color w:val="000000" w:themeColor="text1"/>
         </w:rPr>
       </w:pPr>
-      <w:hyperlink r:id="rId7" w:history="1">
+      <w:hyperlink r:id="rId8" w:history="1">
         <w:r>
           <w:rPr>
             <w:rStyle w:val="Hyperlink"/>
@@ -5815,7 +5569,7 @@
           <w:color w:val="000000" w:themeColor="text1"/>
         </w:rPr>
       </w:pPr>
-      <w:hyperlink r:id="rId8" w:history="1">
+      <w:hyperlink r:id="rId9" w:history="1">
         <w:r>
           <w:rPr>
             <w:rStyle w:val="Hyperlink"/>
@@ -5861,7 +5615,7 @@
           <w:color w:val="000000" w:themeColor="text1"/>
         </w:rPr>
       </w:pPr>
-      <w:hyperlink r:id="rId9" w:history="1">
+      <w:hyperlink r:id="rId10" w:history="1">
         <w:r>
           <w:rPr>
             <w:rStyle w:val="Hyperlink"/>
@@ -5892,174 +5646,801 @@
         </w:rPr>
         <w:br w:type="page"/>
       </w:r>
+    </w:p>
+    <w:p>
+      <w:pPr>
+        <w:rPr>
+          <w:rFonts w:ascii="Arial" w:hAnsi="Arial" w:cs="Arial"/>
+          <w:b/>
+        </w:rPr>
+      </w:pPr>
+      <w:r>
+        <w:rPr>
+          <w:rFonts w:ascii="Arial" w:hAnsi="Arial" w:cs="Arial"/>
+          <w:b/>
+        </w:rPr>
+        <w:lastRenderedPageBreak/>
+        <w:t>Professor Pinkerton</w:t>
+      </w:r>
+    </w:p>
+    <w:p>
+      <w:pPr>
+        <w:rPr>
+          <w:rFonts w:ascii="Arial" w:hAnsi="Arial" w:cs="Arial"/>
+          <w:u w:val="single"/>
+        </w:rPr>
+      </w:pPr>
+      <w:r>
+        <w:rPr>
+          <w:rFonts w:ascii="Arial" w:hAnsi="Arial" w:cs="Arial"/>
+          <w:u w:val="single"/>
+        </w:rPr>
+        <w:t>Introduction and Recommendation</w:t>
+      </w:r>
+    </w:p>
+    <w:p>
+      <w:pPr>
+        <w:rPr>
+          <w:rFonts w:ascii="Arial" w:hAnsi="Arial" w:cs="Arial"/>
+        </w:rPr>
+      </w:pPr>
+      <w:r>
+        <w:rPr>
+          <w:rFonts w:ascii="Arial" w:hAnsi="Arial" w:cs="Arial"/>
+        </w:rPr>
+        <w:tab/>
+        <w:t xml:space="preserve">Professor Pinkerton has a very large, and ever growing, collection of </w:t>
+      </w:r>
+      <w:r>
+        <w:rPr>
+          <w:rFonts w:ascii="Arial" w:hAnsi="Arial" w:cs="Arial"/>
+        </w:rPr>
+        <w:t>data that is used by herself and her coworkers</w:t>
+      </w:r>
+      <w:r>
+        <w:rPr>
+          <w:rFonts w:ascii="Arial" w:hAnsi="Arial" w:cs="Arial"/>
+        </w:rPr>
+        <w:t>.  Some of her files contain open data and she would like everyone to have access to them, while some contain sensitive information with access awarded on a case-by-case basis.  This data management plan attempts to provide a way for Professor Pinkerton to easily organize her data sets so that they can be used in the future, either by herself or other individuals.</w:t>
+      </w:r>
+    </w:p>
+    <w:p>
+      <w:pPr>
+        <w:ind w:firstLine="720"/>
+        <w:rPr>
+          <w:rFonts w:ascii="Arial" w:hAnsi="Arial" w:cs="Arial"/>
+        </w:rPr>
+      </w:pPr>
+      <w:r>
+        <w:rPr>
+          <w:rFonts w:ascii="Arial" w:hAnsi="Arial" w:cs="Arial"/>
+        </w:rPr>
+        <w:t>Given the vast number of spreadsheets that Professor Pinkerton currently has (and the amount that she is likely to collect in the future), it i</w:t>
+      </w:r>
       <w:bookmarkStart w:id="0" w:name="_GoBack"/>
       <w:bookmarkEnd w:id="0"/>
-    </w:p>
-    <w:p>
-      <w:pPr>
-        <w:rPr>
-          <w:rFonts w:ascii="Times New Roman" w:hAnsi="Times New Roman" w:cs="Times New Roman"/>
+      <w:r>
+        <w:rPr>
+          <w:rFonts w:ascii="Arial" w:hAnsi="Arial" w:cs="Arial"/>
+        </w:rPr>
+        <w:t>s our recommendation that a database management system is set up to organize this data.  Contained within this DBMS will be the metadata about all of the different spreadsheets that she has collected.  This DBMS will help Professor Pinkerton keep a record of all of the data sets that she has in an organized fashion, as well as help her locate them easily when needed.  It will primarily operate as a database with information about all of the data sets that Professor Pinkerton collects.  This DBMS should be available online so that anyone with data requests can easily find what data Professor Pinkerton has.  The DBMS should also include links to where the open data sets can be downloaded so that they can easily be accessed.</w:t>
+      </w:r>
+    </w:p>
+    <w:p>
+      <w:pPr>
+        <w:rPr>
+          <w:rFonts w:ascii="Arial" w:hAnsi="Arial" w:cs="Arial"/>
+        </w:rPr>
+      </w:pPr>
+      <w:r>
+        <w:rPr>
+          <w:rFonts w:ascii="Arial" w:hAnsi="Arial" w:cs="Arial"/>
+        </w:rPr>
+        <w:tab/>
+        <w:t xml:space="preserve">We are recommending that all of the spreadsheets should be hosted on </w:t>
+      </w:r>
+      <w:r>
+        <w:rPr>
+          <w:rFonts w:ascii="Arial" w:hAnsi="Arial" w:cs="Arial"/>
+        </w:rPr>
+        <w:t xml:space="preserve">the university </w:t>
+      </w:r>
+      <w:r>
+        <w:rPr>
+          <w:rFonts w:ascii="Arial" w:hAnsi="Arial" w:cs="Arial"/>
+        </w:rPr>
+        <w:t>drive</w:t>
+      </w:r>
+      <w:r>
+        <w:rPr>
+          <w:rFonts w:ascii="Arial" w:hAnsi="Arial" w:cs="Arial"/>
+        </w:rPr>
+        <w:t xml:space="preserve"> (DalSpace)</w:t>
+      </w:r>
+      <w:r>
+        <w:rPr>
+          <w:rFonts w:ascii="Arial" w:hAnsi="Arial" w:cs="Arial"/>
+        </w:rPr>
+        <w:t>, with a hard disk back up.  The files will have to be separated in to two different categories (with the category of data being noted in the metadata, and therefore in the DBMS).  The first category of spreadsheet is for open data, which anyone can have access to.  The second category of data is for files that Professor Pinkerton would like to control who has access to.</w:t>
+      </w:r>
+    </w:p>
+    <w:p>
+      <w:pPr>
+        <w:rPr>
+          <w:rFonts w:ascii="Arial" w:hAnsi="Arial" w:cs="Arial"/>
+        </w:rPr>
+      </w:pPr>
+      <w:r>
+        <w:rPr>
+          <w:rFonts w:ascii="Arial" w:hAnsi="Arial" w:cs="Arial"/>
+        </w:rPr>
+        <w:tab/>
+        <w:t>The spreadsheets that are in the first category will be on a drive that is open and accessible to anyone, while the spreadsheets that are in the secon</w:t>
+      </w:r>
+      <w:r>
+        <w:rPr>
+          <w:rFonts w:ascii="Arial" w:hAnsi="Arial" w:cs="Arial"/>
+        </w:rPr>
+        <w:t>d category will be stored on a separate location on the</w:t>
+      </w:r>
+      <w:r>
+        <w:rPr>
+          <w:rFonts w:ascii="Arial" w:hAnsi="Arial" w:cs="Arial"/>
+        </w:rPr>
+        <w:t xml:space="preserve"> drive, and each of these files will be protected so that only people that Professor Pinkerton has given permission to can access them</w:t>
+      </w:r>
+      <w:r>
+        <w:rPr>
+          <w:rFonts w:ascii="Arial" w:hAnsi="Arial" w:cs="Arial"/>
+        </w:rPr>
+        <w:t xml:space="preserve"> (by sending them a link)</w:t>
+      </w:r>
+      <w:r>
+        <w:rPr>
+          <w:rFonts w:ascii="Arial" w:hAnsi="Arial" w:cs="Arial"/>
+        </w:rPr>
+        <w:t>.  People will have to request permission to access these spreadsheets.  Both of these drives will be protected so that no one, other than Professor Pinkerton and potentially her postdoc students (at her discretion) can upload or modify files that are on the drive.  This will prevent any changes from being made to the raw data sets that are a part of her collection</w:t>
+      </w:r>
+    </w:p>
+    <w:p>
+      <w:pPr>
+        <w:rPr>
+          <w:rFonts w:ascii="Arial" w:hAnsi="Arial" w:cs="Arial"/>
+          <w:u w:val="single"/>
+        </w:rPr>
+      </w:pPr>
+    </w:p>
+    <w:p>
+      <w:pPr>
+        <w:rPr>
+          <w:rFonts w:ascii="Arial" w:hAnsi="Arial" w:cs="Arial"/>
+          <w:u w:val="single"/>
+        </w:rPr>
+      </w:pPr>
+      <w:r>
+        <w:rPr>
+          <w:rFonts w:ascii="Arial" w:hAnsi="Arial" w:cs="Arial"/>
+          <w:u w:val="single"/>
+        </w:rPr>
+        <w:t>Necessary Data</w:t>
+      </w:r>
+    </w:p>
+    <w:p>
+      <w:pPr>
+        <w:rPr>
+          <w:rFonts w:ascii="Arial" w:hAnsi="Arial" w:cs="Arial"/>
+        </w:rPr>
+      </w:pPr>
+      <w:r>
+        <w:rPr>
+          <w:rFonts w:ascii="Arial" w:hAnsi="Arial" w:cs="Arial"/>
+        </w:rPr>
+        <w:tab/>
+        <w:t xml:space="preserve">There is no new data that Professor Pinkerton actually needs to collect as a part of this data management plan.  Rather, as her collection of data increases and she gets more and more spreadsheets, these new sheets will be integrated into her collection based on the database management system that gets set up.  The metadata will need to be entered into the DBMS as the spreadsheets are added to the collection, and will need to be uploaded to the appropriate drive location (depending on whether the data is open or not), and backed up on the local backup.  </w:t>
+      </w:r>
+    </w:p>
+    <w:p>
+      <w:pPr>
+        <w:rPr>
+          <w:rFonts w:ascii="Arial" w:hAnsi="Arial" w:cs="Arial"/>
+        </w:rPr>
+      </w:pPr>
+      <w:r>
+        <w:rPr>
+          <w:rFonts w:ascii="Arial" w:hAnsi="Arial" w:cs="Arial"/>
+        </w:rPr>
+        <w:tab/>
+        <w:t>Professor Pinkerton does need to locate and organize the metadata about the different data sets.  This is all information that she currently has, it will just need to be compiled into the DBMS.</w:t>
+      </w:r>
+    </w:p>
+    <w:p>
+      <w:pPr>
+        <w:rPr>
+          <w:rFonts w:ascii="Arial" w:hAnsi="Arial" w:cs="Arial"/>
+        </w:rPr>
+      </w:pPr>
+      <w:r>
+        <w:rPr>
+          <w:rFonts w:ascii="Arial" w:hAnsi="Arial" w:cs="Arial"/>
+        </w:rPr>
+        <w:lastRenderedPageBreak/>
+        <w:tab/>
+      </w:r>
+    </w:p>
+    <w:p>
+      <w:pPr>
+        <w:rPr>
+          <w:rFonts w:ascii="Arial" w:hAnsi="Arial" w:cs="Arial"/>
+        </w:rPr>
+      </w:pPr>
+    </w:p>
+    <w:p>
+      <w:pPr>
+        <w:rPr>
+          <w:rFonts w:ascii="Arial" w:hAnsi="Arial" w:cs="Arial"/>
+          <w:u w:val="single"/>
+        </w:rPr>
+      </w:pPr>
+      <w:r>
+        <w:rPr>
+          <w:rFonts w:ascii="Arial" w:hAnsi="Arial" w:cs="Arial"/>
+          <w:u w:val="single"/>
+        </w:rPr>
+        <w:t>Licensing Information</w:t>
+      </w:r>
+    </w:p>
+    <w:p>
+      <w:pPr>
+        <w:rPr>
+          <w:rFonts w:ascii="Arial" w:hAnsi="Arial" w:cs="Arial"/>
+        </w:rPr>
+      </w:pPr>
+      <w:r>
+        <w:rPr>
+          <w:rFonts w:ascii="Arial" w:hAnsi="Arial" w:cs="Arial"/>
+        </w:rPr>
+        <w:tab/>
+        <w:t>The licensing information for each of the spreadsheets needs to be contained in the metadata, and therefore noted in the DBMS.  Each spreadsheet will have its own licensing requirements, and will therefore need to be tagged as either copyright, copyleft, or creative commons (BY, NC, ND or SA).  Whichever licensing is on the data sets when Professor Pinkerton obtains them, need to be included in the DBMS.</w:t>
+      </w:r>
+    </w:p>
+    <w:p>
+      <w:pPr>
+        <w:rPr>
+          <w:rFonts w:ascii="Arial" w:hAnsi="Arial" w:cs="Arial"/>
+        </w:rPr>
+      </w:pPr>
+    </w:p>
+    <w:p>
+      <w:pPr>
+        <w:rPr>
+          <w:rFonts w:ascii="Arial" w:hAnsi="Arial" w:cs="Arial"/>
+          <w:u w:val="single"/>
+        </w:rPr>
+      </w:pPr>
+      <w:r>
+        <w:rPr>
+          <w:rFonts w:ascii="Arial" w:hAnsi="Arial" w:cs="Arial"/>
+          <w:u w:val="single"/>
+        </w:rPr>
+        <w:t>Necessary Facilities/Equipment and Costs for Data Storage</w:t>
+      </w:r>
+    </w:p>
+    <w:p>
+      <w:pPr>
+        <w:rPr>
+          <w:rFonts w:ascii="Arial" w:hAnsi="Arial" w:cs="Arial"/>
+        </w:rPr>
+      </w:pPr>
+      <w:r>
+        <w:rPr>
+          <w:rFonts w:ascii="Arial" w:hAnsi="Arial" w:cs="Arial"/>
+        </w:rPr>
+        <w:tab/>
+        <w:t>It is our recommendation that all of the data be stored in two locations.  The first location is on the university cloud that is used at Dalhousie University.  The second location is to have local backups of the data on the hardware where the files are currently stored.  As a result, no new facilities or equipment are required to organize and maintain the data</w:t>
+      </w:r>
+    </w:p>
+    <w:p>
+      <w:pPr>
+        <w:rPr>
+          <w:rFonts w:ascii="Arial" w:hAnsi="Arial" w:cs="Arial"/>
+        </w:rPr>
+      </w:pPr>
+      <w:r>
+        <w:rPr>
+          <w:rFonts w:ascii="Arial" w:hAnsi="Arial" w:cs="Arial"/>
+        </w:rPr>
+        <w:tab/>
+        <w:t>Because of the vast amount of data that Professor Pinkerton currently has, and the rate at which she is continuing to compile data, more storage may be necessary in the future.  This would require both an expansion of the cloud that Dalhousie uses, as well as more hard drive space to store the data locally.  Because Dalhousie University already has both an online storage drive, and hardware for backing up this information, no additional costs will be incurred to store this data.</w:t>
+      </w:r>
+    </w:p>
+    <w:p>
+      <w:pPr>
+        <w:rPr>
+          <w:rFonts w:ascii="Arial" w:hAnsi="Arial" w:cs="Arial"/>
+        </w:rPr>
+      </w:pPr>
+      <w:r>
+        <w:rPr>
+          <w:rFonts w:ascii="Arial" w:hAnsi="Arial" w:cs="Arial"/>
+        </w:rPr>
+        <w:tab/>
+        <w:t>We also recommend that the DBMS is created using a program that makes use of a search query language (SQL).  One program that she should consider using is SQLite, which can be downloaded for free, and thus again resulting in no additional costs.  This DBMS should be backed up both on the cloud and locally, similar to the other data sets.</w:t>
+      </w:r>
+    </w:p>
+    <w:p>
+      <w:pPr>
+        <w:rPr>
+          <w:rFonts w:ascii="Arial" w:hAnsi="Arial" w:cs="Arial"/>
+        </w:rPr>
+      </w:pPr>
+    </w:p>
+    <w:p>
+      <w:pPr>
+        <w:rPr>
+          <w:rFonts w:ascii="Arial" w:hAnsi="Arial" w:cs="Arial"/>
+          <w:u w:val="single"/>
+        </w:rPr>
+      </w:pPr>
+      <w:r>
+        <w:rPr>
+          <w:rFonts w:ascii="Arial" w:hAnsi="Arial" w:cs="Arial"/>
+          <w:u w:val="single"/>
+        </w:rPr>
+        <w:t>Ownership and Access to Data</w:t>
+      </w:r>
+    </w:p>
+    <w:p>
+      <w:pPr>
+        <w:rPr>
+          <w:rFonts w:ascii="Arial" w:hAnsi="Arial" w:cs="Arial"/>
+        </w:rPr>
+      </w:pPr>
+      <w:r>
+        <w:rPr>
+          <w:rFonts w:ascii="Arial" w:hAnsi="Arial" w:cs="Arial"/>
+        </w:rPr>
+        <w:tab/>
+        <w:t>The DBMS would be owned by Professor Pinkerton, however should be available to anyone that is looking for data sets.  Professor Pinkerton can provide a link to the DBMS to anyone looking for data so they can locate what they are looking for, without having to request the data sets from her by email (except for the protected sheets).</w:t>
+      </w:r>
+    </w:p>
+    <w:p>
+      <w:pPr>
+        <w:rPr>
+          <w:rFonts w:ascii="Arial" w:hAnsi="Arial" w:cs="Arial"/>
+        </w:rPr>
+      </w:pPr>
+      <w:r>
+        <w:rPr>
+          <w:rFonts w:ascii="Arial" w:hAnsi="Arial" w:cs="Arial"/>
+        </w:rPr>
+        <w:tab/>
+        <w:t>As mentioned before, the spreadsheets that Professor Pinkerton has will need to be separated into two different categories.  The different categories will have different access and ownership characteristics.  For data that is considered to be open, the spreadsheets should be made publicly available on the Dalhousie University online drive.  This will reduce the amount of requests that Professor Pinkerton will receive to send out her data sets as people can download these data sets themselves.</w:t>
+      </w:r>
+    </w:p>
+    <w:p>
+      <w:pPr>
+        <w:rPr>
+          <w:rFonts w:ascii="Arial" w:hAnsi="Arial" w:cs="Arial"/>
+        </w:rPr>
+      </w:pPr>
+      <w:r>
+        <w:rPr>
+          <w:rFonts w:ascii="Arial" w:hAnsi="Arial" w:cs="Arial"/>
+        </w:rPr>
+        <w:tab/>
+        <w:t>For the second category of data sets that are not considered to be open, the access will be issued on a case-by-case basis.  These will be stored on a location of the drive that is not shared.  For someone to access one of the data sets, they will need to seek permission from Professor Pinkerton, and she will send them the link to access the specific data.  This will also allow her to turn off link sharing of any of the files when she no longer wishes to share the file with others.</w:t>
+      </w:r>
+    </w:p>
+    <w:p>
+      <w:pPr>
+        <w:rPr>
+          <w:rFonts w:ascii="Arial" w:hAnsi="Arial" w:cs="Arial"/>
+        </w:rPr>
+      </w:pPr>
+      <w:r>
+        <w:rPr>
+          <w:rFonts w:ascii="Arial" w:hAnsi="Arial" w:cs="Arial"/>
+        </w:rPr>
+        <w:tab/>
+      </w:r>
+    </w:p>
+    <w:p>
+      <w:pPr>
+        <w:rPr>
+          <w:rFonts w:ascii="Arial" w:hAnsi="Arial" w:cs="Arial"/>
+          <w:u w:val="single"/>
+        </w:rPr>
+      </w:pPr>
+      <w:r>
+        <w:rPr>
+          <w:rFonts w:ascii="Arial" w:hAnsi="Arial" w:cs="Arial"/>
+          <w:u w:val="single"/>
+        </w:rPr>
+        <w:t>Post-Project Data Value</w:t>
+      </w:r>
+    </w:p>
+    <w:p>
+      <w:pPr>
+        <w:rPr>
+          <w:rFonts w:ascii="Arial" w:hAnsi="Arial" w:cs="Arial"/>
+        </w:rPr>
+      </w:pPr>
+      <w:r>
+        <w:rPr>
+          <w:rFonts w:ascii="Arial" w:hAnsi="Arial" w:cs="Arial"/>
+        </w:rPr>
+        <w:lastRenderedPageBreak/>
+        <w:tab/>
+        <w:t>By setting up this DBMS, significant value is obviously created.  Once the data sets are hosted online and interested parties have access to the DBMS, the data sets will be much easier to find for interested parties.  Additionally, it will be easy to add new metadata for the DBMS as new data sets are collected.  It will also reduce the number of data requests that Professor Pinkerton will receive, as interested parties will be able to download the data that they need (as long as it is tagged as open data).  This DBMS also helps Professor Pinkerton comply with the FAIR data principles, adding further value.  The DBMS will help with all aspects of the FAIR principles (findable, accessible, interoperable and reusable).</w:t>
+      </w:r>
+    </w:p>
+    <w:p>
+      <w:pPr>
+        <w:rPr>
+          <w:rFonts w:ascii="Arial" w:hAnsi="Arial" w:cs="Arial"/>
+        </w:rPr>
+      </w:pPr>
+      <w:r>
+        <w:rPr>
+          <w:rFonts w:ascii="Arial" w:hAnsi="Arial" w:cs="Arial"/>
+        </w:rPr>
+        <w:t xml:space="preserve"> </w:t>
+      </w:r>
+    </w:p>
+    <w:p>
+      <w:pPr>
+        <w:rPr>
+          <w:rFonts w:ascii="Arial" w:hAnsi="Arial" w:cs="Arial"/>
+          <w:u w:val="single"/>
+        </w:rPr>
+      </w:pPr>
+      <w:r>
+        <w:rPr>
+          <w:rFonts w:ascii="Arial" w:hAnsi="Arial" w:cs="Arial"/>
+          <w:u w:val="single"/>
+        </w:rPr>
+        <w:t>Metadata Requirements</w:t>
+      </w:r>
+    </w:p>
+    <w:p>
+      <w:pPr>
+        <w:rPr>
+          <w:rFonts w:ascii="Arial" w:hAnsi="Arial" w:cs="Arial"/>
+        </w:rPr>
+      </w:pPr>
+      <w:r>
+        <w:rPr>
+          <w:rFonts w:ascii="Arial" w:hAnsi="Arial" w:cs="Arial"/>
+        </w:rPr>
+        <w:tab/>
+        <w:t>The inclusion of accurate and thorough metadata is critical for maintaining the DBMS in an organized fashion.  The metadata that needs to be included about each of the spreadsheets should be:</w:t>
+      </w:r>
+    </w:p>
+    <w:p>
+      <w:pPr>
+        <w:pStyle w:val="ListParagraph"/>
+        <w:numPr>
+          <w:ilvl w:val="0"/>
+          <w:numId w:val="1"/>
+        </w:numPr>
+        <w:rPr>
+          <w:rFonts w:ascii="Arial" w:hAnsi="Arial" w:cs="Arial"/>
+        </w:rPr>
+      </w:pPr>
+      <w:r>
+        <w:rPr>
+          <w:rFonts w:ascii="Arial" w:hAnsi="Arial" w:cs="Arial"/>
+        </w:rPr>
+        <w:t>Title</w:t>
+      </w:r>
+    </w:p>
+    <w:p>
+      <w:pPr>
+        <w:pStyle w:val="ListParagraph"/>
+        <w:numPr>
+          <w:ilvl w:val="0"/>
+          <w:numId w:val="1"/>
+        </w:numPr>
+        <w:rPr>
+          <w:rFonts w:ascii="Arial" w:hAnsi="Arial" w:cs="Arial"/>
+        </w:rPr>
+      </w:pPr>
+      <w:r>
+        <w:rPr>
+          <w:rFonts w:ascii="Arial" w:hAnsi="Arial" w:cs="Arial"/>
+        </w:rPr>
+        <w:t>Subject</w:t>
+      </w:r>
+    </w:p>
+    <w:p>
+      <w:pPr>
+        <w:pStyle w:val="ListParagraph"/>
+        <w:numPr>
+          <w:ilvl w:val="0"/>
+          <w:numId w:val="1"/>
+        </w:numPr>
+        <w:rPr>
+          <w:rFonts w:ascii="Arial" w:hAnsi="Arial" w:cs="Arial"/>
+        </w:rPr>
+      </w:pPr>
+      <w:r>
+        <w:rPr>
+          <w:rFonts w:ascii="Arial" w:hAnsi="Arial" w:cs="Arial"/>
+        </w:rPr>
+        <w:t>Size</w:t>
+      </w:r>
+    </w:p>
+    <w:p>
+      <w:pPr>
+        <w:pStyle w:val="ListParagraph"/>
+        <w:numPr>
+          <w:ilvl w:val="0"/>
+          <w:numId w:val="1"/>
+        </w:numPr>
+        <w:rPr>
+          <w:rFonts w:ascii="Arial" w:hAnsi="Arial" w:cs="Arial"/>
+        </w:rPr>
+      </w:pPr>
+      <w:r>
+        <w:rPr>
+          <w:rFonts w:ascii="Arial" w:hAnsi="Arial" w:cs="Arial"/>
+        </w:rPr>
+        <w:t>Original Author</w:t>
+      </w:r>
+    </w:p>
+    <w:p>
+      <w:pPr>
+        <w:pStyle w:val="ListParagraph"/>
+        <w:numPr>
+          <w:ilvl w:val="0"/>
+          <w:numId w:val="1"/>
+        </w:numPr>
+        <w:rPr>
+          <w:rFonts w:ascii="Arial" w:hAnsi="Arial" w:cs="Arial"/>
+        </w:rPr>
+      </w:pPr>
+      <w:r>
+        <w:rPr>
+          <w:rFonts w:ascii="Arial" w:hAnsi="Arial" w:cs="Arial"/>
+        </w:rPr>
+        <w:t>Licensing Information</w:t>
+      </w:r>
+    </w:p>
+    <w:p>
+      <w:pPr>
+        <w:pStyle w:val="ListParagraph"/>
+        <w:numPr>
+          <w:ilvl w:val="0"/>
+          <w:numId w:val="1"/>
+        </w:numPr>
+        <w:rPr>
+          <w:rFonts w:ascii="Arial" w:hAnsi="Arial" w:cs="Arial"/>
+        </w:rPr>
+      </w:pPr>
+      <w:r>
+        <w:rPr>
+          <w:rFonts w:ascii="Arial" w:hAnsi="Arial" w:cs="Arial"/>
+        </w:rPr>
+        <w:t>Accessibility</w:t>
+      </w:r>
+    </w:p>
+    <w:p>
+      <w:pPr>
+        <w:pStyle w:val="ListParagraph"/>
+        <w:numPr>
+          <w:ilvl w:val="1"/>
+          <w:numId w:val="1"/>
+        </w:numPr>
+        <w:rPr>
+          <w:rFonts w:ascii="Arial" w:hAnsi="Arial" w:cs="Arial"/>
+        </w:rPr>
+      </w:pPr>
+      <w:r>
+        <w:rPr>
+          <w:rFonts w:ascii="Arial" w:hAnsi="Arial" w:cs="Arial"/>
+        </w:rPr>
+        <w:t>Whether the file is Open or has restricted access</w:t>
+      </w:r>
+    </w:p>
+    <w:p>
+      <w:pPr>
+        <w:pStyle w:val="ListParagraph"/>
+        <w:numPr>
+          <w:ilvl w:val="1"/>
+          <w:numId w:val="1"/>
+        </w:numPr>
+        <w:rPr>
+          <w:rFonts w:ascii="Arial" w:hAnsi="Arial" w:cs="Arial"/>
+        </w:rPr>
+      </w:pPr>
+      <w:r>
+        <w:rPr>
+          <w:rFonts w:ascii="Arial" w:hAnsi="Arial" w:cs="Arial"/>
+        </w:rPr>
+        <w:t>Who has access to the file</w:t>
+      </w:r>
+    </w:p>
+    <w:p>
+      <w:pPr>
+        <w:pStyle w:val="ListParagraph"/>
+        <w:numPr>
+          <w:ilvl w:val="2"/>
+          <w:numId w:val="1"/>
+        </w:numPr>
+        <w:rPr>
+          <w:rFonts w:ascii="Arial" w:hAnsi="Arial" w:cs="Arial"/>
+        </w:rPr>
+      </w:pPr>
+      <w:r>
+        <w:rPr>
+          <w:rFonts w:ascii="Arial" w:hAnsi="Arial" w:cs="Arial"/>
+        </w:rPr>
+        <w:t>For files tagged as open, the default should be that anyone has access to the file</w:t>
+      </w:r>
+    </w:p>
+    <w:p>
+      <w:pPr>
+        <w:pStyle w:val="ListParagraph"/>
+        <w:numPr>
+          <w:ilvl w:val="0"/>
+          <w:numId w:val="1"/>
+        </w:numPr>
+        <w:rPr>
+          <w:rFonts w:ascii="Arial" w:hAnsi="Arial" w:cs="Arial"/>
+        </w:rPr>
+      </w:pPr>
+      <w:r>
+        <w:rPr>
+          <w:rFonts w:ascii="Arial" w:hAnsi="Arial" w:cs="Arial"/>
+        </w:rPr>
+        <w:t>Date</w:t>
+      </w:r>
+    </w:p>
+    <w:p>
+      <w:pPr>
+        <w:pStyle w:val="ListParagraph"/>
+        <w:numPr>
+          <w:ilvl w:val="0"/>
+          <w:numId w:val="1"/>
+        </w:numPr>
+        <w:rPr>
+          <w:rFonts w:ascii="Arial" w:hAnsi="Arial" w:cs="Arial"/>
+        </w:rPr>
+      </w:pPr>
+      <w:r>
+        <w:rPr>
+          <w:rFonts w:ascii="Arial" w:hAnsi="Arial" w:cs="Arial"/>
+        </w:rPr>
+        <w:t>Size</w:t>
+      </w:r>
+    </w:p>
+    <w:p>
+      <w:pPr>
+        <w:pStyle w:val="ListParagraph"/>
+        <w:rPr>
+          <w:rFonts w:ascii="Arial" w:hAnsi="Arial" w:cs="Arial"/>
+        </w:rPr>
+      </w:pPr>
+    </w:p>
+    <w:p>
+      <w:pPr>
+        <w:ind w:firstLine="360"/>
+        <w:rPr>
+          <w:rFonts w:ascii="Arial" w:hAnsi="Arial" w:cs="Arial"/>
+        </w:rPr>
+      </w:pPr>
+      <w:r>
+        <w:rPr>
+          <w:rFonts w:ascii="Arial" w:hAnsi="Arial" w:cs="Arial"/>
+        </w:rPr>
+        <w:t>This data should be entered into the recommended SQLite program for each new</w:t>
+      </w:r>
+      <w:r>
+        <w:rPr>
+          <w:rFonts w:ascii="Arial" w:hAnsi="Arial" w:cs="Arial"/>
+        </w:rPr>
+        <w:t xml:space="preserve"> data set that is collected.  The</w:t>
+      </w:r>
+      <w:r>
+        <w:rPr>
+          <w:rFonts w:ascii="Arial" w:hAnsi="Arial" w:cs="Arial"/>
+        </w:rPr>
+        <w:t xml:space="preserve"> metadata should be accurate and complete for each set to ensure that a correct record of all of the data sets that Professor Pinkerton owns are logged and can be accessed by others with ease.</w:t>
+      </w:r>
+      <w:r>
+        <w:rPr>
+          <w:rFonts w:ascii="Arial" w:hAnsi="Arial" w:cs="Arial"/>
+        </w:rPr>
+        <w:t xml:space="preserve">  Below is the entity-relationship model, which demonstrates the pieces that make up the metadata, and how they are related.  Important features of the entity-relationship model are that each data set can have multiple authors and subjects so that the data sets can be easily queried.  </w:t>
+      </w:r>
+    </w:p>
+    <w:p>
+      <w:pPr>
+        <w:ind w:firstLine="360"/>
+        <w:jc w:val="center"/>
+        <w:rPr>
+          <w:rFonts w:ascii="Arial" w:hAnsi="Arial" w:cs="Arial"/>
+        </w:rPr>
+      </w:pPr>
+      <w:r>
+        <w:rPr>
+          <w:noProof/>
+        </w:rPr>
+        <w:lastRenderedPageBreak/>
+        <w:drawing>
+          <wp:inline distT="0" distB="0" distL="0" distR="0" wp14:anchorId="55A6DCD2" wp14:editId="7D724458">
+            <wp:extent cx="4581525" cy="3784163"/>
+            <wp:effectExtent l="0" t="0" r="0" b="6985"/>
+            <wp:docPr id="1" name="Picture 1"/>
+            <wp:cNvGraphicFramePr>
+              <a:graphicFrameLocks xmlns:a="http://schemas.openxmlformats.org/drawingml/2006/main" noChangeAspect="1"/>
+            </wp:cNvGraphicFramePr>
+            <a:graphic xmlns:a="http://schemas.openxmlformats.org/drawingml/2006/main">
+              <a:graphicData uri="http://schemas.openxmlformats.org/drawingml/2006/picture">
+                <pic:pic xmlns:pic="http://schemas.openxmlformats.org/drawingml/2006/picture">
+                  <pic:nvPicPr>
+                    <pic:cNvPr id="1" name=""/>
+                    <pic:cNvPicPr/>
+                  </pic:nvPicPr>
+                  <pic:blipFill>
+                    <a:blip r:embed="rId11"/>
+                    <a:stretch>
+                      <a:fillRect/>
+                    </a:stretch>
+                  </pic:blipFill>
+                  <pic:spPr>
+                    <a:xfrm>
+                      <a:off x="0" y="0"/>
+                      <a:ext cx="4583318" cy="3785644"/>
+                    </a:xfrm>
+                    <a:prstGeom prst="rect">
+                      <a:avLst/>
+                    </a:prstGeom>
+                  </pic:spPr>
+                </pic:pic>
+              </a:graphicData>
+            </a:graphic>
+          </wp:inline>
+        </w:drawing>
+      </w:r>
+    </w:p>
+    <w:p>
+      <w:pPr>
+        <w:ind w:firstLine="360"/>
+        <w:rPr>
+          <w:rFonts w:ascii="Arial" w:hAnsi="Arial" w:cs="Arial"/>
+        </w:rPr>
+      </w:pPr>
+    </w:p>
+    <w:p>
+      <w:pPr>
+        <w:ind w:firstLine="360"/>
+        <w:rPr>
+          <w:rFonts w:ascii="Arial" w:hAnsi="Arial" w:cs="Arial"/>
+        </w:rPr>
+      </w:pPr>
+      <w:r>
+        <w:rPr>
+          <w:rFonts w:ascii="Arial" w:hAnsi="Arial" w:cs="Arial"/>
+        </w:rPr>
+        <w:t>Overall, by creating a DBMS, Professor Pinkerton can ensure that her data is organized and easy to use for both herself, and others in the future.  By storing the data both on the Dalhousie University drive, and having local backups, Professor Pinkerton can be confident that she will have this data for the foreseeable future.</w:t>
+      </w:r>
+    </w:p>
+    <w:p>
+      <w:pPr>
+        <w:rPr>
+          <w:rFonts w:ascii="Arial" w:hAnsi="Arial" w:cs="Arial"/>
           <w:b/>
         </w:rPr>
       </w:pPr>
-      <w:r>
+    </w:p>
+    <w:p>
+      <w:pPr>
         <w:rPr>
           <w:rFonts w:ascii="Times New Roman" w:hAnsi="Times New Roman" w:cs="Times New Roman"/>
           <w:b/>
         </w:rPr>
-        <w:lastRenderedPageBreak/>
-        <w:t>Professor Pinkerton</w:t>
-      </w:r>
-    </w:p>
-    <w:p>
-      <w:pPr>
-        <w:rPr>
-          <w:rFonts w:ascii="Times New Roman" w:hAnsi="Times New Roman" w:cs="Times New Roman"/>
-          <w:u w:val="single"/>
-        </w:rPr>
-      </w:pPr>
-      <w:r>
-        <w:rPr>
-          <w:rFonts w:ascii="Times New Roman" w:hAnsi="Times New Roman" w:cs="Times New Roman"/>
-          <w:u w:val="single"/>
-        </w:rPr>
-        <w:t>Necessary Data</w:t>
-      </w:r>
-    </w:p>
-    <w:p>
-      <w:pPr>
-        <w:rPr>
-          <w:rFonts w:ascii="Times New Roman" w:hAnsi="Times New Roman" w:cs="Times New Roman"/>
-          <w:u w:val="single"/>
-        </w:rPr>
-      </w:pPr>
-      <w:r>
-        <w:rPr>
-          <w:rFonts w:ascii="Times New Roman" w:hAnsi="Times New Roman" w:cs="Times New Roman"/>
-          <w:u w:val="single"/>
-        </w:rPr>
-        <w:t>Licensing Information</w:t>
-      </w:r>
-    </w:p>
-    <w:p>
-      <w:pPr>
-        <w:rPr>
-          <w:rFonts w:ascii="Times New Roman" w:hAnsi="Times New Roman" w:cs="Times New Roman"/>
-          <w:u w:val="single"/>
-        </w:rPr>
-      </w:pPr>
-      <w:r>
-        <w:rPr>
-          <w:rFonts w:ascii="Times New Roman" w:hAnsi="Times New Roman" w:cs="Times New Roman"/>
-          <w:u w:val="single"/>
-        </w:rPr>
-        <w:t>Necessary Facilities/Equipment</w:t>
-      </w:r>
-    </w:p>
-    <w:p>
-      <w:pPr>
-        <w:rPr>
-          <w:rFonts w:ascii="Times New Roman" w:hAnsi="Times New Roman" w:cs="Times New Roman"/>
-          <w:u w:val="single"/>
-        </w:rPr>
-      </w:pPr>
-      <w:r>
-        <w:rPr>
-          <w:rFonts w:ascii="Times New Roman" w:hAnsi="Times New Roman" w:cs="Times New Roman"/>
-          <w:u w:val="single"/>
-        </w:rPr>
-        <w:t>Recommended Data Management Practices</w:t>
-      </w:r>
-    </w:p>
-    <w:p>
-      <w:pPr>
-        <w:rPr>
-          <w:rFonts w:ascii="Times New Roman" w:hAnsi="Times New Roman" w:cs="Times New Roman"/>
-          <w:u w:val="single"/>
-        </w:rPr>
-      </w:pPr>
-      <w:r>
-        <w:rPr>
-          <w:rFonts w:ascii="Times New Roman" w:hAnsi="Times New Roman" w:cs="Times New Roman"/>
-          <w:u w:val="single"/>
-        </w:rPr>
-        <w:t>Ownership and Access to Data</w:t>
-      </w:r>
-    </w:p>
-    <w:p>
-      <w:pPr>
-        <w:rPr>
-          <w:rFonts w:ascii="Times New Roman" w:hAnsi="Times New Roman" w:cs="Times New Roman"/>
-          <w:u w:val="single"/>
-        </w:rPr>
-      </w:pPr>
-      <w:r>
-        <w:rPr>
-          <w:rFonts w:ascii="Times New Roman" w:hAnsi="Times New Roman" w:cs="Times New Roman"/>
-          <w:u w:val="single"/>
-        </w:rPr>
-        <w:t>Post-Project Data Value</w:t>
-      </w:r>
-    </w:p>
-    <w:p>
-      <w:pPr>
-        <w:rPr>
-          <w:rFonts w:ascii="Times New Roman" w:hAnsi="Times New Roman" w:cs="Times New Roman"/>
-          <w:u w:val="single"/>
-        </w:rPr>
-      </w:pPr>
-      <w:r>
-        <w:rPr>
-          <w:rFonts w:ascii="Times New Roman" w:hAnsi="Times New Roman" w:cs="Times New Roman"/>
-          <w:u w:val="single"/>
-        </w:rPr>
-        <w:t>Metadata Requirements</w:t>
-      </w:r>
-    </w:p>
-    <w:p>
-      <w:pPr>
-        <w:rPr>
-          <w:rFonts w:ascii="Times New Roman" w:hAnsi="Times New Roman" w:cs="Times New Roman"/>
-          <w:u w:val="single"/>
-        </w:rPr>
-      </w:pPr>
-      <w:r>
-        <w:rPr>
-          <w:rFonts w:ascii="Times New Roman" w:hAnsi="Times New Roman" w:cs="Times New Roman"/>
-          <w:u w:val="single"/>
-        </w:rPr>
-        <w:t>Relevant Linked Open Data Strategies</w:t>
-      </w:r>
-    </w:p>
-    <w:p>
-      <w:pPr>
-        <w:rPr>
-          <w:rFonts w:ascii="Times New Roman" w:hAnsi="Times New Roman" w:cs="Times New Roman"/>
-          <w:u w:val="single"/>
-        </w:rPr>
-      </w:pPr>
-      <w:r>
-        <w:rPr>
-          <w:rFonts w:ascii="Times New Roman" w:hAnsi="Times New Roman" w:cs="Times New Roman"/>
-          <w:u w:val="single"/>
-        </w:rPr>
-        <w:t>Reuse and Long-Term Preservation</w:t>
-      </w:r>
-    </w:p>
-    <w:p>
-      <w:pPr>
-        <w:rPr>
-          <w:rFonts w:ascii="Times New Roman" w:hAnsi="Times New Roman" w:cs="Times New Roman"/>
-          <w:u w:val="single"/>
-        </w:rPr>
-      </w:pPr>
-      <w:r>
-        <w:rPr>
-          <w:rFonts w:ascii="Times New Roman" w:hAnsi="Times New Roman" w:cs="Times New Roman"/>
-          <w:u w:val="single"/>
-        </w:rPr>
-        <w:t>Storage Costs</w:t>
-      </w:r>
+      </w:pPr>
     </w:p>
     <w:p>
       <w:pPr>
@@ -6068,20 +6449,12 @@
           <w:b/>
         </w:rPr>
       </w:pPr>
-    </w:p>
-    <w:p>
-      <w:pPr>
+      <w:r>
         <w:rPr>
           <w:rFonts w:ascii="Times New Roman" w:hAnsi="Times New Roman" w:cs="Times New Roman"/>
           <w:b/>
         </w:rPr>
-      </w:pPr>
-      <w:r>
-        <w:rPr>
-          <w:rFonts w:ascii="Times New Roman" w:hAnsi="Times New Roman" w:cs="Times New Roman"/>
-          <w:b/>
-        </w:rPr>
-        <w:t>Professor Chartreuse</w:t>
+        <w:t>Professor Chartreuse (Priyanka) – This is the datalord</w:t>
       </w:r>
     </w:p>
     <w:p>
@@ -6303,7 +6676,6 @@
       <w:r>
         <w:t xml:space="preserve"> </w:t>
       </w:r>
-      <w:proofErr w:type="spellStart"/>
       <w:r>
         <w:rPr>
           <w:rFonts w:ascii="Times New Roman" w:eastAsia="Times New Roman" w:hAnsi="Times New Roman" w:cs="Times New Roman"/>
@@ -6313,45 +6685,8 @@
           <w:shd w:val="clear" w:color="auto" w:fill="FFFFFF"/>
           <w:lang w:val="en-CA" w:eastAsia="en-CA"/>
         </w:rPr>
-        <w:t>unidata</w:t>
-      </w:r>
-      <w:proofErr w:type="spellEnd"/>
-      <w:r>
-        <w:rPr>
-          <w:rFonts w:ascii="Times New Roman" w:eastAsia="Times New Roman" w:hAnsi="Times New Roman" w:cs="Times New Roman"/>
-          <w:color w:val="000000"/>
-          <w:sz w:val="18"/>
-          <w:szCs w:val="18"/>
-          <w:shd w:val="clear" w:color="auto" w:fill="FFFFFF"/>
-          <w:lang w:val="en-CA" w:eastAsia="en-CA"/>
-        </w:rPr>
-        <w:t>. (</w:t>
-      </w:r>
-      <w:proofErr w:type="spellStart"/>
-      <w:r>
-        <w:rPr>
-          <w:rFonts w:ascii="Times New Roman" w:eastAsia="Times New Roman" w:hAnsi="Times New Roman" w:cs="Times New Roman"/>
-          <w:color w:val="000000"/>
-          <w:sz w:val="18"/>
-          <w:szCs w:val="18"/>
-          <w:shd w:val="clear" w:color="auto" w:fill="FFFFFF"/>
-          <w:lang w:val="en-CA" w:eastAsia="en-CA"/>
-        </w:rPr>
-        <w:t>n.d.</w:t>
-      </w:r>
-      <w:proofErr w:type="spellEnd"/>
-      <w:r>
-        <w:rPr>
-          <w:rFonts w:ascii="Times New Roman" w:eastAsia="Times New Roman" w:hAnsi="Times New Roman" w:cs="Times New Roman"/>
-          <w:color w:val="000000"/>
-          <w:sz w:val="18"/>
-          <w:szCs w:val="18"/>
-          <w:shd w:val="clear" w:color="auto" w:fill="FFFFFF"/>
-          <w:lang w:val="en-CA" w:eastAsia="en-CA"/>
-        </w:rPr>
-        <w:t>). Network Common Data Form. In </w:t>
-      </w:r>
-      <w:proofErr w:type="spellStart"/>
+        <w:t>unidata. (n.d.). Network Common Data Form. In </w:t>
+      </w:r>
       <w:r>
         <w:rPr>
           <w:rFonts w:ascii="Times New Roman" w:eastAsia="Times New Roman" w:hAnsi="Times New Roman" w:cs="Times New Roman"/>
@@ -6365,7 +6700,6 @@
         </w:rPr>
         <w:t>unidata</w:t>
       </w:r>
-      <w:proofErr w:type="spellEnd"/>
       <w:r>
         <w:rPr>
           <w:rFonts w:ascii="Times New Roman" w:eastAsia="Times New Roman" w:hAnsi="Times New Roman" w:cs="Times New Roman"/>
@@ -6405,31 +6739,7 @@
           <w:shd w:val="clear" w:color="auto" w:fill="FFFFFF"/>
           <w:lang w:val="en-CA" w:eastAsia="en-CA"/>
         </w:rPr>
-        <w:t>Creative Commons. (</w:t>
-      </w:r>
-      <w:proofErr w:type="spellStart"/>
-      <w:r>
-        <w:rPr>
-          <w:rFonts w:ascii="Times New Roman" w:eastAsia="Times New Roman" w:hAnsi="Times New Roman" w:cs="Times New Roman"/>
-          <w:color w:val="000000"/>
-          <w:sz w:val="18"/>
-          <w:szCs w:val="18"/>
-          <w:shd w:val="clear" w:color="auto" w:fill="FFFFFF"/>
-          <w:lang w:val="en-CA" w:eastAsia="en-CA"/>
-        </w:rPr>
-        <w:t>n.d.</w:t>
-      </w:r>
-      <w:proofErr w:type="spellEnd"/>
-      <w:r>
-        <w:rPr>
-          <w:rFonts w:ascii="Times New Roman" w:eastAsia="Times New Roman" w:hAnsi="Times New Roman" w:cs="Times New Roman"/>
-          <w:color w:val="000000"/>
-          <w:sz w:val="18"/>
-          <w:szCs w:val="18"/>
-          <w:shd w:val="clear" w:color="auto" w:fill="FFFFFF"/>
-          <w:lang w:val="en-CA" w:eastAsia="en-CA"/>
-        </w:rPr>
-        <w:t>). About the Licenses. In </w:t>
+        <w:t>Creative Commons. (n.d.). About the Licenses. In </w:t>
       </w:r>
       <w:r>
         <w:rPr>
@@ -6474,7 +6784,6 @@
       <w:r>
         <w:t xml:space="preserve"> </w:t>
       </w:r>
-      <w:proofErr w:type="spellStart"/>
       <w:r>
         <w:rPr>
           <w:rFonts w:ascii="Times New Roman" w:eastAsia="Times New Roman" w:hAnsi="Times New Roman" w:cs="Times New Roman"/>
@@ -6484,69 +6793,8 @@
           <w:shd w:val="clear" w:color="auto" w:fill="FFFFFF"/>
           <w:lang w:val="en-CA" w:eastAsia="en-CA"/>
         </w:rPr>
-        <w:t>Informatica</w:t>
-      </w:r>
-      <w:proofErr w:type="spellEnd"/>
-      <w:r>
-        <w:rPr>
-          <w:rFonts w:ascii="Times New Roman" w:eastAsia="Times New Roman" w:hAnsi="Times New Roman" w:cs="Times New Roman"/>
-          <w:color w:val="000000"/>
-          <w:sz w:val="18"/>
-          <w:szCs w:val="18"/>
-          <w:shd w:val="clear" w:color="auto" w:fill="FFFFFF"/>
-          <w:lang w:val="en-CA" w:eastAsia="en-CA"/>
-        </w:rPr>
-        <w:t>. (</w:t>
-      </w:r>
-      <w:proofErr w:type="spellStart"/>
-      <w:r>
-        <w:rPr>
-          <w:rFonts w:ascii="Times New Roman" w:eastAsia="Times New Roman" w:hAnsi="Times New Roman" w:cs="Times New Roman"/>
-          <w:color w:val="000000"/>
-          <w:sz w:val="18"/>
-          <w:szCs w:val="18"/>
-          <w:shd w:val="clear" w:color="auto" w:fill="FFFFFF"/>
-          <w:lang w:val="en-CA" w:eastAsia="en-CA"/>
-        </w:rPr>
-        <w:t>n.d.</w:t>
-      </w:r>
-      <w:proofErr w:type="spellEnd"/>
-      <w:r>
-        <w:rPr>
-          <w:rFonts w:ascii="Times New Roman" w:eastAsia="Times New Roman" w:hAnsi="Times New Roman" w:cs="Times New Roman"/>
-          <w:color w:val="000000"/>
-          <w:sz w:val="18"/>
-          <w:szCs w:val="18"/>
-          <w:shd w:val="clear" w:color="auto" w:fill="FFFFFF"/>
-          <w:lang w:val="en-CA" w:eastAsia="en-CA"/>
-        </w:rPr>
-        <w:t xml:space="preserve">). What is a data </w:t>
-      </w:r>
-      <w:proofErr w:type="gramStart"/>
-      <w:r>
-        <w:rPr>
-          <w:rFonts w:ascii="Times New Roman" w:eastAsia="Times New Roman" w:hAnsi="Times New Roman" w:cs="Times New Roman"/>
-          <w:color w:val="000000"/>
-          <w:sz w:val="18"/>
-          <w:szCs w:val="18"/>
-          <w:shd w:val="clear" w:color="auto" w:fill="FFFFFF"/>
-          <w:lang w:val="en-CA" w:eastAsia="en-CA"/>
-        </w:rPr>
-        <w:t>repository?.</w:t>
-      </w:r>
-      <w:proofErr w:type="gramEnd"/>
-      <w:r>
-        <w:rPr>
-          <w:rFonts w:ascii="Times New Roman" w:eastAsia="Times New Roman" w:hAnsi="Times New Roman" w:cs="Times New Roman"/>
-          <w:color w:val="000000"/>
-          <w:sz w:val="18"/>
-          <w:szCs w:val="18"/>
-          <w:shd w:val="clear" w:color="auto" w:fill="FFFFFF"/>
-          <w:lang w:val="en-CA" w:eastAsia="en-CA"/>
-        </w:rPr>
-        <w:t xml:space="preserve"> In </w:t>
-      </w:r>
-      <w:proofErr w:type="spellStart"/>
+        <w:t>Informatica. (n.d.). What is a data repository?. In </w:t>
+      </w:r>
       <w:r>
         <w:rPr>
           <w:rFonts w:ascii="Times New Roman" w:eastAsia="Times New Roman" w:hAnsi="Times New Roman" w:cs="Times New Roman"/>
@@ -6560,7 +6808,6 @@
         </w:rPr>
         <w:t>Informatica</w:t>
       </w:r>
-      <w:proofErr w:type="spellEnd"/>
       <w:r>
         <w:rPr>
           <w:rFonts w:ascii="Times New Roman" w:eastAsia="Times New Roman" w:hAnsi="Times New Roman" w:cs="Times New Roman"/>
@@ -6677,9 +6924,8 @@
           <w:shd w:val="clear" w:color="auto" w:fill="FFFFFF"/>
           <w:lang w:val="en-CA" w:eastAsia="en-CA"/>
         </w:rPr>
-        <w:t>Ocean Biogeographic Information System. (</w:t>
-      </w:r>
-      <w:proofErr w:type="spellStart"/>
+        <w:t xml:space="preserve">Ocean Biogeographic Information System. (n.d.). </w:t>
+      </w:r>
       <w:r>
         <w:rPr>
           <w:rFonts w:ascii="Times New Roman" w:eastAsia="Times New Roman" w:hAnsi="Times New Roman" w:cs="Times New Roman"/>
@@ -6689,9 +6935,8 @@
           <w:shd w:val="clear" w:color="auto" w:fill="FFFFFF"/>
           <w:lang w:val="en-CA" w:eastAsia="en-CA"/>
         </w:rPr>
-        <w:t>n.d.</w:t>
-      </w:r>
-      <w:proofErr w:type="spellEnd"/>
+        <w:t xml:space="preserve">Darwin Core </w:t>
+      </w:r>
       <w:r>
         <w:rPr>
           <w:rFonts w:ascii="Times New Roman" w:eastAsia="Times New Roman" w:hAnsi="Times New Roman" w:cs="Times New Roman"/>
@@ -6701,28 +6946,6 @@
           <w:shd w:val="clear" w:color="auto" w:fill="FFFFFF"/>
           <w:lang w:val="en-CA" w:eastAsia="en-CA"/>
         </w:rPr>
-        <w:t xml:space="preserve">). </w:t>
-      </w:r>
-      <w:r>
-        <w:rPr>
-          <w:rFonts w:ascii="Times New Roman" w:eastAsia="Times New Roman" w:hAnsi="Times New Roman" w:cs="Times New Roman"/>
-          <w:color w:val="000000"/>
-          <w:sz w:val="18"/>
-          <w:szCs w:val="18"/>
-          <w:shd w:val="clear" w:color="auto" w:fill="FFFFFF"/>
-          <w:lang w:val="en-CA" w:eastAsia="en-CA"/>
-        </w:rPr>
-        <w:t xml:space="preserve">Darwin Core </w:t>
-      </w:r>
-      <w:r>
-        <w:rPr>
-          <w:rFonts w:ascii="Times New Roman" w:eastAsia="Times New Roman" w:hAnsi="Times New Roman" w:cs="Times New Roman"/>
-          <w:color w:val="000000"/>
-          <w:sz w:val="18"/>
-          <w:szCs w:val="18"/>
-          <w:shd w:val="clear" w:color="auto" w:fill="FFFFFF"/>
-          <w:lang w:val="en-CA" w:eastAsia="en-CA"/>
-        </w:rPr>
         <w:t>Manual. In Ocean Biogeographic Information System. Retrieved from http://www.iobis.org/manual/darwincore/</w:t>
       </w:r>
     </w:p>
@@ -6736,6 +6959,127 @@
     </w:p>
   </w:footnote>
 </w:footnotes>
+</file>
+
+<file path=word/numbering.xml><?xml version="1.0" encoding="utf-8"?>
+<w:numbering xmlns:wpc="http://schemas.microsoft.com/office/word/2010/wordprocessingCanvas" xmlns:cx="http://schemas.microsoft.com/office/drawing/2014/chartex" xmlns:cx1="http://schemas.microsoft.com/office/drawing/2015/9/8/chartex" xmlns:cx2="http://schemas.microsoft.com/office/drawing/2015/10/21/chartex" xmlns:cx3="http://schemas.microsoft.com/office/drawing/2016/5/9/chartex" xmlns:cx4="http://schemas.microsoft.com/office/drawing/2016/5/10/chartex" xmlns:cx5="http://schemas.microsoft.com/office/drawing/2016/5/11/chartex" xmlns:cx6="http://schemas.microsoft.com/office/drawing/2016/5/12/chartex" xmlns:cx7="http://schemas.microsoft.com/office/drawing/2016/5/13/chartex" xmlns:cx8="http://schemas.microsoft.com/office/drawing/2016/5/14/chartex" xmlns:mc="http://schemas.openxmlformats.org/markup-compatibility/2006" xmlns:aink="http://schemas.microsoft.com/office/drawing/2016/ink" xmlns:am3d="http://schemas.microsoft.com/office/drawing/2017/model3d" xmlns:o="urn:schemas-microsoft-com:office:office" xmlns:r="http://schemas.openxmlformats.org/officeDocument/2006/relationships" xmlns:m="http://schemas.openxmlformats.org/officeDocument/2006/math" xmlns:v="urn:schemas-microsoft-com:vml" xmlns:wp14="http://schemas.microsoft.com/office/word/2010/wordprocessingDrawing" xmlns:wp="http://schemas.openxmlformats.org/drawingml/2006/wordprocessingDrawing" xmlns:w10="urn:schemas-microsoft-com:office:word" xmlns:w="http://schemas.openxmlformats.org/wordprocessingml/2006/main" xmlns:w14="http://schemas.microsoft.com/office/word/2010/wordml" xmlns:w15="http://schemas.microsoft.com/office/word/2012/wordml" xmlns:w16cid="http://schemas.microsoft.com/office/word/2016/wordml/cid" xmlns:w16se="http://schemas.microsoft.com/office/word/2015/wordml/symex" xmlns:wpg="http://schemas.microsoft.com/office/word/2010/wordprocessingGroup" xmlns:wpi="http://schemas.microsoft.com/office/word/2010/wordprocessingInk" xmlns:wne="http://schemas.microsoft.com/office/word/2006/wordml" xmlns:wps="http://schemas.microsoft.com/office/word/2010/wordprocessingShape" mc:Ignorable="w14 w15 w16se w16cid wp14">
+  <w:abstractNum w:abstractNumId="0" w15:restartNumberingAfterBreak="0">
+    <w:nsid w:val="2E2C128A"/>
+    <w:multiLevelType w:val="hybridMultilevel"/>
+    <w:tmpl w:val="8522EF68"/>
+    <w:lvl w:ilvl="0" w:tplc="10090001">
+      <w:start w:val="1"/>
+      <w:numFmt w:val="bullet"/>
+      <w:lvlText w:val=""/>
+      <w:lvlJc w:val="left"/>
+      <w:pPr>
+        <w:ind w:left="720" w:hanging="360"/>
+      </w:pPr>
+      <w:rPr>
+        <w:rFonts w:ascii="Symbol" w:hAnsi="Symbol" w:hint="default"/>
+      </w:rPr>
+    </w:lvl>
+    <w:lvl w:ilvl="1" w:tplc="10090003">
+      <w:start w:val="1"/>
+      <w:numFmt w:val="bullet"/>
+      <w:lvlText w:val="o"/>
+      <w:lvlJc w:val="left"/>
+      <w:pPr>
+        <w:ind w:left="1440" w:hanging="360"/>
+      </w:pPr>
+      <w:rPr>
+        <w:rFonts w:ascii="Courier New" w:hAnsi="Courier New" w:cs="Courier New" w:hint="default"/>
+      </w:rPr>
+    </w:lvl>
+    <w:lvl w:ilvl="2" w:tplc="10090005">
+      <w:start w:val="1"/>
+      <w:numFmt w:val="bullet"/>
+      <w:lvlText w:val=""/>
+      <w:lvlJc w:val="left"/>
+      <w:pPr>
+        <w:ind w:left="2160" w:hanging="360"/>
+      </w:pPr>
+      <w:rPr>
+        <w:rFonts w:ascii="Wingdings" w:hAnsi="Wingdings" w:hint="default"/>
+      </w:rPr>
+    </w:lvl>
+    <w:lvl w:ilvl="3" w:tplc="10090001" w:tentative="1">
+      <w:start w:val="1"/>
+      <w:numFmt w:val="bullet"/>
+      <w:lvlText w:val=""/>
+      <w:lvlJc w:val="left"/>
+      <w:pPr>
+        <w:ind w:left="2880" w:hanging="360"/>
+      </w:pPr>
+      <w:rPr>
+        <w:rFonts w:ascii="Symbol" w:hAnsi="Symbol" w:hint="default"/>
+      </w:rPr>
+    </w:lvl>
+    <w:lvl w:ilvl="4" w:tplc="10090003" w:tentative="1">
+      <w:start w:val="1"/>
+      <w:numFmt w:val="bullet"/>
+      <w:lvlText w:val="o"/>
+      <w:lvlJc w:val="left"/>
+      <w:pPr>
+        <w:ind w:left="3600" w:hanging="360"/>
+      </w:pPr>
+      <w:rPr>
+        <w:rFonts w:ascii="Courier New" w:hAnsi="Courier New" w:cs="Courier New" w:hint="default"/>
+      </w:rPr>
+    </w:lvl>
+    <w:lvl w:ilvl="5" w:tplc="10090005" w:tentative="1">
+      <w:start w:val="1"/>
+      <w:numFmt w:val="bullet"/>
+      <w:lvlText w:val=""/>
+      <w:lvlJc w:val="left"/>
+      <w:pPr>
+        <w:ind w:left="4320" w:hanging="360"/>
+      </w:pPr>
+      <w:rPr>
+        <w:rFonts w:ascii="Wingdings" w:hAnsi="Wingdings" w:hint="default"/>
+      </w:rPr>
+    </w:lvl>
+    <w:lvl w:ilvl="6" w:tplc="10090001" w:tentative="1">
+      <w:start w:val="1"/>
+      <w:numFmt w:val="bullet"/>
+      <w:lvlText w:val=""/>
+      <w:lvlJc w:val="left"/>
+      <w:pPr>
+        <w:ind w:left="5040" w:hanging="360"/>
+      </w:pPr>
+      <w:rPr>
+        <w:rFonts w:ascii="Symbol" w:hAnsi="Symbol" w:hint="default"/>
+      </w:rPr>
+    </w:lvl>
+    <w:lvl w:ilvl="7" w:tplc="10090003" w:tentative="1">
+      <w:start w:val="1"/>
+      <w:numFmt w:val="bullet"/>
+      <w:lvlText w:val="o"/>
+      <w:lvlJc w:val="left"/>
+      <w:pPr>
+        <w:ind w:left="5760" w:hanging="360"/>
+      </w:pPr>
+      <w:rPr>
+        <w:rFonts w:ascii="Courier New" w:hAnsi="Courier New" w:cs="Courier New" w:hint="default"/>
+      </w:rPr>
+    </w:lvl>
+    <w:lvl w:ilvl="8" w:tplc="10090005" w:tentative="1">
+      <w:start w:val="1"/>
+      <w:numFmt w:val="bullet"/>
+      <w:lvlText w:val=""/>
+      <w:lvlJc w:val="left"/>
+      <w:pPr>
+        <w:ind w:left="6480" w:hanging="360"/>
+      </w:pPr>
+      <w:rPr>
+        <w:rFonts w:ascii="Wingdings" w:hAnsi="Wingdings" w:hint="default"/>
+      </w:rPr>
+    </w:lvl>
+  </w:abstractNum>
+  <w:num w:numId="1">
+    <w:abstractNumId w:val="0"/>
+  </w:num>
+</w:numbering>
 </file>
 
 <file path=word/styles.xml><?xml version="1.0" encoding="utf-8"?>
@@ -7378,6 +7722,17 @@
       <w:vertAlign w:val="superscript"/>
     </w:rPr>
   </w:style>
+  <w:style w:type="paragraph" w:styleId="ListParagraph">
+    <w:name w:val="List Paragraph"/>
+    <w:basedOn w:val="Normal"/>
+    <w:uiPriority w:val="34"/>
+    <w:qFormat/>
+    <w:rsid w:val="005A4904"/>
+    <w:pPr>
+      <w:ind w:left="720"/>
+      <w:contextualSpacing/>
+    </w:pPr>
+  </w:style>
 </w:styles>
 </file>
 

</xml_diff>

<commit_message>
Final formatting and editing
</commit_message>
<xml_diff>
--- a/BUSI6516_GroupProject.docx
+++ b/BUSI6516_GroupProject.docx
@@ -34,140 +34,288 @@
         </w:rPr>
       </w:pPr>
     </w:p>
+    <w:p/>
+    <w:p>
+      <w:pPr>
+        <w:jc w:val="center"/>
+        <w:rPr>
+          <w:sz w:val="36"/>
+        </w:rPr>
+      </w:pPr>
+      <w:r>
+        <w:rPr>
+          <w:sz w:val="36"/>
+        </w:rPr>
+        <w:t>University Research Data Management Plan:</w:t>
+      </w:r>
+    </w:p>
+    <w:p>
+      <w:pPr>
+        <w:jc w:val="center"/>
+        <w:rPr>
+          <w:sz w:val="32"/>
+        </w:rPr>
+      </w:pPr>
+      <w:r>
+        <w:rPr>
+          <w:sz w:val="32"/>
+        </w:rPr>
+        <w:t>Professor Periwinkle</w:t>
+      </w:r>
+    </w:p>
+    <w:p>
+      <w:pPr>
+        <w:jc w:val="center"/>
+        <w:rPr>
+          <w:sz w:val="32"/>
+        </w:rPr>
+      </w:pPr>
+      <w:r>
+        <w:rPr>
+          <w:sz w:val="32"/>
+        </w:rPr>
+        <w:t>Professor Pinkerton</w:t>
+      </w:r>
+    </w:p>
+    <w:p>
+      <w:pPr>
+        <w:jc w:val="center"/>
+        <w:rPr>
+          <w:sz w:val="32"/>
+        </w:rPr>
+      </w:pPr>
+      <w:r>
+        <w:rPr>
+          <w:sz w:val="32"/>
+        </w:rPr>
+        <w:t>Professor</w:t>
+      </w:r>
+      <w:r>
+        <w:rPr>
+          <w:sz w:val="32"/>
+        </w:rPr>
+        <w:t xml:space="preserve"> Chartreuse</w:t>
+      </w:r>
+    </w:p>
+    <w:p>
+      <w:pPr>
+        <w:jc w:val="center"/>
+        <w:rPr>
+          <w:sz w:val="32"/>
+        </w:rPr>
+      </w:pPr>
+    </w:p>
+    <w:p>
+      <w:pPr>
+        <w:jc w:val="center"/>
+        <w:rPr>
+          <w:sz w:val="32"/>
+        </w:rPr>
+      </w:pPr>
+    </w:p>
+    <w:p>
+      <w:pPr>
+        <w:jc w:val="center"/>
+        <w:rPr>
+          <w:sz w:val="32"/>
+        </w:rPr>
+      </w:pPr>
+    </w:p>
+    <w:p>
+      <w:pPr>
+        <w:jc w:val="center"/>
+        <w:rPr>
+          <w:sz w:val="32"/>
+        </w:rPr>
+      </w:pPr>
+    </w:p>
+    <w:p>
+      <w:pPr>
+        <w:jc w:val="center"/>
+        <w:rPr>
+          <w:sz w:val="28"/>
+        </w:rPr>
+      </w:pPr>
+      <w:r>
+        <w:rPr>
+          <w:sz w:val="28"/>
+        </w:rPr>
+        <w:t>April 10, 2018</w:t>
+      </w:r>
+    </w:p>
+    <w:p/>
+    <w:p/>
+    <w:p/>
+    <w:p/>
+    <w:p/>
+    <w:p/>
+    <w:p>
+      <w:pPr>
+        <w:jc w:val="center"/>
+        <w:rPr>
+          <w:sz w:val="32"/>
+        </w:rPr>
+      </w:pPr>
+      <w:r>
+        <w:rPr>
+          <w:sz w:val="32"/>
+        </w:rPr>
+        <w:t>RMSP Consulting</w:t>
+      </w:r>
+    </w:p>
+    <w:p>
+      <w:pPr>
+        <w:jc w:val="center"/>
+        <w:rPr>
+          <w:sz w:val="32"/>
+        </w:rPr>
+      </w:pPr>
+    </w:p>
+    <w:p>
+      <w:pPr>
+        <w:jc w:val="center"/>
+        <w:rPr>
+          <w:sz w:val="32"/>
+        </w:rPr>
+      </w:pPr>
+    </w:p>
+    <w:p>
+      <w:pPr>
+        <w:jc w:val="center"/>
+        <w:rPr>
+          <w:sz w:val="32"/>
+        </w:rPr>
+      </w:pPr>
+    </w:p>
+    <w:p>
+      <w:pPr>
+        <w:jc w:val="center"/>
+        <w:rPr>
+          <w:sz w:val="32"/>
+        </w:rPr>
+      </w:pPr>
+    </w:p>
+    <w:p>
+      <w:pPr>
+        <w:jc w:val="center"/>
+        <w:rPr>
+          <w:sz w:val="32"/>
+        </w:rPr>
+      </w:pPr>
+    </w:p>
+    <w:p>
+      <w:pPr>
+        <w:jc w:val="center"/>
+        <w:rPr>
+          <w:sz w:val="32"/>
+        </w:rPr>
+      </w:pPr>
+      <w:r>
+        <w:rPr>
+          <w:sz w:val="32"/>
+        </w:rPr>
+        <w:t xml:space="preserve">Rebecca </w:t>
+      </w:r>
+      <w:proofErr w:type="spellStart"/>
+      <w:r>
+        <w:rPr>
+          <w:sz w:val="32"/>
+        </w:rPr>
+        <w:t>Carr</w:t>
+      </w:r>
+      <w:proofErr w:type="spellEnd"/>
+    </w:p>
+    <w:p>
+      <w:pPr>
+        <w:jc w:val="center"/>
+        <w:rPr>
+          <w:sz w:val="32"/>
+        </w:rPr>
+      </w:pPr>
+      <w:r>
+        <w:rPr>
+          <w:sz w:val="32"/>
+        </w:rPr>
+        <w:t>Mike Doane</w:t>
+      </w:r>
+    </w:p>
+    <w:p>
+      <w:pPr>
+        <w:jc w:val="center"/>
+        <w:rPr>
+          <w:sz w:val="32"/>
+        </w:rPr>
+      </w:pPr>
+      <w:r>
+        <w:rPr>
+          <w:sz w:val="32"/>
+        </w:rPr>
+        <w:t xml:space="preserve">Priyanka </w:t>
+      </w:r>
+      <w:proofErr w:type="spellStart"/>
+      <w:r>
+        <w:rPr>
+          <w:sz w:val="32"/>
+        </w:rPr>
+        <w:t>Kochhar</w:t>
+      </w:r>
+      <w:proofErr w:type="spellEnd"/>
+    </w:p>
+    <w:p>
+      <w:pPr>
+        <w:jc w:val="center"/>
+        <w:rPr>
+          <w:sz w:val="32"/>
+        </w:rPr>
+      </w:pPr>
+      <w:r>
+        <w:rPr>
+          <w:sz w:val="32"/>
+        </w:rPr>
+        <w:t>Samantha Jacobs</w:t>
+      </w:r>
+    </w:p>
+    <w:p>
+      <w:pPr>
+        <w:jc w:val="center"/>
+        <w:rPr>
+          <w:sz w:val="32"/>
+        </w:rPr>
+      </w:pPr>
+    </w:p>
+    <w:p>
+      <w:pPr>
+        <w:jc w:val="center"/>
+        <w:rPr>
+          <w:sz w:val="32"/>
+        </w:rPr>
+      </w:pPr>
+    </w:p>
+    <w:p>
+      <w:pPr>
+        <w:jc w:val="center"/>
+        <w:rPr>
+          <w:sz w:val="32"/>
+        </w:rPr>
+      </w:pPr>
+    </w:p>
+    <w:p/>
     <w:p>
       <w:pPr>
         <w:pStyle w:val="Heading1"/>
         <w:rPr>
           <w:rFonts w:cs="Times New Roman"/>
         </w:rPr>
-      </w:pPr>
-    </w:p>
-    <w:p>
-      <w:pPr>
-        <w:pStyle w:val="Heading1"/>
-        <w:rPr>
-          <w:rFonts w:cs="Times New Roman"/>
-        </w:rPr>
-      </w:pPr>
-    </w:p>
-    <w:p>
-      <w:pPr>
-        <w:pStyle w:val="Heading1"/>
-        <w:rPr>
-          <w:rFonts w:cs="Times New Roman"/>
-        </w:rPr>
-      </w:pPr>
-    </w:p>
-    <w:p>
-      <w:pPr>
-        <w:pStyle w:val="Heading1"/>
-        <w:rPr>
-          <w:rFonts w:cs="Times New Roman"/>
-        </w:rPr>
-      </w:pPr>
-    </w:p>
-    <w:p>
-      <w:pPr>
-        <w:pStyle w:val="Heading1"/>
-        <w:rPr>
-          <w:rFonts w:cs="Times New Roman"/>
-        </w:rPr>
-      </w:pPr>
-    </w:p>
-    <w:p>
-      <w:pPr>
-        <w:pStyle w:val="Heading1"/>
-        <w:rPr>
-          <w:rFonts w:cs="Times New Roman"/>
-        </w:rPr>
-      </w:pPr>
-    </w:p>
-    <w:p>
-      <w:pPr>
-        <w:pStyle w:val="Heading1"/>
-        <w:rPr>
-          <w:rFonts w:cs="Times New Roman"/>
-        </w:rPr>
-      </w:pPr>
-    </w:p>
-    <w:p>
-      <w:pPr>
-        <w:pStyle w:val="Heading1"/>
-        <w:rPr>
-          <w:rFonts w:cs="Times New Roman"/>
-        </w:rPr>
-      </w:pPr>
-    </w:p>
-    <w:p>
-      <w:pPr>
-        <w:pStyle w:val="Heading1"/>
-        <w:rPr>
-          <w:rFonts w:cs="Times New Roman"/>
-        </w:rPr>
-      </w:pPr>
-    </w:p>
-    <w:p>
-      <w:pPr>
-        <w:pStyle w:val="Heading1"/>
-        <w:rPr>
-          <w:rFonts w:cs="Times New Roman"/>
-        </w:rPr>
-      </w:pPr>
-    </w:p>
-    <w:p>
-      <w:pPr>
-        <w:pStyle w:val="Heading1"/>
-        <w:rPr>
-          <w:rFonts w:cs="Times New Roman"/>
-        </w:rPr>
-      </w:pPr>
-    </w:p>
-    <w:p>
-      <w:pPr>
-        <w:pStyle w:val="Heading1"/>
-        <w:rPr>
-          <w:rFonts w:cs="Times New Roman"/>
-        </w:rPr>
-      </w:pPr>
-    </w:p>
-    <w:p>
-      <w:pPr>
-        <w:pStyle w:val="Heading1"/>
-        <w:rPr>
-          <w:rFonts w:cs="Times New Roman"/>
-        </w:rPr>
-      </w:pPr>
-    </w:p>
-    <w:p>
-      <w:pPr>
-        <w:pStyle w:val="Heading1"/>
-        <w:rPr>
-          <w:rFonts w:cs="Times New Roman"/>
-        </w:rPr>
-      </w:pPr>
-    </w:p>
-    <w:p>
-      <w:pPr>
-        <w:pStyle w:val="Heading1"/>
-        <w:rPr>
-          <w:rFonts w:cs="Times New Roman"/>
-        </w:rPr>
-      </w:pPr>
-    </w:p>
-    <w:p>
-      <w:pPr>
-        <w:pStyle w:val="Heading1"/>
-        <w:rPr>
-          <w:rFonts w:cs="Times New Roman"/>
-        </w:rPr>
-      </w:pPr>
-    </w:p>
-    <w:p>
-      <w:pPr>
-        <w:pStyle w:val="Heading1"/>
-        <w:rPr>
-          <w:rFonts w:cs="Times New Roman"/>
-        </w:rPr>
+        <w:sectPr>
+          <w:footerReference w:type="even" r:id="rId7"/>
+          <w:footerReference w:type="default" r:id="rId8"/>
+          <w:footerReference w:type="first" r:id="rId9"/>
+          <w:pgSz w:w="12240" w:h="15840"/>
+          <w:pgMar w:top="1440" w:right="1440" w:bottom="1440" w:left="1440" w:header="708" w:footer="708" w:gutter="0"/>
+          <w:pgNumType w:start="1"/>
+          <w:cols w:space="720"/>
+          <w:titlePg/>
+        </w:sectPr>
       </w:pPr>
     </w:p>
     <w:p>
@@ -417,17 +565,155 @@
     </w:p>
     <w:p>
       <w:pPr>
-        <w:rPr>
-          <w:rFonts w:eastAsiaTheme="majorEastAsia" w:cs="Times New Roman"/>
-          <w:color w:val="2F5496" w:themeColor="accent1" w:themeShade="BF"/>
-          <w:sz w:val="26"/>
-          <w:szCs w:val="26"/>
-        </w:rPr>
-        <w:sectPr>
-          <w:pgSz w:w="12240" w:h="15840"/>
-          <w:pgMar w:top="1440" w:right="1440" w:bottom="1440" w:left="1440" w:header="708" w:footer="708" w:gutter="0"/>
-          <w:cols w:space="720"/>
-        </w:sectPr>
+        <w:jc w:val="both"/>
+        <w:rPr>
+          <w:rFonts w:cs="Times New Roman"/>
+          <w:color w:val="000000" w:themeColor="text1"/>
+        </w:rPr>
+      </w:pPr>
+    </w:p>
+    <w:p>
+      <w:pPr>
+        <w:jc w:val="both"/>
+        <w:rPr>
+          <w:rFonts w:cs="Times New Roman"/>
+          <w:color w:val="000000" w:themeColor="text1"/>
+        </w:rPr>
+      </w:pPr>
+    </w:p>
+    <w:p>
+      <w:pPr>
+        <w:jc w:val="both"/>
+        <w:rPr>
+          <w:rFonts w:cs="Times New Roman"/>
+          <w:color w:val="000000" w:themeColor="text1"/>
+        </w:rPr>
+      </w:pPr>
+    </w:p>
+    <w:p>
+      <w:pPr>
+        <w:jc w:val="both"/>
+        <w:rPr>
+          <w:rFonts w:cs="Times New Roman"/>
+          <w:color w:val="000000" w:themeColor="text1"/>
+        </w:rPr>
+      </w:pPr>
+    </w:p>
+    <w:p>
+      <w:pPr>
+        <w:jc w:val="both"/>
+        <w:rPr>
+          <w:rFonts w:cs="Times New Roman"/>
+          <w:color w:val="000000" w:themeColor="text1"/>
+        </w:rPr>
+      </w:pPr>
+    </w:p>
+    <w:p>
+      <w:pPr>
+        <w:jc w:val="both"/>
+        <w:rPr>
+          <w:rFonts w:cs="Times New Roman"/>
+          <w:color w:val="000000" w:themeColor="text1"/>
+        </w:rPr>
+      </w:pPr>
+    </w:p>
+    <w:p>
+      <w:pPr>
+        <w:jc w:val="both"/>
+        <w:rPr>
+          <w:rFonts w:cs="Times New Roman"/>
+          <w:color w:val="000000" w:themeColor="text1"/>
+        </w:rPr>
+      </w:pPr>
+    </w:p>
+    <w:p>
+      <w:pPr>
+        <w:jc w:val="both"/>
+        <w:rPr>
+          <w:rFonts w:cs="Times New Roman"/>
+          <w:color w:val="000000" w:themeColor="text1"/>
+        </w:rPr>
+      </w:pPr>
+    </w:p>
+    <w:p>
+      <w:pPr>
+        <w:jc w:val="both"/>
+        <w:rPr>
+          <w:rFonts w:cs="Times New Roman"/>
+          <w:color w:val="000000" w:themeColor="text1"/>
+        </w:rPr>
+      </w:pPr>
+    </w:p>
+    <w:p>
+      <w:pPr>
+        <w:jc w:val="both"/>
+        <w:rPr>
+          <w:rFonts w:cs="Times New Roman"/>
+          <w:color w:val="000000" w:themeColor="text1"/>
+        </w:rPr>
+      </w:pPr>
+    </w:p>
+    <w:p>
+      <w:pPr>
+        <w:jc w:val="both"/>
+        <w:rPr>
+          <w:rFonts w:cs="Times New Roman"/>
+          <w:color w:val="000000" w:themeColor="text1"/>
+        </w:rPr>
+      </w:pPr>
+    </w:p>
+    <w:p>
+      <w:pPr>
+        <w:jc w:val="both"/>
+        <w:rPr>
+          <w:rFonts w:cs="Times New Roman"/>
+          <w:color w:val="000000" w:themeColor="text1"/>
+        </w:rPr>
+      </w:pPr>
+    </w:p>
+    <w:p>
+      <w:pPr>
+        <w:jc w:val="both"/>
+        <w:rPr>
+          <w:rFonts w:cs="Times New Roman"/>
+          <w:color w:val="000000" w:themeColor="text1"/>
+        </w:rPr>
+      </w:pPr>
+    </w:p>
+    <w:p>
+      <w:pPr>
+        <w:jc w:val="both"/>
+        <w:rPr>
+          <w:rFonts w:cs="Times New Roman"/>
+          <w:color w:val="000000" w:themeColor="text1"/>
+        </w:rPr>
+      </w:pPr>
+    </w:p>
+    <w:p>
+      <w:pPr>
+        <w:jc w:val="both"/>
+        <w:rPr>
+          <w:rFonts w:cs="Times New Roman"/>
+          <w:color w:val="000000" w:themeColor="text1"/>
+        </w:rPr>
+      </w:pPr>
+    </w:p>
+    <w:p>
+      <w:pPr>
+        <w:jc w:val="both"/>
+        <w:rPr>
+          <w:rFonts w:cs="Times New Roman"/>
+          <w:color w:val="000000" w:themeColor="text1"/>
+        </w:rPr>
+      </w:pPr>
+    </w:p>
+    <w:p>
+      <w:pPr>
+        <w:jc w:val="both"/>
+        <w:rPr>
+          <w:rFonts w:cs="Times New Roman"/>
+          <w:color w:val="000000" w:themeColor="text1"/>
+        </w:rPr>
       </w:pPr>
     </w:p>
     <w:p>
@@ -2337,7 +2623,7 @@
           <w:color w:val="000000" w:themeColor="text1"/>
         </w:rPr>
       </w:pPr>
-      <w:hyperlink r:id="rId7" w:history="1">
+      <w:hyperlink r:id="rId10" w:history="1">
         <w:r>
           <w:rPr>
             <w:rStyle w:val="Hyperlink"/>
@@ -2372,7 +2658,7 @@
           <w:color w:val="000000" w:themeColor="text1"/>
         </w:rPr>
       </w:pPr>
-      <w:hyperlink r:id="rId8" w:history="1">
+      <w:hyperlink r:id="rId11" w:history="1">
         <w:r>
           <w:rPr>
             <w:rStyle w:val="Hyperlink"/>
@@ -2407,7 +2693,7 @@
           <w:color w:val="000000" w:themeColor="text1"/>
         </w:rPr>
       </w:pPr>
-      <w:hyperlink r:id="rId9" w:history="1">
+      <w:hyperlink r:id="rId12" w:history="1">
         <w:r>
           <w:rPr>
             <w:rStyle w:val="Hyperlink"/>
@@ -2443,7 +2729,7 @@
           <w:color w:val="000000" w:themeColor="text1"/>
         </w:rPr>
       </w:pPr>
-      <w:hyperlink r:id="rId10" w:history="1">
+      <w:hyperlink r:id="rId13" w:history="1">
         <w:r>
           <w:rPr>
             <w:rStyle w:val="Hyperlink"/>
@@ -2685,7 +2971,8 @@
         </w:rPr>
         <w:sectPr>
           <w:pgSz w:w="12240" w:h="15840"/>
-          <w:pgMar w:top="1440" w:right="1440" w:bottom="1440" w:left="1440" w:header="708" w:footer="708" w:gutter="0"/>
+          <w:pgMar w:top="1440" w:right="1440" w:bottom="1440" w:left="1440" w:header="709" w:footer="709" w:gutter="0"/>
+          <w:pgNumType w:start="1"/>
           <w:cols w:space="708"/>
           <w:docGrid w:linePitch="360"/>
         </w:sectPr>
@@ -4278,7 +4565,7 @@
                     <pic:cNvPicPr/>
                   </pic:nvPicPr>
                   <pic:blipFill>
-                    <a:blip r:embed="rId11"/>
+                    <a:blip r:embed="rId14"/>
                     <a:stretch>
                       <a:fillRect/>
                     </a:stretch>
@@ -4509,8 +4796,10 @@
           <w:rFonts w:cs="Times New Roman"/>
         </w:rPr>
         <w:sectPr>
+          <w:footerReference w:type="default" r:id="rId15"/>
           <w:pgSz w:w="12240" w:h="15840"/>
           <w:pgMar w:top="1440" w:right="1440" w:bottom="1440" w:left="1440" w:header="708" w:footer="708" w:gutter="0"/>
+          <w:pgNumType w:start="1"/>
           <w:cols w:space="708"/>
           <w:docGrid w:linePitch="360"/>
         </w:sectPr>
@@ -5192,7 +5481,15 @@
         <w:rPr>
           <w:lang w:eastAsia="en-CA"/>
         </w:rPr>
-        <w:t>The research lab works to follow the ethical standards as designated by JCU. For each research project that includes the collection of primary data, the research lab gains the Ethics Approval of the JCU Ethics Department before proceeding with conducting surveys or interviews. The research lab also gains written consent from all research participants to confirm that the participants understand their rights, permit the collection of their personal information, and permit their answers be used for research purposes. Additionally, participants may answer anonymously if desired.</w:t>
+        <w:t xml:space="preserve">The research lab works to follow the ethical standards as designated by JCU. For each research project that includes the collection of primary data, the research lab gains the </w:t>
+      </w:r>
+      <w:bookmarkStart w:id="0" w:name="_GoBack"/>
+      <w:bookmarkEnd w:id="0"/>
+      <w:r>
+        <w:rPr>
+          <w:lang w:eastAsia="en-CA"/>
+        </w:rPr>
+        <w:t>Ethics Approval of the JCU Ethics Department before proceeding with conducting surveys or interviews. The research lab also gains written consent from all research participants to confirm that the participants understand their rights, permit the collection of their personal information, and permit their answers be used for research purposes. Additionally, participants may answer anonymously if desired.</w:t>
       </w:r>
       <w:r>
         <w:rPr>
@@ -5586,8 +5883,6 @@
           <w:rFonts w:cs="Times New Roman"/>
         </w:rPr>
       </w:pPr>
-      <w:bookmarkStart w:id="0" w:name="_GoBack"/>
-      <w:bookmarkEnd w:id="0"/>
     </w:p>
     <w:p>
       <w:pPr>
@@ -5606,11 +5901,13 @@
       </w:pPr>
     </w:p>
     <w:sectPr>
+      <w:footerReference w:type="default" r:id="rId16"/>
       <w:footnotePr>
         <w:numRestart w:val="eachSect"/>
       </w:footnotePr>
       <w:pgSz w:w="12240" w:h="15840"/>
       <w:pgMar w:top="1440" w:right="1440" w:bottom="1440" w:left="1440" w:header="708" w:footer="708" w:gutter="0"/>
+      <w:pgNumType w:start="1"/>
       <w:cols w:space="708"/>
       <w:docGrid w:linePitch="360"/>
     </w:sectPr>
@@ -5637,6 +5934,245 @@
 </w:endnotes>
 </file>
 
+<file path=word/footer1.xml><?xml version="1.0" encoding="utf-8"?>
+<w:ftr xmlns:wpc="http://schemas.microsoft.com/office/word/2010/wordprocessingCanvas" xmlns:mo="http://schemas.microsoft.com/office/mac/office/2008/main" xmlns:mc="http://schemas.openxmlformats.org/markup-compatibility/2006" xmlns:mv="urn:schemas-microsoft-com:mac:vml" xmlns:o="urn:schemas-microsoft-com:office:office" xmlns:r="http://schemas.openxmlformats.org/officeDocument/2006/relationships" xmlns:m="http://schemas.openxmlformats.org/officeDocument/2006/math" xmlns:v="urn:schemas-microsoft-com:vml" xmlns:wp14="http://schemas.microsoft.com/office/word/2010/wordprocessingDrawing" xmlns:wp="http://schemas.openxmlformats.org/drawingml/2006/wordprocessingDrawing" xmlns:w10="urn:schemas-microsoft-com:office:word" xmlns:w="http://schemas.openxmlformats.org/wordprocessingml/2006/main" xmlns:w14="http://schemas.microsoft.com/office/word/2010/wordml" xmlns:w15="http://schemas.microsoft.com/office/word/2012/wordml" xmlns:wpg="http://schemas.microsoft.com/office/word/2010/wordprocessingGroup" xmlns:wpi="http://schemas.microsoft.com/office/word/2010/wordprocessingInk" xmlns:wne="http://schemas.microsoft.com/office/word/2006/wordml" xmlns:wps="http://schemas.microsoft.com/office/word/2010/wordprocessingShape" mc:Ignorable="w14 w15 wp14">
+  <w:p>
+    <w:pPr>
+      <w:pStyle w:val="Footer"/>
+      <w:framePr w:wrap="none" w:vAnchor="text" w:hAnchor="margin" w:xAlign="right" w:y="1"/>
+      <w:rPr>
+        <w:rStyle w:val="PageNumber"/>
+      </w:rPr>
+    </w:pPr>
+    <w:r>
+      <w:rPr>
+        <w:rStyle w:val="PageNumber"/>
+      </w:rPr>
+      <w:fldChar w:fldCharType="begin"/>
+    </w:r>
+    <w:r>
+      <w:rPr>
+        <w:rStyle w:val="PageNumber"/>
+      </w:rPr>
+      <w:instrText xml:space="preserve">PAGE  </w:instrText>
+    </w:r>
+    <w:r>
+      <w:rPr>
+        <w:rStyle w:val="PageNumber"/>
+      </w:rPr>
+      <w:fldChar w:fldCharType="end"/>
+    </w:r>
+  </w:p>
+  <w:p>
+    <w:pPr>
+      <w:pStyle w:val="Footer"/>
+      <w:framePr w:wrap="none" w:vAnchor="text" w:hAnchor="margin" w:xAlign="right" w:y="1"/>
+      <w:ind w:right="360"/>
+      <w:rPr>
+        <w:rStyle w:val="PageNumber"/>
+      </w:rPr>
+    </w:pPr>
+    <w:r>
+      <w:rPr>
+        <w:rStyle w:val="PageNumber"/>
+      </w:rPr>
+      <w:fldChar w:fldCharType="begin"/>
+    </w:r>
+    <w:r>
+      <w:rPr>
+        <w:rStyle w:val="PageNumber"/>
+      </w:rPr>
+      <w:instrText xml:space="preserve">PAGE  </w:instrText>
+    </w:r>
+    <w:r>
+      <w:rPr>
+        <w:rStyle w:val="PageNumber"/>
+      </w:rPr>
+      <w:fldChar w:fldCharType="end"/>
+    </w:r>
+  </w:p>
+  <w:p>
+    <w:pPr>
+      <w:pStyle w:val="Footer"/>
+      <w:ind w:right="360"/>
+    </w:pPr>
+  </w:p>
+</w:ftr>
+</file>
+
+<file path=word/footer2.xml><?xml version="1.0" encoding="utf-8"?>
+<w:ftr xmlns:wpc="http://schemas.microsoft.com/office/word/2010/wordprocessingCanvas" xmlns:mo="http://schemas.microsoft.com/office/mac/office/2008/main" xmlns:mc="http://schemas.openxmlformats.org/markup-compatibility/2006" xmlns:mv="urn:schemas-microsoft-com:mac:vml" xmlns:o="urn:schemas-microsoft-com:office:office" xmlns:r="http://schemas.openxmlformats.org/officeDocument/2006/relationships" xmlns:m="http://schemas.openxmlformats.org/officeDocument/2006/math" xmlns:v="urn:schemas-microsoft-com:vml" xmlns:wp14="http://schemas.microsoft.com/office/word/2010/wordprocessingDrawing" xmlns:wp="http://schemas.openxmlformats.org/drawingml/2006/wordprocessingDrawing" xmlns:w10="urn:schemas-microsoft-com:office:word" xmlns:w="http://schemas.openxmlformats.org/wordprocessingml/2006/main" xmlns:w14="http://schemas.microsoft.com/office/word/2010/wordml" xmlns:w15="http://schemas.microsoft.com/office/word/2012/wordml" xmlns:wpg="http://schemas.microsoft.com/office/word/2010/wordprocessingGroup" xmlns:wpi="http://schemas.microsoft.com/office/word/2010/wordprocessingInk" xmlns:wne="http://schemas.microsoft.com/office/word/2006/wordml" xmlns:wps="http://schemas.microsoft.com/office/word/2010/wordprocessingShape" mc:Ignorable="w14 w15 wp14">
+  <w:p>
+    <w:pPr>
+      <w:pStyle w:val="Footer"/>
+      <w:framePr w:wrap="none" w:vAnchor="text" w:hAnchor="margin" w:xAlign="right" w:y="1"/>
+      <w:rPr>
+        <w:rStyle w:val="PageNumber"/>
+      </w:rPr>
+    </w:pPr>
+    <w:r>
+      <w:rPr>
+        <w:rStyle w:val="PageNumber"/>
+      </w:rPr>
+      <w:fldChar w:fldCharType="begin"/>
+    </w:r>
+    <w:r>
+      <w:rPr>
+        <w:rStyle w:val="PageNumber"/>
+      </w:rPr>
+      <w:instrText xml:space="preserve">PAGE  </w:instrText>
+    </w:r>
+    <w:r>
+      <w:rPr>
+        <w:rStyle w:val="PageNumber"/>
+      </w:rPr>
+      <w:fldChar w:fldCharType="separate"/>
+    </w:r>
+    <w:r>
+      <w:rPr>
+        <w:rStyle w:val="PageNumber"/>
+        <w:noProof/>
+      </w:rPr>
+      <w:t>1</w:t>
+    </w:r>
+    <w:r>
+      <w:rPr>
+        <w:rStyle w:val="PageNumber"/>
+      </w:rPr>
+      <w:fldChar w:fldCharType="end"/>
+    </w:r>
+  </w:p>
+  <w:p>
+    <w:pPr>
+      <w:pStyle w:val="Footer"/>
+      <w:ind w:right="360"/>
+    </w:pPr>
+    <w:r>
+      <w:t>Professor Periwinkle – Data Management Plan</w:t>
+    </w:r>
+  </w:p>
+</w:ftr>
+</file>
+
+<file path=word/footer3.xml><?xml version="1.0" encoding="utf-8"?>
+<w:ftr xmlns:wpc="http://schemas.microsoft.com/office/word/2010/wordprocessingCanvas" xmlns:mo="http://schemas.microsoft.com/office/mac/office/2008/main" xmlns:mc="http://schemas.openxmlformats.org/markup-compatibility/2006" xmlns:mv="urn:schemas-microsoft-com:mac:vml" xmlns:o="urn:schemas-microsoft-com:office:office" xmlns:r="http://schemas.openxmlformats.org/officeDocument/2006/relationships" xmlns:m="http://schemas.openxmlformats.org/officeDocument/2006/math" xmlns:v="urn:schemas-microsoft-com:vml" xmlns:wp14="http://schemas.microsoft.com/office/word/2010/wordprocessingDrawing" xmlns:wp="http://schemas.openxmlformats.org/drawingml/2006/wordprocessingDrawing" xmlns:w10="urn:schemas-microsoft-com:office:word" xmlns:w="http://schemas.openxmlformats.org/wordprocessingml/2006/main" xmlns:w14="http://schemas.microsoft.com/office/word/2010/wordml" xmlns:w15="http://schemas.microsoft.com/office/word/2012/wordml" xmlns:wpg="http://schemas.microsoft.com/office/word/2010/wordprocessingGroup" xmlns:wpi="http://schemas.microsoft.com/office/word/2010/wordprocessingInk" xmlns:wne="http://schemas.microsoft.com/office/word/2006/wordml" xmlns:wps="http://schemas.microsoft.com/office/word/2010/wordprocessingShape" mc:Ignorable="w14 w15 wp14">
+  <w:p>
+    <w:pPr>
+      <w:pStyle w:val="Footer"/>
+      <w:ind w:right="360"/>
+    </w:pPr>
+  </w:p>
+</w:ftr>
+</file>
+
+<file path=word/footer4.xml><?xml version="1.0" encoding="utf-8"?>
+<w:ftr xmlns:wpc="http://schemas.microsoft.com/office/word/2010/wordprocessingCanvas" xmlns:mo="http://schemas.microsoft.com/office/mac/office/2008/main" xmlns:mc="http://schemas.openxmlformats.org/markup-compatibility/2006" xmlns:mv="urn:schemas-microsoft-com:mac:vml" xmlns:o="urn:schemas-microsoft-com:office:office" xmlns:r="http://schemas.openxmlformats.org/officeDocument/2006/relationships" xmlns:m="http://schemas.openxmlformats.org/officeDocument/2006/math" xmlns:v="urn:schemas-microsoft-com:vml" xmlns:wp14="http://schemas.microsoft.com/office/word/2010/wordprocessingDrawing" xmlns:wp="http://schemas.openxmlformats.org/drawingml/2006/wordprocessingDrawing" xmlns:w10="urn:schemas-microsoft-com:office:word" xmlns:w="http://schemas.openxmlformats.org/wordprocessingml/2006/main" xmlns:w14="http://schemas.microsoft.com/office/word/2010/wordml" xmlns:w15="http://schemas.microsoft.com/office/word/2012/wordml" xmlns:wpg="http://schemas.microsoft.com/office/word/2010/wordprocessingGroup" xmlns:wpi="http://schemas.microsoft.com/office/word/2010/wordprocessingInk" xmlns:wne="http://schemas.microsoft.com/office/word/2006/wordml" xmlns:wps="http://schemas.microsoft.com/office/word/2010/wordprocessingShape" mc:Ignorable="w14 w15 wp14">
+  <w:p>
+    <w:pPr>
+      <w:pStyle w:val="Footer"/>
+      <w:framePr w:wrap="none" w:vAnchor="text" w:hAnchor="margin" w:xAlign="right" w:y="1"/>
+      <w:rPr>
+        <w:rStyle w:val="PageNumber"/>
+      </w:rPr>
+    </w:pPr>
+    <w:r>
+      <w:rPr>
+        <w:rStyle w:val="PageNumber"/>
+      </w:rPr>
+      <w:fldChar w:fldCharType="begin"/>
+    </w:r>
+    <w:r>
+      <w:rPr>
+        <w:rStyle w:val="PageNumber"/>
+      </w:rPr>
+      <w:instrText xml:space="preserve">PAGE  </w:instrText>
+    </w:r>
+    <w:r>
+      <w:rPr>
+        <w:rStyle w:val="PageNumber"/>
+      </w:rPr>
+      <w:fldChar w:fldCharType="separate"/>
+    </w:r>
+    <w:r>
+      <w:rPr>
+        <w:rStyle w:val="PageNumber"/>
+        <w:noProof/>
+      </w:rPr>
+      <w:t>1</w:t>
+    </w:r>
+    <w:r>
+      <w:rPr>
+        <w:rStyle w:val="PageNumber"/>
+      </w:rPr>
+      <w:fldChar w:fldCharType="end"/>
+    </w:r>
+  </w:p>
+  <w:p>
+    <w:pPr>
+      <w:pStyle w:val="Footer"/>
+      <w:ind w:right="360"/>
+    </w:pPr>
+    <w:r>
+      <w:t>Professor Pinkerton – Data Management Plan</w:t>
+    </w:r>
+  </w:p>
+</w:ftr>
+</file>
+
+<file path=word/footer5.xml><?xml version="1.0" encoding="utf-8"?>
+<w:ftr xmlns:wpc="http://schemas.microsoft.com/office/word/2010/wordprocessingCanvas" xmlns:mo="http://schemas.microsoft.com/office/mac/office/2008/main" xmlns:mc="http://schemas.openxmlformats.org/markup-compatibility/2006" xmlns:mv="urn:schemas-microsoft-com:mac:vml" xmlns:o="urn:schemas-microsoft-com:office:office" xmlns:r="http://schemas.openxmlformats.org/officeDocument/2006/relationships" xmlns:m="http://schemas.openxmlformats.org/officeDocument/2006/math" xmlns:v="urn:schemas-microsoft-com:vml" xmlns:wp14="http://schemas.microsoft.com/office/word/2010/wordprocessingDrawing" xmlns:wp="http://schemas.openxmlformats.org/drawingml/2006/wordprocessingDrawing" xmlns:w10="urn:schemas-microsoft-com:office:word" xmlns:w="http://schemas.openxmlformats.org/wordprocessingml/2006/main" xmlns:w14="http://schemas.microsoft.com/office/word/2010/wordml" xmlns:w15="http://schemas.microsoft.com/office/word/2012/wordml" xmlns:wpg="http://schemas.microsoft.com/office/word/2010/wordprocessingGroup" xmlns:wpi="http://schemas.microsoft.com/office/word/2010/wordprocessingInk" xmlns:wne="http://schemas.microsoft.com/office/word/2006/wordml" xmlns:wps="http://schemas.microsoft.com/office/word/2010/wordprocessingShape" mc:Ignorable="w14 w15 wp14">
+  <w:p>
+    <w:pPr>
+      <w:pStyle w:val="Footer"/>
+      <w:framePr w:wrap="none" w:vAnchor="text" w:hAnchor="margin" w:xAlign="right" w:y="1"/>
+      <w:rPr>
+        <w:rStyle w:val="PageNumber"/>
+      </w:rPr>
+    </w:pPr>
+    <w:r>
+      <w:rPr>
+        <w:rStyle w:val="PageNumber"/>
+      </w:rPr>
+      <w:fldChar w:fldCharType="begin"/>
+    </w:r>
+    <w:r>
+      <w:rPr>
+        <w:rStyle w:val="PageNumber"/>
+      </w:rPr>
+      <w:instrText xml:space="preserve">PAGE  </w:instrText>
+    </w:r>
+    <w:r>
+      <w:rPr>
+        <w:rStyle w:val="PageNumber"/>
+      </w:rPr>
+      <w:fldChar w:fldCharType="separate"/>
+    </w:r>
+    <w:r>
+      <w:rPr>
+        <w:rStyle w:val="PageNumber"/>
+        <w:noProof/>
+      </w:rPr>
+      <w:t>1</w:t>
+    </w:r>
+    <w:r>
+      <w:rPr>
+        <w:rStyle w:val="PageNumber"/>
+      </w:rPr>
+      <w:fldChar w:fldCharType="end"/>
+    </w:r>
+  </w:p>
+  <w:p>
+    <w:pPr>
+      <w:pStyle w:val="Footer"/>
+      <w:ind w:right="360"/>
+    </w:pPr>
+    <w:r>
+      <w:t>Professor Chartreuse – Data Management Plan</w:t>
+    </w:r>
+  </w:p>
+</w:ftr>
+</file>
+
 <file path=word/footnotes.xml><?xml version="1.0" encoding="utf-8"?>
 <w:footnotes xmlns:wpc="http://schemas.microsoft.com/office/word/2010/wordprocessingCanvas" xmlns:mo="http://schemas.microsoft.com/office/mac/office/2008/main" xmlns:mc="http://schemas.openxmlformats.org/markup-compatibility/2006" xmlns:mv="urn:schemas-microsoft-com:mac:vml" xmlns:o="urn:schemas-microsoft-com:office:office" xmlns:r="http://schemas.openxmlformats.org/officeDocument/2006/relationships" xmlns:m="http://schemas.openxmlformats.org/officeDocument/2006/math" xmlns:v="urn:schemas-microsoft-com:vml" xmlns:wp14="http://schemas.microsoft.com/office/word/2010/wordprocessingDrawing" xmlns:wp="http://schemas.openxmlformats.org/drawingml/2006/wordprocessingDrawing" xmlns:w10="urn:schemas-microsoft-com:office:word" xmlns:w="http://schemas.openxmlformats.org/wordprocessingml/2006/main" xmlns:w14="http://schemas.microsoft.com/office/word/2010/wordml" xmlns:w15="http://schemas.microsoft.com/office/word/2012/wordml" xmlns:wpg="http://schemas.microsoft.com/office/word/2010/wordprocessingGroup" xmlns:wpi="http://schemas.microsoft.com/office/word/2010/wordprocessingInk" xmlns:wne="http://schemas.microsoft.com/office/word/2006/wordml" xmlns:wps="http://schemas.microsoft.com/office/word/2010/wordprocessingShape" mc:Ignorable="w14 w15 wp14">
   <w:footnote w:type="separator" w:id="-1">
@@ -6124,6 +6660,146 @@
 <file path=word/numbering.xml><?xml version="1.0" encoding="utf-8"?>
 <w:numbering xmlns:wpc="http://schemas.microsoft.com/office/word/2010/wordprocessingCanvas" xmlns:mo="http://schemas.microsoft.com/office/mac/office/2008/main" xmlns:mc="http://schemas.openxmlformats.org/markup-compatibility/2006" xmlns:mv="urn:schemas-microsoft-com:mac:vml" xmlns:o="urn:schemas-microsoft-com:office:office" xmlns:r="http://schemas.openxmlformats.org/officeDocument/2006/relationships" xmlns:m="http://schemas.openxmlformats.org/officeDocument/2006/math" xmlns:v="urn:schemas-microsoft-com:vml" xmlns:wp14="http://schemas.microsoft.com/office/word/2010/wordprocessingDrawing" xmlns:wp="http://schemas.openxmlformats.org/drawingml/2006/wordprocessingDrawing" xmlns:w10="urn:schemas-microsoft-com:office:word" xmlns:w="http://schemas.openxmlformats.org/wordprocessingml/2006/main" xmlns:w14="http://schemas.microsoft.com/office/word/2010/wordml" xmlns:w15="http://schemas.microsoft.com/office/word/2012/wordml" xmlns:wpg="http://schemas.microsoft.com/office/word/2010/wordprocessingGroup" xmlns:wpi="http://schemas.microsoft.com/office/word/2010/wordprocessingInk" xmlns:wne="http://schemas.microsoft.com/office/word/2006/wordml" xmlns:wps="http://schemas.microsoft.com/office/word/2010/wordprocessingShape" mc:Ignorable="w14 w15 wp14">
   <w:abstractNum w:abstractNumId="0">
+    <w:nsid w:val="FFFFFF1D"/>
+    <w:multiLevelType w:val="multilevel"/>
+    <w:tmpl w:val="46D00068"/>
+    <w:lvl w:ilvl="0">
+      <w:start w:val="1"/>
+      <w:numFmt w:val="bullet"/>
+      <w:lvlText w:val=""/>
+      <w:lvlJc w:val="left"/>
+      <w:pPr>
+        <w:tabs>
+          <w:tab w:val="num" w:pos="0"/>
+        </w:tabs>
+        <w:ind w:left="0" w:firstLine="0"/>
+      </w:pPr>
+      <w:rPr>
+        <w:rFonts w:ascii="Symbol" w:hAnsi="Symbol" w:hint="default"/>
+      </w:rPr>
+    </w:lvl>
+    <w:lvl w:ilvl="1">
+      <w:start w:val="1"/>
+      <w:numFmt w:val="bullet"/>
+      <w:lvlText w:val=""/>
+      <w:lvlJc w:val="left"/>
+      <w:pPr>
+        <w:tabs>
+          <w:tab w:val="num" w:pos="720"/>
+        </w:tabs>
+        <w:ind w:left="1080" w:hanging="360"/>
+      </w:pPr>
+      <w:rPr>
+        <w:rFonts w:ascii="Symbol" w:hAnsi="Symbol" w:hint="default"/>
+      </w:rPr>
+    </w:lvl>
+    <w:lvl w:ilvl="2">
+      <w:start w:val="1"/>
+      <w:numFmt w:val="bullet"/>
+      <w:lvlText w:val="o"/>
+      <w:lvlJc w:val="left"/>
+      <w:pPr>
+        <w:tabs>
+          <w:tab w:val="num" w:pos="1440"/>
+        </w:tabs>
+        <w:ind w:left="1800" w:hanging="360"/>
+      </w:pPr>
+      <w:rPr>
+        <w:rFonts w:ascii="Courier New" w:hAnsi="Courier New" w:cs="Courier New" w:hint="default"/>
+      </w:rPr>
+    </w:lvl>
+    <w:lvl w:ilvl="3">
+      <w:start w:val="1"/>
+      <w:numFmt w:val="bullet"/>
+      <w:lvlText w:val=""/>
+      <w:lvlJc w:val="left"/>
+      <w:pPr>
+        <w:tabs>
+          <w:tab w:val="num" w:pos="2160"/>
+        </w:tabs>
+        <w:ind w:left="2520" w:hanging="360"/>
+      </w:pPr>
+      <w:rPr>
+        <w:rFonts w:ascii="Wingdings" w:hAnsi="Wingdings" w:hint="default"/>
+      </w:rPr>
+    </w:lvl>
+    <w:lvl w:ilvl="4">
+      <w:start w:val="1"/>
+      <w:numFmt w:val="bullet"/>
+      <w:lvlText w:val=""/>
+      <w:lvlJc w:val="left"/>
+      <w:pPr>
+        <w:tabs>
+          <w:tab w:val="num" w:pos="2880"/>
+        </w:tabs>
+        <w:ind w:left="3240" w:hanging="360"/>
+      </w:pPr>
+      <w:rPr>
+        <w:rFonts w:ascii="Wingdings" w:hAnsi="Wingdings" w:hint="default"/>
+      </w:rPr>
+    </w:lvl>
+    <w:lvl w:ilvl="5">
+      <w:start w:val="1"/>
+      <w:numFmt w:val="bullet"/>
+      <w:lvlText w:val=""/>
+      <w:lvlJc w:val="left"/>
+      <w:pPr>
+        <w:tabs>
+          <w:tab w:val="num" w:pos="3600"/>
+        </w:tabs>
+        <w:ind w:left="3960" w:hanging="360"/>
+      </w:pPr>
+      <w:rPr>
+        <w:rFonts w:ascii="Symbol" w:hAnsi="Symbol" w:hint="default"/>
+      </w:rPr>
+    </w:lvl>
+    <w:lvl w:ilvl="6">
+      <w:start w:val="1"/>
+      <w:numFmt w:val="bullet"/>
+      <w:lvlText w:val="o"/>
+      <w:lvlJc w:val="left"/>
+      <w:pPr>
+        <w:tabs>
+          <w:tab w:val="num" w:pos="4320"/>
+        </w:tabs>
+        <w:ind w:left="4680" w:hanging="360"/>
+      </w:pPr>
+      <w:rPr>
+        <w:rFonts w:ascii="Courier New" w:hAnsi="Courier New" w:cs="Courier New" w:hint="default"/>
+      </w:rPr>
+    </w:lvl>
+    <w:lvl w:ilvl="7">
+      <w:start w:val="1"/>
+      <w:numFmt w:val="bullet"/>
+      <w:lvlText w:val=""/>
+      <w:lvlJc w:val="left"/>
+      <w:pPr>
+        <w:tabs>
+          <w:tab w:val="num" w:pos="5040"/>
+        </w:tabs>
+        <w:ind w:left="5400" w:hanging="360"/>
+      </w:pPr>
+      <w:rPr>
+        <w:rFonts w:ascii="Wingdings" w:hAnsi="Wingdings" w:hint="default"/>
+      </w:rPr>
+    </w:lvl>
+    <w:lvl w:ilvl="8">
+      <w:start w:val="1"/>
+      <w:numFmt w:val="bullet"/>
+      <w:lvlText w:val=""/>
+      <w:lvlJc w:val="left"/>
+      <w:pPr>
+        <w:tabs>
+          <w:tab w:val="num" w:pos="5760"/>
+        </w:tabs>
+        <w:ind w:left="6120" w:hanging="360"/>
+      </w:pPr>
+      <w:rPr>
+        <w:rFonts w:ascii="Wingdings" w:hAnsi="Wingdings" w:hint="default"/>
+      </w:rPr>
+    </w:lvl>
+  </w:abstractNum>
+  <w:abstractNum w:abstractNumId="1">
     <w:nsid w:val="022F64B4"/>
     <w:multiLevelType w:val="hybridMultilevel"/>
     <w:tmpl w:val="32962B06"/>
@@ -6236,7 +6912,7 @@
       </w:rPr>
     </w:lvl>
   </w:abstractNum>
-  <w:abstractNum w:abstractNumId="1">
+  <w:abstractNum w:abstractNumId="2">
     <w:nsid w:val="2E2C128A"/>
     <w:multiLevelType w:val="hybridMultilevel"/>
     <w:tmpl w:val="8522EF68"/>
@@ -6349,7 +7025,7 @@
       </w:rPr>
     </w:lvl>
   </w:abstractNum>
-  <w:abstractNum w:abstractNumId="2">
+  <w:abstractNum w:abstractNumId="3">
     <w:nsid w:val="4C494F3E"/>
     <w:multiLevelType w:val="hybridMultilevel"/>
     <w:tmpl w:val="9FA4E3A4"/>
@@ -6462,7 +7138,7 @@
       </w:rPr>
     </w:lvl>
   </w:abstractNum>
-  <w:abstractNum w:abstractNumId="3">
+  <w:abstractNum w:abstractNumId="4">
     <w:nsid w:val="6C2B0B29"/>
     <w:multiLevelType w:val="multilevel"/>
     <w:tmpl w:val="98BABE4E"/>
@@ -6608,16 +7284,19 @@
     </w:lvl>
   </w:abstractNum>
   <w:num w:numId="1">
+    <w:abstractNumId w:val="2"/>
+  </w:num>
+  <w:num w:numId="2">
+    <w:abstractNumId w:val="4"/>
+  </w:num>
+  <w:num w:numId="3">
     <w:abstractNumId w:val="1"/>
   </w:num>
-  <w:num w:numId="2">
+  <w:num w:numId="4">
     <w:abstractNumId w:val="3"/>
   </w:num>
-  <w:num w:numId="3">
+  <w:num w:numId="5">
     <w:abstractNumId w:val="0"/>
-  </w:num>
-  <w:num w:numId="4">
-    <w:abstractNumId w:val="2"/>
   </w:num>
 </w:numbering>
 </file>
@@ -7251,6 +7930,62 @@
       <w:vertAlign w:val="superscript"/>
     </w:rPr>
   </w:style>
+  <w:style w:type="paragraph" w:styleId="Header">
+    <w:name w:val="header"/>
+    <w:basedOn w:val="Normal"/>
+    <w:link w:val="HeaderChar"/>
+    <w:uiPriority w:val="99"/>
+    <w:unhideWhenUsed/>
+    <w:rsid w:val="00C171ED"/>
+    <w:pPr>
+      <w:tabs>
+        <w:tab w:val="center" w:pos="4680"/>
+        <w:tab w:val="right" w:pos="9360"/>
+      </w:tabs>
+    </w:pPr>
+  </w:style>
+  <w:style w:type="character" w:customStyle="1" w:styleId="HeaderChar">
+    <w:name w:val="Header Char"/>
+    <w:basedOn w:val="DefaultParagraphFont"/>
+    <w:link w:val="Header"/>
+    <w:uiPriority w:val="99"/>
+    <w:rsid w:val="00C171ED"/>
+    <w:rPr>
+      <w:rFonts w:ascii="Times New Roman" w:hAnsi="Times New Roman"/>
+    </w:rPr>
+  </w:style>
+  <w:style w:type="paragraph" w:styleId="Footer">
+    <w:name w:val="footer"/>
+    <w:basedOn w:val="Normal"/>
+    <w:link w:val="FooterChar"/>
+    <w:uiPriority w:val="99"/>
+    <w:unhideWhenUsed/>
+    <w:rsid w:val="00C171ED"/>
+    <w:pPr>
+      <w:tabs>
+        <w:tab w:val="center" w:pos="4680"/>
+        <w:tab w:val="right" w:pos="9360"/>
+      </w:tabs>
+    </w:pPr>
+  </w:style>
+  <w:style w:type="character" w:customStyle="1" w:styleId="FooterChar">
+    <w:name w:val="Footer Char"/>
+    <w:basedOn w:val="DefaultParagraphFont"/>
+    <w:link w:val="Footer"/>
+    <w:uiPriority w:val="99"/>
+    <w:rsid w:val="00C171ED"/>
+    <w:rPr>
+      <w:rFonts w:ascii="Times New Roman" w:hAnsi="Times New Roman"/>
+    </w:rPr>
+  </w:style>
+  <w:style w:type="character" w:styleId="PageNumber">
+    <w:name w:val="page number"/>
+    <w:basedOn w:val="DefaultParagraphFont"/>
+    <w:uiPriority w:val="99"/>
+    <w:semiHidden/>
+    <w:unhideWhenUsed/>
+    <w:rsid w:val="00C171ED"/>
+  </w:style>
 </w:styles>
 </file>
 

</xml_diff>